<commit_message>
Updated Server Calls Documentation
It is mostly finalized. All that's left are the sections entries
</commit_message>
<xml_diff>
--- a/Server Calls.docx
+++ b/Server Calls.docx
@@ -2,256 +2,1181 @@
 <file path=word/document.xml><?xml version="1.0" encoding="utf-8"?>
 <w:document xmlns:wpc="http://schemas.microsoft.com/office/word/2010/wordprocessingCanvas" xmlns:cx="http://schemas.microsoft.com/office/drawing/2014/chartex" xmlns:cx1="http://schemas.microsoft.com/office/drawing/2015/9/8/chartex" xmlns:cx2="http://schemas.microsoft.com/office/drawing/2015/10/21/chartex" xmlns:mc="http://schemas.openxmlformats.org/markup-compatibility/2006" xmlns:o="urn:schemas-microsoft-com:office:office" xmlns:r="http://schemas.openxmlformats.org/officeDocument/2006/relationships" xmlns:m="http://schemas.openxmlformats.org/officeDocument/2006/math" xmlns:v="urn:schemas-microsoft-com:vml" xmlns:wp14="http://schemas.microsoft.com/office/word/2010/wordprocessingDrawing" xmlns:wp="http://schemas.openxmlformats.org/drawingml/2006/wordprocessingDrawing" xmlns:w10="urn:schemas-microsoft-com:office:word" xmlns:w="http://schemas.openxmlformats.org/wordprocessingml/2006/main" xmlns:w14="http://schemas.microsoft.com/office/word/2010/wordml" xmlns:w15="http://schemas.microsoft.com/office/word/2012/wordml" xmlns:w16se="http://schemas.microsoft.com/office/word/2015/wordml/symex" xmlns:wpg="http://schemas.microsoft.com/office/word/2010/wordprocessingGroup" xmlns:wpi="http://schemas.microsoft.com/office/word/2010/wordprocessingInk" xmlns:wne="http://schemas.microsoft.com/office/word/2006/wordml" xmlns:wps="http://schemas.microsoft.com/office/word/2010/wordprocessingShape" mc:Ignorable="w14 w15 w16se wp14">
   <w:body>
-    <w:p>
-      <w:r>
-        <w:t>/</w:t>
-      </w:r>
-      <w:proofErr w:type="gramStart"/>
-      <w:r>
-        <w:t xml:space="preserve">courses </w:t>
-      </w:r>
-      <w:r>
-        <w:t xml:space="preserve"> get</w:t>
-      </w:r>
-      <w:proofErr w:type="gramEnd"/>
-      <w:r>
-        <w:t xml:space="preserve"> all course in DB </w:t>
-      </w:r>
-      <w:r>
-        <w:t>[{name:’’, number: ‘’}]</w:t>
-      </w:r>
-    </w:p>
-    <w:p>
-      <w:r>
-        <w:t>/</w:t>
-      </w:r>
-      <w:r>
-        <w:t xml:space="preserve">sections get all sections [{course:’’, type:’’, </w:t>
-      </w:r>
-      <w:proofErr w:type="gramStart"/>
-      <w:r>
-        <w:t>class:‘</w:t>
-      </w:r>
-      <w:proofErr w:type="gramEnd"/>
-      <w:r>
-        <w:t>’, time:’’, semester:’’}]</w:t>
-      </w:r>
-    </w:p>
-    <w:p>
-      <w:r>
-        <w:t>/</w:t>
-      </w:r>
-      <w:proofErr w:type="spellStart"/>
-      <w:proofErr w:type="gramStart"/>
-      <w:r>
-        <w:t>sections:coursenum</w:t>
-      </w:r>
-      <w:proofErr w:type="spellEnd"/>
-      <w:proofErr w:type="gramEnd"/>
-      <w:r>
-        <w:t xml:space="preserve"> get all sections for a specific course. Same format as above</w:t>
-      </w:r>
-    </w:p>
-    <w:p>
-      <w:r>
-        <w:t>/</w:t>
-      </w:r>
-      <w:proofErr w:type="spellStart"/>
-      <w:proofErr w:type="gramStart"/>
-      <w:r>
-        <w:t>userprefs:username</w:t>
-      </w:r>
-      <w:proofErr w:type="spellEnd"/>
-      <w:proofErr w:type="gramEnd"/>
-      <w:r>
-        <w:t xml:space="preserve"> get preferences for a user {day:’’, </w:t>
-      </w:r>
-      <w:proofErr w:type="spellStart"/>
-      <w:r>
-        <w:t>courseLoad</w:t>
-      </w:r>
-      <w:proofErr w:type="spellEnd"/>
-      <w:r>
-        <w:t>:’’, time:’’}</w:t>
-      </w:r>
-    </w:p>
-    <w:p>
-      <w:r>
-        <w:t>/needed get all needed courses [{name:’’, number:’’}]</w:t>
-      </w:r>
-    </w:p>
-    <w:p>
-      <w:r>
-        <w:t xml:space="preserve">/taken </w:t>
-      </w:r>
-      <w:r>
-        <w:t xml:space="preserve">get all </w:t>
-      </w:r>
-      <w:r>
-        <w:t>taken</w:t>
-      </w:r>
-      <w:r>
-        <w:t xml:space="preserve"> courses [{name:’’, number:’’}]</w:t>
-      </w:r>
-    </w:p>
-    <w:p>
-      <w:r>
-        <w:t>/</w:t>
-      </w:r>
-      <w:proofErr w:type="spellStart"/>
-      <w:proofErr w:type="gramStart"/>
-      <w:r>
-        <w:t>scheduler:username</w:t>
-      </w:r>
-      <w:proofErr w:type="spellEnd"/>
-      <w:proofErr w:type="gramEnd"/>
-      <w:r>
-        <w:t xml:space="preserve"> generate schedule</w:t>
-      </w:r>
-    </w:p>
-    <w:p>
-      <w:r>
-        <w:t>/</w:t>
-      </w:r>
-      <w:proofErr w:type="spellStart"/>
-      <w:r>
-        <w:t>addcourse</w:t>
-      </w:r>
-      <w:proofErr w:type="spellEnd"/>
-      <w:r>
-        <w:t xml:space="preserve"> {name:’’, number:’’} (return string in case of errors)</w:t>
-      </w:r>
-    </w:p>
-    <w:p>
-      <w:r>
-        <w:t>/</w:t>
-      </w:r>
-      <w:proofErr w:type="spellStart"/>
-      <w:r>
-        <w:t>addsection</w:t>
-      </w:r>
-      <w:proofErr w:type="spellEnd"/>
-      <w:r>
-        <w:t xml:space="preserve"> </w:t>
-      </w:r>
-      <w:r>
-        <w:t xml:space="preserve">{course:’’, type:’’, </w:t>
-      </w:r>
-      <w:proofErr w:type="gramStart"/>
-      <w:r>
-        <w:t>class:‘</w:t>
-      </w:r>
-      <w:proofErr w:type="gramEnd"/>
-      <w:r>
-        <w:t>’, time:’’, semester:’’</w:t>
-      </w:r>
-      <w:r>
-        <w:t>}</w:t>
-      </w:r>
-    </w:p>
-    <w:p>
-      <w:r>
-        <w:t>/</w:t>
-      </w:r>
-      <w:proofErr w:type="spellStart"/>
-      <w:r>
-        <w:t>removecourse</w:t>
-      </w:r>
-      <w:proofErr w:type="spellEnd"/>
-    </w:p>
-    <w:p>
-      <w:r>
-        <w:t>/</w:t>
-      </w:r>
-      <w:proofErr w:type="spellStart"/>
-      <w:r>
-        <w:t>removesection</w:t>
-      </w:r>
-      <w:proofErr w:type="spellEnd"/>
-    </w:p>
-    <w:p>
-      <w:r>
-        <w:t>/</w:t>
-      </w:r>
-      <w:proofErr w:type="spellStart"/>
-      <w:r>
-        <w:t>editcourse</w:t>
-      </w:r>
-      <w:bookmarkStart w:id="0" w:name="_GoBack"/>
-      <w:bookmarkEnd w:id="0"/>
-      <w:proofErr w:type="spellEnd"/>
-    </w:p>
-    <w:p>
-      <w:r>
-        <w:t>/</w:t>
-      </w:r>
-      <w:proofErr w:type="spellStart"/>
-      <w:r>
-        <w:t>editsection</w:t>
-      </w:r>
-      <w:proofErr w:type="spellEnd"/>
-    </w:p>
-    <w:p>
-      <w:r>
-        <w:t>/</w:t>
-      </w:r>
-      <w:proofErr w:type="spellStart"/>
-      <w:proofErr w:type="gramStart"/>
-      <w:r>
-        <w:t>editpreferences:username</w:t>
-      </w:r>
-      <w:proofErr w:type="spellEnd"/>
-      <w:proofErr w:type="gramEnd"/>
-    </w:p>
-    <w:p>
-      <w:r>
-        <w:t>/</w:t>
-      </w:r>
-      <w:proofErr w:type="spellStart"/>
-      <w:proofErr w:type="gramStart"/>
-      <w:r>
-        <w:t>edit</w:t>
-      </w:r>
-      <w:r>
-        <w:t>neededcourses</w:t>
-      </w:r>
-      <w:r>
-        <w:t>:username</w:t>
-      </w:r>
-      <w:proofErr w:type="spellEnd"/>
-      <w:proofErr w:type="gramEnd"/>
-    </w:p>
-    <w:p>
-      <w:r>
-        <w:t>/</w:t>
-      </w:r>
-      <w:proofErr w:type="spellStart"/>
-      <w:proofErr w:type="gramStart"/>
-      <w:r>
-        <w:t>edit</w:t>
-      </w:r>
-      <w:r>
-        <w:t>takencourses</w:t>
-      </w:r>
-      <w:r>
-        <w:t>:username</w:t>
-      </w:r>
-      <w:proofErr w:type="spellEnd"/>
-      <w:proofErr w:type="gramEnd"/>
-    </w:p>
-    <w:p>
-      <w:r>
-        <w:t>L</w:t>
-      </w:r>
-      <w:r>
-        <w:t>ogin</w:t>
-      </w:r>
-    </w:p>
-    <w:p>
-      <w:r>
-        <w:t>registration</w:t>
-      </w:r>
-    </w:p>
+    <w:p/>
+    <w:tbl>
+      <w:tblPr>
+        <w:tblStyle w:val="TableGrid"/>
+        <w:tblW w:w="0" w:type="auto"/>
+        <w:tblLook w:val="04A0" w:firstRow="1" w:lastRow="0" w:firstColumn="1" w:lastColumn="0" w:noHBand="0" w:noVBand="1"/>
+      </w:tblPr>
+      <w:tblGrid>
+        <w:gridCol w:w="2243"/>
+        <w:gridCol w:w="1806"/>
+        <w:gridCol w:w="1519"/>
+        <w:gridCol w:w="1873"/>
+        <w:gridCol w:w="1909"/>
+      </w:tblGrid>
+      <w:tr>
+        <w:tc>
+          <w:tcPr>
+            <w:tcW w:w="2243" w:type="dxa"/>
+          </w:tcPr>
+          <w:p>
+            <w:pPr>
+              <w:rPr>
+                <w:b/>
+              </w:rPr>
+            </w:pPr>
+            <w:r>
+              <w:rPr>
+                <w:b/>
+              </w:rPr>
+              <w:t>URL</w:t>
+            </w:r>
+          </w:p>
+        </w:tc>
+        <w:tc>
+          <w:tcPr>
+            <w:tcW w:w="1806" w:type="dxa"/>
+          </w:tcPr>
+          <w:p>
+            <w:pPr>
+              <w:rPr>
+                <w:b/>
+              </w:rPr>
+            </w:pPr>
+            <w:r>
+              <w:rPr>
+                <w:b/>
+              </w:rPr>
+              <w:t>Purpose</w:t>
+            </w:r>
+          </w:p>
+        </w:tc>
+        <w:tc>
+          <w:tcPr>
+            <w:tcW w:w="1519" w:type="dxa"/>
+          </w:tcPr>
+          <w:p>
+            <w:pPr>
+              <w:rPr>
+                <w:b/>
+              </w:rPr>
+            </w:pPr>
+            <w:r>
+              <w:rPr>
+                <w:b/>
+              </w:rPr>
+              <w:t>Type</w:t>
+            </w:r>
+          </w:p>
+        </w:tc>
+        <w:tc>
+          <w:tcPr>
+            <w:tcW w:w="1873" w:type="dxa"/>
+          </w:tcPr>
+          <w:p>
+            <w:pPr>
+              <w:rPr>
+                <w:b/>
+              </w:rPr>
+            </w:pPr>
+            <w:r>
+              <w:rPr>
+                <w:b/>
+              </w:rPr>
+              <w:t>Input</w:t>
+            </w:r>
+          </w:p>
+        </w:tc>
+        <w:tc>
+          <w:tcPr>
+            <w:tcW w:w="1909" w:type="dxa"/>
+          </w:tcPr>
+          <w:p>
+            <w:pPr>
+              <w:rPr>
+                <w:b/>
+              </w:rPr>
+            </w:pPr>
+            <w:r>
+              <w:rPr>
+                <w:b/>
+              </w:rPr>
+              <w:t>Returns</w:t>
+            </w:r>
+          </w:p>
+        </w:tc>
+      </w:tr>
+      <w:tr>
+        <w:tc>
+          <w:tcPr>
+            <w:tcW w:w="2243" w:type="dxa"/>
+          </w:tcPr>
+          <w:p>
+            <w:r>
+              <w:t>/courses</w:t>
+            </w:r>
+          </w:p>
+        </w:tc>
+        <w:tc>
+          <w:tcPr>
+            <w:tcW w:w="1806" w:type="dxa"/>
+          </w:tcPr>
+          <w:p>
+            <w:r>
+              <w:t>Get all courses in DB</w:t>
+            </w:r>
+          </w:p>
+        </w:tc>
+        <w:tc>
+          <w:tcPr>
+            <w:tcW w:w="1519" w:type="dxa"/>
+          </w:tcPr>
+          <w:p/>
+        </w:tc>
+        <w:tc>
+          <w:tcPr>
+            <w:tcW w:w="1873" w:type="dxa"/>
+          </w:tcPr>
+          <w:p>
+            <w:r>
+              <w:t>N/A</w:t>
+            </w:r>
+          </w:p>
+        </w:tc>
+        <w:tc>
+          <w:tcPr>
+            <w:tcW w:w="1909" w:type="dxa"/>
+          </w:tcPr>
+          <w:p>
+            <w:r>
+              <w:t>[{name:’’, number:’’}]</w:t>
+            </w:r>
+          </w:p>
+        </w:tc>
+      </w:tr>
+      <w:tr>
+        <w:tc>
+          <w:tcPr>
+            <w:tcW w:w="2243" w:type="dxa"/>
+          </w:tcPr>
+          <w:p>
+            <w:r>
+              <w:t>/sections</w:t>
+            </w:r>
+          </w:p>
+        </w:tc>
+        <w:tc>
+          <w:tcPr>
+            <w:tcW w:w="1806" w:type="dxa"/>
+          </w:tcPr>
+          <w:p>
+            <w:r>
+              <w:t>Get all sections for all courses in DB</w:t>
+            </w:r>
+          </w:p>
+        </w:tc>
+        <w:tc>
+          <w:tcPr>
+            <w:tcW w:w="1519" w:type="dxa"/>
+          </w:tcPr>
+          <w:p/>
+        </w:tc>
+        <w:tc>
+          <w:tcPr>
+            <w:tcW w:w="1873" w:type="dxa"/>
+          </w:tcPr>
+          <w:p>
+            <w:r>
+              <w:t>N/A</w:t>
+            </w:r>
+          </w:p>
+        </w:tc>
+        <w:tc>
+          <w:tcPr>
+            <w:tcW w:w="1909" w:type="dxa"/>
+          </w:tcPr>
+          <w:p/>
+        </w:tc>
+      </w:tr>
+      <w:tr>
+        <w:tc>
+          <w:tcPr>
+            <w:tcW w:w="2243" w:type="dxa"/>
+          </w:tcPr>
+          <w:p>
+            <w:r>
+              <w:t>/sections:coursenum</w:t>
+            </w:r>
+          </w:p>
+        </w:tc>
+        <w:tc>
+          <w:tcPr>
+            <w:tcW w:w="1806" w:type="dxa"/>
+          </w:tcPr>
+          <w:p>
+            <w:r>
+              <w:t>Get all section in DB for the specified course</w:t>
+            </w:r>
+          </w:p>
+        </w:tc>
+        <w:tc>
+          <w:tcPr>
+            <w:tcW w:w="1519" w:type="dxa"/>
+          </w:tcPr>
+          <w:p/>
+        </w:tc>
+        <w:tc>
+          <w:tcPr>
+            <w:tcW w:w="1873" w:type="dxa"/>
+          </w:tcPr>
+          <w:p>
+            <w:r>
+              <w:t>course</w:t>
+            </w:r>
+            <w:r>
+              <w:t>ID</w:t>
+            </w:r>
+          </w:p>
+        </w:tc>
+        <w:tc>
+          <w:tcPr>
+            <w:tcW w:w="1909" w:type="dxa"/>
+          </w:tcPr>
+          <w:p/>
+        </w:tc>
+      </w:tr>
+      <w:tr>
+        <w:tc>
+          <w:tcPr>
+            <w:tcW w:w="2243" w:type="dxa"/>
+          </w:tcPr>
+          <w:p>
+            <w:r>
+              <w:t>/userprefs</w:t>
+            </w:r>
+          </w:p>
+        </w:tc>
+        <w:tc>
+          <w:tcPr>
+            <w:tcW w:w="1806" w:type="dxa"/>
+          </w:tcPr>
+          <w:p>
+            <w:r>
+              <w:t>Get preferences for a user</w:t>
+            </w:r>
+          </w:p>
+        </w:tc>
+        <w:tc>
+          <w:tcPr>
+            <w:tcW w:w="1519" w:type="dxa"/>
+          </w:tcPr>
+          <w:p/>
+        </w:tc>
+        <w:tc>
+          <w:tcPr>
+            <w:tcW w:w="1873" w:type="dxa"/>
+          </w:tcPr>
+          <w:p>
+            <w:r>
+              <w:t>username</w:t>
+            </w:r>
+          </w:p>
+        </w:tc>
+        <w:tc>
+          <w:tcPr>
+            <w:tcW w:w="1909" w:type="dxa"/>
+          </w:tcPr>
+          <w:p>
+            <w:r>
+              <w:t>{classes:int, day:’’, time:’’}</w:t>
+            </w:r>
+          </w:p>
+        </w:tc>
+      </w:tr>
+      <w:tr>
+        <w:tc>
+          <w:tcPr>
+            <w:tcW w:w="2243" w:type="dxa"/>
+          </w:tcPr>
+          <w:p>
+            <w:r>
+              <w:t>/needed</w:t>
+            </w:r>
+          </w:p>
+        </w:tc>
+        <w:tc>
+          <w:tcPr>
+            <w:tcW w:w="1806" w:type="dxa"/>
+          </w:tcPr>
+          <w:p>
+            <w:r>
+              <w:t xml:space="preserve">Get </w:t>
+            </w:r>
+            <w:r>
+              <w:t>needed</w:t>
+            </w:r>
+            <w:r>
+              <w:t xml:space="preserve"> courses for a user</w:t>
+            </w:r>
+          </w:p>
+        </w:tc>
+        <w:tc>
+          <w:tcPr>
+            <w:tcW w:w="1519" w:type="dxa"/>
+          </w:tcPr>
+          <w:p/>
+        </w:tc>
+        <w:tc>
+          <w:tcPr>
+            <w:tcW w:w="1873" w:type="dxa"/>
+          </w:tcPr>
+          <w:p>
+            <w:r>
+              <w:t>username</w:t>
+            </w:r>
+          </w:p>
+        </w:tc>
+        <w:tc>
+          <w:tcPr>
+            <w:tcW w:w="1909" w:type="dxa"/>
+          </w:tcPr>
+          <w:p>
+            <w:r>
+              <w:t>[</w:t>
+            </w:r>
+            <w:r>
+              <w:t>{name:’’, number:’’}</w:t>
+            </w:r>
+            <w:r>
+              <w:t>]</w:t>
+            </w:r>
+          </w:p>
+        </w:tc>
+      </w:tr>
+      <w:tr>
+        <w:tc>
+          <w:tcPr>
+            <w:tcW w:w="2243" w:type="dxa"/>
+          </w:tcPr>
+          <w:p>
+            <w:r>
+              <w:t>/taken</w:t>
+            </w:r>
+          </w:p>
+        </w:tc>
+        <w:tc>
+          <w:tcPr>
+            <w:tcW w:w="1806" w:type="dxa"/>
+          </w:tcPr>
+          <w:p>
+            <w:r>
+              <w:t>Get taken courses for a user</w:t>
+            </w:r>
+          </w:p>
+        </w:tc>
+        <w:tc>
+          <w:tcPr>
+            <w:tcW w:w="1519" w:type="dxa"/>
+          </w:tcPr>
+          <w:p/>
+        </w:tc>
+        <w:tc>
+          <w:tcPr>
+            <w:tcW w:w="1873" w:type="dxa"/>
+          </w:tcPr>
+          <w:p>
+            <w:r>
+              <w:t>username</w:t>
+            </w:r>
+          </w:p>
+        </w:tc>
+        <w:tc>
+          <w:tcPr>
+            <w:tcW w:w="1909" w:type="dxa"/>
+          </w:tcPr>
+          <w:p>
+            <w:r>
+              <w:t>[</w:t>
+            </w:r>
+            <w:r>
+              <w:t>{name:’’, number:’’}</w:t>
+            </w:r>
+            <w:r>
+              <w:t>]</w:t>
+            </w:r>
+          </w:p>
+        </w:tc>
+      </w:tr>
+      <w:tr>
+        <w:tc>
+          <w:tcPr>
+            <w:tcW w:w="2243" w:type="dxa"/>
+          </w:tcPr>
+          <w:p>
+            <w:r>
+              <w:t>/scheduler</w:t>
+            </w:r>
+          </w:p>
+        </w:tc>
+        <w:tc>
+          <w:tcPr>
+            <w:tcW w:w="1806" w:type="dxa"/>
+          </w:tcPr>
+          <w:p>
+            <w:r>
+              <w:t>Generate schedule</w:t>
+            </w:r>
+          </w:p>
+        </w:tc>
+        <w:tc>
+          <w:tcPr>
+            <w:tcW w:w="1519" w:type="dxa"/>
+          </w:tcPr>
+          <w:p/>
+        </w:tc>
+        <w:tc>
+          <w:tcPr>
+            <w:tcW w:w="1873" w:type="dxa"/>
+          </w:tcPr>
+          <w:p>
+            <w:r>
+              <w:t>username</w:t>
+            </w:r>
+          </w:p>
+        </w:tc>
+        <w:tc>
+          <w:tcPr>
+            <w:tcW w:w="1909" w:type="dxa"/>
+          </w:tcPr>
+          <w:p/>
+        </w:tc>
+      </w:tr>
+      <w:tr>
+        <w:tc>
+          <w:tcPr>
+            <w:tcW w:w="2243" w:type="dxa"/>
+          </w:tcPr>
+          <w:p>
+            <w:r>
+              <w:t>/addcourse</w:t>
+            </w:r>
+          </w:p>
+        </w:tc>
+        <w:tc>
+          <w:tcPr>
+            <w:tcW w:w="1806" w:type="dxa"/>
+          </w:tcPr>
+          <w:p>
+            <w:r>
+              <w:t>Add a course to the DB</w:t>
+            </w:r>
+          </w:p>
+        </w:tc>
+        <w:tc>
+          <w:tcPr>
+            <w:tcW w:w="1519" w:type="dxa"/>
+          </w:tcPr>
+          <w:p/>
+        </w:tc>
+        <w:tc>
+          <w:tcPr>
+            <w:tcW w:w="1873" w:type="dxa"/>
+          </w:tcPr>
+          <w:p>
+            <w:r>
+              <w:t>{name:’’, number:’’}</w:t>
+            </w:r>
+          </w:p>
+        </w:tc>
+        <w:tc>
+          <w:tcPr>
+            <w:tcW w:w="1909" w:type="dxa"/>
+          </w:tcPr>
+          <w:p>
+            <w:r>
+              <w:t>False: if course with that id already exists</w:t>
+            </w:r>
+          </w:p>
+          <w:p>
+            <w:r>
+              <w:t>True: otherwise</w:t>
+            </w:r>
+          </w:p>
+        </w:tc>
+      </w:tr>
+      <w:tr>
+        <w:tc>
+          <w:tcPr>
+            <w:tcW w:w="2243" w:type="dxa"/>
+          </w:tcPr>
+          <w:p>
+            <w:r>
+              <w:t>/addsection</w:t>
+            </w:r>
+          </w:p>
+        </w:tc>
+        <w:tc>
+          <w:tcPr>
+            <w:tcW w:w="1806" w:type="dxa"/>
+          </w:tcPr>
+          <w:p>
+            <w:r>
+              <w:t>Add a section to the DB</w:t>
+            </w:r>
+          </w:p>
+        </w:tc>
+        <w:tc>
+          <w:tcPr>
+            <w:tcW w:w="1519" w:type="dxa"/>
+          </w:tcPr>
+          <w:p/>
+        </w:tc>
+        <w:tc>
+          <w:tcPr>
+            <w:tcW w:w="1873" w:type="dxa"/>
+          </w:tcPr>
+          <w:p/>
+        </w:tc>
+        <w:tc>
+          <w:tcPr>
+            <w:tcW w:w="1909" w:type="dxa"/>
+          </w:tcPr>
+          <w:p>
+            <w:r>
+              <w:t>False: if section with that id already exists</w:t>
+            </w:r>
+          </w:p>
+          <w:p>
+            <w:r>
+              <w:t>True: otherwise</w:t>
+            </w:r>
+          </w:p>
+        </w:tc>
+      </w:tr>
+      <w:tr>
+        <w:tc>
+          <w:tcPr>
+            <w:tcW w:w="2243" w:type="dxa"/>
+          </w:tcPr>
+          <w:p>
+            <w:r>
+              <w:t>/removecourse</w:t>
+            </w:r>
+          </w:p>
+        </w:tc>
+        <w:tc>
+          <w:tcPr>
+            <w:tcW w:w="1806" w:type="dxa"/>
+          </w:tcPr>
+          <w:p>
+            <w:r>
+              <w:t>Remove a course from the DB</w:t>
+            </w:r>
+          </w:p>
+        </w:tc>
+        <w:tc>
+          <w:tcPr>
+            <w:tcW w:w="1519" w:type="dxa"/>
+          </w:tcPr>
+          <w:p/>
+        </w:tc>
+        <w:tc>
+          <w:tcPr>
+            <w:tcW w:w="1873" w:type="dxa"/>
+          </w:tcPr>
+          <w:p>
+            <w:r>
+              <w:t>courseID</w:t>
+            </w:r>
+          </w:p>
+        </w:tc>
+        <w:tc>
+          <w:tcPr>
+            <w:tcW w:w="1909" w:type="dxa"/>
+          </w:tcPr>
+          <w:p>
+            <w:r>
+              <w:t>N/A</w:t>
+            </w:r>
+          </w:p>
+        </w:tc>
+      </w:tr>
+      <w:tr>
+        <w:tc>
+          <w:tcPr>
+            <w:tcW w:w="2243" w:type="dxa"/>
+          </w:tcPr>
+          <w:p>
+            <w:r>
+              <w:t>/removesection</w:t>
+            </w:r>
+          </w:p>
+        </w:tc>
+        <w:tc>
+          <w:tcPr>
+            <w:tcW w:w="1806" w:type="dxa"/>
+          </w:tcPr>
+          <w:p>
+            <w:r>
+              <w:t>Remove a section from the DB</w:t>
+            </w:r>
+          </w:p>
+        </w:tc>
+        <w:tc>
+          <w:tcPr>
+            <w:tcW w:w="1519" w:type="dxa"/>
+          </w:tcPr>
+          <w:p/>
+        </w:tc>
+        <w:tc>
+          <w:tcPr>
+            <w:tcW w:w="1873" w:type="dxa"/>
+          </w:tcPr>
+          <w:p>
+            <w:r>
+              <w:t>{course:courseID, section:sectionID}</w:t>
+            </w:r>
+          </w:p>
+        </w:tc>
+        <w:tc>
+          <w:tcPr>
+            <w:tcW w:w="1909" w:type="dxa"/>
+          </w:tcPr>
+          <w:p>
+            <w:r>
+              <w:t>N/A</w:t>
+            </w:r>
+          </w:p>
+        </w:tc>
+      </w:tr>
+      <w:tr>
+        <w:tc>
+          <w:tcPr>
+            <w:tcW w:w="2243" w:type="dxa"/>
+          </w:tcPr>
+          <w:p>
+            <w:r>
+              <w:t>/editcourse</w:t>
+            </w:r>
+          </w:p>
+        </w:tc>
+        <w:tc>
+          <w:tcPr>
+            <w:tcW w:w="1806" w:type="dxa"/>
+          </w:tcPr>
+          <w:p>
+            <w:r>
+              <w:t>Edit course information</w:t>
+            </w:r>
+          </w:p>
+        </w:tc>
+        <w:tc>
+          <w:tcPr>
+            <w:tcW w:w="1519" w:type="dxa"/>
+          </w:tcPr>
+          <w:p/>
+        </w:tc>
+        <w:tc>
+          <w:tcPr>
+            <w:tcW w:w="1873" w:type="dxa"/>
+          </w:tcPr>
+          <w:p/>
+        </w:tc>
+        <w:tc>
+          <w:tcPr>
+            <w:tcW w:w="1909" w:type="dxa"/>
+          </w:tcPr>
+          <w:p>
+            <w:r>
+              <w:t>N/A</w:t>
+            </w:r>
+          </w:p>
+        </w:tc>
+      </w:tr>
+      <w:tr>
+        <w:tc>
+          <w:tcPr>
+            <w:tcW w:w="2243" w:type="dxa"/>
+          </w:tcPr>
+          <w:p>
+            <w:r>
+              <w:t>/editsection</w:t>
+            </w:r>
+          </w:p>
+        </w:tc>
+        <w:tc>
+          <w:tcPr>
+            <w:tcW w:w="1806" w:type="dxa"/>
+          </w:tcPr>
+          <w:p>
+            <w:r>
+              <w:t>Edit section information</w:t>
+            </w:r>
+          </w:p>
+        </w:tc>
+        <w:tc>
+          <w:tcPr>
+            <w:tcW w:w="1519" w:type="dxa"/>
+          </w:tcPr>
+          <w:p/>
+        </w:tc>
+        <w:tc>
+          <w:tcPr>
+            <w:tcW w:w="1873" w:type="dxa"/>
+          </w:tcPr>
+          <w:p/>
+        </w:tc>
+        <w:tc>
+          <w:tcPr>
+            <w:tcW w:w="1909" w:type="dxa"/>
+          </w:tcPr>
+          <w:p>
+            <w:r>
+              <w:t>N/A</w:t>
+            </w:r>
+          </w:p>
+        </w:tc>
+      </w:tr>
+      <w:tr>
+        <w:tc>
+          <w:tcPr>
+            <w:tcW w:w="2243" w:type="dxa"/>
+          </w:tcPr>
+          <w:p>
+            <w:r>
+              <w:t>/editpreferences</w:t>
+            </w:r>
+          </w:p>
+        </w:tc>
+        <w:tc>
+          <w:tcPr>
+            <w:tcW w:w="1806" w:type="dxa"/>
+          </w:tcPr>
+          <w:p>
+            <w:r>
+              <w:t>Edit user’s preferences</w:t>
+            </w:r>
+          </w:p>
+        </w:tc>
+        <w:tc>
+          <w:tcPr>
+            <w:tcW w:w="1519" w:type="dxa"/>
+          </w:tcPr>
+          <w:p/>
+        </w:tc>
+        <w:tc>
+          <w:tcPr>
+            <w:tcW w:w="1873" w:type="dxa"/>
+          </w:tcPr>
+          <w:p>
+            <w:r>
+              <w:t xml:space="preserve">{username:’’, </w:t>
+            </w:r>
+            <w:r>
+              <w:t>old:{classes:int, day:’’, time:’’}</w:t>
+            </w:r>
+            <w:r>
+              <w:t xml:space="preserve">, </w:t>
+            </w:r>
+            <w:r>
+              <w:t xml:space="preserve">new: </w:t>
+            </w:r>
+            <w:r>
+              <w:t>{classes:int, day:’’, time:’’}}</w:t>
+            </w:r>
+          </w:p>
+        </w:tc>
+        <w:tc>
+          <w:tcPr>
+            <w:tcW w:w="1909" w:type="dxa"/>
+          </w:tcPr>
+          <w:p>
+            <w:r>
+              <w:t>N/A</w:t>
+            </w:r>
+          </w:p>
+        </w:tc>
+      </w:tr>
+      <w:tr>
+        <w:tc>
+          <w:tcPr>
+            <w:tcW w:w="2243" w:type="dxa"/>
+          </w:tcPr>
+          <w:p>
+            <w:r>
+              <w:t>/editneededcourses</w:t>
+            </w:r>
+          </w:p>
+        </w:tc>
+        <w:tc>
+          <w:tcPr>
+            <w:tcW w:w="1806" w:type="dxa"/>
+          </w:tcPr>
+          <w:p>
+            <w:r>
+              <w:t>Edit  user’s needed courses</w:t>
+            </w:r>
+          </w:p>
+        </w:tc>
+        <w:tc>
+          <w:tcPr>
+            <w:tcW w:w="1519" w:type="dxa"/>
+          </w:tcPr>
+          <w:p/>
+        </w:tc>
+        <w:tc>
+          <w:tcPr>
+            <w:tcW w:w="1873" w:type="dxa"/>
+          </w:tcPr>
+          <w:p>
+            <w:r>
+              <w:t>{username:’’, old:[{name:’’, number:’’}], new:[ {name:’’, number:’’}]}</w:t>
+            </w:r>
+          </w:p>
+        </w:tc>
+        <w:tc>
+          <w:tcPr>
+            <w:tcW w:w="1909" w:type="dxa"/>
+          </w:tcPr>
+          <w:p>
+            <w:r>
+              <w:t>N/A</w:t>
+            </w:r>
+          </w:p>
+        </w:tc>
+      </w:tr>
+      <w:tr>
+        <w:tc>
+          <w:tcPr>
+            <w:tcW w:w="2243" w:type="dxa"/>
+          </w:tcPr>
+          <w:p>
+            <w:r>
+              <w:t>/edittakencourses</w:t>
+            </w:r>
+          </w:p>
+        </w:tc>
+        <w:tc>
+          <w:tcPr>
+            <w:tcW w:w="1806" w:type="dxa"/>
+          </w:tcPr>
+          <w:p>
+            <w:r>
+              <w:t>Edit user’s taken courses</w:t>
+            </w:r>
+          </w:p>
+        </w:tc>
+        <w:tc>
+          <w:tcPr>
+            <w:tcW w:w="1519" w:type="dxa"/>
+          </w:tcPr>
+          <w:p/>
+        </w:tc>
+        <w:tc>
+          <w:tcPr>
+            <w:tcW w:w="1873" w:type="dxa"/>
+          </w:tcPr>
+          <w:p>
+            <w:r>
+              <w:t xml:space="preserve">{username:’’, old:[{name:’’, </w:t>
+            </w:r>
+            <w:r>
+              <w:lastRenderedPageBreak/>
+              <w:t xml:space="preserve">number:’’}], new:[ </w:t>
+            </w:r>
+            <w:r>
+              <w:t>{name:’’, number:’’}</w:t>
+            </w:r>
+            <w:r>
+              <w:t>]}</w:t>
+            </w:r>
+          </w:p>
+        </w:tc>
+        <w:tc>
+          <w:tcPr>
+            <w:tcW w:w="1909" w:type="dxa"/>
+          </w:tcPr>
+          <w:p>
+            <w:r>
+              <w:lastRenderedPageBreak/>
+              <w:t>N/A</w:t>
+            </w:r>
+          </w:p>
+        </w:tc>
+      </w:tr>
+      <w:tr>
+        <w:tc>
+          <w:tcPr>
+            <w:tcW w:w="2243" w:type="dxa"/>
+          </w:tcPr>
+          <w:p>
+            <w:r>
+              <w:lastRenderedPageBreak/>
+              <w:t>/editusername</w:t>
+            </w:r>
+          </w:p>
+        </w:tc>
+        <w:tc>
+          <w:tcPr>
+            <w:tcW w:w="1806" w:type="dxa"/>
+          </w:tcPr>
+          <w:p>
+            <w:r>
+              <w:t>Change username for user</w:t>
+            </w:r>
+          </w:p>
+        </w:tc>
+        <w:tc>
+          <w:tcPr>
+            <w:tcW w:w="1519" w:type="dxa"/>
+          </w:tcPr>
+          <w:p/>
+        </w:tc>
+        <w:tc>
+          <w:tcPr>
+            <w:tcW w:w="1873" w:type="dxa"/>
+          </w:tcPr>
+          <w:p>
+            <w:r>
+              <w:t>{old:’’, new:’’}</w:t>
+            </w:r>
+          </w:p>
+        </w:tc>
+        <w:tc>
+          <w:tcPr>
+            <w:tcW w:w="1909" w:type="dxa"/>
+          </w:tcPr>
+          <w:p>
+            <w:r>
+              <w:t xml:space="preserve">False: </w:t>
+            </w:r>
+            <w:r>
+              <w:t xml:space="preserve">new </w:t>
+            </w:r>
+            <w:r>
+              <w:t>username exists already</w:t>
+            </w:r>
+          </w:p>
+          <w:p>
+            <w:r>
+              <w:t>True: otherwise</w:t>
+            </w:r>
+          </w:p>
+        </w:tc>
+      </w:tr>
+      <w:tr>
+        <w:tc>
+          <w:tcPr>
+            <w:tcW w:w="2243" w:type="dxa"/>
+          </w:tcPr>
+          <w:p>
+            <w:r>
+              <w:t>/editemail</w:t>
+            </w:r>
+          </w:p>
+        </w:tc>
+        <w:tc>
+          <w:tcPr>
+            <w:tcW w:w="1806" w:type="dxa"/>
+          </w:tcPr>
+          <w:p>
+            <w:r>
+              <w:t>Change e-mail for user</w:t>
+            </w:r>
+          </w:p>
+        </w:tc>
+        <w:tc>
+          <w:tcPr>
+            <w:tcW w:w="1519" w:type="dxa"/>
+          </w:tcPr>
+          <w:p/>
+        </w:tc>
+        <w:tc>
+          <w:tcPr>
+            <w:tcW w:w="1873" w:type="dxa"/>
+          </w:tcPr>
+          <w:p>
+            <w:r>
+              <w:t>{username</w:t>
+            </w:r>
+            <w:r>
+              <w:t>:’’, new:’’}</w:t>
+            </w:r>
+          </w:p>
+        </w:tc>
+        <w:tc>
+          <w:tcPr>
+            <w:tcW w:w="1909" w:type="dxa"/>
+          </w:tcPr>
+          <w:p>
+            <w:r>
+              <w:t>N/A</w:t>
+            </w:r>
+          </w:p>
+        </w:tc>
+      </w:tr>
+      <w:tr>
+        <w:tc>
+          <w:tcPr>
+            <w:tcW w:w="2243" w:type="dxa"/>
+          </w:tcPr>
+          <w:p>
+            <w:r>
+              <w:t>/editpassword</w:t>
+            </w:r>
+          </w:p>
+        </w:tc>
+        <w:tc>
+          <w:tcPr>
+            <w:tcW w:w="1806" w:type="dxa"/>
+          </w:tcPr>
+          <w:p>
+            <w:r>
+              <w:t>Change password for user</w:t>
+            </w:r>
+          </w:p>
+        </w:tc>
+        <w:tc>
+          <w:tcPr>
+            <w:tcW w:w="1519" w:type="dxa"/>
+          </w:tcPr>
+          <w:p/>
+        </w:tc>
+        <w:tc>
+          <w:tcPr>
+            <w:tcW w:w="1873" w:type="dxa"/>
+          </w:tcPr>
+          <w:p>
+            <w:r>
+              <w:t>{username:’’, password:’’}</w:t>
+            </w:r>
+          </w:p>
+        </w:tc>
+        <w:tc>
+          <w:tcPr>
+            <w:tcW w:w="1909" w:type="dxa"/>
+          </w:tcPr>
+          <w:p>
+            <w:r>
+              <w:t>N/A</w:t>
+            </w:r>
+            <w:bookmarkStart w:id="0" w:name="_GoBack"/>
+            <w:bookmarkEnd w:id="0"/>
+          </w:p>
+        </w:tc>
+      </w:tr>
+      <w:tr>
+        <w:tc>
+          <w:tcPr>
+            <w:tcW w:w="2243" w:type="dxa"/>
+          </w:tcPr>
+          <w:p>
+            <w:r>
+              <w:t>/login</w:t>
+            </w:r>
+          </w:p>
+        </w:tc>
+        <w:tc>
+          <w:tcPr>
+            <w:tcW w:w="1806" w:type="dxa"/>
+          </w:tcPr>
+          <w:p>
+            <w:r>
+              <w:t>Login verification</w:t>
+            </w:r>
+          </w:p>
+        </w:tc>
+        <w:tc>
+          <w:tcPr>
+            <w:tcW w:w="1519" w:type="dxa"/>
+          </w:tcPr>
+          <w:p/>
+        </w:tc>
+        <w:tc>
+          <w:tcPr>
+            <w:tcW w:w="1873" w:type="dxa"/>
+          </w:tcPr>
+          <w:p>
+            <w:r>
+              <w:t>{username:’’, password:’’}</w:t>
+            </w:r>
+          </w:p>
+        </w:tc>
+        <w:tc>
+          <w:tcPr>
+            <w:tcW w:w="1909" w:type="dxa"/>
+          </w:tcPr>
+          <w:p>
+            <w:r>
+              <w:t>{success:bool, isAdmin:bool}</w:t>
+            </w:r>
+          </w:p>
+        </w:tc>
+      </w:tr>
+      <w:tr>
+        <w:tc>
+          <w:tcPr>
+            <w:tcW w:w="2243" w:type="dxa"/>
+          </w:tcPr>
+          <w:p>
+            <w:r>
+              <w:t>/register</w:t>
+            </w:r>
+          </w:p>
+        </w:tc>
+        <w:tc>
+          <w:tcPr>
+            <w:tcW w:w="1806" w:type="dxa"/>
+          </w:tcPr>
+          <w:p>
+            <w:r>
+              <w:t>Register user</w:t>
+            </w:r>
+          </w:p>
+        </w:tc>
+        <w:tc>
+          <w:tcPr>
+            <w:tcW w:w="1519" w:type="dxa"/>
+          </w:tcPr>
+          <w:p>
+            <w:r>
+              <w:t>POST</w:t>
+            </w:r>
+          </w:p>
+        </w:tc>
+        <w:tc>
+          <w:tcPr>
+            <w:tcW w:w="1873" w:type="dxa"/>
+          </w:tcPr>
+          <w:p>
+            <w:r>
+              <w:t>{username:’’, email:’’, password:’’}</w:t>
+            </w:r>
+          </w:p>
+        </w:tc>
+        <w:tc>
+          <w:tcPr>
+            <w:tcW w:w="1909" w:type="dxa"/>
+          </w:tcPr>
+          <w:p>
+            <w:r>
+              <w:t>False: username exists already</w:t>
+            </w:r>
+          </w:p>
+          <w:p>
+            <w:r>
+              <w:t>True:</w:t>
+            </w:r>
+            <w:r>
+              <w:t xml:space="preserve"> otherwise</w:t>
+            </w:r>
+          </w:p>
+        </w:tc>
+      </w:tr>
+    </w:tbl>
+    <w:p/>
     <w:sectPr>
       <w:pgSz w:w="12240" w:h="15840"/>
       <w:pgMar w:top="1440" w:right="1440" w:bottom="1440" w:left="1440" w:header="708" w:footer="708" w:gutter="0"/>
@@ -385,6 +1310,7 @@
     <w:lsdException w:name="HTML Sample" w:semiHidden="1" w:unhideWhenUsed="1"/>
     <w:lsdException w:name="HTML Typewriter" w:semiHidden="1" w:unhideWhenUsed="1"/>
     <w:lsdException w:name="HTML Variable" w:semiHidden="1" w:unhideWhenUsed="1"/>
+    <w:lsdException w:name="Normal Table" w:semiHidden="1" w:unhideWhenUsed="1"/>
     <w:lsdException w:name="annotation subject" w:semiHidden="1" w:unhideWhenUsed="1"/>
     <w:lsdException w:name="No List" w:semiHidden="1" w:unhideWhenUsed="1"/>
     <w:lsdException w:name="Outline List 1" w:semiHidden="1" w:unhideWhenUsed="1"/>
@@ -431,8 +1357,10 @@
     <w:lsdException w:name="Table Subtle 2" w:semiHidden="1" w:unhideWhenUsed="1"/>
     <w:lsdException w:name="Table Web 1" w:semiHidden="1" w:unhideWhenUsed="1"/>
     <w:lsdException w:name="Table Web 2" w:semiHidden="1" w:unhideWhenUsed="1"/>
+    <w:lsdException w:name="Table Web 3" w:semiHidden="1" w:unhideWhenUsed="1"/>
     <w:lsdException w:name="Balloon Text" w:semiHidden="1" w:unhideWhenUsed="1"/>
     <w:lsdException w:name="Table Grid" w:uiPriority="39"/>
+    <w:lsdException w:name="Table Theme" w:semiHidden="1" w:unhideWhenUsed="1"/>
     <w:lsdException w:name="Placeholder Text" w:semiHidden="1"/>
     <w:lsdException w:name="No Spacing" w:uiPriority="1" w:qFormat="1"/>
     <w:lsdException w:name="Light Shading" w:uiPriority="60"/>
@@ -680,6 +1608,25 @@
     <w:uiPriority w:val="99"/>
     <w:semiHidden/>
     <w:unhideWhenUsed/>
+  </w:style>
+  <w:style w:type="table" w:styleId="TableGrid">
+    <w:name w:val="Table Grid"/>
+    <w:basedOn w:val="TableNormal"/>
+    <w:uiPriority w:val="39"/>
+    <w:rsid w:val="00761496"/>
+    <w:pPr>
+      <w:spacing w:after="0" w:line="240" w:lineRule="auto"/>
+    </w:pPr>
+    <w:tblPr>
+      <w:tblBorders>
+        <w:top w:val="single" w:sz="4" w:space="0" w:color="auto"/>
+        <w:left w:val="single" w:sz="4" w:space="0" w:color="auto"/>
+        <w:bottom w:val="single" w:sz="4" w:space="0" w:color="auto"/>
+        <w:right w:val="single" w:sz="4" w:space="0" w:color="auto"/>
+        <w:insideH w:val="single" w:sz="4" w:space="0" w:color="auto"/>
+        <w:insideV w:val="single" w:sz="4" w:space="0" w:color="auto"/>
+      </w:tblBorders>
+    </w:tblPr>
   </w:style>
 </w:styles>
 </file>

</xml_diff>

<commit_message>
Mocked Most Server Calls
Just the schedule and section related calls left
</commit_message>
<xml_diff>
--- a/Server Calls.docx
+++ b/Server Calls.docx
@@ -312,13 +312,7 @@
           </w:tcPr>
           <w:p>
             <w:r>
-              <w:t xml:space="preserve">Get </w:t>
-            </w:r>
-            <w:r>
-              <w:t>needed</w:t>
-            </w:r>
-            <w:r>
-              <w:t xml:space="preserve"> courses for a user</w:t>
+              <w:t>Get needed courses for a user</w:t>
             </w:r>
           </w:p>
         </w:tc>
@@ -344,150 +338,138 @@
           </w:tcPr>
           <w:p>
             <w:r>
-              <w:t>[</w:t>
-            </w:r>
+              <w:t>[{name:’’, number:’’}]</w:t>
+            </w:r>
+          </w:p>
+        </w:tc>
+      </w:tr>
+      <w:tr>
+        <w:tc>
+          <w:tcPr>
+            <w:tcW w:w="2243" w:type="dxa"/>
+          </w:tcPr>
+          <w:p>
+            <w:r>
+              <w:t>/taken</w:t>
+            </w:r>
+          </w:p>
+        </w:tc>
+        <w:tc>
+          <w:tcPr>
+            <w:tcW w:w="1806" w:type="dxa"/>
+          </w:tcPr>
+          <w:p>
+            <w:r>
+              <w:t>Get taken courses for a user</w:t>
+            </w:r>
+          </w:p>
+        </w:tc>
+        <w:tc>
+          <w:tcPr>
+            <w:tcW w:w="1519" w:type="dxa"/>
+          </w:tcPr>
+          <w:p/>
+        </w:tc>
+        <w:tc>
+          <w:tcPr>
+            <w:tcW w:w="1873" w:type="dxa"/>
+          </w:tcPr>
+          <w:p>
+            <w:r>
+              <w:t>username</w:t>
+            </w:r>
+          </w:p>
+        </w:tc>
+        <w:tc>
+          <w:tcPr>
+            <w:tcW w:w="1909" w:type="dxa"/>
+          </w:tcPr>
+          <w:p>
+            <w:r>
+              <w:t>[{name:’’, number:’’}]</w:t>
+            </w:r>
+          </w:p>
+        </w:tc>
+      </w:tr>
+      <w:tr>
+        <w:tc>
+          <w:tcPr>
+            <w:tcW w:w="2243" w:type="dxa"/>
+          </w:tcPr>
+          <w:p>
+            <w:r>
+              <w:t>/scheduler</w:t>
+            </w:r>
+          </w:p>
+        </w:tc>
+        <w:tc>
+          <w:tcPr>
+            <w:tcW w:w="1806" w:type="dxa"/>
+          </w:tcPr>
+          <w:p>
+            <w:r>
+              <w:t>Generate schedule</w:t>
+            </w:r>
+          </w:p>
+        </w:tc>
+        <w:tc>
+          <w:tcPr>
+            <w:tcW w:w="1519" w:type="dxa"/>
+          </w:tcPr>
+          <w:p/>
+        </w:tc>
+        <w:tc>
+          <w:tcPr>
+            <w:tcW w:w="1873" w:type="dxa"/>
+          </w:tcPr>
+          <w:p>
+            <w:r>
+              <w:t>username</w:t>
+            </w:r>
+          </w:p>
+        </w:tc>
+        <w:tc>
+          <w:tcPr>
+            <w:tcW w:w="1909" w:type="dxa"/>
+          </w:tcPr>
+          <w:p/>
+        </w:tc>
+      </w:tr>
+      <w:tr>
+        <w:tc>
+          <w:tcPr>
+            <w:tcW w:w="2243" w:type="dxa"/>
+          </w:tcPr>
+          <w:p>
+            <w:r>
+              <w:t>/addcourse</w:t>
+            </w:r>
+          </w:p>
+        </w:tc>
+        <w:tc>
+          <w:tcPr>
+            <w:tcW w:w="1806" w:type="dxa"/>
+          </w:tcPr>
+          <w:p>
+            <w:r>
+              <w:t>Add a course to the DB</w:t>
+            </w:r>
+          </w:p>
+        </w:tc>
+        <w:tc>
+          <w:tcPr>
+            <w:tcW w:w="1519" w:type="dxa"/>
+          </w:tcPr>
+          <w:p/>
+        </w:tc>
+        <w:tc>
+          <w:tcPr>
+            <w:tcW w:w="1873" w:type="dxa"/>
+          </w:tcPr>
+          <w:p>
             <w:r>
               <w:t>{name:’’, number:’’}</w:t>
             </w:r>
-            <w:r>
-              <w:t>]</w:t>
-            </w:r>
-          </w:p>
-        </w:tc>
-      </w:tr>
-      <w:tr>
-        <w:tc>
-          <w:tcPr>
-            <w:tcW w:w="2243" w:type="dxa"/>
-          </w:tcPr>
-          <w:p>
-            <w:r>
-              <w:t>/taken</w:t>
-            </w:r>
-          </w:p>
-        </w:tc>
-        <w:tc>
-          <w:tcPr>
-            <w:tcW w:w="1806" w:type="dxa"/>
-          </w:tcPr>
-          <w:p>
-            <w:r>
-              <w:t>Get taken courses for a user</w:t>
-            </w:r>
-          </w:p>
-        </w:tc>
-        <w:tc>
-          <w:tcPr>
-            <w:tcW w:w="1519" w:type="dxa"/>
-          </w:tcPr>
-          <w:p/>
-        </w:tc>
-        <w:tc>
-          <w:tcPr>
-            <w:tcW w:w="1873" w:type="dxa"/>
-          </w:tcPr>
-          <w:p>
-            <w:r>
-              <w:t>username</w:t>
-            </w:r>
-          </w:p>
-        </w:tc>
-        <w:tc>
-          <w:tcPr>
-            <w:tcW w:w="1909" w:type="dxa"/>
-          </w:tcPr>
-          <w:p>
-            <w:r>
-              <w:t>[</w:t>
-            </w:r>
-            <w:r>
-              <w:t>{name:’’, number:’’}</w:t>
-            </w:r>
-            <w:r>
-              <w:t>]</w:t>
-            </w:r>
-          </w:p>
-        </w:tc>
-      </w:tr>
-      <w:tr>
-        <w:tc>
-          <w:tcPr>
-            <w:tcW w:w="2243" w:type="dxa"/>
-          </w:tcPr>
-          <w:p>
-            <w:r>
-              <w:t>/scheduler</w:t>
-            </w:r>
-          </w:p>
-        </w:tc>
-        <w:tc>
-          <w:tcPr>
-            <w:tcW w:w="1806" w:type="dxa"/>
-          </w:tcPr>
-          <w:p>
-            <w:r>
-              <w:t>Generate schedule</w:t>
-            </w:r>
-          </w:p>
-        </w:tc>
-        <w:tc>
-          <w:tcPr>
-            <w:tcW w:w="1519" w:type="dxa"/>
-          </w:tcPr>
-          <w:p/>
-        </w:tc>
-        <w:tc>
-          <w:tcPr>
-            <w:tcW w:w="1873" w:type="dxa"/>
-          </w:tcPr>
-          <w:p>
-            <w:r>
-              <w:t>username</w:t>
-            </w:r>
-          </w:p>
-        </w:tc>
-        <w:tc>
-          <w:tcPr>
-            <w:tcW w:w="1909" w:type="dxa"/>
-          </w:tcPr>
-          <w:p/>
-        </w:tc>
-      </w:tr>
-      <w:tr>
-        <w:tc>
-          <w:tcPr>
-            <w:tcW w:w="2243" w:type="dxa"/>
-          </w:tcPr>
-          <w:p>
-            <w:r>
-              <w:t>/addcourse</w:t>
-            </w:r>
-          </w:p>
-        </w:tc>
-        <w:tc>
-          <w:tcPr>
-            <w:tcW w:w="1806" w:type="dxa"/>
-          </w:tcPr>
-          <w:p>
-            <w:r>
-              <w:t>Add a course to the DB</w:t>
-            </w:r>
-          </w:p>
-        </w:tc>
-        <w:tc>
-          <w:tcPr>
-            <w:tcW w:w="1519" w:type="dxa"/>
-          </w:tcPr>
-          <w:p/>
-        </w:tc>
-        <w:tc>
-          <w:tcPr>
-            <w:tcW w:w="1873" w:type="dxa"/>
-          </w:tcPr>
-          <w:p>
-            <w:r>
-              <w:t>{name:’’, number:’’}</w:t>
-            </w:r>
           </w:p>
         </w:tc>
         <w:tc>
@@ -772,19 +754,7 @@
           </w:tcPr>
           <w:p>
             <w:r>
-              <w:t xml:space="preserve">{username:’’, </w:t>
-            </w:r>
-            <w:r>
-              <w:t>old:{classes:int, day:’’, time:’’}</w:t>
-            </w:r>
-            <w:r>
-              <w:t xml:space="preserve">, </w:t>
-            </w:r>
-            <w:r>
-              <w:t xml:space="preserve">new: </w:t>
-            </w:r>
-            <w:r>
-              <w:t>{classes:int, day:’’, time:’’}}</w:t>
+              <w:t>{username:’’, old:{classes:int, day:’’, time:’’}, new: {classes:int, day:’’, time:’’}}</w:t>
             </w:r>
           </w:p>
         </w:tc>
@@ -884,13 +854,7 @@
             </w:r>
             <w:r>
               <w:lastRenderedPageBreak/>
-              <w:t xml:space="preserve">number:’’}], new:[ </w:t>
-            </w:r>
-            <w:r>
-              <w:t>{name:’’, number:’’}</w:t>
-            </w:r>
-            <w:r>
-              <w:t>]}</w:t>
+              <w:t>number:’’}], new:[ {name:’’, number:’’}]}</w:t>
             </w:r>
           </w:p>
         </w:tc>
@@ -950,13 +914,7 @@
           </w:tcPr>
           <w:p>
             <w:r>
-              <w:t xml:space="preserve">False: </w:t>
-            </w:r>
-            <w:r>
-              <w:t xml:space="preserve">new </w:t>
-            </w:r>
-            <w:r>
-              <w:t>username exists already</w:t>
+              <w:t>False: new username exists already</w:t>
             </w:r>
           </w:p>
           <w:p>
@@ -999,10 +957,7 @@
           </w:tcPr>
           <w:p>
             <w:r>
-              <w:t>{username</w:t>
-            </w:r>
-            <w:r>
-              <w:t>:’’, new:’’}</w:t>
+              <w:t>{username:’’, new:’’}</w:t>
             </w:r>
           </w:p>
         </w:tc>
@@ -1061,39 +1016,43 @@
           <w:p>
             <w:r>
               <w:t>N/A</w:t>
+            </w:r>
+          </w:p>
+        </w:tc>
+      </w:tr>
+      <w:tr>
+        <w:tc>
+          <w:tcPr>
+            <w:tcW w:w="2243" w:type="dxa"/>
+          </w:tcPr>
+          <w:p>
+            <w:r>
+              <w:t>/login</w:t>
+            </w:r>
+          </w:p>
+        </w:tc>
+        <w:tc>
+          <w:tcPr>
+            <w:tcW w:w="1806" w:type="dxa"/>
+          </w:tcPr>
+          <w:p>
+            <w:r>
+              <w:t>Login verification</w:t>
+            </w:r>
+          </w:p>
+        </w:tc>
+        <w:tc>
+          <w:tcPr>
+            <w:tcW w:w="1519" w:type="dxa"/>
+          </w:tcPr>
+          <w:p>
+            <w:r>
+              <w:t>POST</w:t>
             </w:r>
             <w:bookmarkStart w:id="0" w:name="_GoBack"/>
             <w:bookmarkEnd w:id="0"/>
           </w:p>
         </w:tc>
-      </w:tr>
-      <w:tr>
-        <w:tc>
-          <w:tcPr>
-            <w:tcW w:w="2243" w:type="dxa"/>
-          </w:tcPr>
-          <w:p>
-            <w:r>
-              <w:t>/login</w:t>
-            </w:r>
-          </w:p>
-        </w:tc>
-        <w:tc>
-          <w:tcPr>
-            <w:tcW w:w="1806" w:type="dxa"/>
-          </w:tcPr>
-          <w:p>
-            <w:r>
-              <w:t>Login verification</w:t>
-            </w:r>
-          </w:p>
-        </w:tc>
-        <w:tc>
-          <w:tcPr>
-            <w:tcW w:w="1519" w:type="dxa"/>
-          </w:tcPr>
-          <w:p/>
-        </w:tc>
         <w:tc>
           <w:tcPr>
             <w:tcW w:w="1873" w:type="dxa"/>
@@ -1167,10 +1126,7 @@
           </w:p>
           <w:p>
             <w:r>
-              <w:t>True:</w:t>
-            </w:r>
-            <w:r>
-              <w:t xml:space="preserve"> otherwise</w:t>
+              <w:t>True: otherwise</w:t>
             </w:r>
           </w:p>
         </w:tc>

</xml_diff>

<commit_message>
Implementing Real Server Calls and Cookies
Cookies are all managed through the cookie handler object
</commit_message>
<xml_diff>
--- a/Server Calls.docx
+++ b/Server Calls.docx
@@ -207,8 +207,15 @@
           </w:tcPr>
           <w:p>
             <w:r>
-              <w:t>/sections:coursenum</w:t>
-            </w:r>
+              <w:t>/</w:t>
+            </w:r>
+            <w:proofErr w:type="spellStart"/>
+            <w:proofErr w:type="gramStart"/>
+            <w:r>
+              <w:t>sections:coursenum</w:t>
+            </w:r>
+            <w:proofErr w:type="spellEnd"/>
+            <w:proofErr w:type="gramEnd"/>
           </w:p>
         </w:tc>
         <w:tc>
@@ -232,30 +239,37 @@
             <w:tcW w:w="1873" w:type="dxa"/>
           </w:tcPr>
           <w:p>
+            <w:proofErr w:type="spellStart"/>
             <w:r>
               <w:t>course</w:t>
             </w:r>
             <w:r>
               <w:t>ID</w:t>
             </w:r>
-          </w:p>
-        </w:tc>
-        <w:tc>
-          <w:tcPr>
-            <w:tcW w:w="1909" w:type="dxa"/>
-          </w:tcPr>
-          <w:p/>
-        </w:tc>
-      </w:tr>
-      <w:tr>
-        <w:tc>
-          <w:tcPr>
-            <w:tcW w:w="2243" w:type="dxa"/>
-          </w:tcPr>
-          <w:p>
-            <w:r>
-              <w:t>/userprefs</w:t>
-            </w:r>
+            <w:proofErr w:type="spellEnd"/>
+          </w:p>
+        </w:tc>
+        <w:tc>
+          <w:tcPr>
+            <w:tcW w:w="1909" w:type="dxa"/>
+          </w:tcPr>
+          <w:p/>
+        </w:tc>
+      </w:tr>
+      <w:tr>
+        <w:tc>
+          <w:tcPr>
+            <w:tcW w:w="2243" w:type="dxa"/>
+          </w:tcPr>
+          <w:p>
+            <w:r>
+              <w:t>/</w:t>
+            </w:r>
+            <w:proofErr w:type="spellStart"/>
+            <w:r>
+              <w:t>userprefs</w:t>
+            </w:r>
+            <w:proofErr w:type="spellEnd"/>
           </w:p>
         </w:tc>
         <w:tc>
@@ -290,7 +304,15 @@
           </w:tcPr>
           <w:p>
             <w:r>
-              <w:t>{classes:int, day:’’, time:’’}</w:t>
+              <w:t>{</w:t>
+            </w:r>
+            <w:proofErr w:type="spellStart"/>
+            <w:r>
+              <w:t>classes:int</w:t>
+            </w:r>
+            <w:proofErr w:type="spellEnd"/>
+            <w:r>
+              <w:t>, day:’’, time:’’}</w:t>
             </w:r>
           </w:p>
         </w:tc>
@@ -442,8 +464,13 @@
           </w:tcPr>
           <w:p>
             <w:r>
-              <w:t>/addcourse</w:t>
-            </w:r>
+              <w:t>/</w:t>
+            </w:r>
+            <w:proofErr w:type="spellStart"/>
+            <w:r>
+              <w:t>addcourse</w:t>
+            </w:r>
+            <w:proofErr w:type="spellEnd"/>
           </w:p>
         </w:tc>
         <w:tc>
@@ -495,8 +522,13 @@
           </w:tcPr>
           <w:p>
             <w:r>
-              <w:t>/addsection</w:t>
-            </w:r>
+              <w:t>/</w:t>
+            </w:r>
+            <w:proofErr w:type="spellStart"/>
+            <w:r>
+              <w:t>addsection</w:t>
+            </w:r>
+            <w:proofErr w:type="spellEnd"/>
           </w:p>
         </w:tc>
         <w:tc>
@@ -544,8 +576,13 @@
           </w:tcPr>
           <w:p>
             <w:r>
-              <w:t>/removecourse</w:t>
-            </w:r>
+              <w:t>/</w:t>
+            </w:r>
+            <w:proofErr w:type="spellStart"/>
+            <w:r>
+              <w:t>removecourse</w:t>
+            </w:r>
+            <w:proofErr w:type="spellEnd"/>
           </w:p>
         </w:tc>
         <w:tc>
@@ -569,9 +606,11 @@
             <w:tcW w:w="1873" w:type="dxa"/>
           </w:tcPr>
           <w:p>
+            <w:proofErr w:type="spellStart"/>
             <w:r>
               <w:t>courseID</w:t>
             </w:r>
+            <w:proofErr w:type="spellEnd"/>
           </w:p>
         </w:tc>
         <w:tc>
@@ -592,8 +631,13 @@
           </w:tcPr>
           <w:p>
             <w:r>
-              <w:t>/removesection</w:t>
-            </w:r>
+              <w:t>/</w:t>
+            </w:r>
+            <w:proofErr w:type="spellStart"/>
+            <w:r>
+              <w:t>removesection</w:t>
+            </w:r>
+            <w:proofErr w:type="spellEnd"/>
           </w:p>
         </w:tc>
         <w:tc>
@@ -618,7 +662,25 @@
           </w:tcPr>
           <w:p>
             <w:r>
-              <w:t>{course:courseID, section:sectionID}</w:t>
+              <w:t>{</w:t>
+            </w:r>
+            <w:proofErr w:type="spellStart"/>
+            <w:proofErr w:type="gramStart"/>
+            <w:r>
+              <w:t>course:courseID</w:t>
+            </w:r>
+            <w:proofErr w:type="spellEnd"/>
+            <w:proofErr w:type="gramEnd"/>
+            <w:r>
+              <w:t xml:space="preserve">, </w:t>
+            </w:r>
+            <w:proofErr w:type="spellStart"/>
+            <w:r>
+              <w:t>section:sectionID</w:t>
+            </w:r>
+            <w:proofErr w:type="spellEnd"/>
+            <w:r>
+              <w:t>}</w:t>
             </w:r>
           </w:p>
         </w:tc>
@@ -640,8 +702,13 @@
           </w:tcPr>
           <w:p>
             <w:r>
-              <w:t>/editcourse</w:t>
-            </w:r>
+              <w:t>/</w:t>
+            </w:r>
+            <w:proofErr w:type="spellStart"/>
+            <w:r>
+              <w:t>editcourse</w:t>
+            </w:r>
+            <w:proofErr w:type="spellEnd"/>
           </w:p>
         </w:tc>
         <w:tc>
@@ -684,8 +751,13 @@
           </w:tcPr>
           <w:p>
             <w:r>
-              <w:t>/editsection</w:t>
-            </w:r>
+              <w:t>/</w:t>
+            </w:r>
+            <w:proofErr w:type="spellStart"/>
+            <w:r>
+              <w:t>editsection</w:t>
+            </w:r>
+            <w:proofErr w:type="spellEnd"/>
           </w:p>
         </w:tc>
         <w:tc>
@@ -728,8 +800,13 @@
           </w:tcPr>
           <w:p>
             <w:r>
-              <w:t>/editpreferences</w:t>
-            </w:r>
+              <w:t>/</w:t>
+            </w:r>
+            <w:proofErr w:type="spellStart"/>
+            <w:r>
+              <w:t>editpreferences</w:t>
+            </w:r>
+            <w:proofErr w:type="spellEnd"/>
           </w:p>
         </w:tc>
         <w:tc>
@@ -754,7 +831,15 @@
           </w:tcPr>
           <w:p>
             <w:r>
-              <w:t>{username:’’, old:{classes:int, day:’’, time:’’}, new: {classes:int, day:’’, time:’’}}</w:t>
+              <w:t>{username:’’, new: {</w:t>
+            </w:r>
+            <w:proofErr w:type="spellStart"/>
+            <w:r>
+              <w:t>classes:int</w:t>
+            </w:r>
+            <w:proofErr w:type="spellEnd"/>
+            <w:r>
+              <w:t>, day:’’, time:’’}}</w:t>
             </w:r>
           </w:p>
         </w:tc>
@@ -776,33 +861,51 @@
           </w:tcPr>
           <w:p>
             <w:r>
-              <w:t>/editneededcourses</w:t>
-            </w:r>
-          </w:p>
-        </w:tc>
-        <w:tc>
-          <w:tcPr>
-            <w:tcW w:w="1806" w:type="dxa"/>
-          </w:tcPr>
-          <w:p>
-            <w:r>
-              <w:t>Edit  user’s needed courses</w:t>
-            </w:r>
-          </w:p>
-        </w:tc>
-        <w:tc>
-          <w:tcPr>
-            <w:tcW w:w="1519" w:type="dxa"/>
-          </w:tcPr>
-          <w:p/>
-        </w:tc>
-        <w:tc>
-          <w:tcPr>
-            <w:tcW w:w="1873" w:type="dxa"/>
-          </w:tcPr>
-          <w:p>
-            <w:r>
-              <w:t>{username:’’, old:[{name:’’, number:’’}], new:[ {name:’’, number:’’}]}</w:t>
+              <w:t>/</w:t>
+            </w:r>
+            <w:proofErr w:type="spellStart"/>
+            <w:r>
+              <w:t>editneededcourses</w:t>
+            </w:r>
+            <w:proofErr w:type="spellEnd"/>
+          </w:p>
+        </w:tc>
+        <w:tc>
+          <w:tcPr>
+            <w:tcW w:w="1806" w:type="dxa"/>
+          </w:tcPr>
+          <w:p>
+            <w:proofErr w:type="gramStart"/>
+            <w:r>
+              <w:t>Edit  user’s</w:t>
+            </w:r>
+            <w:proofErr w:type="gramEnd"/>
+            <w:r>
+              <w:t xml:space="preserve"> needed courses</w:t>
+            </w:r>
+          </w:p>
+        </w:tc>
+        <w:tc>
+          <w:tcPr>
+            <w:tcW w:w="1519" w:type="dxa"/>
+          </w:tcPr>
+          <w:p/>
+        </w:tc>
+        <w:tc>
+          <w:tcPr>
+            <w:tcW w:w="1873" w:type="dxa"/>
+          </w:tcPr>
+          <w:p>
+            <w:r>
+              <w:t xml:space="preserve">{username:’’, </w:t>
+            </w:r>
+            <w:proofErr w:type="gramStart"/>
+            <w:r>
+              <w:t>new:[</w:t>
+            </w:r>
+            <w:proofErr w:type="gramEnd"/>
+            <w:r>
+              <w:t xml:space="preserve"> {name:’’, number:’’}]}</w:t>
             </w:r>
           </w:p>
         </w:tc>
@@ -824,8 +927,13 @@
           </w:tcPr>
           <w:p>
             <w:r>
-              <w:t>/edittakencourses</w:t>
-            </w:r>
+              <w:t>/</w:t>
+            </w:r>
+            <w:proofErr w:type="spellStart"/>
+            <w:r>
+              <w:t>edittakencourses</w:t>
+            </w:r>
+            <w:proofErr w:type="spellEnd"/>
           </w:p>
         </w:tc>
         <w:tc>
@@ -850,208 +958,170 @@
           </w:tcPr>
           <w:p>
             <w:r>
-              <w:t xml:space="preserve">{username:’’, old:[{name:’’, </w:t>
-            </w:r>
-            <w:r>
-              <w:lastRenderedPageBreak/>
-              <w:t>number:’’}], new:[ {name:’’, number:’’}]}</w:t>
-            </w:r>
-          </w:p>
-        </w:tc>
-        <w:tc>
-          <w:tcPr>
-            <w:tcW w:w="1909" w:type="dxa"/>
-          </w:tcPr>
-          <w:p>
-            <w:r>
-              <w:lastRenderedPageBreak/>
-              <w:t>N/A</w:t>
-            </w:r>
-          </w:p>
-        </w:tc>
-      </w:tr>
-      <w:tr>
-        <w:tc>
-          <w:tcPr>
-            <w:tcW w:w="2243" w:type="dxa"/>
-          </w:tcPr>
-          <w:p>
-            <w:r>
-              <w:lastRenderedPageBreak/>
-              <w:t>/editusername</w:t>
-            </w:r>
-          </w:p>
-        </w:tc>
-        <w:tc>
-          <w:tcPr>
-            <w:tcW w:w="1806" w:type="dxa"/>
-          </w:tcPr>
-          <w:p>
-            <w:r>
-              <w:t>Change username for user</w:t>
-            </w:r>
-          </w:p>
-        </w:tc>
-        <w:tc>
-          <w:tcPr>
-            <w:tcW w:w="1519" w:type="dxa"/>
-          </w:tcPr>
-          <w:p/>
-        </w:tc>
-        <w:tc>
-          <w:tcPr>
-            <w:tcW w:w="1873" w:type="dxa"/>
-          </w:tcPr>
-          <w:p>
-            <w:r>
-              <w:t>{old:’’, new:’’}</w:t>
-            </w:r>
-          </w:p>
-        </w:tc>
-        <w:tc>
-          <w:tcPr>
-            <w:tcW w:w="1909" w:type="dxa"/>
-          </w:tcPr>
-          <w:p>
-            <w:r>
-              <w:t>False: new username exists already</w:t>
-            </w:r>
-          </w:p>
-          <w:p>
-            <w:r>
-              <w:t>True: otherwise</w:t>
-            </w:r>
-          </w:p>
-        </w:tc>
-      </w:tr>
-      <w:tr>
-        <w:tc>
-          <w:tcPr>
-            <w:tcW w:w="2243" w:type="dxa"/>
-          </w:tcPr>
-          <w:p>
-            <w:r>
-              <w:t>/editemail</w:t>
-            </w:r>
-          </w:p>
-        </w:tc>
-        <w:tc>
-          <w:tcPr>
-            <w:tcW w:w="1806" w:type="dxa"/>
-          </w:tcPr>
-          <w:p>
-            <w:r>
-              <w:t>Change e-mail for user</w:t>
-            </w:r>
-          </w:p>
-        </w:tc>
-        <w:tc>
-          <w:tcPr>
-            <w:tcW w:w="1519" w:type="dxa"/>
-          </w:tcPr>
-          <w:p/>
-        </w:tc>
-        <w:tc>
-          <w:tcPr>
-            <w:tcW w:w="1873" w:type="dxa"/>
-          </w:tcPr>
-          <w:p>
-            <w:r>
-              <w:t>{username:’’, new:’’}</w:t>
-            </w:r>
-          </w:p>
-        </w:tc>
-        <w:tc>
-          <w:tcPr>
-            <w:tcW w:w="1909" w:type="dxa"/>
-          </w:tcPr>
-          <w:p>
-            <w:r>
-              <w:t>N/A</w:t>
-            </w:r>
-          </w:p>
-        </w:tc>
-      </w:tr>
-      <w:tr>
-        <w:tc>
-          <w:tcPr>
-            <w:tcW w:w="2243" w:type="dxa"/>
-          </w:tcPr>
-          <w:p>
-            <w:r>
-              <w:t>/editpassword</w:t>
-            </w:r>
-          </w:p>
-        </w:tc>
-        <w:tc>
-          <w:tcPr>
-            <w:tcW w:w="1806" w:type="dxa"/>
-          </w:tcPr>
-          <w:p>
-            <w:r>
-              <w:t>Change password for user</w:t>
-            </w:r>
-          </w:p>
-        </w:tc>
-        <w:tc>
-          <w:tcPr>
-            <w:tcW w:w="1519" w:type="dxa"/>
-          </w:tcPr>
-          <w:p/>
-        </w:tc>
-        <w:tc>
-          <w:tcPr>
-            <w:tcW w:w="1873" w:type="dxa"/>
-          </w:tcPr>
-          <w:p>
-            <w:r>
-              <w:t>{username:’’, password:’’}</w:t>
-            </w:r>
-          </w:p>
-        </w:tc>
-        <w:tc>
-          <w:tcPr>
-            <w:tcW w:w="1909" w:type="dxa"/>
-          </w:tcPr>
-          <w:p>
-            <w:r>
-              <w:t>N/A</w:t>
-            </w:r>
-          </w:p>
-        </w:tc>
-      </w:tr>
-      <w:tr>
-        <w:tc>
-          <w:tcPr>
-            <w:tcW w:w="2243" w:type="dxa"/>
-          </w:tcPr>
-          <w:p>
-            <w:r>
-              <w:t>/login</w:t>
-            </w:r>
-          </w:p>
-        </w:tc>
-        <w:tc>
-          <w:tcPr>
-            <w:tcW w:w="1806" w:type="dxa"/>
-          </w:tcPr>
-          <w:p>
-            <w:r>
-              <w:t>Login verification</w:t>
-            </w:r>
-          </w:p>
-        </w:tc>
-        <w:tc>
-          <w:tcPr>
-            <w:tcW w:w="1519" w:type="dxa"/>
-          </w:tcPr>
-          <w:p>
-            <w:r>
-              <w:t>POST</w:t>
+              <w:t xml:space="preserve">{username:’’, </w:t>
             </w:r>
             <w:bookmarkStart w:id="0" w:name="_GoBack"/>
             <w:bookmarkEnd w:id="0"/>
-          </w:p>
+            <w:r>
+              <w:t>new:[ {name:’’, number:’’}]}</w:t>
+            </w:r>
+          </w:p>
+        </w:tc>
+        <w:tc>
+          <w:tcPr>
+            <w:tcW w:w="1909" w:type="dxa"/>
+          </w:tcPr>
+          <w:p>
+            <w:r>
+              <w:t>N/A</w:t>
+            </w:r>
+          </w:p>
+        </w:tc>
+      </w:tr>
+      <w:tr>
+        <w:tc>
+          <w:tcPr>
+            <w:tcW w:w="2243" w:type="dxa"/>
+          </w:tcPr>
+          <w:p>
+            <w:r>
+              <w:t>/</w:t>
+            </w:r>
+            <w:proofErr w:type="spellStart"/>
+            <w:r>
+              <w:t>editusername</w:t>
+            </w:r>
+            <w:proofErr w:type="spellEnd"/>
+          </w:p>
+        </w:tc>
+        <w:tc>
+          <w:tcPr>
+            <w:tcW w:w="1806" w:type="dxa"/>
+          </w:tcPr>
+          <w:p>
+            <w:r>
+              <w:t>Change username for user</w:t>
+            </w:r>
+          </w:p>
+        </w:tc>
+        <w:tc>
+          <w:tcPr>
+            <w:tcW w:w="1519" w:type="dxa"/>
+          </w:tcPr>
+          <w:p/>
+        </w:tc>
+        <w:tc>
+          <w:tcPr>
+            <w:tcW w:w="1873" w:type="dxa"/>
+          </w:tcPr>
+          <w:p>
+            <w:r>
+              <w:t>{old:’’, new:’’}</w:t>
+            </w:r>
+          </w:p>
+        </w:tc>
+        <w:tc>
+          <w:tcPr>
+            <w:tcW w:w="1909" w:type="dxa"/>
+          </w:tcPr>
+          <w:p>
+            <w:r>
+              <w:t>False: new username exists already</w:t>
+            </w:r>
+          </w:p>
+          <w:p>
+            <w:r>
+              <w:lastRenderedPageBreak/>
+              <w:t>True: otherwise</w:t>
+            </w:r>
+          </w:p>
+        </w:tc>
+      </w:tr>
+      <w:tr>
+        <w:tc>
+          <w:tcPr>
+            <w:tcW w:w="2243" w:type="dxa"/>
+          </w:tcPr>
+          <w:p>
+            <w:r>
+              <w:lastRenderedPageBreak/>
+              <w:t>/</w:t>
+            </w:r>
+            <w:proofErr w:type="spellStart"/>
+            <w:r>
+              <w:t>editemail</w:t>
+            </w:r>
+            <w:proofErr w:type="spellEnd"/>
+          </w:p>
+        </w:tc>
+        <w:tc>
+          <w:tcPr>
+            <w:tcW w:w="1806" w:type="dxa"/>
+          </w:tcPr>
+          <w:p>
+            <w:r>
+              <w:t>Change e-mail for user</w:t>
+            </w:r>
+          </w:p>
+        </w:tc>
+        <w:tc>
+          <w:tcPr>
+            <w:tcW w:w="1519" w:type="dxa"/>
+          </w:tcPr>
+          <w:p/>
+        </w:tc>
+        <w:tc>
+          <w:tcPr>
+            <w:tcW w:w="1873" w:type="dxa"/>
+          </w:tcPr>
+          <w:p>
+            <w:r>
+              <w:t>{username:’’, new:’’}</w:t>
+            </w:r>
+          </w:p>
+        </w:tc>
+        <w:tc>
+          <w:tcPr>
+            <w:tcW w:w="1909" w:type="dxa"/>
+          </w:tcPr>
+          <w:p>
+            <w:r>
+              <w:t>N/A</w:t>
+            </w:r>
+          </w:p>
+        </w:tc>
+      </w:tr>
+      <w:tr>
+        <w:tc>
+          <w:tcPr>
+            <w:tcW w:w="2243" w:type="dxa"/>
+          </w:tcPr>
+          <w:p>
+            <w:r>
+              <w:t>/</w:t>
+            </w:r>
+            <w:proofErr w:type="spellStart"/>
+            <w:r>
+              <w:t>editpassword</w:t>
+            </w:r>
+            <w:proofErr w:type="spellEnd"/>
+          </w:p>
+        </w:tc>
+        <w:tc>
+          <w:tcPr>
+            <w:tcW w:w="1806" w:type="dxa"/>
+          </w:tcPr>
+          <w:p>
+            <w:r>
+              <w:t>Change password for user</w:t>
+            </w:r>
+          </w:p>
+        </w:tc>
+        <w:tc>
+          <w:tcPr>
+            <w:tcW w:w="1519" w:type="dxa"/>
+          </w:tcPr>
+          <w:p/>
         </w:tc>
         <w:tc>
           <w:tcPr>
@@ -1069,7 +1139,77 @@
           </w:tcPr>
           <w:p>
             <w:r>
-              <w:t>{success:bool, isAdmin:bool}</w:t>
+              <w:t>N/A</w:t>
+            </w:r>
+          </w:p>
+        </w:tc>
+      </w:tr>
+      <w:tr>
+        <w:tc>
+          <w:tcPr>
+            <w:tcW w:w="2243" w:type="dxa"/>
+          </w:tcPr>
+          <w:p>
+            <w:r>
+              <w:t>/login</w:t>
+            </w:r>
+          </w:p>
+        </w:tc>
+        <w:tc>
+          <w:tcPr>
+            <w:tcW w:w="1806" w:type="dxa"/>
+          </w:tcPr>
+          <w:p>
+            <w:r>
+              <w:t>Login verification</w:t>
+            </w:r>
+          </w:p>
+        </w:tc>
+        <w:tc>
+          <w:tcPr>
+            <w:tcW w:w="1519" w:type="dxa"/>
+          </w:tcPr>
+          <w:p>
+            <w:r>
+              <w:t>POST</w:t>
+            </w:r>
+          </w:p>
+        </w:tc>
+        <w:tc>
+          <w:tcPr>
+            <w:tcW w:w="1873" w:type="dxa"/>
+          </w:tcPr>
+          <w:p>
+            <w:r>
+              <w:t>{username:’’, password:’’}</w:t>
+            </w:r>
+          </w:p>
+        </w:tc>
+        <w:tc>
+          <w:tcPr>
+            <w:tcW w:w="1909" w:type="dxa"/>
+          </w:tcPr>
+          <w:p>
+            <w:r>
+              <w:t>{</w:t>
+            </w:r>
+            <w:proofErr w:type="spellStart"/>
+            <w:proofErr w:type="gramStart"/>
+            <w:r>
+              <w:t>success:bool</w:t>
+            </w:r>
+            <w:proofErr w:type="spellEnd"/>
+            <w:proofErr w:type="gramEnd"/>
+            <w:r>
+              <w:t xml:space="preserve">, </w:t>
+            </w:r>
+            <w:proofErr w:type="spellStart"/>
+            <w:r>
+              <w:t>isAdmin:bool</w:t>
+            </w:r>
+            <w:proofErr w:type="spellEnd"/>
+            <w:r>
+              <w:t>}</w:t>
             </w:r>
           </w:p>
         </w:tc>

</xml_diff>

<commit_message>
modified the  migrations to reflect the correct architecture.Implemented some of the server calls
</commit_message>
<xml_diff>
--- a/Server Calls.docx
+++ b/Server Calls.docx
@@ -10,11 +10,11 @@
         <w:tblLook w:val="04A0" w:firstRow="1" w:lastRow="0" w:firstColumn="1" w:lastColumn="0" w:noHBand="0" w:noVBand="1"/>
       </w:tblPr>
       <w:tblGrid>
-        <w:gridCol w:w="2243"/>
-        <w:gridCol w:w="1806"/>
-        <w:gridCol w:w="1519"/>
-        <w:gridCol w:w="1873"/>
-        <w:gridCol w:w="1909"/>
+        <w:gridCol w:w="1516"/>
+        <w:gridCol w:w="956"/>
+        <w:gridCol w:w="540"/>
+        <w:gridCol w:w="1329"/>
+        <w:gridCol w:w="5009"/>
       </w:tblGrid>
       <w:tr>
         <w:tc>
@@ -590,16 +590,21 @@
           </w:tcPr>
           <w:p>
             <w:r>
-              <w:t>Remove a course from the DB</w:t>
-            </w:r>
-          </w:p>
-        </w:tc>
-        <w:tc>
-          <w:tcPr>
-            <w:tcW w:w="1519" w:type="dxa"/>
-          </w:tcPr>
-          <w:p>
-            <w:r>
+              <w:t xml:space="preserve">Remove a course </w:t>
+            </w:r>
+            <w:r>
+              <w:lastRenderedPageBreak/>
+              <w:t>from the DB</w:t>
+            </w:r>
+          </w:p>
+        </w:tc>
+        <w:tc>
+          <w:tcPr>
+            <w:tcW w:w="1519" w:type="dxa"/>
+          </w:tcPr>
+          <w:p>
+            <w:r>
+              <w:lastRenderedPageBreak/>
               <w:t>POST</w:t>
             </w:r>
           </w:p>
@@ -632,6 +637,7 @@
           </w:tcPr>
           <w:p>
             <w:r>
+              <w:lastRenderedPageBreak/>
               <w:t>/removesection</w:t>
             </w:r>
           </w:p>
@@ -935,7 +941,17 @@
             <w:tcW w:w="2243" w:type="dxa"/>
           </w:tcPr>
           <w:p>
-            <w:r>
+            <w:pPr>
+              <w:rPr>
+                <w:color w:val="385623" w:themeColor="accent6" w:themeShade="80"/>
+                <w:highlight w:val="darkYellow"/>
+              </w:rPr>
+            </w:pPr>
+            <w:r>
+              <w:rPr>
+                <w:color w:val="385623" w:themeColor="accent6" w:themeShade="80"/>
+                <w:highlight w:val="darkYellow"/>
+              </w:rPr>
               <w:t>/editusername</w:t>
             </w:r>
           </w:p>
@@ -981,279 +997,347 @@
           </w:p>
           <w:p>
             <w:r>
+              <w:t>True: otherwise</w:t>
+            </w:r>
+          </w:p>
+        </w:tc>
+      </w:tr>
+      <w:tr>
+        <w:tc>
+          <w:tcPr>
+            <w:tcW w:w="2243" w:type="dxa"/>
+          </w:tcPr>
+          <w:p>
+            <w:pPr>
+              <w:rPr>
+                <w:color w:val="385623" w:themeColor="accent6" w:themeShade="80"/>
+                <w:highlight w:val="darkYellow"/>
+              </w:rPr>
+            </w:pPr>
+            <w:r>
+              <w:rPr>
+                <w:color w:val="385623" w:themeColor="accent6" w:themeShade="80"/>
+                <w:highlight w:val="darkYellow"/>
+              </w:rPr>
+              <w:t>/editemail</w:t>
+            </w:r>
+          </w:p>
+        </w:tc>
+        <w:tc>
+          <w:tcPr>
+            <w:tcW w:w="1806" w:type="dxa"/>
+          </w:tcPr>
+          <w:p>
+            <w:r>
+              <w:t>Change e-mail for user</w:t>
+            </w:r>
+          </w:p>
+        </w:tc>
+        <w:tc>
+          <w:tcPr>
+            <w:tcW w:w="1519" w:type="dxa"/>
+          </w:tcPr>
+          <w:p>
+            <w:r>
+              <w:t>POST</w:t>
+            </w:r>
+          </w:p>
+        </w:tc>
+        <w:tc>
+          <w:tcPr>
+            <w:tcW w:w="1873" w:type="dxa"/>
+          </w:tcPr>
+          <w:p>
+            <w:r>
+              <w:t>{username:’’, new:’’}</w:t>
+            </w:r>
+          </w:p>
+        </w:tc>
+        <w:tc>
+          <w:tcPr>
+            <w:tcW w:w="1909" w:type="dxa"/>
+          </w:tcPr>
+          <w:p>
+            <w:r>
+              <w:t>N/A</w:t>
+            </w:r>
+          </w:p>
+        </w:tc>
+      </w:tr>
+      <w:tr>
+        <w:tc>
+          <w:tcPr>
+            <w:tcW w:w="2243" w:type="dxa"/>
+          </w:tcPr>
+          <w:p>
+            <w:pPr>
+              <w:rPr>
+                <w:color w:val="385623" w:themeColor="accent6" w:themeShade="80"/>
+                <w:highlight w:val="darkYellow"/>
+              </w:rPr>
+            </w:pPr>
+            <w:r>
+              <w:rPr>
+                <w:color w:val="385623" w:themeColor="accent6" w:themeShade="80"/>
+                <w:highlight w:val="darkYellow"/>
+              </w:rPr>
+              <w:t>/editpassword</w:t>
+            </w:r>
+          </w:p>
+        </w:tc>
+        <w:tc>
+          <w:tcPr>
+            <w:tcW w:w="1806" w:type="dxa"/>
+          </w:tcPr>
+          <w:p>
+            <w:r>
+              <w:t>Change password for user</w:t>
+            </w:r>
+          </w:p>
+        </w:tc>
+        <w:tc>
+          <w:tcPr>
+            <w:tcW w:w="1519" w:type="dxa"/>
+          </w:tcPr>
+          <w:p>
+            <w:r>
+              <w:t>POST</w:t>
+            </w:r>
+          </w:p>
+        </w:tc>
+        <w:tc>
+          <w:tcPr>
+            <w:tcW w:w="1873" w:type="dxa"/>
+          </w:tcPr>
+          <w:p>
+            <w:r>
+              <w:t>{username:’’, password:’’}</w:t>
+            </w:r>
+          </w:p>
+        </w:tc>
+        <w:tc>
+          <w:tcPr>
+            <w:tcW w:w="1909" w:type="dxa"/>
+          </w:tcPr>
+          <w:p>
+            <w:r>
+              <w:t>N/A</w:t>
+            </w:r>
+          </w:p>
+        </w:tc>
+      </w:tr>
+      <w:tr>
+        <w:tc>
+          <w:tcPr>
+            <w:tcW w:w="2243" w:type="dxa"/>
+          </w:tcPr>
+          <w:p>
+            <w:r>
+              <w:rPr>
+                <w:highlight w:val="darkYellow"/>
+              </w:rPr>
+              <w:t>/email</w:t>
+            </w:r>
+          </w:p>
+        </w:tc>
+        <w:tc>
+          <w:tcPr>
+            <w:tcW w:w="1806" w:type="dxa"/>
+          </w:tcPr>
+          <w:p>
+            <w:r>
+              <w:t>Get user’s email</w:t>
+            </w:r>
+          </w:p>
+        </w:tc>
+        <w:tc>
+          <w:tcPr>
+            <w:tcW w:w="1519" w:type="dxa"/>
+          </w:tcPr>
+          <w:p>
+            <w:r>
+              <w:t>POST</w:t>
+            </w:r>
+          </w:p>
+        </w:tc>
+        <w:tc>
+          <w:tcPr>
+            <w:tcW w:w="1873" w:type="dxa"/>
+          </w:tcPr>
+          <w:p>
+            <w:r>
+              <w:t>username</w:t>
+            </w:r>
+          </w:p>
+        </w:tc>
+        <w:tc>
+          <w:tcPr>
+            <w:tcW w:w="1909" w:type="dxa"/>
+          </w:tcPr>
+          <w:p>
+            <w:r>
+              <w:t>E-mail</w:t>
+            </w:r>
+            <w:r>
+              <w:t xml:space="preserve"> as a String</w:t>
+            </w:r>
+          </w:p>
+          <w:p>
+            <w:r>
+              <w:t xml:space="preserve">Now:  </w:t>
+            </w:r>
+            <w:r>
+              <w:t>"result":"good","username":"JasonB","email":"newEnail@email.com"}</w:t>
+            </w:r>
+          </w:p>
+        </w:tc>
+      </w:tr>
+      <w:tr>
+        <w:tc>
+          <w:tcPr>
+            <w:tcW w:w="2243" w:type="dxa"/>
+          </w:tcPr>
+          <w:p>
+            <w:pPr>
+              <w:rPr>
+                <w:highlight w:val="darkYellow"/>
+              </w:rPr>
+            </w:pPr>
+            <w:r>
+              <w:rPr>
+                <w:highlight w:val="darkYellow"/>
+              </w:rPr>
+              <w:t>/login</w:t>
+            </w:r>
+          </w:p>
+        </w:tc>
+        <w:tc>
+          <w:tcPr>
+            <w:tcW w:w="1806" w:type="dxa"/>
+          </w:tcPr>
+          <w:p>
+            <w:r>
+              <w:t>Login verification</w:t>
+            </w:r>
+          </w:p>
+        </w:tc>
+        <w:tc>
+          <w:tcPr>
+            <w:tcW w:w="1519" w:type="dxa"/>
+          </w:tcPr>
+          <w:p>
+            <w:r>
+              <w:t>POST</w:t>
+            </w:r>
+          </w:p>
+        </w:tc>
+        <w:tc>
+          <w:tcPr>
+            <w:tcW w:w="1873" w:type="dxa"/>
+          </w:tcPr>
+          <w:p>
+            <w:r>
+              <w:t>{username:’’, password:’’}</w:t>
+            </w:r>
+          </w:p>
+        </w:tc>
+        <w:tc>
+          <w:tcPr>
+            <w:tcW w:w="1909" w:type="dxa"/>
+          </w:tcPr>
+          <w:p>
+            <w:r>
+              <w:t>{success:bool, isAdmin:bool}</w:t>
+            </w:r>
+          </w:p>
+          <w:p>
+            <w:r>
+              <w:t xml:space="preserve">Now: </w:t>
+            </w:r>
+            <w:r>
+              <w:t>{"success":"true","username":"JASONB","isAdmin":"true"}</w:t>
+            </w:r>
+          </w:p>
+        </w:tc>
+      </w:tr>
+      <w:tr>
+        <w:tc>
+          <w:tcPr>
+            <w:tcW w:w="2243" w:type="dxa"/>
+          </w:tcPr>
+          <w:p>
+            <w:pPr>
+              <w:rPr>
+                <w:highlight w:val="darkYellow"/>
+              </w:rPr>
+            </w:pPr>
+            <w:r>
+              <w:rPr>
+                <w:highlight w:val="darkYellow"/>
+              </w:rPr>
               <w:lastRenderedPageBreak/>
+              <w:t>/register</w:t>
+            </w:r>
+          </w:p>
+        </w:tc>
+        <w:tc>
+          <w:tcPr>
+            <w:tcW w:w="1806" w:type="dxa"/>
+          </w:tcPr>
+          <w:p>
+            <w:r>
+              <w:t>Register user</w:t>
+            </w:r>
+          </w:p>
+        </w:tc>
+        <w:tc>
+          <w:tcPr>
+            <w:tcW w:w="1519" w:type="dxa"/>
+          </w:tcPr>
+          <w:p>
+            <w:r>
+              <w:t>POST</w:t>
+            </w:r>
+          </w:p>
+        </w:tc>
+        <w:tc>
+          <w:tcPr>
+            <w:tcW w:w="1873" w:type="dxa"/>
+          </w:tcPr>
+          <w:p>
+            <w:r>
+              <w:t>{username:’’, email:’’, password:’’}</w:t>
+            </w:r>
+          </w:p>
+        </w:tc>
+        <w:tc>
+          <w:tcPr>
+            <w:tcW w:w="1909" w:type="dxa"/>
+          </w:tcPr>
+          <w:p>
+            <w:r>
+              <w:t>False: username exists already</w:t>
+            </w:r>
+          </w:p>
+          <w:p>
+            <w:r>
               <w:t>True: otherwise</w:t>
             </w:r>
           </w:p>
-        </w:tc>
-      </w:tr>
-      <w:tr>
-        <w:tc>
-          <w:tcPr>
-            <w:tcW w:w="2243" w:type="dxa"/>
-          </w:tcPr>
-          <w:p>
-            <w:r>
-              <w:lastRenderedPageBreak/>
-              <w:t>/editemail</w:t>
-            </w:r>
-          </w:p>
-        </w:tc>
-        <w:tc>
-          <w:tcPr>
-            <w:tcW w:w="1806" w:type="dxa"/>
-          </w:tcPr>
-          <w:p>
-            <w:r>
-              <w:t>Change e-mail for user</w:t>
-            </w:r>
-          </w:p>
-        </w:tc>
-        <w:tc>
-          <w:tcPr>
-            <w:tcW w:w="1519" w:type="dxa"/>
-          </w:tcPr>
-          <w:p>
-            <w:r>
-              <w:t>POST</w:t>
-            </w:r>
-          </w:p>
-        </w:tc>
-        <w:tc>
-          <w:tcPr>
-            <w:tcW w:w="1873" w:type="dxa"/>
-          </w:tcPr>
-          <w:p>
-            <w:r>
-              <w:t>{username:’’, new:’’}</w:t>
-            </w:r>
-          </w:p>
-        </w:tc>
-        <w:tc>
-          <w:tcPr>
-            <w:tcW w:w="1909" w:type="dxa"/>
-          </w:tcPr>
-          <w:p>
-            <w:r>
-              <w:t>N/A</w:t>
-            </w:r>
-          </w:p>
-        </w:tc>
-      </w:tr>
-      <w:tr>
-        <w:tc>
-          <w:tcPr>
-            <w:tcW w:w="2243" w:type="dxa"/>
-          </w:tcPr>
-          <w:p>
-            <w:r>
-              <w:t>/editpassword</w:t>
-            </w:r>
-          </w:p>
-        </w:tc>
-        <w:tc>
-          <w:tcPr>
-            <w:tcW w:w="1806" w:type="dxa"/>
-          </w:tcPr>
-          <w:p>
-            <w:r>
-              <w:t>Change password for user</w:t>
-            </w:r>
-          </w:p>
-        </w:tc>
-        <w:tc>
-          <w:tcPr>
-            <w:tcW w:w="1519" w:type="dxa"/>
-          </w:tcPr>
-          <w:p>
-            <w:r>
-              <w:t>POST</w:t>
-            </w:r>
-          </w:p>
-        </w:tc>
-        <w:tc>
-          <w:tcPr>
-            <w:tcW w:w="1873" w:type="dxa"/>
-          </w:tcPr>
-          <w:p>
-            <w:r>
-              <w:t>{username:’’, password:’’}</w:t>
-            </w:r>
-          </w:p>
-        </w:tc>
-        <w:tc>
-          <w:tcPr>
-            <w:tcW w:w="1909" w:type="dxa"/>
-          </w:tcPr>
-          <w:p>
-            <w:r>
-              <w:t>N/A</w:t>
-            </w:r>
-          </w:p>
-        </w:tc>
-      </w:tr>
-      <w:tr>
-        <w:tc>
-          <w:tcPr>
-            <w:tcW w:w="2243" w:type="dxa"/>
-          </w:tcPr>
-          <w:p>
-            <w:r>
-              <w:t>/email</w:t>
-            </w:r>
-          </w:p>
-        </w:tc>
-        <w:tc>
-          <w:tcPr>
-            <w:tcW w:w="1806" w:type="dxa"/>
-          </w:tcPr>
-          <w:p>
-            <w:r>
-              <w:t>Get user’s email</w:t>
-            </w:r>
-          </w:p>
-        </w:tc>
-        <w:tc>
-          <w:tcPr>
-            <w:tcW w:w="1519" w:type="dxa"/>
-          </w:tcPr>
-          <w:p>
-            <w:r>
-              <w:t>POST</w:t>
-            </w:r>
-          </w:p>
-        </w:tc>
-        <w:tc>
-          <w:tcPr>
-            <w:tcW w:w="1873" w:type="dxa"/>
-          </w:tcPr>
-          <w:p>
-            <w:r>
-              <w:t>username</w:t>
-            </w:r>
-          </w:p>
-        </w:tc>
-        <w:tc>
-          <w:tcPr>
-            <w:tcW w:w="1909" w:type="dxa"/>
-          </w:tcPr>
-          <w:p>
-            <w:r>
-              <w:t>E-mail</w:t>
-            </w:r>
-            <w:r>
-              <w:t xml:space="preserve"> as a String</w:t>
+          <w:p>
+            <w:r>
+              <w:t xml:space="preserve">Now : </w:t>
+            </w:r>
+            <w:r>
+              <w:t>{"success":"false","username":"SprinkKing","err</w:t>
+            </w:r>
+            <w:r>
+              <w:t>o</w:t>
             </w:r>
             <w:bookmarkStart w:id="0" w:name="_GoBack"/>
             <w:bookmarkEnd w:id="0"/>
-          </w:p>
-        </w:tc>
-      </w:tr>
-      <w:tr>
-        <w:tc>
-          <w:tcPr>
-            <w:tcW w:w="2243" w:type="dxa"/>
-          </w:tcPr>
-          <w:p>
-            <w:r>
-              <w:t>/login</w:t>
-            </w:r>
-          </w:p>
-        </w:tc>
-        <w:tc>
-          <w:tcPr>
-            <w:tcW w:w="1806" w:type="dxa"/>
-          </w:tcPr>
-          <w:p>
-            <w:r>
-              <w:t>Login verification</w:t>
-            </w:r>
-          </w:p>
-        </w:tc>
-        <w:tc>
-          <w:tcPr>
-            <w:tcW w:w="1519" w:type="dxa"/>
-          </w:tcPr>
-          <w:p>
-            <w:r>
-              <w:t>POST</w:t>
-            </w:r>
-          </w:p>
-        </w:tc>
-        <w:tc>
-          <w:tcPr>
-            <w:tcW w:w="1873" w:type="dxa"/>
-          </w:tcPr>
-          <w:p>
-            <w:r>
-              <w:t>{username:’’, password:’’}</w:t>
-            </w:r>
-          </w:p>
-        </w:tc>
-        <w:tc>
-          <w:tcPr>
-            <w:tcW w:w="1909" w:type="dxa"/>
-          </w:tcPr>
-          <w:p>
-            <w:r>
-              <w:t>{success:bool, isAdmin:bool}</w:t>
-            </w:r>
-          </w:p>
-        </w:tc>
-      </w:tr>
-      <w:tr>
-        <w:tc>
-          <w:tcPr>
-            <w:tcW w:w="2243" w:type="dxa"/>
-          </w:tcPr>
-          <w:p>
-            <w:r>
-              <w:t>/register</w:t>
-            </w:r>
-          </w:p>
-        </w:tc>
-        <w:tc>
-          <w:tcPr>
-            <w:tcW w:w="1806" w:type="dxa"/>
-          </w:tcPr>
-          <w:p>
-            <w:r>
-              <w:t>Register user</w:t>
-            </w:r>
-          </w:p>
-        </w:tc>
-        <w:tc>
-          <w:tcPr>
-            <w:tcW w:w="1519" w:type="dxa"/>
-          </w:tcPr>
-          <w:p>
-            <w:r>
-              <w:t>POST</w:t>
-            </w:r>
-          </w:p>
-        </w:tc>
-        <w:tc>
-          <w:tcPr>
-            <w:tcW w:w="1873" w:type="dxa"/>
-          </w:tcPr>
-          <w:p>
-            <w:r>
-              <w:t>{username:’’, email:’’, password:’’}</w:t>
-            </w:r>
-          </w:p>
-        </w:tc>
-        <w:tc>
-          <w:tcPr>
-            <w:tcW w:w="1909" w:type="dxa"/>
-          </w:tcPr>
-          <w:p>
-            <w:r>
-              <w:t>False: username exists already</w:t>
-            </w:r>
-          </w:p>
-          <w:p>
-            <w:r>
-              <w:t>True: otherwise</w:t>
+            <w:r>
+              <w:t>r":"usernametakenalready"}</w:t>
             </w:r>
           </w:p>
         </w:tc>

</xml_diff>

<commit_message>
Added a few modfication that will reflect how the server callls are made.
</commit_message>
<xml_diff>
--- a/Server Calls.docx
+++ b/Server Calls.docx
@@ -19,7 +19,7 @@
       <w:tr>
         <w:tc>
           <w:tcPr>
-            <w:tcW w:w="2243" w:type="dxa"/>
+            <w:tcW w:w="1516" w:type="dxa"/>
           </w:tcPr>
           <w:p>
             <w:pPr>
@@ -37,7 +37,7 @@
         </w:tc>
         <w:tc>
           <w:tcPr>
-            <w:tcW w:w="1806" w:type="dxa"/>
+            <w:tcW w:w="956" w:type="dxa"/>
           </w:tcPr>
           <w:p>
             <w:pPr>
@@ -55,7 +55,7 @@
         </w:tc>
         <w:tc>
           <w:tcPr>
-            <w:tcW w:w="1519" w:type="dxa"/>
+            <w:tcW w:w="540" w:type="dxa"/>
           </w:tcPr>
           <w:p>
             <w:pPr>
@@ -73,7 +73,7 @@
         </w:tc>
         <w:tc>
           <w:tcPr>
-            <w:tcW w:w="1873" w:type="dxa"/>
+            <w:tcW w:w="1329" w:type="dxa"/>
           </w:tcPr>
           <w:p>
             <w:pPr>
@@ -91,7 +91,7 @@
         </w:tc>
         <w:tc>
           <w:tcPr>
-            <w:tcW w:w="1909" w:type="dxa"/>
+            <w:tcW w:w="5009" w:type="dxa"/>
           </w:tcPr>
           <w:p>
             <w:pPr>
@@ -111,7 +111,7 @@
       <w:tr>
         <w:tc>
           <w:tcPr>
-            <w:tcW w:w="2243" w:type="dxa"/>
+            <w:tcW w:w="1516" w:type="dxa"/>
           </w:tcPr>
           <w:p>
             <w:r>
@@ -121,7 +121,7 @@
         </w:tc>
         <w:tc>
           <w:tcPr>
-            <w:tcW w:w="1806" w:type="dxa"/>
+            <w:tcW w:w="956" w:type="dxa"/>
           </w:tcPr>
           <w:p>
             <w:r>
@@ -131,17 +131,17 @@
         </w:tc>
         <w:tc>
           <w:tcPr>
-            <w:tcW w:w="1519" w:type="dxa"/>
-          </w:tcPr>
-          <w:p>
-            <w:r>
-              <w:t>POST</w:t>
-            </w:r>
-          </w:p>
-        </w:tc>
-        <w:tc>
-          <w:tcPr>
-            <w:tcW w:w="1873" w:type="dxa"/>
+            <w:tcW w:w="540" w:type="dxa"/>
+          </w:tcPr>
+          <w:p>
+            <w:r>
+              <w:t>POST</w:t>
+            </w:r>
+          </w:p>
+        </w:tc>
+        <w:tc>
+          <w:tcPr>
+            <w:tcW w:w="1329" w:type="dxa"/>
           </w:tcPr>
           <w:p>
             <w:r>
@@ -151,7 +151,7 @@
         </w:tc>
         <w:tc>
           <w:tcPr>
-            <w:tcW w:w="1909" w:type="dxa"/>
+            <w:tcW w:w="5009" w:type="dxa"/>
           </w:tcPr>
           <w:p>
             <w:r>
@@ -163,7 +163,7 @@
       <w:tr>
         <w:tc>
           <w:tcPr>
-            <w:tcW w:w="2243" w:type="dxa"/>
+            <w:tcW w:w="1516" w:type="dxa"/>
           </w:tcPr>
           <w:p>
             <w:r>
@@ -173,7 +173,7 @@
         </w:tc>
         <w:tc>
           <w:tcPr>
-            <w:tcW w:w="1806" w:type="dxa"/>
+            <w:tcW w:w="956" w:type="dxa"/>
           </w:tcPr>
           <w:p>
             <w:r>
@@ -183,17 +183,17 @@
         </w:tc>
         <w:tc>
           <w:tcPr>
-            <w:tcW w:w="1519" w:type="dxa"/>
-          </w:tcPr>
-          <w:p>
-            <w:r>
-              <w:t>POST</w:t>
-            </w:r>
-          </w:p>
-        </w:tc>
-        <w:tc>
-          <w:tcPr>
-            <w:tcW w:w="1873" w:type="dxa"/>
+            <w:tcW w:w="540" w:type="dxa"/>
+          </w:tcPr>
+          <w:p>
+            <w:r>
+              <w:t>POST</w:t>
+            </w:r>
+          </w:p>
+        </w:tc>
+        <w:tc>
+          <w:tcPr>
+            <w:tcW w:w="1329" w:type="dxa"/>
           </w:tcPr>
           <w:p>
             <w:r>
@@ -203,7 +203,7 @@
         </w:tc>
         <w:tc>
           <w:tcPr>
-            <w:tcW w:w="1909" w:type="dxa"/>
+            <w:tcW w:w="5009" w:type="dxa"/>
           </w:tcPr>
           <w:p/>
         </w:tc>
@@ -211,7 +211,7 @@
       <w:tr>
         <w:tc>
           <w:tcPr>
-            <w:tcW w:w="2243" w:type="dxa"/>
+            <w:tcW w:w="1516" w:type="dxa"/>
           </w:tcPr>
           <w:p>
             <w:r>
@@ -221,7 +221,7 @@
         </w:tc>
         <w:tc>
           <w:tcPr>
-            <w:tcW w:w="1806" w:type="dxa"/>
+            <w:tcW w:w="956" w:type="dxa"/>
           </w:tcPr>
           <w:p>
             <w:r>
@@ -231,17 +231,17 @@
         </w:tc>
         <w:tc>
           <w:tcPr>
-            <w:tcW w:w="1519" w:type="dxa"/>
-          </w:tcPr>
-          <w:p>
-            <w:r>
-              <w:t>POST</w:t>
-            </w:r>
-          </w:p>
-        </w:tc>
-        <w:tc>
-          <w:tcPr>
-            <w:tcW w:w="1873" w:type="dxa"/>
+            <w:tcW w:w="540" w:type="dxa"/>
+          </w:tcPr>
+          <w:p>
+            <w:r>
+              <w:t>POST</w:t>
+            </w:r>
+          </w:p>
+        </w:tc>
+        <w:tc>
+          <w:tcPr>
+            <w:tcW w:w="1329" w:type="dxa"/>
           </w:tcPr>
           <w:p>
             <w:r>
@@ -254,7 +254,7 @@
         </w:tc>
         <w:tc>
           <w:tcPr>
-            <w:tcW w:w="1909" w:type="dxa"/>
+            <w:tcW w:w="5009" w:type="dxa"/>
           </w:tcPr>
           <w:p/>
         </w:tc>
@@ -262,7 +262,7 @@
       <w:tr>
         <w:tc>
           <w:tcPr>
-            <w:tcW w:w="2243" w:type="dxa"/>
+            <w:tcW w:w="1516" w:type="dxa"/>
           </w:tcPr>
           <w:p>
             <w:r>
@@ -272,7 +272,7 @@
         </w:tc>
         <w:tc>
           <w:tcPr>
-            <w:tcW w:w="1806" w:type="dxa"/>
+            <w:tcW w:w="956" w:type="dxa"/>
           </w:tcPr>
           <w:p>
             <w:r>
@@ -282,17 +282,17 @@
         </w:tc>
         <w:tc>
           <w:tcPr>
-            <w:tcW w:w="1519" w:type="dxa"/>
-          </w:tcPr>
-          <w:p>
-            <w:r>
-              <w:t>POST</w:t>
-            </w:r>
-          </w:p>
-        </w:tc>
-        <w:tc>
-          <w:tcPr>
-            <w:tcW w:w="1873" w:type="dxa"/>
+            <w:tcW w:w="540" w:type="dxa"/>
+          </w:tcPr>
+          <w:p>
+            <w:r>
+              <w:t>POST</w:t>
+            </w:r>
+          </w:p>
+        </w:tc>
+        <w:tc>
+          <w:tcPr>
+            <w:tcW w:w="1329" w:type="dxa"/>
           </w:tcPr>
           <w:p>
             <w:r>
@@ -302,7 +302,7 @@
         </w:tc>
         <w:tc>
           <w:tcPr>
-            <w:tcW w:w="1909" w:type="dxa"/>
+            <w:tcW w:w="5009" w:type="dxa"/>
           </w:tcPr>
           <w:p>
             <w:r>
@@ -314,7 +314,7 @@
       <w:tr>
         <w:tc>
           <w:tcPr>
-            <w:tcW w:w="2243" w:type="dxa"/>
+            <w:tcW w:w="1516" w:type="dxa"/>
           </w:tcPr>
           <w:p>
             <w:r>
@@ -324,7 +324,7 @@
         </w:tc>
         <w:tc>
           <w:tcPr>
-            <w:tcW w:w="1806" w:type="dxa"/>
+            <w:tcW w:w="956" w:type="dxa"/>
           </w:tcPr>
           <w:p>
             <w:r>
@@ -334,17 +334,17 @@
         </w:tc>
         <w:tc>
           <w:tcPr>
-            <w:tcW w:w="1519" w:type="dxa"/>
-          </w:tcPr>
-          <w:p>
-            <w:r>
-              <w:t>POST</w:t>
-            </w:r>
-          </w:p>
-        </w:tc>
-        <w:tc>
-          <w:tcPr>
-            <w:tcW w:w="1873" w:type="dxa"/>
+            <w:tcW w:w="540" w:type="dxa"/>
+          </w:tcPr>
+          <w:p>
+            <w:r>
+              <w:t>POST</w:t>
+            </w:r>
+          </w:p>
+        </w:tc>
+        <w:tc>
+          <w:tcPr>
+            <w:tcW w:w="1329" w:type="dxa"/>
           </w:tcPr>
           <w:p>
             <w:r>
@@ -354,7 +354,7 @@
         </w:tc>
         <w:tc>
           <w:tcPr>
-            <w:tcW w:w="1909" w:type="dxa"/>
+            <w:tcW w:w="5009" w:type="dxa"/>
           </w:tcPr>
           <w:p>
             <w:r>
@@ -366,7 +366,7 @@
       <w:tr>
         <w:tc>
           <w:tcPr>
-            <w:tcW w:w="2243" w:type="dxa"/>
+            <w:tcW w:w="1516" w:type="dxa"/>
           </w:tcPr>
           <w:p>
             <w:r>
@@ -376,7 +376,7 @@
         </w:tc>
         <w:tc>
           <w:tcPr>
-            <w:tcW w:w="1806" w:type="dxa"/>
+            <w:tcW w:w="956" w:type="dxa"/>
           </w:tcPr>
           <w:p>
             <w:r>
@@ -386,17 +386,17 @@
         </w:tc>
         <w:tc>
           <w:tcPr>
-            <w:tcW w:w="1519" w:type="dxa"/>
-          </w:tcPr>
-          <w:p>
-            <w:r>
-              <w:t>POST</w:t>
-            </w:r>
-          </w:p>
-        </w:tc>
-        <w:tc>
-          <w:tcPr>
-            <w:tcW w:w="1873" w:type="dxa"/>
+            <w:tcW w:w="540" w:type="dxa"/>
+          </w:tcPr>
+          <w:p>
+            <w:r>
+              <w:t>POST</w:t>
+            </w:r>
+          </w:p>
+        </w:tc>
+        <w:tc>
+          <w:tcPr>
+            <w:tcW w:w="1329" w:type="dxa"/>
           </w:tcPr>
           <w:p>
             <w:r>
@@ -406,7 +406,7 @@
         </w:tc>
         <w:tc>
           <w:tcPr>
-            <w:tcW w:w="1909" w:type="dxa"/>
+            <w:tcW w:w="5009" w:type="dxa"/>
           </w:tcPr>
           <w:p>
             <w:r>
@@ -418,7 +418,7 @@
       <w:tr>
         <w:tc>
           <w:tcPr>
-            <w:tcW w:w="2243" w:type="dxa"/>
+            <w:tcW w:w="1516" w:type="dxa"/>
           </w:tcPr>
           <w:p>
             <w:r>
@@ -428,7 +428,7 @@
         </w:tc>
         <w:tc>
           <w:tcPr>
-            <w:tcW w:w="1806" w:type="dxa"/>
+            <w:tcW w:w="956" w:type="dxa"/>
           </w:tcPr>
           <w:p>
             <w:r>
@@ -438,17 +438,17 @@
         </w:tc>
         <w:tc>
           <w:tcPr>
-            <w:tcW w:w="1519" w:type="dxa"/>
-          </w:tcPr>
-          <w:p>
-            <w:r>
-              <w:t>POST</w:t>
-            </w:r>
-          </w:p>
-        </w:tc>
-        <w:tc>
-          <w:tcPr>
-            <w:tcW w:w="1873" w:type="dxa"/>
+            <w:tcW w:w="540" w:type="dxa"/>
+          </w:tcPr>
+          <w:p>
+            <w:r>
+              <w:t>POST</w:t>
+            </w:r>
+          </w:p>
+        </w:tc>
+        <w:tc>
+          <w:tcPr>
+            <w:tcW w:w="1329" w:type="dxa"/>
           </w:tcPr>
           <w:p>
             <w:r>
@@ -458,7 +458,7 @@
         </w:tc>
         <w:tc>
           <w:tcPr>
-            <w:tcW w:w="1909" w:type="dxa"/>
+            <w:tcW w:w="5009" w:type="dxa"/>
           </w:tcPr>
           <w:p/>
         </w:tc>
@@ -466,7 +466,7 @@
       <w:tr>
         <w:tc>
           <w:tcPr>
-            <w:tcW w:w="2243" w:type="dxa"/>
+            <w:tcW w:w="1516" w:type="dxa"/>
           </w:tcPr>
           <w:p>
             <w:r>
@@ -476,7 +476,7 @@
         </w:tc>
         <w:tc>
           <w:tcPr>
-            <w:tcW w:w="1806" w:type="dxa"/>
+            <w:tcW w:w="956" w:type="dxa"/>
           </w:tcPr>
           <w:p>
             <w:r>
@@ -486,17 +486,17 @@
         </w:tc>
         <w:tc>
           <w:tcPr>
-            <w:tcW w:w="1519" w:type="dxa"/>
-          </w:tcPr>
-          <w:p>
-            <w:r>
-              <w:t>POST</w:t>
-            </w:r>
-          </w:p>
-        </w:tc>
-        <w:tc>
-          <w:tcPr>
-            <w:tcW w:w="1873" w:type="dxa"/>
+            <w:tcW w:w="540" w:type="dxa"/>
+          </w:tcPr>
+          <w:p>
+            <w:r>
+              <w:t>POST</w:t>
+            </w:r>
+          </w:p>
+        </w:tc>
+        <w:tc>
+          <w:tcPr>
+            <w:tcW w:w="1329" w:type="dxa"/>
           </w:tcPr>
           <w:p>
             <w:r>
@@ -506,7 +506,7 @@
         </w:tc>
         <w:tc>
           <w:tcPr>
-            <w:tcW w:w="1909" w:type="dxa"/>
+            <w:tcW w:w="5009" w:type="dxa"/>
           </w:tcPr>
           <w:p>
             <w:r>
@@ -523,7 +523,7 @@
       <w:tr>
         <w:tc>
           <w:tcPr>
-            <w:tcW w:w="2243" w:type="dxa"/>
+            <w:tcW w:w="1516" w:type="dxa"/>
           </w:tcPr>
           <w:p>
             <w:r>
@@ -533,7 +533,7 @@
         </w:tc>
         <w:tc>
           <w:tcPr>
-            <w:tcW w:w="1806" w:type="dxa"/>
+            <w:tcW w:w="956" w:type="dxa"/>
           </w:tcPr>
           <w:p>
             <w:r>
@@ -543,23 +543,23 @@
         </w:tc>
         <w:tc>
           <w:tcPr>
-            <w:tcW w:w="1519" w:type="dxa"/>
-          </w:tcPr>
-          <w:p>
-            <w:r>
-              <w:t>POST</w:t>
-            </w:r>
-          </w:p>
-        </w:tc>
-        <w:tc>
-          <w:tcPr>
-            <w:tcW w:w="1873" w:type="dxa"/>
+            <w:tcW w:w="540" w:type="dxa"/>
+          </w:tcPr>
+          <w:p>
+            <w:r>
+              <w:t>POST</w:t>
+            </w:r>
+          </w:p>
+        </w:tc>
+        <w:tc>
+          <w:tcPr>
+            <w:tcW w:w="1329" w:type="dxa"/>
           </w:tcPr>
           <w:p/>
         </w:tc>
         <w:tc>
           <w:tcPr>
-            <w:tcW w:w="1909" w:type="dxa"/>
+            <w:tcW w:w="5009" w:type="dxa"/>
           </w:tcPr>
           <w:p>
             <w:r>
@@ -576,7 +576,7 @@
       <w:tr>
         <w:tc>
           <w:tcPr>
-            <w:tcW w:w="2243" w:type="dxa"/>
+            <w:tcW w:w="1516" w:type="dxa"/>
           </w:tcPr>
           <w:p>
             <w:r>
@@ -586,7 +586,7 @@
         </w:tc>
         <w:tc>
           <w:tcPr>
-            <w:tcW w:w="1806" w:type="dxa"/>
+            <w:tcW w:w="956" w:type="dxa"/>
           </w:tcPr>
           <w:p>
             <w:r>
@@ -600,7 +600,7 @@
         </w:tc>
         <w:tc>
           <w:tcPr>
-            <w:tcW w:w="1519" w:type="dxa"/>
+            <w:tcW w:w="540" w:type="dxa"/>
           </w:tcPr>
           <w:p>
             <w:r>
@@ -611,7 +611,7 @@
         </w:tc>
         <w:tc>
           <w:tcPr>
-            <w:tcW w:w="1873" w:type="dxa"/>
+            <w:tcW w:w="1329" w:type="dxa"/>
           </w:tcPr>
           <w:p>
             <w:r>
@@ -621,7 +621,7 @@
         </w:tc>
         <w:tc>
           <w:tcPr>
-            <w:tcW w:w="1909" w:type="dxa"/>
+            <w:tcW w:w="5009" w:type="dxa"/>
           </w:tcPr>
           <w:p>
             <w:r>
@@ -633,7 +633,7 @@
       <w:tr>
         <w:tc>
           <w:tcPr>
-            <w:tcW w:w="2243" w:type="dxa"/>
+            <w:tcW w:w="1516" w:type="dxa"/>
           </w:tcPr>
           <w:p>
             <w:r>
@@ -644,7 +644,7 @@
         </w:tc>
         <w:tc>
           <w:tcPr>
-            <w:tcW w:w="1806" w:type="dxa"/>
+            <w:tcW w:w="956" w:type="dxa"/>
           </w:tcPr>
           <w:p>
             <w:r>
@@ -654,17 +654,17 @@
         </w:tc>
         <w:tc>
           <w:tcPr>
-            <w:tcW w:w="1519" w:type="dxa"/>
-          </w:tcPr>
-          <w:p>
-            <w:r>
-              <w:t>POST</w:t>
-            </w:r>
-          </w:p>
-        </w:tc>
-        <w:tc>
-          <w:tcPr>
-            <w:tcW w:w="1873" w:type="dxa"/>
+            <w:tcW w:w="540" w:type="dxa"/>
+          </w:tcPr>
+          <w:p>
+            <w:r>
+              <w:t>POST</w:t>
+            </w:r>
+          </w:p>
+        </w:tc>
+        <w:tc>
+          <w:tcPr>
+            <w:tcW w:w="1329" w:type="dxa"/>
           </w:tcPr>
           <w:p>
             <w:r>
@@ -674,7 +674,7 @@
         </w:tc>
         <w:tc>
           <w:tcPr>
-            <w:tcW w:w="1909" w:type="dxa"/>
+            <w:tcW w:w="5009" w:type="dxa"/>
           </w:tcPr>
           <w:p>
             <w:r>
@@ -686,7 +686,7 @@
       <w:tr>
         <w:tc>
           <w:tcPr>
-            <w:tcW w:w="2243" w:type="dxa"/>
+            <w:tcW w:w="1516" w:type="dxa"/>
           </w:tcPr>
           <w:p>
             <w:r>
@@ -696,7 +696,7 @@
         </w:tc>
         <w:tc>
           <w:tcPr>
-            <w:tcW w:w="1806" w:type="dxa"/>
+            <w:tcW w:w="956" w:type="dxa"/>
           </w:tcPr>
           <w:p>
             <w:r>
@@ -706,23 +706,23 @@
         </w:tc>
         <w:tc>
           <w:tcPr>
-            <w:tcW w:w="1519" w:type="dxa"/>
-          </w:tcPr>
-          <w:p>
-            <w:r>
-              <w:t>POST</w:t>
-            </w:r>
-          </w:p>
-        </w:tc>
-        <w:tc>
-          <w:tcPr>
-            <w:tcW w:w="1873" w:type="dxa"/>
+            <w:tcW w:w="540" w:type="dxa"/>
+          </w:tcPr>
+          <w:p>
+            <w:r>
+              <w:t>POST</w:t>
+            </w:r>
+          </w:p>
+        </w:tc>
+        <w:tc>
+          <w:tcPr>
+            <w:tcW w:w="1329" w:type="dxa"/>
           </w:tcPr>
           <w:p/>
         </w:tc>
         <w:tc>
           <w:tcPr>
-            <w:tcW w:w="1909" w:type="dxa"/>
+            <w:tcW w:w="5009" w:type="dxa"/>
           </w:tcPr>
           <w:p>
             <w:r>
@@ -734,7 +734,7 @@
       <w:tr>
         <w:tc>
           <w:tcPr>
-            <w:tcW w:w="2243" w:type="dxa"/>
+            <w:tcW w:w="1516" w:type="dxa"/>
           </w:tcPr>
           <w:p>
             <w:r>
@@ -744,7 +744,7 @@
         </w:tc>
         <w:tc>
           <w:tcPr>
-            <w:tcW w:w="1806" w:type="dxa"/>
+            <w:tcW w:w="956" w:type="dxa"/>
           </w:tcPr>
           <w:p>
             <w:r>
@@ -754,23 +754,23 @@
         </w:tc>
         <w:tc>
           <w:tcPr>
-            <w:tcW w:w="1519" w:type="dxa"/>
-          </w:tcPr>
-          <w:p>
-            <w:r>
-              <w:t>POST</w:t>
-            </w:r>
-          </w:p>
-        </w:tc>
-        <w:tc>
-          <w:tcPr>
-            <w:tcW w:w="1873" w:type="dxa"/>
+            <w:tcW w:w="540" w:type="dxa"/>
+          </w:tcPr>
+          <w:p>
+            <w:r>
+              <w:t>POST</w:t>
+            </w:r>
+          </w:p>
+        </w:tc>
+        <w:tc>
+          <w:tcPr>
+            <w:tcW w:w="1329" w:type="dxa"/>
           </w:tcPr>
           <w:p/>
         </w:tc>
         <w:tc>
           <w:tcPr>
-            <w:tcW w:w="1909" w:type="dxa"/>
+            <w:tcW w:w="5009" w:type="dxa"/>
           </w:tcPr>
           <w:p>
             <w:r>
@@ -782,7 +782,7 @@
       <w:tr>
         <w:tc>
           <w:tcPr>
-            <w:tcW w:w="2243" w:type="dxa"/>
+            <w:tcW w:w="1516" w:type="dxa"/>
           </w:tcPr>
           <w:p>
             <w:r>
@@ -792,7 +792,7 @@
         </w:tc>
         <w:tc>
           <w:tcPr>
-            <w:tcW w:w="1806" w:type="dxa"/>
+            <w:tcW w:w="956" w:type="dxa"/>
           </w:tcPr>
           <w:p>
             <w:r>
@@ -802,17 +802,17 @@
         </w:tc>
         <w:tc>
           <w:tcPr>
-            <w:tcW w:w="1519" w:type="dxa"/>
-          </w:tcPr>
-          <w:p>
-            <w:r>
-              <w:t>POST</w:t>
-            </w:r>
-          </w:p>
-        </w:tc>
-        <w:tc>
-          <w:tcPr>
-            <w:tcW w:w="1873" w:type="dxa"/>
+            <w:tcW w:w="540" w:type="dxa"/>
+          </w:tcPr>
+          <w:p>
+            <w:r>
+              <w:t>POST</w:t>
+            </w:r>
+          </w:p>
+        </w:tc>
+        <w:tc>
+          <w:tcPr>
+            <w:tcW w:w="1329" w:type="dxa"/>
           </w:tcPr>
           <w:p>
             <w:r>
@@ -822,7 +822,7 @@
         </w:tc>
         <w:tc>
           <w:tcPr>
-            <w:tcW w:w="1909" w:type="dxa"/>
+            <w:tcW w:w="5009" w:type="dxa"/>
           </w:tcPr>
           <w:p>
             <w:r>
@@ -834,7 +834,7 @@
       <w:tr>
         <w:tc>
           <w:tcPr>
-            <w:tcW w:w="2243" w:type="dxa"/>
+            <w:tcW w:w="1516" w:type="dxa"/>
           </w:tcPr>
           <w:p>
             <w:r>
@@ -844,7 +844,7 @@
         </w:tc>
         <w:tc>
           <w:tcPr>
-            <w:tcW w:w="1806" w:type="dxa"/>
+            <w:tcW w:w="956" w:type="dxa"/>
           </w:tcPr>
           <w:p>
             <w:r>
@@ -854,17 +854,17 @@
         </w:tc>
         <w:tc>
           <w:tcPr>
-            <w:tcW w:w="1519" w:type="dxa"/>
-          </w:tcPr>
-          <w:p>
-            <w:r>
-              <w:t>POST</w:t>
-            </w:r>
-          </w:p>
-        </w:tc>
-        <w:tc>
-          <w:tcPr>
-            <w:tcW w:w="1873" w:type="dxa"/>
+            <w:tcW w:w="540" w:type="dxa"/>
+          </w:tcPr>
+          <w:p>
+            <w:r>
+              <w:t>POST</w:t>
+            </w:r>
+          </w:p>
+        </w:tc>
+        <w:tc>
+          <w:tcPr>
+            <w:tcW w:w="1329" w:type="dxa"/>
           </w:tcPr>
           <w:p>
             <w:r>
@@ -874,7 +874,7 @@
         </w:tc>
         <w:tc>
           <w:tcPr>
-            <w:tcW w:w="1909" w:type="dxa"/>
+            <w:tcW w:w="5009" w:type="dxa"/>
           </w:tcPr>
           <w:p>
             <w:r>
@@ -886,7 +886,7 @@
       <w:tr>
         <w:tc>
           <w:tcPr>
-            <w:tcW w:w="2243" w:type="dxa"/>
+            <w:tcW w:w="1516" w:type="dxa"/>
           </w:tcPr>
           <w:p>
             <w:r>
@@ -896,7 +896,7 @@
         </w:tc>
         <w:tc>
           <w:tcPr>
-            <w:tcW w:w="1806" w:type="dxa"/>
+            <w:tcW w:w="956" w:type="dxa"/>
           </w:tcPr>
           <w:p>
             <w:r>
@@ -906,17 +906,17 @@
         </w:tc>
         <w:tc>
           <w:tcPr>
-            <w:tcW w:w="1519" w:type="dxa"/>
-          </w:tcPr>
-          <w:p>
-            <w:r>
-              <w:t>POST</w:t>
-            </w:r>
-          </w:p>
-        </w:tc>
-        <w:tc>
-          <w:tcPr>
-            <w:tcW w:w="1873" w:type="dxa"/>
+            <w:tcW w:w="540" w:type="dxa"/>
+          </w:tcPr>
+          <w:p>
+            <w:r>
+              <w:t>POST</w:t>
+            </w:r>
+          </w:p>
+        </w:tc>
+        <w:tc>
+          <w:tcPr>
+            <w:tcW w:w="1329" w:type="dxa"/>
           </w:tcPr>
           <w:p>
             <w:r>
@@ -926,7 +926,7 @@
         </w:tc>
         <w:tc>
           <w:tcPr>
-            <w:tcW w:w="1909" w:type="dxa"/>
+            <w:tcW w:w="5009" w:type="dxa"/>
           </w:tcPr>
           <w:p>
             <w:r>
@@ -938,7 +938,7 @@
       <w:tr>
         <w:tc>
           <w:tcPr>
-            <w:tcW w:w="2243" w:type="dxa"/>
+            <w:tcW w:w="1516" w:type="dxa"/>
           </w:tcPr>
           <w:p>
             <w:pPr>
@@ -958,7 +958,7 @@
         </w:tc>
         <w:tc>
           <w:tcPr>
-            <w:tcW w:w="1806" w:type="dxa"/>
+            <w:tcW w:w="956" w:type="dxa"/>
           </w:tcPr>
           <w:p>
             <w:r>
@@ -968,17 +968,17 @@
         </w:tc>
         <w:tc>
           <w:tcPr>
-            <w:tcW w:w="1519" w:type="dxa"/>
-          </w:tcPr>
-          <w:p>
-            <w:r>
-              <w:t>POST</w:t>
-            </w:r>
-          </w:p>
-        </w:tc>
-        <w:tc>
-          <w:tcPr>
-            <w:tcW w:w="1873" w:type="dxa"/>
+            <w:tcW w:w="540" w:type="dxa"/>
+          </w:tcPr>
+          <w:p>
+            <w:r>
+              <w:t>POST</w:t>
+            </w:r>
+          </w:p>
+        </w:tc>
+        <w:tc>
+          <w:tcPr>
+            <w:tcW w:w="1329" w:type="dxa"/>
           </w:tcPr>
           <w:p>
             <w:r>
@@ -988,7 +988,7 @@
         </w:tc>
         <w:tc>
           <w:tcPr>
-            <w:tcW w:w="1909" w:type="dxa"/>
+            <w:tcW w:w="5009" w:type="dxa"/>
           </w:tcPr>
           <w:p>
             <w:r>
@@ -1005,7 +1005,7 @@
       <w:tr>
         <w:tc>
           <w:tcPr>
-            <w:tcW w:w="2243" w:type="dxa"/>
+            <w:tcW w:w="1516" w:type="dxa"/>
           </w:tcPr>
           <w:p>
             <w:pPr>
@@ -1025,7 +1025,7 @@
         </w:tc>
         <w:tc>
           <w:tcPr>
-            <w:tcW w:w="1806" w:type="dxa"/>
+            <w:tcW w:w="956" w:type="dxa"/>
           </w:tcPr>
           <w:p>
             <w:r>
@@ -1035,17 +1035,17 @@
         </w:tc>
         <w:tc>
           <w:tcPr>
-            <w:tcW w:w="1519" w:type="dxa"/>
-          </w:tcPr>
-          <w:p>
-            <w:r>
-              <w:t>POST</w:t>
-            </w:r>
-          </w:p>
-        </w:tc>
-        <w:tc>
-          <w:tcPr>
-            <w:tcW w:w="1873" w:type="dxa"/>
+            <w:tcW w:w="540" w:type="dxa"/>
+          </w:tcPr>
+          <w:p>
+            <w:r>
+              <w:t>POST</w:t>
+            </w:r>
+          </w:p>
+        </w:tc>
+        <w:tc>
+          <w:tcPr>
+            <w:tcW w:w="1329" w:type="dxa"/>
           </w:tcPr>
           <w:p>
             <w:r>
@@ -1055,7 +1055,7 @@
         </w:tc>
         <w:tc>
           <w:tcPr>
-            <w:tcW w:w="1909" w:type="dxa"/>
+            <w:tcW w:w="5009" w:type="dxa"/>
           </w:tcPr>
           <w:p>
             <w:r>
@@ -1067,7 +1067,7 @@
       <w:tr>
         <w:tc>
           <w:tcPr>
-            <w:tcW w:w="2243" w:type="dxa"/>
+            <w:tcW w:w="1516" w:type="dxa"/>
           </w:tcPr>
           <w:p>
             <w:pPr>
@@ -1087,7 +1087,7 @@
         </w:tc>
         <w:tc>
           <w:tcPr>
-            <w:tcW w:w="1806" w:type="dxa"/>
+            <w:tcW w:w="956" w:type="dxa"/>
           </w:tcPr>
           <w:p>
             <w:r>
@@ -1097,17 +1097,17 @@
         </w:tc>
         <w:tc>
           <w:tcPr>
-            <w:tcW w:w="1519" w:type="dxa"/>
-          </w:tcPr>
-          <w:p>
-            <w:r>
-              <w:t>POST</w:t>
-            </w:r>
-          </w:p>
-        </w:tc>
-        <w:tc>
-          <w:tcPr>
-            <w:tcW w:w="1873" w:type="dxa"/>
+            <w:tcW w:w="540" w:type="dxa"/>
+          </w:tcPr>
+          <w:p>
+            <w:r>
+              <w:t>POST</w:t>
+            </w:r>
+          </w:p>
+        </w:tc>
+        <w:tc>
+          <w:tcPr>
+            <w:tcW w:w="1329" w:type="dxa"/>
           </w:tcPr>
           <w:p>
             <w:r>
@@ -1117,7 +1117,7 @@
         </w:tc>
         <w:tc>
           <w:tcPr>
-            <w:tcW w:w="1909" w:type="dxa"/>
+            <w:tcW w:w="5009" w:type="dxa"/>
           </w:tcPr>
           <w:p>
             <w:r>
@@ -1129,7 +1129,7 @@
       <w:tr>
         <w:tc>
           <w:tcPr>
-            <w:tcW w:w="2243" w:type="dxa"/>
+            <w:tcW w:w="1516" w:type="dxa"/>
           </w:tcPr>
           <w:p>
             <w:r>
@@ -1142,7 +1142,7 @@
         </w:tc>
         <w:tc>
           <w:tcPr>
-            <w:tcW w:w="1806" w:type="dxa"/>
+            <w:tcW w:w="956" w:type="dxa"/>
           </w:tcPr>
           <w:p>
             <w:r>
@@ -1152,17 +1152,17 @@
         </w:tc>
         <w:tc>
           <w:tcPr>
-            <w:tcW w:w="1519" w:type="dxa"/>
-          </w:tcPr>
-          <w:p>
-            <w:r>
-              <w:t>POST</w:t>
-            </w:r>
-          </w:p>
-        </w:tc>
-        <w:tc>
-          <w:tcPr>
-            <w:tcW w:w="1873" w:type="dxa"/>
+            <w:tcW w:w="540" w:type="dxa"/>
+          </w:tcPr>
+          <w:p>
+            <w:r>
+              <w:t>POST</w:t>
+            </w:r>
+          </w:p>
+        </w:tc>
+        <w:tc>
+          <w:tcPr>
+            <w:tcW w:w="1329" w:type="dxa"/>
           </w:tcPr>
           <w:p>
             <w:r>
@@ -1172,7 +1172,7 @@
         </w:tc>
         <w:tc>
           <w:tcPr>
-            <w:tcW w:w="1909" w:type="dxa"/>
+            <w:tcW w:w="5009" w:type="dxa"/>
           </w:tcPr>
           <w:p>
             <w:r>
@@ -1195,7 +1195,7 @@
       <w:tr>
         <w:tc>
           <w:tcPr>
-            <w:tcW w:w="2243" w:type="dxa"/>
+            <w:tcW w:w="1516" w:type="dxa"/>
           </w:tcPr>
           <w:p>
             <w:pPr>
@@ -1213,7 +1213,7 @@
         </w:tc>
         <w:tc>
           <w:tcPr>
-            <w:tcW w:w="1806" w:type="dxa"/>
+            <w:tcW w:w="956" w:type="dxa"/>
           </w:tcPr>
           <w:p>
             <w:r>
@@ -1223,17 +1223,17 @@
         </w:tc>
         <w:tc>
           <w:tcPr>
-            <w:tcW w:w="1519" w:type="dxa"/>
-          </w:tcPr>
-          <w:p>
-            <w:r>
-              <w:t>POST</w:t>
-            </w:r>
-          </w:p>
-        </w:tc>
-        <w:tc>
-          <w:tcPr>
-            <w:tcW w:w="1873" w:type="dxa"/>
+            <w:tcW w:w="540" w:type="dxa"/>
+          </w:tcPr>
+          <w:p>
+            <w:r>
+              <w:t>POST</w:t>
+            </w:r>
+          </w:p>
+        </w:tc>
+        <w:tc>
+          <w:tcPr>
+            <w:tcW w:w="1329" w:type="dxa"/>
           </w:tcPr>
           <w:p>
             <w:r>
@@ -1243,7 +1243,7 @@
         </w:tc>
         <w:tc>
           <w:tcPr>
-            <w:tcW w:w="1909" w:type="dxa"/>
+            <w:tcW w:w="5009" w:type="dxa"/>
           </w:tcPr>
           <w:p>
             <w:r>
@@ -1263,7 +1263,7 @@
       <w:tr>
         <w:tc>
           <w:tcPr>
-            <w:tcW w:w="2243" w:type="dxa"/>
+            <w:tcW w:w="1516" w:type="dxa"/>
           </w:tcPr>
           <w:p>
             <w:pPr>
@@ -1282,7 +1282,7 @@
         </w:tc>
         <w:tc>
           <w:tcPr>
-            <w:tcW w:w="1806" w:type="dxa"/>
+            <w:tcW w:w="956" w:type="dxa"/>
           </w:tcPr>
           <w:p>
             <w:r>
@@ -1292,17 +1292,17 @@
         </w:tc>
         <w:tc>
           <w:tcPr>
-            <w:tcW w:w="1519" w:type="dxa"/>
-          </w:tcPr>
-          <w:p>
-            <w:r>
-              <w:t>POST</w:t>
-            </w:r>
-          </w:p>
-        </w:tc>
-        <w:tc>
-          <w:tcPr>
-            <w:tcW w:w="1873" w:type="dxa"/>
+            <w:tcW w:w="540" w:type="dxa"/>
+          </w:tcPr>
+          <w:p>
+            <w:r>
+              <w:t>POST</w:t>
+            </w:r>
+          </w:p>
+        </w:tc>
+        <w:tc>
+          <w:tcPr>
+            <w:tcW w:w="1329" w:type="dxa"/>
           </w:tcPr>
           <w:p>
             <w:r>
@@ -1312,7 +1312,7 @@
         </w:tc>
         <w:tc>
           <w:tcPr>
-            <w:tcW w:w="1909" w:type="dxa"/>
+            <w:tcW w:w="5009" w:type="dxa"/>
           </w:tcPr>
           <w:p>
             <w:r>
@@ -1334,8 +1334,6 @@
             <w:r>
               <w:t>o</w:t>
             </w:r>
-            <w:bookmarkStart w:id="0" w:name="_GoBack"/>
-            <w:bookmarkEnd w:id="0"/>
             <w:r>
               <w:t>r":"usernametakenalready"}</w:t>
             </w:r>
@@ -1343,7 +1341,44 @@
         </w:tc>
       </w:tr>
     </w:tbl>
-    <w:p/>
+    <w:p>
+      <w:r>
+        <w:t xml:space="preserve">Note: </w:t>
+      </w:r>
+    </w:p>
+    <w:p>
+      <w:r>
+        <w:t xml:space="preserve">Here is the new structure of the database for the preferences. </w:t>
+      </w:r>
+    </w:p>
+    <w:p>
+      <w:r>
+        <w:t>Smallint //courseload</w:t>
+      </w:r>
+    </w:p>
+    <w:p>
+      <w:r>
+        <w:t>enum('None', 'Monday', 'Tuesday', 'Wednesday', 'Thursday', 'Friday')  //dayoff</w:t>
+      </w:r>
+    </w:p>
+    <w:p>
+      <w:r>
+        <w:t>enum('Any', 'Mornings', 'Afternoons', 'Evenings') //</w:t>
+      </w:r>
+      <w:r>
+        <w:t>preferred</w:t>
+      </w:r>
+      <w:r>
+        <w:t xml:space="preserve"> time</w:t>
+      </w:r>
+    </w:p>
+    <w:p>
+      <w:r>
+        <w:t>since they are stored as an enum in the db the choices on the user interface should reflect that.</w:t>
+      </w:r>
+      <w:bookmarkStart w:id="0" w:name="_GoBack"/>
+      <w:bookmarkEnd w:id="0"/>
+    </w:p>
     <w:sectPr>
       <w:pgSz w:w="12240" w:h="15840"/>
       <w:pgMar w:top="1440" w:right="1440" w:bottom="1440" w:left="1440" w:header="708" w:footer="708" w:gutter="0"/>

</xml_diff>

<commit_message>
added the server call for the needed courses
</commit_message>
<xml_diff>
--- a/Server Calls.docx
+++ b/Server Calls.docx
@@ -407,10 +407,1177 @@
                 <w:sz w:val="20"/>
               </w:rPr>
             </w:pPr>
+          </w:p>
+        </w:tc>
+      </w:tr>
+      <w:tr>
+        <w:tc>
+          <w:tcPr>
+            <w:tcW w:w="1072" w:type="dxa"/>
+          </w:tcPr>
+          <w:p>
+            <w:pPr>
+              <w:rPr>
+                <w:sz w:val="20"/>
+              </w:rPr>
+            </w:pPr>
+            <w:r>
+              <w:rPr>
+                <w:sz w:val="20"/>
+                <w:highlight w:val="green"/>
+              </w:rPr>
+              <w:t>/</w:t>
+            </w:r>
+            <w:proofErr w:type="spellStart"/>
+            <w:r>
+              <w:rPr>
+                <w:sz w:val="20"/>
+                <w:highlight w:val="green"/>
+              </w:rPr>
+              <w:t>userprefs</w:t>
+            </w:r>
+            <w:proofErr w:type="spellEnd"/>
+          </w:p>
+        </w:tc>
+        <w:tc>
+          <w:tcPr>
+            <w:tcW w:w="2073" w:type="dxa"/>
+          </w:tcPr>
+          <w:p>
+            <w:pPr>
+              <w:rPr>
+                <w:sz w:val="20"/>
+              </w:rPr>
+            </w:pPr>
+            <w:r>
+              <w:rPr>
+                <w:sz w:val="20"/>
+              </w:rPr>
+              <w:t>Get preferences for a user</w:t>
+            </w:r>
+          </w:p>
+        </w:tc>
+        <w:tc>
+          <w:tcPr>
+            <w:tcW w:w="720" w:type="dxa"/>
+          </w:tcPr>
+          <w:p>
+            <w:pPr>
+              <w:rPr>
+                <w:sz w:val="20"/>
+              </w:rPr>
+            </w:pPr>
+            <w:r>
+              <w:rPr>
+                <w:sz w:val="20"/>
+              </w:rPr>
+              <w:t>POST</w:t>
+            </w:r>
+          </w:p>
+        </w:tc>
+        <w:tc>
+          <w:tcPr>
+            <w:tcW w:w="2520" w:type="dxa"/>
+          </w:tcPr>
+          <w:p>
+            <w:pPr>
+              <w:rPr>
+                <w:sz w:val="20"/>
+              </w:rPr>
+            </w:pPr>
+            <w:r>
+              <w:rPr>
+                <w:sz w:val="20"/>
+              </w:rPr>
+              <w:t>username</w:t>
+            </w:r>
+          </w:p>
+        </w:tc>
+        <w:tc>
+          <w:tcPr>
+            <w:tcW w:w="2965" w:type="dxa"/>
+          </w:tcPr>
+          <w:p>
+            <w:pPr>
+              <w:rPr>
+                <w:sz w:val="20"/>
+              </w:rPr>
+            </w:pPr>
+            <w:r>
+              <w:t>{"success":"true","username":"SprinkKing","courseload":"4","dayoff":"Monday","preferredTime":"Afternoons"}</w:t>
+            </w:r>
+          </w:p>
+        </w:tc>
+      </w:tr>
+      <w:tr>
+        <w:tc>
+          <w:tcPr>
+            <w:tcW w:w="1072" w:type="dxa"/>
+          </w:tcPr>
+          <w:p>
+            <w:pPr>
+              <w:rPr>
+                <w:sz w:val="20"/>
+              </w:rPr>
+            </w:pPr>
+            <w:r>
+              <w:rPr>
+                <w:sz w:val="20"/>
+                <w:highlight w:val="green"/>
+              </w:rPr>
+              <w:t>/needed</w:t>
+            </w:r>
+          </w:p>
+        </w:tc>
+        <w:tc>
+          <w:tcPr>
+            <w:tcW w:w="2073" w:type="dxa"/>
+          </w:tcPr>
+          <w:p>
+            <w:pPr>
+              <w:rPr>
+                <w:sz w:val="20"/>
+              </w:rPr>
+            </w:pPr>
+            <w:r>
+              <w:rPr>
+                <w:sz w:val="20"/>
+              </w:rPr>
+              <w:t>Get needed courses for a user</w:t>
+            </w:r>
+          </w:p>
+        </w:tc>
+        <w:tc>
+          <w:tcPr>
+            <w:tcW w:w="720" w:type="dxa"/>
+          </w:tcPr>
+          <w:p>
+            <w:pPr>
+              <w:rPr>
+                <w:sz w:val="20"/>
+              </w:rPr>
+            </w:pPr>
+            <w:r>
+              <w:rPr>
+                <w:sz w:val="20"/>
+              </w:rPr>
+              <w:t>POST</w:t>
+            </w:r>
+          </w:p>
+        </w:tc>
+        <w:tc>
+          <w:tcPr>
+            <w:tcW w:w="2520" w:type="dxa"/>
+          </w:tcPr>
+          <w:p>
+            <w:pPr>
+              <w:rPr>
+                <w:sz w:val="20"/>
+              </w:rPr>
+            </w:pPr>
+            <w:r>
+              <w:rPr>
+                <w:sz w:val="20"/>
+              </w:rPr>
+              <w:t>username</w:t>
+            </w:r>
+          </w:p>
+        </w:tc>
+        <w:tc>
+          <w:tcPr>
+            <w:tcW w:w="2965" w:type="dxa"/>
+          </w:tcPr>
+          <w:p>
+            <w:pPr>
+              <w:rPr>
+                <w:sz w:val="20"/>
+              </w:rPr>
+            </w:pPr>
+            <w:r>
+              <w:t>{"249":"OBJ-ORIENTED PROGRAMMING I</w:t>
+            </w:r>
+            <w:proofErr w:type="gramStart"/>
+            <w:r>
+              <w:t>"}{</w:t>
+            </w:r>
+            <w:proofErr w:type="gramEnd"/>
+            <w:r>
+              <w:t>"250":"OBJ-ORIENTED PROGRAMMING II"}</w:t>
+            </w:r>
+          </w:p>
+        </w:tc>
+      </w:tr>
+      <w:tr>
+        <w:tc>
+          <w:tcPr>
+            <w:tcW w:w="1072" w:type="dxa"/>
+          </w:tcPr>
+          <w:p>
+            <w:pPr>
+              <w:rPr>
+                <w:sz w:val="20"/>
+              </w:rPr>
+            </w:pPr>
+            <w:r>
+              <w:rPr>
+                <w:sz w:val="20"/>
+              </w:rPr>
+              <w:t>/taken</w:t>
+            </w:r>
+          </w:p>
+        </w:tc>
+        <w:tc>
+          <w:tcPr>
+            <w:tcW w:w="2073" w:type="dxa"/>
+          </w:tcPr>
+          <w:p>
+            <w:pPr>
+              <w:rPr>
+                <w:sz w:val="20"/>
+              </w:rPr>
+            </w:pPr>
+            <w:r>
+              <w:rPr>
+                <w:sz w:val="20"/>
+              </w:rPr>
+              <w:t>Get taken courses for a user</w:t>
+            </w:r>
+          </w:p>
+        </w:tc>
+        <w:tc>
+          <w:tcPr>
+            <w:tcW w:w="720" w:type="dxa"/>
+          </w:tcPr>
+          <w:p>
+            <w:pPr>
+              <w:rPr>
+                <w:sz w:val="20"/>
+              </w:rPr>
+            </w:pPr>
+            <w:r>
+              <w:rPr>
+                <w:sz w:val="20"/>
+              </w:rPr>
+              <w:t>POST</w:t>
+            </w:r>
+          </w:p>
+        </w:tc>
+        <w:tc>
+          <w:tcPr>
+            <w:tcW w:w="2520" w:type="dxa"/>
+          </w:tcPr>
+          <w:p>
+            <w:pPr>
+              <w:rPr>
+                <w:sz w:val="20"/>
+              </w:rPr>
+            </w:pPr>
+            <w:r>
+              <w:rPr>
+                <w:sz w:val="20"/>
+              </w:rPr>
+              <w:t>username</w:t>
+            </w:r>
+          </w:p>
+        </w:tc>
+        <w:tc>
+          <w:tcPr>
+            <w:tcW w:w="2965" w:type="dxa"/>
+          </w:tcPr>
+          <w:p>
+            <w:pPr>
+              <w:rPr>
+                <w:sz w:val="20"/>
+              </w:rPr>
+            </w:pPr>
+            <w:r>
+              <w:rPr>
+                <w:sz w:val="20"/>
+              </w:rPr>
+              <w:t>[{name:’’, number:’’}]</w:t>
+            </w:r>
+          </w:p>
+        </w:tc>
+      </w:tr>
+      <w:tr>
+        <w:tc>
+          <w:tcPr>
+            <w:tcW w:w="1072" w:type="dxa"/>
+          </w:tcPr>
+          <w:p>
+            <w:pPr>
+              <w:rPr>
+                <w:sz w:val="20"/>
+              </w:rPr>
+            </w:pPr>
+            <w:r>
+              <w:rPr>
+                <w:sz w:val="20"/>
+              </w:rPr>
+              <w:t>/scheduler</w:t>
+            </w:r>
+          </w:p>
+        </w:tc>
+        <w:tc>
+          <w:tcPr>
+            <w:tcW w:w="2073" w:type="dxa"/>
+          </w:tcPr>
+          <w:p>
+            <w:pPr>
+              <w:rPr>
+                <w:sz w:val="20"/>
+              </w:rPr>
+            </w:pPr>
+            <w:r>
+              <w:rPr>
+                <w:sz w:val="20"/>
+              </w:rPr>
+              <w:t>Generate schedule</w:t>
+            </w:r>
+          </w:p>
+        </w:tc>
+        <w:tc>
+          <w:tcPr>
+            <w:tcW w:w="720" w:type="dxa"/>
+          </w:tcPr>
+          <w:p>
+            <w:pPr>
+              <w:rPr>
+                <w:sz w:val="20"/>
+              </w:rPr>
+            </w:pPr>
+            <w:r>
+              <w:rPr>
+                <w:sz w:val="20"/>
+              </w:rPr>
+              <w:t>POST</w:t>
+            </w:r>
+          </w:p>
+        </w:tc>
+        <w:tc>
+          <w:tcPr>
+            <w:tcW w:w="2520" w:type="dxa"/>
+          </w:tcPr>
+          <w:p>
+            <w:pPr>
+              <w:rPr>
+                <w:sz w:val="20"/>
+              </w:rPr>
+            </w:pPr>
+            <w:r>
+              <w:rPr>
+                <w:sz w:val="20"/>
+              </w:rPr>
+              <w:t>username</w:t>
+            </w:r>
+          </w:p>
+        </w:tc>
+        <w:tc>
+          <w:tcPr>
+            <w:tcW w:w="2965" w:type="dxa"/>
+          </w:tcPr>
+          <w:p>
+            <w:pPr>
+              <w:rPr>
+                <w:sz w:val="20"/>
+              </w:rPr>
+            </w:pPr>
+          </w:p>
+        </w:tc>
+      </w:tr>
+      <w:tr>
+        <w:tc>
+          <w:tcPr>
+            <w:tcW w:w="1072" w:type="dxa"/>
+          </w:tcPr>
+          <w:p>
+            <w:pPr>
+              <w:rPr>
+                <w:sz w:val="20"/>
+              </w:rPr>
+            </w:pPr>
+            <w:r>
+              <w:rPr>
+                <w:sz w:val="20"/>
+              </w:rPr>
+              <w:t>/</w:t>
+            </w:r>
+            <w:proofErr w:type="spellStart"/>
+            <w:r>
+              <w:rPr>
+                <w:sz w:val="20"/>
+              </w:rPr>
+              <w:t>addcourse</w:t>
+            </w:r>
+            <w:proofErr w:type="spellEnd"/>
+          </w:p>
+        </w:tc>
+        <w:tc>
+          <w:tcPr>
+            <w:tcW w:w="2073" w:type="dxa"/>
+          </w:tcPr>
+          <w:p>
+            <w:pPr>
+              <w:rPr>
+                <w:sz w:val="20"/>
+              </w:rPr>
+            </w:pPr>
+            <w:r>
+              <w:rPr>
+                <w:sz w:val="20"/>
+              </w:rPr>
+              <w:t>Add a course to the DB</w:t>
+            </w:r>
+          </w:p>
+        </w:tc>
+        <w:tc>
+          <w:tcPr>
+            <w:tcW w:w="720" w:type="dxa"/>
+          </w:tcPr>
+          <w:p>
+            <w:pPr>
+              <w:rPr>
+                <w:sz w:val="20"/>
+              </w:rPr>
+            </w:pPr>
+            <w:r>
+              <w:rPr>
+                <w:sz w:val="20"/>
+              </w:rPr>
+              <w:t>POST</w:t>
+            </w:r>
+          </w:p>
+        </w:tc>
+        <w:tc>
+          <w:tcPr>
+            <w:tcW w:w="2520" w:type="dxa"/>
+          </w:tcPr>
+          <w:p>
+            <w:pPr>
+              <w:rPr>
+                <w:sz w:val="20"/>
+              </w:rPr>
+            </w:pPr>
+            <w:r>
+              <w:rPr>
+                <w:sz w:val="20"/>
+              </w:rPr>
+              <w:t>{name:’’, number:’’}</w:t>
+            </w:r>
+          </w:p>
+        </w:tc>
+        <w:tc>
+          <w:tcPr>
+            <w:tcW w:w="2965" w:type="dxa"/>
+          </w:tcPr>
+          <w:p>
+            <w:pPr>
+              <w:rPr>
+                <w:sz w:val="20"/>
+              </w:rPr>
+            </w:pPr>
+            <w:r>
+              <w:rPr>
+                <w:sz w:val="20"/>
+              </w:rPr>
+              <w:t>False: if course with that id already exists</w:t>
+            </w:r>
+          </w:p>
+          <w:p>
+            <w:pPr>
+              <w:rPr>
+                <w:sz w:val="20"/>
+              </w:rPr>
+            </w:pPr>
+            <w:r>
+              <w:rPr>
+                <w:sz w:val="20"/>
+              </w:rPr>
+              <w:t>True: otherwise</w:t>
+            </w:r>
+          </w:p>
+        </w:tc>
+      </w:tr>
+      <w:tr>
+        <w:tc>
+          <w:tcPr>
+            <w:tcW w:w="1072" w:type="dxa"/>
+          </w:tcPr>
+          <w:p>
+            <w:pPr>
+              <w:rPr>
+                <w:sz w:val="20"/>
+              </w:rPr>
+            </w:pPr>
+            <w:r>
+              <w:rPr>
+                <w:sz w:val="20"/>
+              </w:rPr>
+              <w:t>/</w:t>
+            </w:r>
+            <w:proofErr w:type="spellStart"/>
+            <w:r>
+              <w:rPr>
+                <w:sz w:val="20"/>
+              </w:rPr>
+              <w:t>addsection</w:t>
+            </w:r>
+            <w:proofErr w:type="spellEnd"/>
+          </w:p>
+        </w:tc>
+        <w:tc>
+          <w:tcPr>
+            <w:tcW w:w="2073" w:type="dxa"/>
+          </w:tcPr>
+          <w:p>
+            <w:pPr>
+              <w:rPr>
+                <w:sz w:val="20"/>
+              </w:rPr>
+            </w:pPr>
+            <w:r>
+              <w:rPr>
+                <w:sz w:val="20"/>
+              </w:rPr>
+              <w:t>Add a section to the DB</w:t>
+            </w:r>
+          </w:p>
+        </w:tc>
+        <w:tc>
+          <w:tcPr>
+            <w:tcW w:w="720" w:type="dxa"/>
+          </w:tcPr>
+          <w:p>
+            <w:pPr>
+              <w:rPr>
+                <w:sz w:val="20"/>
+              </w:rPr>
+            </w:pPr>
+            <w:r>
+              <w:rPr>
+                <w:sz w:val="20"/>
+              </w:rPr>
+              <w:t>POST</w:t>
+            </w:r>
+          </w:p>
+        </w:tc>
+        <w:tc>
+          <w:tcPr>
+            <w:tcW w:w="2520" w:type="dxa"/>
+          </w:tcPr>
+          <w:p>
+            <w:pPr>
+              <w:rPr>
+                <w:sz w:val="20"/>
+              </w:rPr>
+            </w:pPr>
+          </w:p>
+        </w:tc>
+        <w:tc>
+          <w:tcPr>
+            <w:tcW w:w="2965" w:type="dxa"/>
+          </w:tcPr>
+          <w:p>
+            <w:pPr>
+              <w:rPr>
+                <w:sz w:val="20"/>
+              </w:rPr>
+            </w:pPr>
+            <w:r>
+              <w:rPr>
+                <w:sz w:val="20"/>
+              </w:rPr>
+              <w:t>False: if section with that id already exists</w:t>
+            </w:r>
+          </w:p>
+          <w:p>
+            <w:pPr>
+              <w:rPr>
+                <w:sz w:val="20"/>
+              </w:rPr>
+            </w:pPr>
+            <w:r>
+              <w:rPr>
+                <w:sz w:val="20"/>
+              </w:rPr>
+              <w:t>True: otherwise</w:t>
+            </w:r>
+          </w:p>
+        </w:tc>
+      </w:tr>
+      <w:tr>
+        <w:tc>
+          <w:tcPr>
+            <w:tcW w:w="1072" w:type="dxa"/>
+          </w:tcPr>
+          <w:p>
+            <w:pPr>
+              <w:rPr>
+                <w:sz w:val="20"/>
+              </w:rPr>
+            </w:pPr>
+            <w:r>
+              <w:rPr>
+                <w:sz w:val="20"/>
+              </w:rPr>
+              <w:t>/</w:t>
+            </w:r>
+            <w:proofErr w:type="spellStart"/>
+            <w:r>
+              <w:rPr>
+                <w:sz w:val="20"/>
+              </w:rPr>
+              <w:t>removecourse</w:t>
+            </w:r>
+            <w:proofErr w:type="spellEnd"/>
+          </w:p>
+        </w:tc>
+        <w:tc>
+          <w:tcPr>
+            <w:tcW w:w="2073" w:type="dxa"/>
+          </w:tcPr>
+          <w:p>
+            <w:pPr>
+              <w:rPr>
+                <w:sz w:val="20"/>
+              </w:rPr>
+            </w:pPr>
+            <w:r>
+              <w:rPr>
+                <w:sz w:val="20"/>
+              </w:rPr>
+              <w:t>Remove a course from the DB</w:t>
+            </w:r>
+          </w:p>
+        </w:tc>
+        <w:tc>
+          <w:tcPr>
+            <w:tcW w:w="720" w:type="dxa"/>
+          </w:tcPr>
+          <w:p>
+            <w:pPr>
+              <w:rPr>
+                <w:sz w:val="20"/>
+              </w:rPr>
+            </w:pPr>
+            <w:r>
+              <w:rPr>
+                <w:sz w:val="20"/>
+              </w:rPr>
+              <w:t>POST</w:t>
+            </w:r>
+          </w:p>
+        </w:tc>
+        <w:tc>
+          <w:tcPr>
+            <w:tcW w:w="2520" w:type="dxa"/>
+          </w:tcPr>
+          <w:p>
+            <w:pPr>
+              <w:rPr>
+                <w:sz w:val="20"/>
+              </w:rPr>
+            </w:pPr>
+            <w:proofErr w:type="spellStart"/>
+            <w:r>
+              <w:rPr>
+                <w:sz w:val="20"/>
+              </w:rPr>
+              <w:t>courseID</w:t>
+            </w:r>
+            <w:proofErr w:type="spellEnd"/>
+          </w:p>
+        </w:tc>
+        <w:tc>
+          <w:tcPr>
+            <w:tcW w:w="2965" w:type="dxa"/>
+          </w:tcPr>
+          <w:p>
+            <w:pPr>
+              <w:rPr>
+                <w:sz w:val="20"/>
+              </w:rPr>
+            </w:pPr>
+            <w:r>
+              <w:rPr>
+                <w:sz w:val="20"/>
+              </w:rPr>
+              <w:t>N/A</w:t>
+            </w:r>
+          </w:p>
+        </w:tc>
+      </w:tr>
+      <w:tr>
+        <w:tc>
+          <w:tcPr>
+            <w:tcW w:w="1072" w:type="dxa"/>
+          </w:tcPr>
+          <w:p>
+            <w:pPr>
+              <w:rPr>
+                <w:sz w:val="20"/>
+              </w:rPr>
+            </w:pPr>
+            <w:r>
+              <w:rPr>
+                <w:sz w:val="20"/>
+              </w:rPr>
+              <w:t>/</w:t>
+            </w:r>
+            <w:proofErr w:type="spellStart"/>
+            <w:r>
+              <w:rPr>
+                <w:sz w:val="20"/>
+              </w:rPr>
+              <w:t>removesection</w:t>
+            </w:r>
+            <w:proofErr w:type="spellEnd"/>
+          </w:p>
+        </w:tc>
+        <w:tc>
+          <w:tcPr>
+            <w:tcW w:w="2073" w:type="dxa"/>
+          </w:tcPr>
+          <w:p>
+            <w:pPr>
+              <w:rPr>
+                <w:sz w:val="20"/>
+              </w:rPr>
+            </w:pPr>
+            <w:r>
+              <w:rPr>
+                <w:sz w:val="20"/>
+              </w:rPr>
+              <w:t>Remove a section from the DB</w:t>
+            </w:r>
+          </w:p>
+        </w:tc>
+        <w:tc>
+          <w:tcPr>
+            <w:tcW w:w="720" w:type="dxa"/>
+          </w:tcPr>
+          <w:p>
+            <w:pPr>
+              <w:rPr>
+                <w:sz w:val="20"/>
+              </w:rPr>
+            </w:pPr>
+            <w:r>
+              <w:rPr>
+                <w:sz w:val="20"/>
+              </w:rPr>
+              <w:t>POST</w:t>
+            </w:r>
+          </w:p>
+        </w:tc>
+        <w:tc>
+          <w:tcPr>
+            <w:tcW w:w="2520" w:type="dxa"/>
+          </w:tcPr>
+          <w:p>
+            <w:pPr>
+              <w:rPr>
+                <w:sz w:val="20"/>
+              </w:rPr>
+            </w:pPr>
+            <w:r>
+              <w:rPr>
+                <w:sz w:val="20"/>
+              </w:rPr>
+              <w:t>{</w:t>
+            </w:r>
+            <w:proofErr w:type="spellStart"/>
+            <w:proofErr w:type="gramStart"/>
+            <w:r>
+              <w:rPr>
+                <w:sz w:val="20"/>
+              </w:rPr>
+              <w:t>course:courseID</w:t>
+            </w:r>
+            <w:proofErr w:type="spellEnd"/>
+            <w:proofErr w:type="gramEnd"/>
+            <w:r>
+              <w:rPr>
+                <w:sz w:val="20"/>
+              </w:rPr>
+              <w:t xml:space="preserve">, </w:t>
+            </w:r>
+            <w:proofErr w:type="spellStart"/>
+            <w:r>
+              <w:rPr>
+                <w:sz w:val="20"/>
+              </w:rPr>
+              <w:t>section:sectionID</w:t>
+            </w:r>
+            <w:proofErr w:type="spellEnd"/>
+            <w:r>
+              <w:rPr>
+                <w:sz w:val="20"/>
+              </w:rPr>
+              <w:t>}</w:t>
+            </w:r>
+          </w:p>
+        </w:tc>
+        <w:tc>
+          <w:tcPr>
+            <w:tcW w:w="2965" w:type="dxa"/>
+          </w:tcPr>
+          <w:p>
+            <w:pPr>
+              <w:rPr>
+                <w:sz w:val="20"/>
+              </w:rPr>
+            </w:pPr>
+            <w:r>
+              <w:rPr>
+                <w:sz w:val="20"/>
+              </w:rPr>
+              <w:t>N/A</w:t>
+            </w:r>
+          </w:p>
+        </w:tc>
+      </w:tr>
+      <w:tr>
+        <w:tc>
+          <w:tcPr>
+            <w:tcW w:w="1072" w:type="dxa"/>
+          </w:tcPr>
+          <w:p>
+            <w:pPr>
+              <w:rPr>
+                <w:sz w:val="20"/>
+              </w:rPr>
+            </w:pPr>
+            <w:r>
+              <w:rPr>
+                <w:sz w:val="20"/>
+              </w:rPr>
+              <w:t>/</w:t>
+            </w:r>
+            <w:proofErr w:type="spellStart"/>
+            <w:r>
+              <w:rPr>
+                <w:sz w:val="20"/>
+              </w:rPr>
+              <w:t>editcourse</w:t>
+            </w:r>
+            <w:proofErr w:type="spellEnd"/>
+          </w:p>
+        </w:tc>
+        <w:tc>
+          <w:tcPr>
+            <w:tcW w:w="2073" w:type="dxa"/>
+          </w:tcPr>
+          <w:p>
+            <w:pPr>
+              <w:rPr>
+                <w:sz w:val="20"/>
+              </w:rPr>
+            </w:pPr>
+            <w:r>
+              <w:rPr>
+                <w:sz w:val="20"/>
+              </w:rPr>
+              <w:t>Edit course information</w:t>
+            </w:r>
+          </w:p>
+        </w:tc>
+        <w:tc>
+          <w:tcPr>
+            <w:tcW w:w="720" w:type="dxa"/>
+          </w:tcPr>
+          <w:p>
+            <w:pPr>
+              <w:rPr>
+                <w:sz w:val="20"/>
+              </w:rPr>
+            </w:pPr>
+            <w:r>
+              <w:rPr>
+                <w:sz w:val="20"/>
+              </w:rPr>
+              <w:t>POST</w:t>
+            </w:r>
+          </w:p>
+        </w:tc>
+        <w:tc>
+          <w:tcPr>
+            <w:tcW w:w="2520" w:type="dxa"/>
+          </w:tcPr>
+          <w:p>
+            <w:pPr>
+              <w:rPr>
+                <w:sz w:val="20"/>
+              </w:rPr>
+            </w:pPr>
+          </w:p>
+        </w:tc>
+        <w:tc>
+          <w:tcPr>
+            <w:tcW w:w="2965" w:type="dxa"/>
+          </w:tcPr>
+          <w:p>
+            <w:pPr>
+              <w:rPr>
+                <w:sz w:val="20"/>
+              </w:rPr>
+            </w:pPr>
+            <w:r>
+              <w:rPr>
+                <w:sz w:val="20"/>
+              </w:rPr>
+              <w:t>N/A</w:t>
+            </w:r>
+          </w:p>
+        </w:tc>
+      </w:tr>
+      <w:tr>
+        <w:tc>
+          <w:tcPr>
+            <w:tcW w:w="1072" w:type="dxa"/>
+          </w:tcPr>
+          <w:p>
+            <w:pPr>
+              <w:rPr>
+                <w:sz w:val="20"/>
+              </w:rPr>
+            </w:pPr>
+            <w:r>
+              <w:rPr>
+                <w:sz w:val="20"/>
+              </w:rPr>
+              <w:t>/</w:t>
+            </w:r>
+            <w:proofErr w:type="spellStart"/>
+            <w:r>
+              <w:rPr>
+                <w:sz w:val="20"/>
+              </w:rPr>
+              <w:t>editsection</w:t>
+            </w:r>
+            <w:proofErr w:type="spellEnd"/>
+          </w:p>
+        </w:tc>
+        <w:tc>
+          <w:tcPr>
+            <w:tcW w:w="2073" w:type="dxa"/>
+          </w:tcPr>
+          <w:p>
+            <w:pPr>
+              <w:rPr>
+                <w:sz w:val="20"/>
+              </w:rPr>
+            </w:pPr>
+            <w:r>
+              <w:rPr>
+                <w:sz w:val="20"/>
+              </w:rPr>
+              <w:t>Edit section information</w:t>
+            </w:r>
+          </w:p>
+        </w:tc>
+        <w:tc>
+          <w:tcPr>
+            <w:tcW w:w="720" w:type="dxa"/>
+          </w:tcPr>
+          <w:p>
+            <w:pPr>
+              <w:rPr>
+                <w:sz w:val="20"/>
+              </w:rPr>
+            </w:pPr>
+            <w:r>
+              <w:rPr>
+                <w:sz w:val="20"/>
+              </w:rPr>
+              <w:t>POST</w:t>
+            </w:r>
+          </w:p>
+        </w:tc>
+        <w:tc>
+          <w:tcPr>
+            <w:tcW w:w="2520" w:type="dxa"/>
+          </w:tcPr>
+          <w:p>
+            <w:pPr>
+              <w:rPr>
+                <w:sz w:val="20"/>
+              </w:rPr>
+            </w:pPr>
+          </w:p>
+        </w:tc>
+        <w:tc>
+          <w:tcPr>
+            <w:tcW w:w="2965" w:type="dxa"/>
+          </w:tcPr>
+          <w:p>
+            <w:pPr>
+              <w:rPr>
+                <w:sz w:val="20"/>
+              </w:rPr>
+            </w:pPr>
+            <w:r>
+              <w:rPr>
+                <w:sz w:val="20"/>
+              </w:rPr>
+              <w:t>N/A</w:t>
+            </w:r>
+          </w:p>
+        </w:tc>
+      </w:tr>
+      <w:tr>
+        <w:tc>
+          <w:tcPr>
+            <w:tcW w:w="1072" w:type="dxa"/>
+          </w:tcPr>
+          <w:p>
+            <w:pPr>
+              <w:rPr>
+                <w:sz w:val="20"/>
+              </w:rPr>
+            </w:pPr>
+            <w:r>
+              <w:rPr>
+                <w:sz w:val="20"/>
+                <w:highlight w:val="green"/>
+              </w:rPr>
+              <w:t>/</w:t>
+            </w:r>
+            <w:proofErr w:type="spellStart"/>
+            <w:r>
+              <w:rPr>
+                <w:sz w:val="20"/>
+                <w:highlight w:val="green"/>
+              </w:rPr>
+              <w:t>editpreferences</w:t>
+            </w:r>
+            <w:proofErr w:type="spellEnd"/>
+          </w:p>
+        </w:tc>
+        <w:tc>
+          <w:tcPr>
+            <w:tcW w:w="2073" w:type="dxa"/>
+          </w:tcPr>
+          <w:p>
+            <w:pPr>
+              <w:rPr>
+                <w:sz w:val="20"/>
+              </w:rPr>
+            </w:pPr>
+            <w:r>
+              <w:rPr>
+                <w:sz w:val="20"/>
+              </w:rPr>
+              <w:t>Edit user’s preferences</w:t>
+            </w:r>
             <w:bookmarkStart w:id="0" w:name="_GoBack"/>
             <w:bookmarkEnd w:id="0"/>
           </w:p>
         </w:tc>
+        <w:tc>
+          <w:tcPr>
+            <w:tcW w:w="720" w:type="dxa"/>
+          </w:tcPr>
+          <w:p>
+            <w:pPr>
+              <w:rPr>
+                <w:sz w:val="20"/>
+              </w:rPr>
+            </w:pPr>
+            <w:r>
+              <w:rPr>
+                <w:sz w:val="20"/>
+              </w:rPr>
+              <w:t>POST</w:t>
+            </w:r>
+          </w:p>
+        </w:tc>
+        <w:tc>
+          <w:tcPr>
+            <w:tcW w:w="2520" w:type="dxa"/>
+          </w:tcPr>
+          <w:p>
+            <w:pPr>
+              <w:rPr>
+                <w:sz w:val="20"/>
+              </w:rPr>
+            </w:pPr>
+            <w:r>
+              <w:rPr>
+                <w:sz w:val="20"/>
+              </w:rPr>
+              <w:t>{username:’</w:t>
+            </w:r>
+            <w:proofErr w:type="gramStart"/>
+            <w:r>
+              <w:rPr>
+                <w:sz w:val="20"/>
+              </w:rPr>
+              <w:t>’,</w:t>
+            </w:r>
+            <w:proofErr w:type="spellStart"/>
+            <w:r>
+              <w:rPr>
+                <w:sz w:val="20"/>
+              </w:rPr>
+              <w:t>cload</w:t>
+            </w:r>
+            <w:proofErr w:type="spellEnd"/>
+            <w:proofErr w:type="gramEnd"/>
+            <w:r>
+              <w:rPr>
+                <w:sz w:val="20"/>
+              </w:rPr>
+              <w:t>:'',</w:t>
+            </w:r>
+            <w:proofErr w:type="spellStart"/>
+            <w:r>
+              <w:rPr>
+                <w:sz w:val="20"/>
+              </w:rPr>
+              <w:t>dayoff</w:t>
+            </w:r>
+            <w:proofErr w:type="spellEnd"/>
+            <w:r>
+              <w:rPr>
+                <w:sz w:val="20"/>
+              </w:rPr>
+              <w:t>:'',</w:t>
+            </w:r>
+            <w:proofErr w:type="spellStart"/>
+            <w:r>
+              <w:rPr>
+                <w:sz w:val="20"/>
+              </w:rPr>
+              <w:t>preftime</w:t>
+            </w:r>
+            <w:proofErr w:type="spellEnd"/>
+            <w:r>
+              <w:rPr>
+                <w:sz w:val="20"/>
+              </w:rPr>
+              <w:t>:''}}</w:t>
+            </w:r>
+          </w:p>
+        </w:tc>
+        <w:tc>
+          <w:tcPr>
+            <w:tcW w:w="2965" w:type="dxa"/>
+          </w:tcPr>
+          <w:p>
+            <w:pPr>
+              <w:rPr>
+                <w:sz w:val="20"/>
+              </w:rPr>
+            </w:pPr>
+            <w:r>
+              <w:rPr>
+                <w:sz w:val="20"/>
+              </w:rPr>
+              <w:t>{"success":"true","username":"JasonB","courseload":"5","dayoff":"Monday","preftime":"Mornings"}</w:t>
+            </w:r>
+          </w:p>
+        </w:tc>
       </w:tr>
       <w:tr>
         <w:tc>
@@ -426,6 +1593,7 @@
             <w:r>
               <w:rPr>
                 <w:sz w:val="20"/>
+                <w:highlight w:val="yellow"/>
               </w:rPr>
               <w:t>/</w:t>
             </w:r>
@@ -433,8 +1601,9 @@
             <w:r>
               <w:rPr>
                 <w:sz w:val="20"/>
-              </w:rPr>
-              <w:t>userprefs</w:t>
+                <w:highlight w:val="yellow"/>
+              </w:rPr>
+              <w:t>editneededcourses</w:t>
             </w:r>
             <w:proofErr w:type="spellEnd"/>
           </w:p>
@@ -449,11 +1618,19 @@
                 <w:sz w:val="20"/>
               </w:rPr>
             </w:pPr>
-            <w:r>
-              <w:rPr>
-                <w:sz w:val="20"/>
-              </w:rPr>
-              <w:t>Get preferences for a user</w:t>
+            <w:proofErr w:type="gramStart"/>
+            <w:r>
+              <w:rPr>
+                <w:sz w:val="20"/>
+              </w:rPr>
+              <w:t>Edit  user’s</w:t>
+            </w:r>
+            <w:proofErr w:type="gramEnd"/>
+            <w:r>
+              <w:rPr>
+                <w:sz w:val="20"/>
+              </w:rPr>
+              <w:t xml:space="preserve"> needed courses</w:t>
             </w:r>
           </w:p>
         </w:tc>
@@ -489,7 +1666,21 @@
               <w:rPr>
                 <w:sz w:val="20"/>
               </w:rPr>
-              <w:t>username</w:t>
+              <w:t xml:space="preserve">{username:’’, </w:t>
+            </w:r>
+            <w:proofErr w:type="gramStart"/>
+            <w:r>
+              <w:rPr>
+                <w:sz w:val="20"/>
+              </w:rPr>
+              <w:t>new:[</w:t>
+            </w:r>
+            <w:proofErr w:type="gramEnd"/>
+            <w:r>
+              <w:rPr>
+                <w:sz w:val="20"/>
+              </w:rPr>
+              <w:t xml:space="preserve"> {name:’’, number:’’}]}</w:t>
             </w:r>
           </w:p>
         </w:tc>
@@ -504,7 +1695,10 @@
               </w:rPr>
             </w:pPr>
             <w:r>
-              <w:t>{"success":"true","username":"SprinkKing","courseload":"4","dayoff":"Monday","preferredTime":"Afternoons"}</w:t>
+              <w:rPr>
+                <w:sz w:val="20"/>
+              </w:rPr>
+              <w:t>N/A</w:t>
             </w:r>
           </w:p>
         </w:tc>
@@ -524,8 +1718,16 @@
               <w:rPr>
                 <w:sz w:val="20"/>
               </w:rPr>
-              <w:t>/needed</w:t>
-            </w:r>
+              <w:t>/</w:t>
+            </w:r>
+            <w:proofErr w:type="spellStart"/>
+            <w:r>
+              <w:rPr>
+                <w:sz w:val="20"/>
+              </w:rPr>
+              <w:t>edittakencourses</w:t>
+            </w:r>
+            <w:proofErr w:type="spellEnd"/>
           </w:p>
         </w:tc>
         <w:tc>
@@ -542,7 +1744,7 @@
               <w:rPr>
                 <w:sz w:val="20"/>
               </w:rPr>
-              <w:t>Get needed courses for a user</w:t>
+              <w:t>Edit user’s taken courses</w:t>
             </w:r>
           </w:p>
         </w:tc>
@@ -578,7 +1780,21 @@
               <w:rPr>
                 <w:sz w:val="20"/>
               </w:rPr>
-              <w:t>username</w:t>
+              <w:t xml:space="preserve">{username:’’, </w:t>
+            </w:r>
+            <w:proofErr w:type="gramStart"/>
+            <w:r>
+              <w:rPr>
+                <w:sz w:val="20"/>
+              </w:rPr>
+              <w:t>new:[</w:t>
+            </w:r>
+            <w:proofErr w:type="gramEnd"/>
+            <w:r>
+              <w:rPr>
+                <w:sz w:val="20"/>
+              </w:rPr>
+              <w:t xml:space="preserve"> {name:’’, number:’’}]}</w:t>
             </w:r>
           </w:p>
         </w:tc>
@@ -596,7 +1812,7 @@
               <w:rPr>
                 <w:sz w:val="20"/>
               </w:rPr>
-              <w:t>[{name:’’, number:’’}]</w:t>
+              <w:t>N/A</w:t>
             </w:r>
           </w:p>
         </w:tc>
@@ -609,15 +1825,29 @@
           <w:p>
             <w:pPr>
               <w:rPr>
-                <w:sz w:val="20"/>
-              </w:rPr>
-            </w:pPr>
-            <w:r>
-              <w:rPr>
-                <w:sz w:val="20"/>
-              </w:rPr>
-              <w:t>/taken</w:t>
-            </w:r>
+                <w:color w:val="385623" w:themeColor="accent6" w:themeShade="80"/>
+                <w:sz w:val="20"/>
+                <w:highlight w:val="darkYellow"/>
+              </w:rPr>
+            </w:pPr>
+            <w:r>
+              <w:rPr>
+                <w:color w:val="385623" w:themeColor="accent6" w:themeShade="80"/>
+                <w:sz w:val="20"/>
+                <w:highlight w:val="green"/>
+              </w:rPr>
+              <w:t>/</w:t>
+            </w:r>
+            <w:proofErr w:type="spellStart"/>
+            <w:r>
+              <w:rPr>
+                <w:color w:val="385623" w:themeColor="accent6" w:themeShade="80"/>
+                <w:sz w:val="20"/>
+                <w:highlight w:val="green"/>
+              </w:rPr>
+              <w:t>editusername</w:t>
+            </w:r>
+            <w:proofErr w:type="spellEnd"/>
           </w:p>
         </w:tc>
         <w:tc>
@@ -634,7 +1864,7 @@
               <w:rPr>
                 <w:sz w:val="20"/>
               </w:rPr>
-              <w:t>Get taken courses for a user</w:t>
+              <w:t>Change username for user</w:t>
             </w:r>
           </w:p>
         </w:tc>
@@ -670,7 +1900,7 @@
               <w:rPr>
                 <w:sz w:val="20"/>
               </w:rPr>
-              <w:t>username</w:t>
+              <w:t>{old:’’, new:’’}</w:t>
             </w:r>
           </w:p>
         </w:tc>
@@ -688,7 +1918,62 @@
               <w:rPr>
                 <w:sz w:val="20"/>
               </w:rPr>
-              <w:t>[{name:’’, number:’’}]</w:t>
+              <w:t>False: new username exists already</w:t>
+            </w:r>
+          </w:p>
+          <w:p>
+            <w:pPr>
+              <w:rPr>
+                <w:sz w:val="20"/>
+              </w:rPr>
+            </w:pPr>
+            <w:r>
+              <w:rPr>
+                <w:sz w:val="20"/>
+              </w:rPr>
+              <w:t>True: otherwise</w:t>
+            </w:r>
+          </w:p>
+          <w:p>
+            <w:pPr>
+              <w:rPr>
+                <w:sz w:val="20"/>
+              </w:rPr>
+            </w:pPr>
+            <w:proofErr w:type="gramStart"/>
+            <w:r>
+              <w:rPr>
+                <w:sz w:val="20"/>
+                <w:highlight w:val="darkYellow"/>
+              </w:rPr>
+              <w:t>Now</w:t>
+            </w:r>
+            <w:r>
+              <w:rPr>
+                <w:sz w:val="20"/>
+              </w:rPr>
+              <w:t xml:space="preserve"> :</w:t>
+            </w:r>
+            <w:proofErr w:type="gramEnd"/>
+            <w:r>
+              <w:rPr>
+                <w:sz w:val="20"/>
+              </w:rPr>
+              <w:t xml:space="preserve"> result"=&gt;"</w:t>
+            </w:r>
+            <w:proofErr w:type="spellStart"/>
+            <w:r>
+              <w:rPr>
+                <w:sz w:val="20"/>
+              </w:rPr>
+              <w:t>true","username</w:t>
+            </w:r>
+            <w:proofErr w:type="spellEnd"/>
+            <w:r>
+              <w:rPr>
+                <w:sz w:val="20"/>
+              </w:rPr>
+              <w:t>"=&gt;"$new")</w:t>
             </w:r>
           </w:p>
         </w:tc>
@@ -701,15 +1986,30 @@
           <w:p>
             <w:pPr>
               <w:rPr>
-                <w:sz w:val="20"/>
-              </w:rPr>
-            </w:pPr>
-            <w:r>
-              <w:rPr>
-                <w:sz w:val="20"/>
-              </w:rPr>
-              <w:t>/scheduler</w:t>
-            </w:r>
+                <w:color w:val="385623" w:themeColor="accent6" w:themeShade="80"/>
+                <w:sz w:val="20"/>
+                <w:highlight w:val="green"/>
+              </w:rPr>
+            </w:pPr>
+            <w:r>
+              <w:rPr>
+                <w:color w:val="385623" w:themeColor="accent6" w:themeShade="80"/>
+                <w:sz w:val="20"/>
+                <w:highlight w:val="green"/>
+              </w:rPr>
+              <w:lastRenderedPageBreak/>
+              <w:t>/</w:t>
+            </w:r>
+            <w:proofErr w:type="spellStart"/>
+            <w:r>
+              <w:rPr>
+                <w:color w:val="385623" w:themeColor="accent6" w:themeShade="80"/>
+                <w:sz w:val="20"/>
+                <w:highlight w:val="green"/>
+              </w:rPr>
+              <w:t>editemail</w:t>
+            </w:r>
+            <w:proofErr w:type="spellEnd"/>
           </w:p>
         </w:tc>
         <w:tc>
@@ -726,7 +2026,7 @@
               <w:rPr>
                 <w:sz w:val="20"/>
               </w:rPr>
-              <w:t>Generate schedule</w:t>
+              <w:t>Change e-mail for user</w:t>
             </w:r>
           </w:p>
         </w:tc>
@@ -762,7 +2062,7 @@
               <w:rPr>
                 <w:sz w:val="20"/>
               </w:rPr>
-              <w:t>username</w:t>
+              <w:t>{username:’’, new:’’}</w:t>
             </w:r>
           </w:p>
         </w:tc>
@@ -776,6 +2076,61 @@
                 <w:sz w:val="20"/>
               </w:rPr>
             </w:pPr>
+            <w:r>
+              <w:rPr>
+                <w:sz w:val="20"/>
+              </w:rPr>
+              <w:t>("success"=&gt;"</w:t>
+            </w:r>
+            <w:proofErr w:type="spellStart"/>
+            <w:r>
+              <w:rPr>
+                <w:sz w:val="20"/>
+              </w:rPr>
+              <w:t>true","username</w:t>
+            </w:r>
+            <w:proofErr w:type="spellEnd"/>
+            <w:r>
+              <w:rPr>
+                <w:sz w:val="20"/>
+              </w:rPr>
+              <w:t>"=&gt;"$</w:t>
+            </w:r>
+            <w:proofErr w:type="spellStart"/>
+            <w:r>
+              <w:rPr>
+                <w:sz w:val="20"/>
+              </w:rPr>
+              <w:t>old","email</w:t>
+            </w:r>
+            <w:proofErr w:type="spellEnd"/>
+            <w:r>
+              <w:rPr>
+                <w:sz w:val="20"/>
+              </w:rPr>
+              <w:t>"=&gt;"$new")</w:t>
+            </w:r>
+          </w:p>
+          <w:p>
+            <w:pPr>
+              <w:rPr>
+                <w:sz w:val="20"/>
+              </w:rPr>
+            </w:pPr>
+            <w:r>
+              <w:rPr>
+                <w:sz w:val="20"/>
+              </w:rPr>
+              <w:t xml:space="preserve">False: </w:t>
+            </w:r>
+            <w:proofErr w:type="spellStart"/>
+            <w:r>
+              <w:rPr>
+                <w:sz w:val="20"/>
+              </w:rPr>
+              <w:t>userna</w:t>
+            </w:r>
+            <w:proofErr w:type="spellEnd"/>
           </w:p>
         </w:tc>
       </w:tr>
@@ -787,1362 +2142,17 @@
           <w:p>
             <w:pPr>
               <w:rPr>
-                <w:sz w:val="20"/>
-              </w:rPr>
-            </w:pPr>
-            <w:r>
-              <w:rPr>
-                <w:sz w:val="20"/>
-              </w:rPr>
-              <w:t>/</w:t>
-            </w:r>
-            <w:proofErr w:type="spellStart"/>
-            <w:r>
-              <w:rPr>
-                <w:sz w:val="20"/>
-              </w:rPr>
-              <w:t>addcourse</w:t>
-            </w:r>
-            <w:proofErr w:type="spellEnd"/>
-          </w:p>
-        </w:tc>
-        <w:tc>
-          <w:tcPr>
-            <w:tcW w:w="2073" w:type="dxa"/>
-          </w:tcPr>
-          <w:p>
-            <w:pPr>
-              <w:rPr>
-                <w:sz w:val="20"/>
-              </w:rPr>
-            </w:pPr>
-            <w:r>
-              <w:rPr>
-                <w:sz w:val="20"/>
-              </w:rPr>
-              <w:t>Add a course to the DB</w:t>
-            </w:r>
-          </w:p>
-        </w:tc>
-        <w:tc>
-          <w:tcPr>
-            <w:tcW w:w="720" w:type="dxa"/>
-          </w:tcPr>
-          <w:p>
-            <w:pPr>
-              <w:rPr>
-                <w:sz w:val="20"/>
-              </w:rPr>
-            </w:pPr>
-            <w:r>
-              <w:rPr>
-                <w:sz w:val="20"/>
-              </w:rPr>
-              <w:t>POST</w:t>
-            </w:r>
-          </w:p>
-        </w:tc>
-        <w:tc>
-          <w:tcPr>
-            <w:tcW w:w="2520" w:type="dxa"/>
-          </w:tcPr>
-          <w:p>
-            <w:pPr>
-              <w:rPr>
-                <w:sz w:val="20"/>
-              </w:rPr>
-            </w:pPr>
-            <w:r>
-              <w:rPr>
-                <w:sz w:val="20"/>
-              </w:rPr>
-              <w:t>{name:’’, number:’’}</w:t>
-            </w:r>
-          </w:p>
-        </w:tc>
-        <w:tc>
-          <w:tcPr>
-            <w:tcW w:w="2965" w:type="dxa"/>
-          </w:tcPr>
-          <w:p>
-            <w:pPr>
-              <w:rPr>
-                <w:sz w:val="20"/>
-              </w:rPr>
-            </w:pPr>
-            <w:r>
-              <w:rPr>
-                <w:sz w:val="20"/>
-              </w:rPr>
-              <w:t>False: if course with that id already exists</w:t>
-            </w:r>
-          </w:p>
-          <w:p>
-            <w:pPr>
-              <w:rPr>
-                <w:sz w:val="20"/>
-              </w:rPr>
-            </w:pPr>
-            <w:r>
-              <w:rPr>
-                <w:sz w:val="20"/>
-              </w:rPr>
-              <w:t>True: otherwise</w:t>
-            </w:r>
-          </w:p>
-        </w:tc>
-      </w:tr>
-      <w:tr>
-        <w:tc>
-          <w:tcPr>
-            <w:tcW w:w="1072" w:type="dxa"/>
-          </w:tcPr>
-          <w:p>
-            <w:pPr>
-              <w:rPr>
-                <w:sz w:val="20"/>
-              </w:rPr>
-            </w:pPr>
-            <w:r>
-              <w:rPr>
-                <w:sz w:val="20"/>
-              </w:rPr>
-              <w:t>/</w:t>
-            </w:r>
-            <w:proofErr w:type="spellStart"/>
-            <w:r>
-              <w:rPr>
-                <w:sz w:val="20"/>
-              </w:rPr>
-              <w:t>addsection</w:t>
-            </w:r>
-            <w:proofErr w:type="spellEnd"/>
-          </w:p>
-        </w:tc>
-        <w:tc>
-          <w:tcPr>
-            <w:tcW w:w="2073" w:type="dxa"/>
-          </w:tcPr>
-          <w:p>
-            <w:pPr>
-              <w:rPr>
-                <w:sz w:val="20"/>
-              </w:rPr>
-            </w:pPr>
-            <w:r>
-              <w:rPr>
-                <w:sz w:val="20"/>
-              </w:rPr>
-              <w:t>Add a section to the DB</w:t>
-            </w:r>
-          </w:p>
-        </w:tc>
-        <w:tc>
-          <w:tcPr>
-            <w:tcW w:w="720" w:type="dxa"/>
-          </w:tcPr>
-          <w:p>
-            <w:pPr>
-              <w:rPr>
-                <w:sz w:val="20"/>
-              </w:rPr>
-            </w:pPr>
-            <w:r>
-              <w:rPr>
-                <w:sz w:val="20"/>
-              </w:rPr>
-              <w:t>POST</w:t>
-            </w:r>
-          </w:p>
-        </w:tc>
-        <w:tc>
-          <w:tcPr>
-            <w:tcW w:w="2520" w:type="dxa"/>
-          </w:tcPr>
-          <w:p>
-            <w:pPr>
-              <w:rPr>
-                <w:sz w:val="20"/>
-              </w:rPr>
-            </w:pPr>
-          </w:p>
-        </w:tc>
-        <w:tc>
-          <w:tcPr>
-            <w:tcW w:w="2965" w:type="dxa"/>
-          </w:tcPr>
-          <w:p>
-            <w:pPr>
-              <w:rPr>
-                <w:sz w:val="20"/>
-              </w:rPr>
-            </w:pPr>
-            <w:r>
-              <w:rPr>
-                <w:sz w:val="20"/>
-              </w:rPr>
-              <w:t>False: if section with that id already exists</w:t>
-            </w:r>
-          </w:p>
-          <w:p>
-            <w:pPr>
-              <w:rPr>
-                <w:sz w:val="20"/>
-              </w:rPr>
-            </w:pPr>
-            <w:r>
-              <w:rPr>
-                <w:sz w:val="20"/>
-              </w:rPr>
-              <w:t>True: otherwise</w:t>
-            </w:r>
-          </w:p>
-        </w:tc>
-      </w:tr>
-      <w:tr>
-        <w:tc>
-          <w:tcPr>
-            <w:tcW w:w="1072" w:type="dxa"/>
-          </w:tcPr>
-          <w:p>
-            <w:pPr>
-              <w:rPr>
-                <w:sz w:val="20"/>
-              </w:rPr>
-            </w:pPr>
-            <w:r>
-              <w:rPr>
-                <w:sz w:val="20"/>
-              </w:rPr>
-              <w:t>/</w:t>
-            </w:r>
-            <w:proofErr w:type="spellStart"/>
-            <w:r>
-              <w:rPr>
-                <w:sz w:val="20"/>
-              </w:rPr>
-              <w:t>removecourse</w:t>
-            </w:r>
-            <w:proofErr w:type="spellEnd"/>
-          </w:p>
-        </w:tc>
-        <w:tc>
-          <w:tcPr>
-            <w:tcW w:w="2073" w:type="dxa"/>
-          </w:tcPr>
-          <w:p>
-            <w:pPr>
-              <w:rPr>
-                <w:sz w:val="20"/>
-              </w:rPr>
-            </w:pPr>
-            <w:r>
-              <w:rPr>
-                <w:sz w:val="20"/>
-              </w:rPr>
-              <w:t>Remove a course from the DB</w:t>
-            </w:r>
-          </w:p>
-        </w:tc>
-        <w:tc>
-          <w:tcPr>
-            <w:tcW w:w="720" w:type="dxa"/>
-          </w:tcPr>
-          <w:p>
-            <w:pPr>
-              <w:rPr>
-                <w:sz w:val="20"/>
-              </w:rPr>
-            </w:pPr>
-            <w:r>
-              <w:rPr>
-                <w:sz w:val="20"/>
-              </w:rPr>
-              <w:t>POST</w:t>
-            </w:r>
-          </w:p>
-        </w:tc>
-        <w:tc>
-          <w:tcPr>
-            <w:tcW w:w="2520" w:type="dxa"/>
-          </w:tcPr>
-          <w:p>
-            <w:pPr>
-              <w:rPr>
-                <w:sz w:val="20"/>
-              </w:rPr>
-            </w:pPr>
-            <w:proofErr w:type="spellStart"/>
-            <w:r>
-              <w:rPr>
-                <w:sz w:val="20"/>
-              </w:rPr>
-              <w:t>courseID</w:t>
-            </w:r>
-            <w:proofErr w:type="spellEnd"/>
-          </w:p>
-        </w:tc>
-        <w:tc>
-          <w:tcPr>
-            <w:tcW w:w="2965" w:type="dxa"/>
-          </w:tcPr>
-          <w:p>
-            <w:pPr>
-              <w:rPr>
-                <w:sz w:val="20"/>
-              </w:rPr>
-            </w:pPr>
-            <w:r>
-              <w:rPr>
-                <w:sz w:val="20"/>
-              </w:rPr>
-              <w:t>N/A</w:t>
-            </w:r>
-          </w:p>
-        </w:tc>
-      </w:tr>
-      <w:tr>
-        <w:tc>
-          <w:tcPr>
-            <w:tcW w:w="1072" w:type="dxa"/>
-          </w:tcPr>
-          <w:p>
-            <w:pPr>
-              <w:rPr>
-                <w:sz w:val="20"/>
-              </w:rPr>
-            </w:pPr>
-            <w:r>
-              <w:rPr>
-                <w:sz w:val="20"/>
-              </w:rPr>
-              <w:t>/</w:t>
-            </w:r>
-            <w:proofErr w:type="spellStart"/>
-            <w:r>
-              <w:rPr>
-                <w:sz w:val="20"/>
-              </w:rPr>
-              <w:t>removesection</w:t>
-            </w:r>
-            <w:proofErr w:type="spellEnd"/>
-          </w:p>
-        </w:tc>
-        <w:tc>
-          <w:tcPr>
-            <w:tcW w:w="2073" w:type="dxa"/>
-          </w:tcPr>
-          <w:p>
-            <w:pPr>
-              <w:rPr>
-                <w:sz w:val="20"/>
-              </w:rPr>
-            </w:pPr>
-            <w:r>
-              <w:rPr>
-                <w:sz w:val="20"/>
-              </w:rPr>
-              <w:t>Remove a section from the DB</w:t>
-            </w:r>
-          </w:p>
-        </w:tc>
-        <w:tc>
-          <w:tcPr>
-            <w:tcW w:w="720" w:type="dxa"/>
-          </w:tcPr>
-          <w:p>
-            <w:pPr>
-              <w:rPr>
-                <w:sz w:val="20"/>
-              </w:rPr>
-            </w:pPr>
-            <w:r>
-              <w:rPr>
-                <w:sz w:val="20"/>
-              </w:rPr>
-              <w:t>POST</w:t>
-            </w:r>
-          </w:p>
-        </w:tc>
-        <w:tc>
-          <w:tcPr>
-            <w:tcW w:w="2520" w:type="dxa"/>
-          </w:tcPr>
-          <w:p>
-            <w:pPr>
-              <w:rPr>
-                <w:sz w:val="20"/>
-              </w:rPr>
-            </w:pPr>
-            <w:r>
-              <w:rPr>
-                <w:sz w:val="20"/>
-              </w:rPr>
-              <w:t>{</w:t>
-            </w:r>
-            <w:proofErr w:type="spellStart"/>
-            <w:proofErr w:type="gramStart"/>
-            <w:r>
-              <w:rPr>
-                <w:sz w:val="20"/>
-              </w:rPr>
-              <w:t>course:courseID</w:t>
-            </w:r>
-            <w:proofErr w:type="spellEnd"/>
-            <w:proofErr w:type="gramEnd"/>
-            <w:r>
-              <w:rPr>
-                <w:sz w:val="20"/>
-              </w:rPr>
-              <w:t xml:space="preserve">, </w:t>
-            </w:r>
-            <w:proofErr w:type="spellStart"/>
-            <w:r>
-              <w:rPr>
-                <w:sz w:val="20"/>
-              </w:rPr>
-              <w:t>section:sectionID</w:t>
-            </w:r>
-            <w:proofErr w:type="spellEnd"/>
-            <w:r>
-              <w:rPr>
-                <w:sz w:val="20"/>
-              </w:rPr>
-              <w:t>}</w:t>
-            </w:r>
-          </w:p>
-        </w:tc>
-        <w:tc>
-          <w:tcPr>
-            <w:tcW w:w="2965" w:type="dxa"/>
-          </w:tcPr>
-          <w:p>
-            <w:pPr>
-              <w:rPr>
-                <w:sz w:val="20"/>
-              </w:rPr>
-            </w:pPr>
-            <w:r>
-              <w:rPr>
-                <w:sz w:val="20"/>
-              </w:rPr>
-              <w:t>N/A</w:t>
-            </w:r>
-          </w:p>
-        </w:tc>
-      </w:tr>
-      <w:tr>
-        <w:tc>
-          <w:tcPr>
-            <w:tcW w:w="1072" w:type="dxa"/>
-          </w:tcPr>
-          <w:p>
-            <w:pPr>
-              <w:rPr>
-                <w:sz w:val="20"/>
-              </w:rPr>
-            </w:pPr>
-            <w:r>
-              <w:rPr>
-                <w:sz w:val="20"/>
-              </w:rPr>
-              <w:t>/</w:t>
-            </w:r>
-            <w:proofErr w:type="spellStart"/>
-            <w:r>
-              <w:rPr>
-                <w:sz w:val="20"/>
-              </w:rPr>
-              <w:t>editcourse</w:t>
-            </w:r>
-            <w:proofErr w:type="spellEnd"/>
-          </w:p>
-        </w:tc>
-        <w:tc>
-          <w:tcPr>
-            <w:tcW w:w="2073" w:type="dxa"/>
-          </w:tcPr>
-          <w:p>
-            <w:pPr>
-              <w:rPr>
-                <w:sz w:val="20"/>
-              </w:rPr>
-            </w:pPr>
-            <w:r>
-              <w:rPr>
-                <w:sz w:val="20"/>
-              </w:rPr>
-              <w:t>Edit course information</w:t>
-            </w:r>
-          </w:p>
-        </w:tc>
-        <w:tc>
-          <w:tcPr>
-            <w:tcW w:w="720" w:type="dxa"/>
-          </w:tcPr>
-          <w:p>
-            <w:pPr>
-              <w:rPr>
-                <w:sz w:val="20"/>
-              </w:rPr>
-            </w:pPr>
-            <w:r>
-              <w:rPr>
-                <w:sz w:val="20"/>
-              </w:rPr>
-              <w:t>POST</w:t>
-            </w:r>
-          </w:p>
-        </w:tc>
-        <w:tc>
-          <w:tcPr>
-            <w:tcW w:w="2520" w:type="dxa"/>
-          </w:tcPr>
-          <w:p>
-            <w:pPr>
-              <w:rPr>
-                <w:sz w:val="20"/>
-              </w:rPr>
-            </w:pPr>
-          </w:p>
-        </w:tc>
-        <w:tc>
-          <w:tcPr>
-            <w:tcW w:w="2965" w:type="dxa"/>
-          </w:tcPr>
-          <w:p>
-            <w:pPr>
-              <w:rPr>
-                <w:sz w:val="20"/>
-              </w:rPr>
-            </w:pPr>
-            <w:r>
-              <w:rPr>
-                <w:sz w:val="20"/>
-              </w:rPr>
-              <w:t>N/A</w:t>
-            </w:r>
-          </w:p>
-        </w:tc>
-      </w:tr>
-      <w:tr>
-        <w:tc>
-          <w:tcPr>
-            <w:tcW w:w="1072" w:type="dxa"/>
-          </w:tcPr>
-          <w:p>
-            <w:pPr>
-              <w:rPr>
-                <w:sz w:val="20"/>
-              </w:rPr>
-            </w:pPr>
-            <w:r>
-              <w:rPr>
-                <w:sz w:val="20"/>
-              </w:rPr>
-              <w:t>/</w:t>
-            </w:r>
-            <w:proofErr w:type="spellStart"/>
-            <w:r>
-              <w:rPr>
-                <w:sz w:val="20"/>
-              </w:rPr>
-              <w:t>editsection</w:t>
-            </w:r>
-            <w:proofErr w:type="spellEnd"/>
-          </w:p>
-        </w:tc>
-        <w:tc>
-          <w:tcPr>
-            <w:tcW w:w="2073" w:type="dxa"/>
-          </w:tcPr>
-          <w:p>
-            <w:pPr>
-              <w:rPr>
-                <w:sz w:val="20"/>
-              </w:rPr>
-            </w:pPr>
-            <w:r>
-              <w:rPr>
-                <w:sz w:val="20"/>
-              </w:rPr>
-              <w:t>Edit section information</w:t>
-            </w:r>
-          </w:p>
-        </w:tc>
-        <w:tc>
-          <w:tcPr>
-            <w:tcW w:w="720" w:type="dxa"/>
-          </w:tcPr>
-          <w:p>
-            <w:pPr>
-              <w:rPr>
-                <w:sz w:val="20"/>
-              </w:rPr>
-            </w:pPr>
-            <w:r>
-              <w:rPr>
-                <w:sz w:val="20"/>
-              </w:rPr>
-              <w:t>POST</w:t>
-            </w:r>
-          </w:p>
-        </w:tc>
-        <w:tc>
-          <w:tcPr>
-            <w:tcW w:w="2520" w:type="dxa"/>
-          </w:tcPr>
-          <w:p>
-            <w:pPr>
-              <w:rPr>
-                <w:sz w:val="20"/>
-              </w:rPr>
-            </w:pPr>
-          </w:p>
-        </w:tc>
-        <w:tc>
-          <w:tcPr>
-            <w:tcW w:w="2965" w:type="dxa"/>
-          </w:tcPr>
-          <w:p>
-            <w:pPr>
-              <w:rPr>
-                <w:sz w:val="20"/>
-              </w:rPr>
-            </w:pPr>
-            <w:r>
-              <w:rPr>
-                <w:sz w:val="20"/>
-              </w:rPr>
-              <w:t>N/A</w:t>
-            </w:r>
-          </w:p>
-        </w:tc>
-      </w:tr>
-      <w:tr>
-        <w:tc>
-          <w:tcPr>
-            <w:tcW w:w="1072" w:type="dxa"/>
-          </w:tcPr>
-          <w:p>
-            <w:pPr>
-              <w:rPr>
-                <w:sz w:val="20"/>
-              </w:rPr>
-            </w:pPr>
-            <w:r>
-              <w:rPr>
+                <w:color w:val="385623" w:themeColor="accent6" w:themeShade="80"/>
                 <w:sz w:val="20"/>
                 <w:highlight w:val="green"/>
               </w:rPr>
-              <w:t>/</w:t>
-            </w:r>
-            <w:proofErr w:type="spellStart"/>
-            <w:r>
-              <w:rPr>
+            </w:pPr>
+            <w:r>
+              <w:rPr>
+                <w:color w:val="385623" w:themeColor="accent6" w:themeShade="80"/>
                 <w:sz w:val="20"/>
                 <w:highlight w:val="green"/>
               </w:rPr>
-              <w:t>editpreferences</w:t>
-            </w:r>
-            <w:proofErr w:type="spellEnd"/>
-          </w:p>
-        </w:tc>
-        <w:tc>
-          <w:tcPr>
-            <w:tcW w:w="2073" w:type="dxa"/>
-          </w:tcPr>
-          <w:p>
-            <w:pPr>
-              <w:rPr>
-                <w:sz w:val="20"/>
-              </w:rPr>
-            </w:pPr>
-            <w:r>
-              <w:rPr>
-                <w:sz w:val="20"/>
-              </w:rPr>
-              <w:t>Edit user’s preferences</w:t>
-            </w:r>
-          </w:p>
-        </w:tc>
-        <w:tc>
-          <w:tcPr>
-            <w:tcW w:w="720" w:type="dxa"/>
-          </w:tcPr>
-          <w:p>
-            <w:pPr>
-              <w:rPr>
-                <w:sz w:val="20"/>
-              </w:rPr>
-            </w:pPr>
-            <w:r>
-              <w:rPr>
-                <w:sz w:val="20"/>
-              </w:rPr>
-              <w:t>POST</w:t>
-            </w:r>
-          </w:p>
-        </w:tc>
-        <w:tc>
-          <w:tcPr>
-            <w:tcW w:w="2520" w:type="dxa"/>
-          </w:tcPr>
-          <w:p>
-            <w:pPr>
-              <w:rPr>
-                <w:sz w:val="20"/>
-              </w:rPr>
-            </w:pPr>
-            <w:r>
-              <w:rPr>
-                <w:sz w:val="20"/>
-              </w:rPr>
-              <w:t>{username:’</w:t>
-            </w:r>
-            <w:proofErr w:type="gramStart"/>
-            <w:r>
-              <w:rPr>
-                <w:sz w:val="20"/>
-              </w:rPr>
-              <w:t>’,</w:t>
-            </w:r>
-            <w:proofErr w:type="spellStart"/>
-            <w:r>
-              <w:rPr>
-                <w:sz w:val="20"/>
-              </w:rPr>
-              <w:t>cload</w:t>
-            </w:r>
-            <w:proofErr w:type="spellEnd"/>
-            <w:proofErr w:type="gramEnd"/>
-            <w:r>
-              <w:rPr>
-                <w:sz w:val="20"/>
-              </w:rPr>
-              <w:t>:'',</w:t>
-            </w:r>
-            <w:proofErr w:type="spellStart"/>
-            <w:r>
-              <w:rPr>
-                <w:sz w:val="20"/>
-              </w:rPr>
-              <w:t>dayoff</w:t>
-            </w:r>
-            <w:proofErr w:type="spellEnd"/>
-            <w:r>
-              <w:rPr>
-                <w:sz w:val="20"/>
-              </w:rPr>
-              <w:t>:'',</w:t>
-            </w:r>
-            <w:proofErr w:type="spellStart"/>
-            <w:r>
-              <w:rPr>
-                <w:sz w:val="20"/>
-              </w:rPr>
-              <w:t>preftime</w:t>
-            </w:r>
-            <w:proofErr w:type="spellEnd"/>
-            <w:r>
-              <w:rPr>
-                <w:sz w:val="20"/>
-              </w:rPr>
-              <w:t>:''}}</w:t>
-            </w:r>
-          </w:p>
-        </w:tc>
-        <w:tc>
-          <w:tcPr>
-            <w:tcW w:w="2965" w:type="dxa"/>
-          </w:tcPr>
-          <w:p>
-            <w:pPr>
-              <w:rPr>
-                <w:sz w:val="20"/>
-              </w:rPr>
-            </w:pPr>
-            <w:r>
-              <w:rPr>
-                <w:sz w:val="20"/>
-              </w:rPr>
-              <w:t>{"success":"true","username":"JasonB","courseload":"5","dayoff":"Monday","preftime":"Mornings"}</w:t>
-            </w:r>
-          </w:p>
-        </w:tc>
-      </w:tr>
-      <w:tr>
-        <w:tc>
-          <w:tcPr>
-            <w:tcW w:w="1072" w:type="dxa"/>
-          </w:tcPr>
-          <w:p>
-            <w:pPr>
-              <w:rPr>
-                <w:sz w:val="20"/>
-              </w:rPr>
-            </w:pPr>
-            <w:r>
-              <w:rPr>
-                <w:sz w:val="20"/>
-              </w:rPr>
-              <w:t>/</w:t>
-            </w:r>
-            <w:proofErr w:type="spellStart"/>
-            <w:r>
-              <w:rPr>
-                <w:sz w:val="20"/>
-              </w:rPr>
-              <w:t>editneededcourses</w:t>
-            </w:r>
-            <w:proofErr w:type="spellEnd"/>
-          </w:p>
-        </w:tc>
-        <w:tc>
-          <w:tcPr>
-            <w:tcW w:w="2073" w:type="dxa"/>
-          </w:tcPr>
-          <w:p>
-            <w:pPr>
-              <w:rPr>
-                <w:sz w:val="20"/>
-              </w:rPr>
-            </w:pPr>
-            <w:proofErr w:type="gramStart"/>
-            <w:r>
-              <w:rPr>
-                <w:sz w:val="20"/>
-              </w:rPr>
-              <w:t>Edit  user’s</w:t>
-            </w:r>
-            <w:proofErr w:type="gramEnd"/>
-            <w:r>
-              <w:rPr>
-                <w:sz w:val="20"/>
-              </w:rPr>
-              <w:t xml:space="preserve"> needed courses</w:t>
-            </w:r>
-          </w:p>
-        </w:tc>
-        <w:tc>
-          <w:tcPr>
-            <w:tcW w:w="720" w:type="dxa"/>
-          </w:tcPr>
-          <w:p>
-            <w:pPr>
-              <w:rPr>
-                <w:sz w:val="20"/>
-              </w:rPr>
-            </w:pPr>
-            <w:r>
-              <w:rPr>
-                <w:sz w:val="20"/>
-              </w:rPr>
-              <w:t>POST</w:t>
-            </w:r>
-          </w:p>
-        </w:tc>
-        <w:tc>
-          <w:tcPr>
-            <w:tcW w:w="2520" w:type="dxa"/>
-          </w:tcPr>
-          <w:p>
-            <w:pPr>
-              <w:rPr>
-                <w:sz w:val="20"/>
-              </w:rPr>
-            </w:pPr>
-            <w:r>
-              <w:rPr>
-                <w:sz w:val="20"/>
-              </w:rPr>
-              <w:t xml:space="preserve">{username:’’, </w:t>
-            </w:r>
-            <w:proofErr w:type="gramStart"/>
-            <w:r>
-              <w:rPr>
-                <w:sz w:val="20"/>
-              </w:rPr>
-              <w:t>new:[</w:t>
-            </w:r>
-            <w:proofErr w:type="gramEnd"/>
-            <w:r>
-              <w:rPr>
-                <w:sz w:val="20"/>
-              </w:rPr>
-              <w:t xml:space="preserve"> {name:’’, number:’’}]}</w:t>
-            </w:r>
-          </w:p>
-        </w:tc>
-        <w:tc>
-          <w:tcPr>
-            <w:tcW w:w="2965" w:type="dxa"/>
-          </w:tcPr>
-          <w:p>
-            <w:pPr>
-              <w:rPr>
-                <w:sz w:val="20"/>
-              </w:rPr>
-            </w:pPr>
-            <w:r>
-              <w:rPr>
-                <w:sz w:val="20"/>
-              </w:rPr>
-              <w:t>N/A</w:t>
-            </w:r>
-          </w:p>
-        </w:tc>
-      </w:tr>
-      <w:tr>
-        <w:tc>
-          <w:tcPr>
-            <w:tcW w:w="1072" w:type="dxa"/>
-          </w:tcPr>
-          <w:p>
-            <w:pPr>
-              <w:rPr>
-                <w:sz w:val="20"/>
-              </w:rPr>
-            </w:pPr>
-            <w:r>
-              <w:rPr>
-                <w:sz w:val="20"/>
-              </w:rPr>
-              <w:t>/</w:t>
-            </w:r>
-            <w:proofErr w:type="spellStart"/>
-            <w:r>
-              <w:rPr>
-                <w:sz w:val="20"/>
-              </w:rPr>
-              <w:t>edittakencourses</w:t>
-            </w:r>
-            <w:proofErr w:type="spellEnd"/>
-          </w:p>
-        </w:tc>
-        <w:tc>
-          <w:tcPr>
-            <w:tcW w:w="2073" w:type="dxa"/>
-          </w:tcPr>
-          <w:p>
-            <w:pPr>
-              <w:rPr>
-                <w:sz w:val="20"/>
-              </w:rPr>
-            </w:pPr>
-            <w:r>
-              <w:rPr>
-                <w:sz w:val="20"/>
-              </w:rPr>
-              <w:t>Edit user’s taken courses</w:t>
-            </w:r>
-          </w:p>
-        </w:tc>
-        <w:tc>
-          <w:tcPr>
-            <w:tcW w:w="720" w:type="dxa"/>
-          </w:tcPr>
-          <w:p>
-            <w:pPr>
-              <w:rPr>
-                <w:sz w:val="20"/>
-              </w:rPr>
-            </w:pPr>
-            <w:r>
-              <w:rPr>
-                <w:sz w:val="20"/>
-              </w:rPr>
-              <w:t>POST</w:t>
-            </w:r>
-          </w:p>
-        </w:tc>
-        <w:tc>
-          <w:tcPr>
-            <w:tcW w:w="2520" w:type="dxa"/>
-          </w:tcPr>
-          <w:p>
-            <w:pPr>
-              <w:rPr>
-                <w:sz w:val="20"/>
-              </w:rPr>
-            </w:pPr>
-            <w:r>
-              <w:rPr>
-                <w:sz w:val="20"/>
-              </w:rPr>
-              <w:t xml:space="preserve">{username:’’, </w:t>
-            </w:r>
-            <w:proofErr w:type="gramStart"/>
-            <w:r>
-              <w:rPr>
-                <w:sz w:val="20"/>
-              </w:rPr>
-              <w:t>new:[</w:t>
-            </w:r>
-            <w:proofErr w:type="gramEnd"/>
-            <w:r>
-              <w:rPr>
-                <w:sz w:val="20"/>
-              </w:rPr>
-              <w:t xml:space="preserve"> {name:’’, number:’’}]}</w:t>
-            </w:r>
-          </w:p>
-        </w:tc>
-        <w:tc>
-          <w:tcPr>
-            <w:tcW w:w="2965" w:type="dxa"/>
-          </w:tcPr>
-          <w:p>
-            <w:pPr>
-              <w:rPr>
-                <w:sz w:val="20"/>
-              </w:rPr>
-            </w:pPr>
-            <w:r>
-              <w:rPr>
-                <w:sz w:val="20"/>
-              </w:rPr>
-              <w:t>N/A</w:t>
-            </w:r>
-          </w:p>
-        </w:tc>
-      </w:tr>
-      <w:tr>
-        <w:tc>
-          <w:tcPr>
-            <w:tcW w:w="1072" w:type="dxa"/>
-          </w:tcPr>
-          <w:p>
-            <w:pPr>
-              <w:rPr>
-                <w:color w:val="385623" w:themeColor="accent6" w:themeShade="80"/>
-                <w:sz w:val="20"/>
-                <w:highlight w:val="darkYellow"/>
-              </w:rPr>
-            </w:pPr>
-            <w:r>
-              <w:rPr>
-                <w:color w:val="385623" w:themeColor="accent6" w:themeShade="80"/>
-                <w:sz w:val="20"/>
-                <w:highlight w:val="green"/>
-              </w:rPr>
-              <w:t>/</w:t>
-            </w:r>
-            <w:proofErr w:type="spellStart"/>
-            <w:r>
-              <w:rPr>
-                <w:color w:val="385623" w:themeColor="accent6" w:themeShade="80"/>
-                <w:sz w:val="20"/>
-                <w:highlight w:val="green"/>
-              </w:rPr>
-              <w:t>editusername</w:t>
-            </w:r>
-            <w:proofErr w:type="spellEnd"/>
-          </w:p>
-        </w:tc>
-        <w:tc>
-          <w:tcPr>
-            <w:tcW w:w="2073" w:type="dxa"/>
-          </w:tcPr>
-          <w:p>
-            <w:pPr>
-              <w:rPr>
-                <w:sz w:val="20"/>
-              </w:rPr>
-            </w:pPr>
-            <w:r>
-              <w:rPr>
-                <w:sz w:val="20"/>
-              </w:rPr>
-              <w:t>Change username for user</w:t>
-            </w:r>
-          </w:p>
-        </w:tc>
-        <w:tc>
-          <w:tcPr>
-            <w:tcW w:w="720" w:type="dxa"/>
-          </w:tcPr>
-          <w:p>
-            <w:pPr>
-              <w:rPr>
-                <w:sz w:val="20"/>
-              </w:rPr>
-            </w:pPr>
-            <w:r>
-              <w:rPr>
-                <w:sz w:val="20"/>
-              </w:rPr>
-              <w:t>POST</w:t>
-            </w:r>
-          </w:p>
-        </w:tc>
-        <w:tc>
-          <w:tcPr>
-            <w:tcW w:w="2520" w:type="dxa"/>
-          </w:tcPr>
-          <w:p>
-            <w:pPr>
-              <w:rPr>
-                <w:sz w:val="20"/>
-              </w:rPr>
-            </w:pPr>
-            <w:r>
-              <w:rPr>
-                <w:sz w:val="20"/>
-              </w:rPr>
-              <w:t>{old:’’, new:’’}</w:t>
-            </w:r>
-          </w:p>
-        </w:tc>
-        <w:tc>
-          <w:tcPr>
-            <w:tcW w:w="2965" w:type="dxa"/>
-          </w:tcPr>
-          <w:p>
-            <w:pPr>
-              <w:rPr>
-                <w:sz w:val="20"/>
-              </w:rPr>
-            </w:pPr>
-            <w:r>
-              <w:rPr>
-                <w:sz w:val="20"/>
-              </w:rPr>
-              <w:t>False: new username exists already</w:t>
-            </w:r>
-          </w:p>
-          <w:p>
-            <w:pPr>
-              <w:rPr>
-                <w:sz w:val="20"/>
-              </w:rPr>
-            </w:pPr>
-            <w:r>
-              <w:rPr>
-                <w:sz w:val="20"/>
-              </w:rPr>
-              <w:t>True: otherwise</w:t>
-            </w:r>
-          </w:p>
-          <w:p>
-            <w:pPr>
-              <w:rPr>
-                <w:sz w:val="20"/>
-              </w:rPr>
-            </w:pPr>
-            <w:proofErr w:type="gramStart"/>
-            <w:r>
-              <w:rPr>
-                <w:sz w:val="20"/>
-                <w:highlight w:val="darkYellow"/>
-              </w:rPr>
-              <w:t>Now</w:t>
-            </w:r>
-            <w:r>
-              <w:rPr>
-                <w:sz w:val="20"/>
-              </w:rPr>
-              <w:t xml:space="preserve"> :</w:t>
-            </w:r>
-            <w:proofErr w:type="gramEnd"/>
-            <w:r>
-              <w:rPr>
-                <w:sz w:val="20"/>
-              </w:rPr>
-              <w:t xml:space="preserve"> result"=&gt;"</w:t>
-            </w:r>
-            <w:proofErr w:type="spellStart"/>
-            <w:r>
-              <w:rPr>
-                <w:sz w:val="20"/>
-              </w:rPr>
-              <w:t>true","username</w:t>
-            </w:r>
-            <w:proofErr w:type="spellEnd"/>
-            <w:r>
-              <w:rPr>
-                <w:sz w:val="20"/>
-              </w:rPr>
-              <w:t>"=&gt;"$new")</w:t>
-            </w:r>
-          </w:p>
-        </w:tc>
-      </w:tr>
-      <w:tr>
-        <w:tc>
-          <w:tcPr>
-            <w:tcW w:w="1072" w:type="dxa"/>
-          </w:tcPr>
-          <w:p>
-            <w:pPr>
-              <w:rPr>
-                <w:color w:val="385623" w:themeColor="accent6" w:themeShade="80"/>
-                <w:sz w:val="20"/>
-                <w:highlight w:val="green"/>
-              </w:rPr>
-            </w:pPr>
-            <w:r>
-              <w:rPr>
-                <w:color w:val="385623" w:themeColor="accent6" w:themeShade="80"/>
-                <w:sz w:val="20"/>
-                <w:highlight w:val="green"/>
-              </w:rPr>
-              <w:t>/</w:t>
-            </w:r>
-            <w:proofErr w:type="spellStart"/>
-            <w:r>
-              <w:rPr>
-                <w:color w:val="385623" w:themeColor="accent6" w:themeShade="80"/>
-                <w:sz w:val="20"/>
-                <w:highlight w:val="green"/>
-              </w:rPr>
-              <w:t>editemail</w:t>
-            </w:r>
-            <w:proofErr w:type="spellEnd"/>
-          </w:p>
-        </w:tc>
-        <w:tc>
-          <w:tcPr>
-            <w:tcW w:w="2073" w:type="dxa"/>
-          </w:tcPr>
-          <w:p>
-            <w:pPr>
-              <w:rPr>
-                <w:sz w:val="20"/>
-              </w:rPr>
-            </w:pPr>
-            <w:r>
-              <w:rPr>
-                <w:sz w:val="20"/>
-              </w:rPr>
-              <w:t>Change e-mail for user</w:t>
-            </w:r>
-          </w:p>
-        </w:tc>
-        <w:tc>
-          <w:tcPr>
-            <w:tcW w:w="720" w:type="dxa"/>
-          </w:tcPr>
-          <w:p>
-            <w:pPr>
-              <w:rPr>
-                <w:sz w:val="20"/>
-              </w:rPr>
-            </w:pPr>
-            <w:r>
-              <w:rPr>
-                <w:sz w:val="20"/>
-              </w:rPr>
-              <w:t>POST</w:t>
-            </w:r>
-          </w:p>
-        </w:tc>
-        <w:tc>
-          <w:tcPr>
-            <w:tcW w:w="2520" w:type="dxa"/>
-          </w:tcPr>
-          <w:p>
-            <w:pPr>
-              <w:rPr>
-                <w:sz w:val="20"/>
-              </w:rPr>
-            </w:pPr>
-            <w:r>
-              <w:rPr>
-                <w:sz w:val="20"/>
-              </w:rPr>
-              <w:t>{username:’’, new:’’}</w:t>
-            </w:r>
-          </w:p>
-        </w:tc>
-        <w:tc>
-          <w:tcPr>
-            <w:tcW w:w="2965" w:type="dxa"/>
-          </w:tcPr>
-          <w:p>
-            <w:pPr>
-              <w:rPr>
-                <w:sz w:val="20"/>
-              </w:rPr>
-            </w:pPr>
-            <w:r>
-              <w:rPr>
-                <w:sz w:val="20"/>
-              </w:rPr>
-              <w:t>("success"=&gt;"</w:t>
-            </w:r>
-            <w:proofErr w:type="spellStart"/>
-            <w:r>
-              <w:rPr>
-                <w:sz w:val="20"/>
-              </w:rPr>
-              <w:t>true","username</w:t>
-            </w:r>
-            <w:proofErr w:type="spellEnd"/>
-            <w:r>
-              <w:rPr>
-                <w:sz w:val="20"/>
-              </w:rPr>
-              <w:t>"=&gt;"$</w:t>
-            </w:r>
-            <w:proofErr w:type="spellStart"/>
-            <w:r>
-              <w:rPr>
-                <w:sz w:val="20"/>
-              </w:rPr>
-              <w:t>old","email</w:t>
-            </w:r>
-            <w:proofErr w:type="spellEnd"/>
-            <w:r>
-              <w:rPr>
-                <w:sz w:val="20"/>
-              </w:rPr>
-              <w:t>"=&gt;"$new")</w:t>
-            </w:r>
-          </w:p>
-          <w:p>
-            <w:pPr>
-              <w:rPr>
-                <w:sz w:val="20"/>
-              </w:rPr>
-            </w:pPr>
-            <w:r>
-              <w:rPr>
-                <w:sz w:val="20"/>
-              </w:rPr>
-              <w:t xml:space="preserve">False: </w:t>
-            </w:r>
-            <w:proofErr w:type="spellStart"/>
-            <w:r>
-              <w:rPr>
-                <w:sz w:val="20"/>
-              </w:rPr>
-              <w:t>userna</w:t>
-            </w:r>
-            <w:proofErr w:type="spellEnd"/>
-          </w:p>
-        </w:tc>
-      </w:tr>
-      <w:tr>
-        <w:tc>
-          <w:tcPr>
-            <w:tcW w:w="1072" w:type="dxa"/>
-          </w:tcPr>
-          <w:p>
-            <w:pPr>
-              <w:rPr>
-                <w:color w:val="385623" w:themeColor="accent6" w:themeShade="80"/>
-                <w:sz w:val="20"/>
-                <w:highlight w:val="green"/>
-              </w:rPr>
-            </w:pPr>
-            <w:r>
-              <w:rPr>
-                <w:color w:val="385623" w:themeColor="accent6" w:themeShade="80"/>
-                <w:sz w:val="20"/>
-                <w:highlight w:val="green"/>
-              </w:rPr>
-              <w:lastRenderedPageBreak/>
               <w:t>/</w:t>
             </w:r>
             <w:proofErr w:type="spellStart"/>

</xml_diff>

<commit_message>
Updated the server calls for sections and schedules
</commit_message>
<xml_diff>
--- a/Server Calls.docx
+++ b/Server Calls.docx
@@ -321,18 +321,8 @@
               <w:rPr>
                 <w:sz w:val="20"/>
               </w:rPr>
-              <w:t>/</w:t>
-            </w:r>
-            <w:proofErr w:type="spellStart"/>
-            <w:proofErr w:type="gramStart"/>
-            <w:r>
-              <w:rPr>
-                <w:sz w:val="20"/>
-              </w:rPr>
-              <w:t>sections:coursenum</w:t>
-            </w:r>
-            <w:proofErr w:type="spellEnd"/>
-            <w:proofErr w:type="gramEnd"/>
+              <w:t>/sections:coursenum</w:t>
+            </w:r>
           </w:p>
         </w:tc>
         <w:tc>
@@ -381,7 +371,6 @@
                 <w:sz w:val="20"/>
               </w:rPr>
             </w:pPr>
-            <w:proofErr w:type="spellStart"/>
             <w:r>
               <w:rPr>
                 <w:sz w:val="20"/>
@@ -394,7 +383,6 @@
               </w:rPr>
               <w:t>ID</w:t>
             </w:r>
-            <w:proofErr w:type="spellEnd"/>
           </w:p>
         </w:tc>
         <w:tc>
@@ -407,6 +395,12 @@
                 <w:sz w:val="20"/>
               </w:rPr>
             </w:pPr>
+            <w:r>
+              <w:rPr>
+                <w:sz w:val="20"/>
+              </w:rPr>
+              <w:t>[{section:’JJ’, classroom: ‘H555’, type:’Lab’, day:’12’, beginTime:’11:30’, endTime:’12:45’, courseNumber:’SOEN 346’}]</w:t>
+            </w:r>
           </w:p>
         </w:tc>
       </w:tr>
@@ -426,17 +420,8 @@
                 <w:sz w:val="20"/>
                 <w:highlight w:val="green"/>
               </w:rPr>
-              <w:t>/</w:t>
-            </w:r>
-            <w:proofErr w:type="spellStart"/>
-            <w:r>
-              <w:rPr>
-                <w:sz w:val="20"/>
-                <w:highlight w:val="green"/>
-              </w:rPr>
-              <w:t>userprefs</w:t>
-            </w:r>
-            <w:proofErr w:type="spellEnd"/>
+              <w:t>/userprefs</w:t>
+            </w:r>
           </w:p>
         </w:tc>
         <w:tc>
@@ -594,15 +579,7 @@
               </w:rPr>
             </w:pPr>
             <w:r>
-              <w:t>{"249":"OBJ-ORIENTED PROGRAMMING I</w:t>
-            </w:r>
-            <w:proofErr w:type="gramStart"/>
-            <w:r>
-              <w:t>"}{</w:t>
-            </w:r>
-            <w:proofErr w:type="gramEnd"/>
-            <w:r>
-              <w:t>"250":"OBJ-ORIENTED PROGRAMMING II"}</w:t>
+              <w:t>{"249":"OBJ-ORIENTED PROGRAMMING I"}{"250":"OBJ-ORIENTED PROGRAMMING II"}</w:t>
             </w:r>
           </w:p>
         </w:tc>
@@ -782,6 +759,12 @@
                 <w:sz w:val="20"/>
               </w:rPr>
             </w:pPr>
+            <w:r>
+              <w:rPr>
+                <w:sz w:val="20"/>
+              </w:rPr>
+              <w:t>[{schedule:[{sections}]}] (sections are of the form listed in /sections)</w:t>
+            </w:r>
           </w:p>
         </w:tc>
       </w:tr>
@@ -800,16 +783,8 @@
               <w:rPr>
                 <w:sz w:val="20"/>
               </w:rPr>
-              <w:t>/</w:t>
-            </w:r>
-            <w:proofErr w:type="spellStart"/>
-            <w:r>
-              <w:rPr>
-                <w:sz w:val="20"/>
-              </w:rPr>
-              <w:t>addcourse</w:t>
-            </w:r>
-            <w:proofErr w:type="spellEnd"/>
+              <w:t>/addcourse</w:t>
+            </w:r>
           </w:p>
         </w:tc>
         <w:tc>
@@ -913,16 +888,8 @@
               <w:rPr>
                 <w:sz w:val="20"/>
               </w:rPr>
-              <w:t>/</w:t>
-            </w:r>
-            <w:proofErr w:type="spellStart"/>
-            <w:r>
-              <w:rPr>
-                <w:sz w:val="20"/>
-              </w:rPr>
-              <w:t>addsection</w:t>
-            </w:r>
-            <w:proofErr w:type="spellEnd"/>
+              <w:t>/addsection</w:t>
+            </w:r>
           </w:p>
         </w:tc>
         <w:tc>
@@ -1020,16 +987,8 @@
               <w:rPr>
                 <w:sz w:val="20"/>
               </w:rPr>
-              <w:t>/</w:t>
-            </w:r>
-            <w:proofErr w:type="spellStart"/>
-            <w:r>
-              <w:rPr>
-                <w:sz w:val="20"/>
-              </w:rPr>
-              <w:t>removecourse</w:t>
-            </w:r>
-            <w:proofErr w:type="spellEnd"/>
+              <w:t>/removecourse</w:t>
+            </w:r>
           </w:p>
         </w:tc>
         <w:tc>
@@ -1078,14 +1037,12 @@
                 <w:sz w:val="20"/>
               </w:rPr>
             </w:pPr>
-            <w:proofErr w:type="spellStart"/>
             <w:r>
               <w:rPr>
                 <w:sz w:val="20"/>
               </w:rPr>
               <w:t>courseID</w:t>
             </w:r>
-            <w:proofErr w:type="spellEnd"/>
           </w:p>
         </w:tc>
         <w:tc>
@@ -1122,16 +1079,8 @@
               <w:rPr>
                 <w:sz w:val="20"/>
               </w:rPr>
-              <w:t>/</w:t>
-            </w:r>
-            <w:proofErr w:type="spellStart"/>
-            <w:r>
-              <w:rPr>
-                <w:sz w:val="20"/>
-              </w:rPr>
-              <w:t>removesection</w:t>
-            </w:r>
-            <w:proofErr w:type="spellEnd"/>
+              <w:t>/removesection</w:t>
+            </w:r>
           </w:p>
         </w:tc>
         <w:tc>
@@ -1184,37 +1133,7 @@
               <w:rPr>
                 <w:sz w:val="20"/>
               </w:rPr>
-              <w:t>{</w:t>
-            </w:r>
-            <w:proofErr w:type="spellStart"/>
-            <w:proofErr w:type="gramStart"/>
-            <w:r>
-              <w:rPr>
-                <w:sz w:val="20"/>
-              </w:rPr>
-              <w:t>course:courseID</w:t>
-            </w:r>
-            <w:proofErr w:type="spellEnd"/>
-            <w:proofErr w:type="gramEnd"/>
-            <w:r>
-              <w:rPr>
-                <w:sz w:val="20"/>
-              </w:rPr>
-              <w:t xml:space="preserve">, </w:t>
-            </w:r>
-            <w:proofErr w:type="spellStart"/>
-            <w:r>
-              <w:rPr>
-                <w:sz w:val="20"/>
-              </w:rPr>
-              <w:t>section:sectionID</w:t>
-            </w:r>
-            <w:proofErr w:type="spellEnd"/>
-            <w:r>
-              <w:rPr>
-                <w:sz w:val="20"/>
-              </w:rPr>
-              <w:t>}</w:t>
+              <w:t>{course:courseID, section:sectionID}</w:t>
             </w:r>
           </w:p>
         </w:tc>
@@ -1252,16 +1171,8 @@
               <w:rPr>
                 <w:sz w:val="20"/>
               </w:rPr>
-              <w:t>/</w:t>
-            </w:r>
-            <w:proofErr w:type="spellStart"/>
-            <w:r>
-              <w:rPr>
-                <w:sz w:val="20"/>
-              </w:rPr>
-              <w:t>editcourse</w:t>
-            </w:r>
-            <w:proofErr w:type="spellEnd"/>
+              <w:t>/editcourse</w:t>
+            </w:r>
           </w:p>
         </w:tc>
         <w:tc>
@@ -1346,16 +1257,8 @@
               <w:rPr>
                 <w:sz w:val="20"/>
               </w:rPr>
-              <w:t>/</w:t>
-            </w:r>
-            <w:proofErr w:type="spellStart"/>
-            <w:r>
-              <w:rPr>
-                <w:sz w:val="20"/>
-              </w:rPr>
-              <w:t>editsection</w:t>
-            </w:r>
-            <w:proofErr w:type="spellEnd"/>
+              <w:t>/editsection</w:t>
+            </w:r>
           </w:p>
         </w:tc>
         <w:tc>
@@ -1441,17 +1344,8 @@
                 <w:sz w:val="20"/>
                 <w:highlight w:val="green"/>
               </w:rPr>
-              <w:t>/</w:t>
-            </w:r>
-            <w:proofErr w:type="spellStart"/>
-            <w:r>
-              <w:rPr>
-                <w:sz w:val="20"/>
-                <w:highlight w:val="green"/>
-              </w:rPr>
-              <w:t>editpreferences</w:t>
-            </w:r>
-            <w:proofErr w:type="spellEnd"/>
+              <w:t>/editpreferences</w:t>
+            </w:r>
           </w:p>
         </w:tc>
         <w:tc>
@@ -1470,8 +1364,6 @@
               </w:rPr>
               <w:t>Edit user’s preferences</w:t>
             </w:r>
-            <w:bookmarkStart w:id="0" w:name="_GoBack"/>
-            <w:bookmarkEnd w:id="0"/>
           </w:p>
         </w:tc>
         <w:tc>
@@ -1506,57 +1398,7 @@
               <w:rPr>
                 <w:sz w:val="20"/>
               </w:rPr>
-              <w:t>{username:’</w:t>
-            </w:r>
-            <w:proofErr w:type="gramStart"/>
-            <w:r>
-              <w:rPr>
-                <w:sz w:val="20"/>
-              </w:rPr>
-              <w:t>’,</w:t>
-            </w:r>
-            <w:proofErr w:type="spellStart"/>
-            <w:r>
-              <w:rPr>
-                <w:sz w:val="20"/>
-              </w:rPr>
-              <w:t>cload</w:t>
-            </w:r>
-            <w:proofErr w:type="spellEnd"/>
-            <w:proofErr w:type="gramEnd"/>
-            <w:r>
-              <w:rPr>
-                <w:sz w:val="20"/>
-              </w:rPr>
-              <w:t>:'',</w:t>
-            </w:r>
-            <w:proofErr w:type="spellStart"/>
-            <w:r>
-              <w:rPr>
-                <w:sz w:val="20"/>
-              </w:rPr>
-              <w:t>dayoff</w:t>
-            </w:r>
-            <w:proofErr w:type="spellEnd"/>
-            <w:r>
-              <w:rPr>
-                <w:sz w:val="20"/>
-              </w:rPr>
-              <w:t>:'',</w:t>
-            </w:r>
-            <w:proofErr w:type="spellStart"/>
-            <w:r>
-              <w:rPr>
-                <w:sz w:val="20"/>
-              </w:rPr>
-              <w:t>preftime</w:t>
-            </w:r>
-            <w:proofErr w:type="spellEnd"/>
-            <w:r>
-              <w:rPr>
-                <w:sz w:val="20"/>
-              </w:rPr>
-              <w:t>:''}}</w:t>
+              <w:t>{username:’’,cload:'',dayoff:'',preftime:''}}</w:t>
             </w:r>
           </w:p>
         </w:tc>
@@ -1595,17 +1437,8 @@
                 <w:sz w:val="20"/>
                 <w:highlight w:val="yellow"/>
               </w:rPr>
-              <w:t>/</w:t>
-            </w:r>
-            <w:proofErr w:type="spellStart"/>
-            <w:r>
-              <w:rPr>
-                <w:sz w:val="20"/>
-                <w:highlight w:val="yellow"/>
-              </w:rPr>
-              <w:t>editneededcourses</w:t>
-            </w:r>
-            <w:proofErr w:type="spellEnd"/>
+              <w:t>/editneededcourses</w:t>
+            </w:r>
           </w:p>
         </w:tc>
         <w:tc>
@@ -1618,19 +1451,11 @@
                 <w:sz w:val="20"/>
               </w:rPr>
             </w:pPr>
-            <w:proofErr w:type="gramStart"/>
-            <w:r>
-              <w:rPr>
-                <w:sz w:val="20"/>
-              </w:rPr>
-              <w:t>Edit  user’s</w:t>
-            </w:r>
-            <w:proofErr w:type="gramEnd"/>
-            <w:r>
-              <w:rPr>
-                <w:sz w:val="20"/>
-              </w:rPr>
-              <w:t xml:space="preserve"> needed courses</w:t>
+            <w:r>
+              <w:rPr>
+                <w:sz w:val="20"/>
+              </w:rPr>
+              <w:t>Edit  user’s needed courses</w:t>
             </w:r>
           </w:p>
         </w:tc>
@@ -1666,21 +1491,7 @@
               <w:rPr>
                 <w:sz w:val="20"/>
               </w:rPr>
-              <w:t xml:space="preserve">{username:’’, </w:t>
-            </w:r>
-            <w:proofErr w:type="gramStart"/>
-            <w:r>
-              <w:rPr>
-                <w:sz w:val="20"/>
-              </w:rPr>
-              <w:t>new:[</w:t>
-            </w:r>
-            <w:proofErr w:type="gramEnd"/>
-            <w:r>
-              <w:rPr>
-                <w:sz w:val="20"/>
-              </w:rPr>
-              <w:t xml:space="preserve"> {name:’’, number:’’}]}</w:t>
+              <w:t>{username:’’, new:[ {name:’’, number:’’}]}</w:t>
             </w:r>
           </w:p>
         </w:tc>
@@ -1718,16 +1529,8 @@
               <w:rPr>
                 <w:sz w:val="20"/>
               </w:rPr>
-              <w:t>/</w:t>
-            </w:r>
-            <w:proofErr w:type="spellStart"/>
-            <w:r>
-              <w:rPr>
-                <w:sz w:val="20"/>
-              </w:rPr>
-              <w:t>edittakencourses</w:t>
-            </w:r>
-            <w:proofErr w:type="spellEnd"/>
+              <w:t>/edittakencourses</w:t>
+            </w:r>
           </w:p>
         </w:tc>
         <w:tc>
@@ -1780,21 +1583,7 @@
               <w:rPr>
                 <w:sz w:val="20"/>
               </w:rPr>
-              <w:t xml:space="preserve">{username:’’, </w:t>
-            </w:r>
-            <w:proofErr w:type="gramStart"/>
-            <w:r>
-              <w:rPr>
-                <w:sz w:val="20"/>
-              </w:rPr>
-              <w:t>new:[</w:t>
-            </w:r>
-            <w:proofErr w:type="gramEnd"/>
-            <w:r>
-              <w:rPr>
-                <w:sz w:val="20"/>
-              </w:rPr>
-              <w:t xml:space="preserve"> {name:’’, number:’’}]}</w:t>
+              <w:t>{username:’’, new:[ {name:’’, number:’’}]}</w:t>
             </w:r>
           </w:p>
         </w:tc>
@@ -1836,18 +1625,8 @@
                 <w:sz w:val="20"/>
                 <w:highlight w:val="green"/>
               </w:rPr>
-              <w:t>/</w:t>
-            </w:r>
-            <w:proofErr w:type="spellStart"/>
-            <w:r>
-              <w:rPr>
-                <w:color w:val="385623" w:themeColor="accent6" w:themeShade="80"/>
-                <w:sz w:val="20"/>
-                <w:highlight w:val="green"/>
-              </w:rPr>
-              <w:t>editusername</w:t>
-            </w:r>
-            <w:proofErr w:type="spellEnd"/>
+              <w:t>/editusername</w:t>
+            </w:r>
           </w:p>
         </w:tc>
         <w:tc>
@@ -1940,40 +1719,19 @@
                 <w:sz w:val="20"/>
               </w:rPr>
             </w:pPr>
-            <w:proofErr w:type="gramStart"/>
             <w:r>
               <w:rPr>
                 <w:sz w:val="20"/>
                 <w:highlight w:val="darkYellow"/>
               </w:rPr>
+              <w:lastRenderedPageBreak/>
               <w:t>Now</w:t>
             </w:r>
             <w:r>
               <w:rPr>
                 <w:sz w:val="20"/>
               </w:rPr>
-              <w:t xml:space="preserve"> :</w:t>
-            </w:r>
-            <w:proofErr w:type="gramEnd"/>
-            <w:r>
-              <w:rPr>
-                <w:sz w:val="20"/>
-              </w:rPr>
-              <w:t xml:space="preserve"> result"=&gt;"</w:t>
-            </w:r>
-            <w:proofErr w:type="spellStart"/>
-            <w:r>
-              <w:rPr>
-                <w:sz w:val="20"/>
-              </w:rPr>
-              <w:t>true","username</w:t>
-            </w:r>
-            <w:proofErr w:type="spellEnd"/>
-            <w:r>
-              <w:rPr>
-                <w:sz w:val="20"/>
-              </w:rPr>
-              <w:t>"=&gt;"$new")</w:t>
+              <w:t xml:space="preserve"> : result"=&gt;"true","username"=&gt;"$new")</w:t>
             </w:r>
           </w:p>
         </w:tc>
@@ -1998,18 +1756,8 @@
                 <w:highlight w:val="green"/>
               </w:rPr>
               <w:lastRenderedPageBreak/>
-              <w:t>/</w:t>
-            </w:r>
-            <w:proofErr w:type="spellStart"/>
-            <w:r>
-              <w:rPr>
-                <w:color w:val="385623" w:themeColor="accent6" w:themeShade="80"/>
-                <w:sz w:val="20"/>
-                <w:highlight w:val="green"/>
-              </w:rPr>
-              <w:t>editemail</w:t>
-            </w:r>
-            <w:proofErr w:type="spellEnd"/>
+              <w:t>/editemail</w:t>
+            </w:r>
           </w:p>
         </w:tc>
         <w:tc>
@@ -2080,57 +1828,21 @@
               <w:rPr>
                 <w:sz w:val="20"/>
               </w:rPr>
-              <w:t>("success"=&gt;"</w:t>
-            </w:r>
-            <w:proofErr w:type="spellStart"/>
-            <w:r>
-              <w:rPr>
-                <w:sz w:val="20"/>
-              </w:rPr>
-              <w:t>true","username</w:t>
-            </w:r>
-            <w:proofErr w:type="spellEnd"/>
-            <w:r>
-              <w:rPr>
-                <w:sz w:val="20"/>
-              </w:rPr>
-              <w:t>"=&gt;"$</w:t>
-            </w:r>
-            <w:proofErr w:type="spellStart"/>
-            <w:r>
-              <w:rPr>
-                <w:sz w:val="20"/>
-              </w:rPr>
-              <w:t>old","email</w:t>
-            </w:r>
-            <w:proofErr w:type="spellEnd"/>
-            <w:r>
-              <w:rPr>
-                <w:sz w:val="20"/>
-              </w:rPr>
-              <w:t>"=&gt;"$new")</w:t>
-            </w:r>
-          </w:p>
-          <w:p>
-            <w:pPr>
-              <w:rPr>
-                <w:sz w:val="20"/>
-              </w:rPr>
-            </w:pPr>
-            <w:r>
-              <w:rPr>
-                <w:sz w:val="20"/>
-              </w:rPr>
-              <w:t xml:space="preserve">False: </w:t>
-            </w:r>
-            <w:proofErr w:type="spellStart"/>
-            <w:r>
-              <w:rPr>
-                <w:sz w:val="20"/>
-              </w:rPr>
-              <w:t>userna</w:t>
-            </w:r>
-            <w:proofErr w:type="spellEnd"/>
+              <w:t>("success"=&gt;"true","username"=&gt;"$old","email"=&gt;"$new")</w:t>
+            </w:r>
+          </w:p>
+          <w:p>
+            <w:pPr>
+              <w:rPr>
+                <w:sz w:val="20"/>
+              </w:rPr>
+            </w:pPr>
+            <w:r>
+              <w:rPr>
+                <w:sz w:val="20"/>
+              </w:rPr>
+              <w:t>False: userna</w:t>
+            </w:r>
           </w:p>
         </w:tc>
       </w:tr>
@@ -2153,18 +1865,8 @@
                 <w:sz w:val="20"/>
                 <w:highlight w:val="green"/>
               </w:rPr>
-              <w:t>/</w:t>
-            </w:r>
-            <w:proofErr w:type="spellStart"/>
-            <w:r>
-              <w:rPr>
-                <w:color w:val="385623" w:themeColor="accent6" w:themeShade="80"/>
-                <w:sz w:val="20"/>
-                <w:highlight w:val="green"/>
-              </w:rPr>
-              <w:t>editpassword</w:t>
-            </w:r>
-            <w:proofErr w:type="spellEnd"/>
+              <w:t>/editpassword</w:t>
+            </w:r>
           </w:p>
         </w:tc>
         <w:tc>
@@ -2235,21 +1937,7 @@
               <w:rPr>
                 <w:sz w:val="20"/>
               </w:rPr>
-              <w:t>"success"=&gt;"</w:t>
-            </w:r>
-            <w:proofErr w:type="spellStart"/>
-            <w:r>
-              <w:rPr>
-                <w:sz w:val="20"/>
-              </w:rPr>
-              <w:t>true","password</w:t>
-            </w:r>
-            <w:proofErr w:type="spellEnd"/>
-            <w:r>
-              <w:rPr>
-                <w:sz w:val="20"/>
-              </w:rPr>
-              <w:t>"=&gt;"$new"));</w:t>
+              <w:t>"success"=&gt;"true","password"=&gt;"$new"));</w:t>
             </w:r>
           </w:p>
         </w:tc>
@@ -2369,13 +2057,7 @@
               <w:rPr>
                 <w:sz w:val="20"/>
               </w:rPr>
-              <w:t xml:space="preserve">:  </w:t>
-            </w:r>
-            <w:r>
-              <w:rPr>
-                <w:sz w:val="20"/>
-              </w:rPr>
-              <w:t>"result":"good","username":"JasonB","email":"newEnail@email.com"}</w:t>
+              <w:t>:  "result":"good","username":"JasonB","email":"newEnail@email.com"}</w:t>
             </w:r>
           </w:p>
         </w:tc>
@@ -2469,37 +2151,7 @@
               <w:rPr>
                 <w:sz w:val="20"/>
               </w:rPr>
-              <w:t>{</w:t>
-            </w:r>
-            <w:proofErr w:type="spellStart"/>
-            <w:proofErr w:type="gramStart"/>
-            <w:r>
-              <w:rPr>
-                <w:sz w:val="20"/>
-              </w:rPr>
-              <w:t>success:bool</w:t>
-            </w:r>
-            <w:proofErr w:type="spellEnd"/>
-            <w:proofErr w:type="gramEnd"/>
-            <w:r>
-              <w:rPr>
-                <w:sz w:val="20"/>
-              </w:rPr>
-              <w:t xml:space="preserve">, </w:t>
-            </w:r>
-            <w:proofErr w:type="spellStart"/>
-            <w:r>
-              <w:rPr>
-                <w:sz w:val="20"/>
-              </w:rPr>
-              <w:t>isAdmin:bool</w:t>
-            </w:r>
-            <w:proofErr w:type="spellEnd"/>
-            <w:r>
-              <w:rPr>
-                <w:sz w:val="20"/>
-              </w:rPr>
-              <w:t>}</w:t>
+              <w:t>{success:bool, isAdmin:bool}</w:t>
             </w:r>
           </w:p>
           <w:p>
@@ -2520,27 +2172,7 @@
               <w:rPr>
                 <w:sz w:val="20"/>
               </w:rPr>
-              <w:t xml:space="preserve">: </w:t>
-            </w:r>
-            <w:r>
-              <w:rPr>
-                <w:sz w:val="20"/>
-              </w:rPr>
-              <w:t>{"success":"true","username":"JASONB","</w:t>
-            </w:r>
-            <w:proofErr w:type="spellStart"/>
-            <w:r>
-              <w:rPr>
-                <w:sz w:val="20"/>
-              </w:rPr>
-              <w:t>isAdmin</w:t>
-            </w:r>
-            <w:proofErr w:type="spellEnd"/>
-            <w:r>
-              <w:rPr>
-                <w:sz w:val="20"/>
-              </w:rPr>
-              <w:t>":"true"}</w:t>
+              <w:t>: {"success":"true","username":"JASONB","isAdmin":"true"}</w:t>
             </w:r>
           </w:p>
         </w:tc>
@@ -2656,7 +2288,6 @@
                 <w:sz w:val="20"/>
               </w:rPr>
             </w:pPr>
-            <w:proofErr w:type="gramStart"/>
             <w:r>
               <w:rPr>
                 <w:sz w:val="20"/>
@@ -2668,32 +2299,7 @@
               <w:rPr>
                 <w:sz w:val="20"/>
               </w:rPr>
-              <w:t xml:space="preserve"> :</w:t>
-            </w:r>
-            <w:proofErr w:type="gramEnd"/>
-            <w:r>
-              <w:rPr>
-                <w:sz w:val="20"/>
-              </w:rPr>
-              <w:t xml:space="preserve"> </w:t>
-            </w:r>
-            <w:r>
-              <w:rPr>
-                <w:sz w:val="20"/>
-              </w:rPr>
-              <w:t>{"success":"false","username":"SprinkKing","err</w:t>
-            </w:r>
-            <w:r>
-              <w:rPr>
-                <w:sz w:val="20"/>
-              </w:rPr>
-              <w:t>o</w:t>
-            </w:r>
-            <w:r>
-              <w:rPr>
-                <w:sz w:val="20"/>
-              </w:rPr>
-              <w:t>r":"usernametakenalready"}</w:t>
+              <w:t xml:space="preserve"> : {"success":"false","username":"SprinkKing","error":"usernametakenalready"}</w:t>
             </w:r>
           </w:p>
         </w:tc>
@@ -2731,105 +2337,11 @@
           <w:sz w:val="20"/>
         </w:rPr>
       </w:pPr>
-      <w:proofErr w:type="spellStart"/>
       <w:r>
         <w:rPr>
           <w:sz w:val="20"/>
         </w:rPr>
-        <w:t>Smallint</w:t>
-      </w:r>
-      <w:proofErr w:type="spellEnd"/>
-      <w:r>
-        <w:rPr>
-          <w:sz w:val="20"/>
-        </w:rPr>
-        <w:t xml:space="preserve"> //</w:t>
-      </w:r>
-      <w:proofErr w:type="spellStart"/>
-      <w:r>
-        <w:rPr>
-          <w:sz w:val="20"/>
-        </w:rPr>
-        <w:t>courseload</w:t>
-      </w:r>
-      <w:proofErr w:type="spellEnd"/>
-    </w:p>
-    <w:p>
-      <w:pPr>
-        <w:rPr>
-          <w:sz w:val="20"/>
-        </w:rPr>
-      </w:pPr>
-      <w:proofErr w:type="spellStart"/>
-      <w:proofErr w:type="gramStart"/>
-      <w:r>
-        <w:rPr>
-          <w:sz w:val="20"/>
-        </w:rPr>
-        <w:t>enum</w:t>
-      </w:r>
-      <w:proofErr w:type="spellEnd"/>
-      <w:r>
-        <w:rPr>
-          <w:sz w:val="20"/>
-        </w:rPr>
-        <w:t>(</w:t>
-      </w:r>
-      <w:proofErr w:type="gramEnd"/>
-      <w:r>
-        <w:rPr>
-          <w:sz w:val="20"/>
-        </w:rPr>
-        <w:t>'None', 'Monday', 'Tuesday', 'Wednesday', 'Thursday', 'Friday')  //</w:t>
-      </w:r>
-      <w:proofErr w:type="spellStart"/>
-      <w:r>
-        <w:rPr>
-          <w:sz w:val="20"/>
-        </w:rPr>
-        <w:t>dayoff</w:t>
-      </w:r>
-      <w:proofErr w:type="spellEnd"/>
-    </w:p>
-    <w:p>
-      <w:pPr>
-        <w:rPr>
-          <w:sz w:val="20"/>
-        </w:rPr>
-      </w:pPr>
-      <w:proofErr w:type="spellStart"/>
-      <w:proofErr w:type="gramStart"/>
-      <w:r>
-        <w:rPr>
-          <w:sz w:val="20"/>
-        </w:rPr>
-        <w:t>enum</w:t>
-      </w:r>
-      <w:proofErr w:type="spellEnd"/>
-      <w:r>
-        <w:rPr>
-          <w:sz w:val="20"/>
-        </w:rPr>
-        <w:t>(</w:t>
-      </w:r>
-      <w:proofErr w:type="gramEnd"/>
-      <w:r>
-        <w:rPr>
-          <w:sz w:val="20"/>
-        </w:rPr>
-        <w:t>'Any', 'Mornings', 'Afternoons', 'Evenings') //</w:t>
-      </w:r>
-      <w:r>
-        <w:rPr>
-          <w:sz w:val="20"/>
-        </w:rPr>
-        <w:t>preferred</w:t>
-      </w:r>
-      <w:r>
-        <w:rPr>
-          <w:sz w:val="20"/>
-        </w:rPr>
-        <w:t xml:space="preserve"> time</w:t>
+        <w:t>Smallint //courseload</w:t>
       </w:r>
     </w:p>
     <w:p>
@@ -2842,35 +2354,41 @@
         <w:rPr>
           <w:sz w:val="20"/>
         </w:rPr>
-        <w:t xml:space="preserve">since they are stored as an </w:t>
+        <w:t>enum('None', 'Monday', 'Tuesday', 'Wednesday', 'Thursday', 'Friday')  //dayoff</w:t>
       </w:r>
-      <w:proofErr w:type="spellStart"/>
+    </w:p>
+    <w:p>
+      <w:pPr>
+        <w:rPr>
+          <w:sz w:val="20"/>
+        </w:rPr>
+      </w:pPr>
       <w:r>
         <w:rPr>
           <w:sz w:val="20"/>
         </w:rPr>
-        <w:t>enum</w:t>
+        <w:t>enum('Any', 'Mornings', 'Afternoons', 'Evenings') //preferred time</w:t>
       </w:r>
-      <w:proofErr w:type="spellEnd"/>
+    </w:p>
+    <w:p>
+      <w:pPr>
+        <w:rPr>
+          <w:sz w:val="20"/>
+        </w:rPr>
+      </w:pPr>
       <w:r>
         <w:rPr>
           <w:sz w:val="20"/>
         </w:rPr>
-        <w:t xml:space="preserve"> in the </w:t>
+        <w:t>since they are stored as an enum in the db the choices on the user interface should reflect</w:t>
       </w:r>
-      <w:proofErr w:type="spellStart"/>
+      <w:bookmarkStart w:id="0" w:name="_GoBack"/>
+      <w:bookmarkEnd w:id="0"/>
       <w:r>
         <w:rPr>
           <w:sz w:val="20"/>
         </w:rPr>
-        <w:t>db</w:t>
-      </w:r>
-      <w:proofErr w:type="spellEnd"/>
-      <w:r>
-        <w:rPr>
-          <w:sz w:val="20"/>
-        </w:rPr>
-        <w:t xml:space="preserve"> the choices on the user interface should reflect that.</w:t>
+        <w:t xml:space="preserve"> that.</w:t>
       </w:r>
     </w:p>
     <w:sectPr>

</xml_diff>

<commit_message>
removed the testing code
</commit_message>
<xml_diff>
--- a/Server Calls.docx
+++ b/Server Calls.docx
@@ -646,6 +646,7 @@
             <w:r>
               <w:rPr>
                 <w:sz w:val="20"/>
+                <w:highlight w:val="green"/>
               </w:rPr>
               <w:t>/taken</w:t>
             </w:r>
@@ -721,6 +722,34 @@
               </w:rPr>
               <w:t>String that will be parsed</w:t>
             </w:r>
+          </w:p>
+          <w:p>
+            <w:pPr>
+              <w:rPr>
+                <w:sz w:val="20"/>
+              </w:rPr>
+            </w:pPr>
+            <w:r>
+              <w:t>{"List</w:t>
+            </w:r>
+            <w:proofErr w:type="gramStart"/>
+            <w:r>
+              <w:t>":[</w:t>
+            </w:r>
+            <w:proofErr w:type="gramEnd"/>
+            <w:r>
+              <w:t>{"name":"</w:t>
+            </w:r>
+            <w:proofErr w:type="spellStart"/>
+            <w:r>
+              <w:t>oop</w:t>
+            </w:r>
+            <w:proofErr w:type="spellEnd"/>
+            <w:r>
+              <w:t>", "number":"248"},{"name":"oop2", "number":"249"}]}</w:t>
+            </w:r>
+            <w:bookmarkStart w:id="0" w:name="_GoBack"/>
+            <w:bookmarkEnd w:id="0"/>
           </w:p>
         </w:tc>
       </w:tr>
@@ -1935,8 +1964,6 @@
               </w:rPr>
               <w:t>/A</w:t>
             </w:r>
-            <w:bookmarkStart w:id="0" w:name="_GoBack"/>
-            <w:bookmarkEnd w:id="0"/>
           </w:p>
         </w:tc>
       </w:tr>
@@ -1959,6 +1986,7 @@
                 <w:sz w:val="20"/>
                 <w:highlight w:val="green"/>
               </w:rPr>
+              <w:lastRenderedPageBreak/>
               <w:t>/</w:t>
             </w:r>
             <w:proofErr w:type="spellStart"/>
@@ -2069,7 +2097,6 @@
                 <w:sz w:val="20"/>
                 <w:highlight w:val="darkYellow"/>
               </w:rPr>
-              <w:lastRenderedPageBreak/>
               <w:t>Now</w:t>
             </w:r>
             <w:r>
@@ -2121,7 +2148,6 @@
                 <w:sz w:val="20"/>
                 <w:highlight w:val="green"/>
               </w:rPr>
-              <w:lastRenderedPageBreak/>
               <w:t>/</w:t>
             </w:r>
             <w:proofErr w:type="spellStart"/>

</xml_diff>

<commit_message>
added the modification to the server call documents
</commit_message>
<xml_diff>
--- a/Server Calls.docx
+++ b/Server Calls.docx
@@ -136,9 +136,12 @@
                 <w:sz w:val="20"/>
               </w:rPr>
             </w:pPr>
-            <w:r>
-              <w:rPr>
-                <w:sz w:val="20"/>
+            <w:bookmarkStart w:id="0" w:name="_GoBack"/>
+            <w:bookmarkEnd w:id="0"/>
+            <w:r>
+              <w:rPr>
+                <w:sz w:val="20"/>
+                <w:highlight w:val="green"/>
               </w:rPr>
               <w:t>/courses</w:t>
             </w:r>
@@ -205,14 +208,73 @@
           <w:p>
             <w:pPr>
               <w:rPr>
-                <w:sz w:val="20"/>
-              </w:rPr>
-            </w:pPr>
-            <w:r>
-              <w:rPr>
-                <w:sz w:val="20"/>
-              </w:rPr>
-              <w:t>String that will be parsed</w:t>
+                <w:color w:val="000000"/>
+                <w:szCs w:val="27"/>
+              </w:rPr>
+            </w:pPr>
+            <w:r>
+              <w:rPr>
+                <w:color w:val="000000"/>
+                <w:szCs w:val="27"/>
+              </w:rPr>
+              <w:t xml:space="preserve">{"courseId":"1","courseCode":"COMP 248","semester":"Fall","description":"Introduction to programming. Basic data types, variables, expressions, assignments, control flow. Classes, objects, </w:t>
+            </w:r>
+            <w:proofErr w:type="spellStart"/>
+            <w:r>
+              <w:rPr>
+                <w:color w:val="000000"/>
+                <w:szCs w:val="27"/>
+              </w:rPr>
+              <w:t>methods.","name":"Object-Oriented</w:t>
+            </w:r>
+            <w:proofErr w:type="spellEnd"/>
+            <w:r>
+              <w:rPr>
+                <w:color w:val="000000"/>
+                <w:szCs w:val="27"/>
+              </w:rPr>
+              <w:t xml:space="preserve"> Programming I","credits":"3</w:t>
+            </w:r>
+            <w:proofErr w:type="gramStart"/>
+            <w:r>
+              <w:rPr>
+                <w:color w:val="000000"/>
+                <w:szCs w:val="27"/>
+              </w:rPr>
+              <w:t>"}{</w:t>
+            </w:r>
+            <w:proofErr w:type="gramEnd"/>
+            <w:r>
+              <w:rPr>
+                <w:color w:val="000000"/>
+                <w:szCs w:val="27"/>
+              </w:rPr>
+              <w:t xml:space="preserve">"courseId":"2","courseCode":"COMP 248","semester":"Winter","description":" Introduction to programming. Basic data types, variables, expressions, assignments, control flow. Classes, objects, </w:t>
+            </w:r>
+            <w:proofErr w:type="spellStart"/>
+            <w:r>
+              <w:rPr>
+                <w:color w:val="000000"/>
+                <w:szCs w:val="27"/>
+              </w:rPr>
+              <w:t>methods.","name":"Object-Oriented</w:t>
+            </w:r>
+            <w:proofErr w:type="spellEnd"/>
+            <w:r>
+              <w:rPr>
+                <w:color w:val="000000"/>
+                <w:szCs w:val="27"/>
+              </w:rPr>
+              <w:t xml:space="preserve"> Programming I","credits":"3"}</w:t>
+            </w:r>
+          </w:p>
+          <w:p>
+            <w:r>
+              <w:rPr>
+                <w:color w:val="000000"/>
+                <w:szCs w:val="27"/>
+              </w:rPr>
+              <w:t>//goes on forever</w:t>
             </w:r>
           </w:p>
         </w:tc>
@@ -748,8 +810,6 @@
             <w:r>
               <w:t>", "number":"248"},{"name":"oop2", "number":"249"}]}</w:t>
             </w:r>
-            <w:bookmarkStart w:id="0" w:name="_GoBack"/>
-            <w:bookmarkEnd w:id="0"/>
           </w:p>
         </w:tc>
       </w:tr>
@@ -967,6 +1027,7 @@
               <w:rPr>
                 <w:sz w:val="20"/>
               </w:rPr>
+              <w:lastRenderedPageBreak/>
               <w:t>/</w:t>
             </w:r>
             <w:proofErr w:type="spellStart"/>
@@ -1986,7 +2047,6 @@
                 <w:sz w:val="20"/>
                 <w:highlight w:val="green"/>
               </w:rPr>
-              <w:lastRenderedPageBreak/>
               <w:t>/</w:t>
             </w:r>
             <w:proofErr w:type="spellStart"/>
@@ -2850,6 +2910,7 @@
         <w:rPr>
           <w:sz w:val="20"/>
         </w:rPr>
+        <w:lastRenderedPageBreak/>
         <w:t>Smallint</w:t>
       </w:r>
       <w:proofErr w:type="spellEnd"/>

</xml_diff>

<commit_message>
Finalizing Server Calls on Accounts Page
-All server calls working except edit password which doesn't seem to
edit on the database
-Fixed small temporary bug on schedule page where it is calling the
schedule generator when it isn't implemented yet
</commit_message>
<xml_diff>
--- a/Server Calls.docx
+++ b/Server Calls.docx
@@ -231,8 +231,6 @@
               </w:rPr>
               <w:t>,</w:t>
             </w:r>
-            <w:bookmarkStart w:id="0" w:name="_GoBack"/>
-            <w:bookmarkEnd w:id="0"/>
             <w:r>
               <w:rPr>
                 <w:color w:val="000000"/>
@@ -1916,7 +1914,43 @@
               <w:rPr>
                 <w:sz w:val="20"/>
               </w:rPr>
-              <w:t>{username:’’, new:’’}</w:t>
+              <w:t>{</w:t>
+            </w:r>
+            <w:r>
+              <w:rPr>
+                <w:sz w:val="20"/>
+              </w:rPr>
+              <w:t>old</w:t>
+            </w:r>
+            <w:r>
+              <w:rPr>
+                <w:sz w:val="20"/>
+              </w:rPr>
+              <w:t>:’</w:t>
+            </w:r>
+            <w:r>
+              <w:rPr>
+                <w:sz w:val="20"/>
+              </w:rPr>
+              <w:t>username</w:t>
+            </w:r>
+            <w:r>
+              <w:rPr>
+                <w:sz w:val="20"/>
+              </w:rPr>
+              <w:t>’, new:’</w:t>
+            </w:r>
+            <w:r>
+              <w:rPr>
+                <w:sz w:val="20"/>
+              </w:rPr>
+              <w:t>email</w:t>
+            </w:r>
+            <w:r>
+              <w:rPr>
+                <w:sz w:val="20"/>
+              </w:rPr>
+              <w:t>’}</w:t>
             </w:r>
           </w:p>
         </w:tc>
@@ -2025,7 +2059,57 @@
               <w:rPr>
                 <w:sz w:val="20"/>
               </w:rPr>
-              <w:t>{username:’’, password:’’}</w:t>
+              <w:t>{</w:t>
+            </w:r>
+            <w:r>
+              <w:rPr>
+                <w:sz w:val="20"/>
+              </w:rPr>
+              <w:t>old</w:t>
+            </w:r>
+            <w:r>
+              <w:rPr>
+                <w:sz w:val="20"/>
+              </w:rPr>
+              <w:t>:’</w:t>
+            </w:r>
+            <w:r>
+              <w:rPr>
+                <w:sz w:val="20"/>
+              </w:rPr>
+              <w:t>username</w:t>
+            </w:r>
+            <w:r>
+              <w:rPr>
+                <w:sz w:val="20"/>
+              </w:rPr>
+              <w:t xml:space="preserve">’, </w:t>
+            </w:r>
+            <w:r>
+              <w:rPr>
+                <w:sz w:val="20"/>
+              </w:rPr>
+              <w:t>new</w:t>
+            </w:r>
+            <w:r>
+              <w:rPr>
+                <w:sz w:val="20"/>
+              </w:rPr>
+              <w:t>:’</w:t>
+            </w:r>
+            <w:r>
+              <w:rPr>
+                <w:sz w:val="20"/>
+              </w:rPr>
+              <w:t>password</w:t>
+            </w:r>
+            <w:bookmarkStart w:id="0" w:name="_GoBack"/>
+            <w:bookmarkEnd w:id="0"/>
+            <w:r>
+              <w:rPr>
+                <w:sz w:val="20"/>
+              </w:rPr>
+              <w:t>’}</w:t>
             </w:r>
           </w:p>
         </w:tc>

</xml_diff>

<commit_message>
Added Server Call to Documentation
For the forgot password stuff
</commit_message>
<xml_diff>
--- a/Server Calls.docx
+++ b/Server Calls.docx
@@ -222,21 +222,69 @@
                 <w:color w:val="000000"/>
                 <w:szCs w:val="27"/>
               </w:rPr>
-              <w:t>{"courseId":"1","courseCode":"COMP 248","semester":"Fall","description":"Introduction to programming. Basic data types, variables, expressions, assignments, control flow. Classes, objects, methods.","name":"Object-Oriented Programming I","credits":"3"}</w:t>
-            </w:r>
+              <w:t xml:space="preserve">{"courseId":"1","courseCode":"COMP 248","semester":"Fall","description":"Introduction to programming. Basic data types, variables, expressions, assignments, control flow. Classes, objects, </w:t>
+            </w:r>
+            <w:proofErr w:type="spellStart"/>
             <w:r>
               <w:rPr>
                 <w:color w:val="000000"/>
                 <w:szCs w:val="27"/>
               </w:rPr>
-              <w:t>,</w:t>
-            </w:r>
+              <w:t>methods.","name":"Object-Oriented</w:t>
+            </w:r>
+            <w:proofErr w:type="spellEnd"/>
             <w:r>
               <w:rPr>
                 <w:color w:val="000000"/>
                 <w:szCs w:val="27"/>
               </w:rPr>
-              <w:t>{"courseId":"2","courseCode":"COMP 248","semester":"Winter","description":" Introduction to programming. Basic data types, variables, expressions, assignments, control flow. Classes, objects, methods.","name":"Object-Oriented Programming I","credits":"3"}</w:t>
+              <w:t xml:space="preserve"> Programming I","credits":"3"</w:t>
+            </w:r>
+            <w:proofErr w:type="gramStart"/>
+            <w:r>
+              <w:rPr>
+                <w:color w:val="000000"/>
+                <w:szCs w:val="27"/>
+              </w:rPr>
+              <w:t>}</w:t>
+            </w:r>
+            <w:r>
+              <w:rPr>
+                <w:color w:val="000000"/>
+                <w:szCs w:val="27"/>
+              </w:rPr>
+              <w:t>,</w:t>
+            </w:r>
+            <w:r>
+              <w:rPr>
+                <w:color w:val="000000"/>
+                <w:szCs w:val="27"/>
+              </w:rPr>
+              <w:t>{</w:t>
+            </w:r>
+            <w:proofErr w:type="gramEnd"/>
+            <w:r>
+              <w:rPr>
+                <w:color w:val="000000"/>
+                <w:szCs w:val="27"/>
+              </w:rPr>
+              <w:t xml:space="preserve">"courseId":"2","courseCode":"COMP 248","semester":"Winter","description":" Introduction to programming. Basic data types, variables, expressions, assignments, control flow. Classes, objects, </w:t>
+            </w:r>
+            <w:proofErr w:type="spellStart"/>
+            <w:r>
+              <w:rPr>
+                <w:color w:val="000000"/>
+                <w:szCs w:val="27"/>
+              </w:rPr>
+              <w:t>methods.","name":"Object-Oriented</w:t>
+            </w:r>
+            <w:proofErr w:type="spellEnd"/>
+            <w:r>
+              <w:rPr>
+                <w:color w:val="000000"/>
+                <w:szCs w:val="27"/>
+              </w:rPr>
+              <w:t xml:space="preserve"> Programming I","credits":"3"}</w:t>
             </w:r>
             <w:r>
               <w:rPr>
@@ -367,7 +415,21 @@
               <w:rPr>
                 <w:sz w:val="20"/>
               </w:rPr>
-              <w:t>/sectionsforcourse ****</w:t>
+              <w:t>/</w:t>
+            </w:r>
+            <w:proofErr w:type="spellStart"/>
+            <w:r>
+              <w:rPr>
+                <w:sz w:val="20"/>
+              </w:rPr>
+              <w:t>sectionsforcourse</w:t>
+            </w:r>
+            <w:proofErr w:type="spellEnd"/>
+            <w:r>
+              <w:rPr>
+                <w:sz w:val="20"/>
+              </w:rPr>
+              <w:t xml:space="preserve"> ****</w:t>
             </w:r>
           </w:p>
         </w:tc>
@@ -417,12 +479,14 @@
                 <w:sz w:val="20"/>
               </w:rPr>
             </w:pPr>
+            <w:proofErr w:type="spellStart"/>
             <w:r>
               <w:rPr>
                 <w:sz w:val="20"/>
               </w:rPr>
               <w:t>courseID</w:t>
             </w:r>
+            <w:proofErr w:type="spellEnd"/>
           </w:p>
         </w:tc>
         <w:tc>
@@ -454,8 +518,17 @@
                 <w:sz w:val="20"/>
                 <w:highlight w:val="green"/>
               </w:rPr>
-              <w:t>/userprefs</w:t>
-            </w:r>
+              <w:t>/</w:t>
+            </w:r>
+            <w:proofErr w:type="spellStart"/>
+            <w:r>
+              <w:rPr>
+                <w:sz w:val="20"/>
+                <w:highlight w:val="green"/>
+              </w:rPr>
+              <w:t>userprefs</w:t>
+            </w:r>
+            <w:proofErr w:type="spellEnd"/>
           </w:p>
         </w:tc>
         <w:tc>
@@ -626,7 +699,23 @@
               </w:rPr>
             </w:pPr>
             <w:r>
-              <w:t>{"List":[{"name":"oop", "number":"248"},{"name":"oop2", "number":"249"}]}</w:t>
+              <w:t>{"List</w:t>
+            </w:r>
+            <w:proofErr w:type="gramStart"/>
+            <w:r>
+              <w:t>":[</w:t>
+            </w:r>
+            <w:proofErr w:type="gramEnd"/>
+            <w:r>
+              <w:t>{"name":"</w:t>
+            </w:r>
+            <w:proofErr w:type="spellStart"/>
+            <w:r>
+              <w:t>oop</w:t>
+            </w:r>
+            <w:proofErr w:type="spellEnd"/>
+            <w:r>
+              <w:t>", "number":"248"},{"name":"oop2", "number":"249"}]}</w:t>
             </w:r>
           </w:p>
         </w:tc>
@@ -729,7 +818,23 @@
               </w:rPr>
             </w:pPr>
             <w:r>
-              <w:t>{"List":[{"name":"oop", "number":"248"},{"name":"oop2", "number":"249"}]}</w:t>
+              <w:t>{"List</w:t>
+            </w:r>
+            <w:proofErr w:type="gramStart"/>
+            <w:r>
+              <w:t>":[</w:t>
+            </w:r>
+            <w:proofErr w:type="gramEnd"/>
+            <w:r>
+              <w:t>{"name":"</w:t>
+            </w:r>
+            <w:proofErr w:type="spellStart"/>
+            <w:r>
+              <w:t>oop</w:t>
+            </w:r>
+            <w:proofErr w:type="spellEnd"/>
+            <w:r>
+              <w:t>", "number":"248"},{"name":"oop2", "number":"249"}]}</w:t>
             </w:r>
           </w:p>
         </w:tc>
@@ -835,8 +940,16 @@
               <w:rPr>
                 <w:sz w:val="20"/>
               </w:rPr>
-              <w:t>/addcourse</w:t>
-            </w:r>
+              <w:t>/</w:t>
+            </w:r>
+            <w:proofErr w:type="spellStart"/>
+            <w:r>
+              <w:rPr>
+                <w:sz w:val="20"/>
+              </w:rPr>
+              <w:t>addcourse</w:t>
+            </w:r>
+            <w:proofErr w:type="spellEnd"/>
           </w:p>
         </w:tc>
         <w:tc>
@@ -941,8 +1054,16 @@
                 <w:sz w:val="20"/>
               </w:rPr>
               <w:lastRenderedPageBreak/>
-              <w:t>/addsection</w:t>
-            </w:r>
+              <w:t>/</w:t>
+            </w:r>
+            <w:proofErr w:type="spellStart"/>
+            <w:r>
+              <w:rPr>
+                <w:sz w:val="20"/>
+              </w:rPr>
+              <w:t>addsection</w:t>
+            </w:r>
+            <w:proofErr w:type="spellEnd"/>
           </w:p>
         </w:tc>
         <w:tc>
@@ -1040,8 +1161,16 @@
               <w:rPr>
                 <w:sz w:val="20"/>
               </w:rPr>
-              <w:t>/removecourse</w:t>
-            </w:r>
+              <w:t>/</w:t>
+            </w:r>
+            <w:proofErr w:type="spellStart"/>
+            <w:r>
+              <w:rPr>
+                <w:sz w:val="20"/>
+              </w:rPr>
+              <w:t>removecourse</w:t>
+            </w:r>
+            <w:proofErr w:type="spellEnd"/>
           </w:p>
         </w:tc>
         <w:tc>
@@ -1090,12 +1219,14 @@
                 <w:sz w:val="20"/>
               </w:rPr>
             </w:pPr>
+            <w:proofErr w:type="spellStart"/>
             <w:r>
               <w:rPr>
                 <w:sz w:val="20"/>
               </w:rPr>
               <w:t>courseID</w:t>
             </w:r>
+            <w:proofErr w:type="spellEnd"/>
           </w:p>
         </w:tc>
         <w:tc>
@@ -1132,8 +1263,16 @@
               <w:rPr>
                 <w:sz w:val="20"/>
               </w:rPr>
-              <w:t>/removesection</w:t>
-            </w:r>
+              <w:t>/</w:t>
+            </w:r>
+            <w:proofErr w:type="spellStart"/>
+            <w:r>
+              <w:rPr>
+                <w:sz w:val="20"/>
+              </w:rPr>
+              <w:t>removesection</w:t>
+            </w:r>
+            <w:proofErr w:type="spellEnd"/>
           </w:p>
         </w:tc>
         <w:tc>
@@ -1186,7 +1325,37 @@
               <w:rPr>
                 <w:sz w:val="20"/>
               </w:rPr>
-              <w:t>{course:courseID, section:sectionID}</w:t>
+              <w:t>{</w:t>
+            </w:r>
+            <w:proofErr w:type="spellStart"/>
+            <w:proofErr w:type="gramStart"/>
+            <w:r>
+              <w:rPr>
+                <w:sz w:val="20"/>
+              </w:rPr>
+              <w:t>course:courseID</w:t>
+            </w:r>
+            <w:proofErr w:type="spellEnd"/>
+            <w:proofErr w:type="gramEnd"/>
+            <w:r>
+              <w:rPr>
+                <w:sz w:val="20"/>
+              </w:rPr>
+              <w:t xml:space="preserve">, </w:t>
+            </w:r>
+            <w:proofErr w:type="spellStart"/>
+            <w:r>
+              <w:rPr>
+                <w:sz w:val="20"/>
+              </w:rPr>
+              <w:t>section:sectionID</w:t>
+            </w:r>
+            <w:proofErr w:type="spellEnd"/>
+            <w:r>
+              <w:rPr>
+                <w:sz w:val="20"/>
+              </w:rPr>
+              <w:t>}</w:t>
             </w:r>
           </w:p>
         </w:tc>
@@ -1224,8 +1393,16 @@
               <w:rPr>
                 <w:sz w:val="20"/>
               </w:rPr>
-              <w:t>/editcourse</w:t>
-            </w:r>
+              <w:t>/</w:t>
+            </w:r>
+            <w:proofErr w:type="spellStart"/>
+            <w:r>
+              <w:rPr>
+                <w:sz w:val="20"/>
+              </w:rPr>
+              <w:t>editcourse</w:t>
+            </w:r>
+            <w:proofErr w:type="spellEnd"/>
           </w:p>
         </w:tc>
         <w:tc>
@@ -1310,8 +1487,16 @@
               <w:rPr>
                 <w:sz w:val="20"/>
               </w:rPr>
-              <w:t>/editsection</w:t>
-            </w:r>
+              <w:t>/</w:t>
+            </w:r>
+            <w:proofErr w:type="spellStart"/>
+            <w:r>
+              <w:rPr>
+                <w:sz w:val="20"/>
+              </w:rPr>
+              <w:t>editsection</w:t>
+            </w:r>
+            <w:proofErr w:type="spellEnd"/>
           </w:p>
         </w:tc>
         <w:tc>
@@ -1397,8 +1582,17 @@
                 <w:sz w:val="20"/>
                 <w:highlight w:val="green"/>
               </w:rPr>
-              <w:t>/editpreferences</w:t>
-            </w:r>
+              <w:t>/</w:t>
+            </w:r>
+            <w:proofErr w:type="spellStart"/>
+            <w:r>
+              <w:rPr>
+                <w:sz w:val="20"/>
+                <w:highlight w:val="green"/>
+              </w:rPr>
+              <w:t>editpreferences</w:t>
+            </w:r>
+            <w:proofErr w:type="spellEnd"/>
           </w:p>
         </w:tc>
         <w:tc>
@@ -1451,7 +1645,57 @@
               <w:rPr>
                 <w:sz w:val="20"/>
               </w:rPr>
-              <w:t>{username:’’,cload:'',dayoff:'',preftime:''}}</w:t>
+              <w:t>{username:’</w:t>
+            </w:r>
+            <w:proofErr w:type="gramStart"/>
+            <w:r>
+              <w:rPr>
+                <w:sz w:val="20"/>
+              </w:rPr>
+              <w:t>’,</w:t>
+            </w:r>
+            <w:proofErr w:type="spellStart"/>
+            <w:r>
+              <w:rPr>
+                <w:sz w:val="20"/>
+              </w:rPr>
+              <w:t>cload</w:t>
+            </w:r>
+            <w:proofErr w:type="spellEnd"/>
+            <w:proofErr w:type="gramEnd"/>
+            <w:r>
+              <w:rPr>
+                <w:sz w:val="20"/>
+              </w:rPr>
+              <w:t>:'',</w:t>
+            </w:r>
+            <w:proofErr w:type="spellStart"/>
+            <w:r>
+              <w:rPr>
+                <w:sz w:val="20"/>
+              </w:rPr>
+              <w:t>dayoff</w:t>
+            </w:r>
+            <w:proofErr w:type="spellEnd"/>
+            <w:r>
+              <w:rPr>
+                <w:sz w:val="20"/>
+              </w:rPr>
+              <w:t>:'',</w:t>
+            </w:r>
+            <w:proofErr w:type="spellStart"/>
+            <w:r>
+              <w:rPr>
+                <w:sz w:val="20"/>
+              </w:rPr>
+              <w:t>preftime</w:t>
+            </w:r>
+            <w:proofErr w:type="spellEnd"/>
+            <w:r>
+              <w:rPr>
+                <w:sz w:val="20"/>
+              </w:rPr>
+              <w:t>:''}}</w:t>
             </w:r>
           </w:p>
         </w:tc>
@@ -1491,8 +1735,17 @@
                 <w:sz w:val="20"/>
                 <w:highlight w:val="green"/>
               </w:rPr>
-              <w:t>/editneededcourses</w:t>
-            </w:r>
+              <w:t>/</w:t>
+            </w:r>
+            <w:proofErr w:type="spellStart"/>
+            <w:r>
+              <w:rPr>
+                <w:sz w:val="20"/>
+                <w:highlight w:val="green"/>
+              </w:rPr>
+              <w:t>editneededcourses</w:t>
+            </w:r>
+            <w:proofErr w:type="spellEnd"/>
           </w:p>
         </w:tc>
         <w:tc>
@@ -1505,11 +1758,19 @@
                 <w:sz w:val="20"/>
               </w:rPr>
             </w:pPr>
-            <w:r>
-              <w:rPr>
-                <w:sz w:val="20"/>
-              </w:rPr>
-              <w:t>Edit  user’s needed courses</w:t>
+            <w:proofErr w:type="gramStart"/>
+            <w:r>
+              <w:rPr>
+                <w:sz w:val="20"/>
+              </w:rPr>
+              <w:t>Edit  user’s</w:t>
+            </w:r>
+            <w:proofErr w:type="gramEnd"/>
+            <w:r>
+              <w:rPr>
+                <w:sz w:val="20"/>
+              </w:rPr>
+              <w:t xml:space="preserve"> needed courses</w:t>
             </w:r>
           </w:p>
         </w:tc>
@@ -1547,11 +1808,19 @@
               </w:rPr>
               <w:t xml:space="preserve">{username:’’, </w:t>
             </w:r>
-            <w:r>
-              <w:rPr>
-                <w:sz w:val="20"/>
-              </w:rPr>
-              <w:t>json:</w:t>
+            <w:proofErr w:type="spellStart"/>
+            <w:r>
+              <w:rPr>
+                <w:sz w:val="20"/>
+              </w:rPr>
+              <w:t>json</w:t>
+            </w:r>
+            <w:proofErr w:type="spellEnd"/>
+            <w:r>
+              <w:rPr>
+                <w:sz w:val="20"/>
+              </w:rPr>
+              <w:t>:</w:t>
             </w:r>
             <w:r>
               <w:t xml:space="preserve"> </w:t>
@@ -1560,7 +1829,35 @@
               <w:rPr>
                 <w:sz w:val="20"/>
               </w:rPr>
-              <w:t>'{"List":[{"name":"oop", "number":"248"},{"n</w:t>
+              <w:t>'{"List</w:t>
+            </w:r>
+            <w:proofErr w:type="gramStart"/>
+            <w:r>
+              <w:rPr>
+                <w:sz w:val="20"/>
+              </w:rPr>
+              <w:t>":[</w:t>
+            </w:r>
+            <w:proofErr w:type="gramEnd"/>
+            <w:r>
+              <w:rPr>
+                <w:sz w:val="20"/>
+              </w:rPr>
+              <w:t>{"name":"</w:t>
+            </w:r>
+            <w:proofErr w:type="spellStart"/>
+            <w:r>
+              <w:rPr>
+                <w:sz w:val="20"/>
+              </w:rPr>
+              <w:t>oop</w:t>
+            </w:r>
+            <w:proofErr w:type="spellEnd"/>
+            <w:r>
+              <w:rPr>
+                <w:sz w:val="20"/>
+              </w:rPr>
+              <w:t>", "number":"248"},{"n</w:t>
             </w:r>
             <w:r>
               <w:rPr>
@@ -1606,8 +1903,17 @@
                 <w:sz w:val="20"/>
                 <w:highlight w:val="green"/>
               </w:rPr>
-              <w:t>/edittakencourses</w:t>
-            </w:r>
+              <w:t>/</w:t>
+            </w:r>
+            <w:proofErr w:type="spellStart"/>
+            <w:r>
+              <w:rPr>
+                <w:sz w:val="20"/>
+                <w:highlight w:val="green"/>
+              </w:rPr>
+              <w:t>edittakencourses</w:t>
+            </w:r>
+            <w:proofErr w:type="spellEnd"/>
           </w:p>
         </w:tc>
         <w:tc>
@@ -1662,11 +1968,19 @@
               </w:rPr>
               <w:t xml:space="preserve">{username:’’, </w:t>
             </w:r>
-            <w:r>
-              <w:rPr>
-                <w:sz w:val="20"/>
-              </w:rPr>
-              <w:t>json:</w:t>
+            <w:proofErr w:type="spellStart"/>
+            <w:r>
+              <w:rPr>
+                <w:sz w:val="20"/>
+              </w:rPr>
+              <w:t>json</w:t>
+            </w:r>
+            <w:proofErr w:type="spellEnd"/>
+            <w:r>
+              <w:rPr>
+                <w:sz w:val="20"/>
+              </w:rPr>
+              <w:t>:</w:t>
             </w:r>
             <w:r>
               <w:t xml:space="preserve"> </w:t>
@@ -1675,7 +1989,35 @@
               <w:rPr>
                 <w:sz w:val="20"/>
               </w:rPr>
-              <w:t>'{"List":[{"name":"oop", "number":"248"},{"n</w:t>
+              <w:t>'{"List</w:t>
+            </w:r>
+            <w:proofErr w:type="gramStart"/>
+            <w:r>
+              <w:rPr>
+                <w:sz w:val="20"/>
+              </w:rPr>
+              <w:t>":[</w:t>
+            </w:r>
+            <w:proofErr w:type="gramEnd"/>
+            <w:r>
+              <w:rPr>
+                <w:sz w:val="20"/>
+              </w:rPr>
+              <w:t>{"name":"</w:t>
+            </w:r>
+            <w:proofErr w:type="spellStart"/>
+            <w:r>
+              <w:rPr>
+                <w:sz w:val="20"/>
+              </w:rPr>
+              <w:t>oop</w:t>
+            </w:r>
+            <w:proofErr w:type="spellEnd"/>
+            <w:r>
+              <w:rPr>
+                <w:sz w:val="20"/>
+              </w:rPr>
+              <w:t>", "number":"248"},{"n</w:t>
             </w:r>
             <w:r>
               <w:rPr>
@@ -1731,8 +2073,18 @@
                 <w:sz w:val="20"/>
                 <w:highlight w:val="green"/>
               </w:rPr>
-              <w:t>/editusername</w:t>
-            </w:r>
+              <w:t>/</w:t>
+            </w:r>
+            <w:proofErr w:type="spellStart"/>
+            <w:r>
+              <w:rPr>
+                <w:color w:val="385623" w:themeColor="accent6" w:themeShade="80"/>
+                <w:sz w:val="20"/>
+                <w:highlight w:val="green"/>
+              </w:rPr>
+              <w:t>editusername</w:t>
+            </w:r>
+            <w:proofErr w:type="spellEnd"/>
           </w:p>
         </w:tc>
         <w:tc>
@@ -1825,6 +2177,7 @@
                 <w:sz w:val="20"/>
               </w:rPr>
             </w:pPr>
+            <w:proofErr w:type="gramStart"/>
             <w:r>
               <w:rPr>
                 <w:sz w:val="20"/>
@@ -1836,7 +2189,28 @@
               <w:rPr>
                 <w:sz w:val="20"/>
               </w:rPr>
-              <w:t xml:space="preserve"> : result"=&gt;"true","username"=&gt;"$new")</w:t>
+              <w:t xml:space="preserve"> :</w:t>
+            </w:r>
+            <w:proofErr w:type="gramEnd"/>
+            <w:r>
+              <w:rPr>
+                <w:sz w:val="20"/>
+              </w:rPr>
+              <w:t xml:space="preserve"> result"=&gt;"</w:t>
+            </w:r>
+            <w:proofErr w:type="spellStart"/>
+            <w:r>
+              <w:rPr>
+                <w:sz w:val="20"/>
+              </w:rPr>
+              <w:t>true","username</w:t>
+            </w:r>
+            <w:proofErr w:type="spellEnd"/>
+            <w:r>
+              <w:rPr>
+                <w:sz w:val="20"/>
+              </w:rPr>
+              <w:t>"=&gt;"$new")</w:t>
             </w:r>
           </w:p>
         </w:tc>
@@ -1860,8 +2234,18 @@
                 <w:sz w:val="20"/>
                 <w:highlight w:val="green"/>
               </w:rPr>
-              <w:t>/editemail</w:t>
-            </w:r>
+              <w:t>/</w:t>
+            </w:r>
+            <w:proofErr w:type="spellStart"/>
+            <w:r>
+              <w:rPr>
+                <w:color w:val="385623" w:themeColor="accent6" w:themeShade="80"/>
+                <w:sz w:val="20"/>
+                <w:highlight w:val="green"/>
+              </w:rPr>
+              <w:t>editemail</w:t>
+            </w:r>
+            <w:proofErr w:type="spellEnd"/>
           </w:p>
         </w:tc>
         <w:tc>
@@ -1916,6 +2300,7 @@
               </w:rPr>
               <w:t>{</w:t>
             </w:r>
+            <w:proofErr w:type="spellStart"/>
             <w:r>
               <w:rPr>
                 <w:sz w:val="20"/>
@@ -1934,11 +2319,19 @@
               </w:rPr>
               <w:t>username</w:t>
             </w:r>
-            <w:r>
-              <w:rPr>
-                <w:sz w:val="20"/>
-              </w:rPr>
-              <w:t>’, new:’</w:t>
+            <w:proofErr w:type="spellEnd"/>
+            <w:r>
+              <w:rPr>
+                <w:sz w:val="20"/>
+              </w:rPr>
+              <w:t xml:space="preserve">’, </w:t>
+            </w:r>
+            <w:proofErr w:type="spellStart"/>
+            <w:r>
+              <w:rPr>
+                <w:sz w:val="20"/>
+              </w:rPr>
+              <w:t>new:’</w:t>
             </w:r>
             <w:r>
               <w:rPr>
@@ -1946,6 +2339,7 @@
               </w:rPr>
               <w:t>email</w:t>
             </w:r>
+            <w:proofErr w:type="spellEnd"/>
             <w:r>
               <w:rPr>
                 <w:sz w:val="20"/>
@@ -1968,21 +2362,57 @@
               <w:rPr>
                 <w:sz w:val="20"/>
               </w:rPr>
-              <w:t>("success"=&gt;"true","username"=&gt;"$old","email"=&gt;"$new")</w:t>
-            </w:r>
-          </w:p>
-          <w:p>
-            <w:pPr>
-              <w:rPr>
-                <w:sz w:val="20"/>
-              </w:rPr>
-            </w:pPr>
-            <w:r>
-              <w:rPr>
-                <w:sz w:val="20"/>
-              </w:rPr>
-              <w:t>False: userna</w:t>
-            </w:r>
+              <w:t>("success"=&gt;"</w:t>
+            </w:r>
+            <w:proofErr w:type="spellStart"/>
+            <w:r>
+              <w:rPr>
+                <w:sz w:val="20"/>
+              </w:rPr>
+              <w:t>true","username</w:t>
+            </w:r>
+            <w:proofErr w:type="spellEnd"/>
+            <w:r>
+              <w:rPr>
+                <w:sz w:val="20"/>
+              </w:rPr>
+              <w:t>"=&gt;"$</w:t>
+            </w:r>
+            <w:proofErr w:type="spellStart"/>
+            <w:r>
+              <w:rPr>
+                <w:sz w:val="20"/>
+              </w:rPr>
+              <w:t>old","email</w:t>
+            </w:r>
+            <w:proofErr w:type="spellEnd"/>
+            <w:r>
+              <w:rPr>
+                <w:sz w:val="20"/>
+              </w:rPr>
+              <w:t>"=&gt;"$new")</w:t>
+            </w:r>
+          </w:p>
+          <w:p>
+            <w:pPr>
+              <w:rPr>
+                <w:sz w:val="20"/>
+              </w:rPr>
+            </w:pPr>
+            <w:r>
+              <w:rPr>
+                <w:sz w:val="20"/>
+              </w:rPr>
+              <w:t xml:space="preserve">False: </w:t>
+            </w:r>
+            <w:proofErr w:type="spellStart"/>
+            <w:r>
+              <w:rPr>
+                <w:sz w:val="20"/>
+              </w:rPr>
+              <w:t>userna</w:t>
+            </w:r>
+            <w:proofErr w:type="spellEnd"/>
           </w:p>
         </w:tc>
       </w:tr>
@@ -2005,8 +2435,18 @@
                 <w:sz w:val="20"/>
                 <w:highlight w:val="green"/>
               </w:rPr>
-              <w:t>/editpassword</w:t>
-            </w:r>
+              <w:t>/</w:t>
+            </w:r>
+            <w:proofErr w:type="spellStart"/>
+            <w:r>
+              <w:rPr>
+                <w:color w:val="385623" w:themeColor="accent6" w:themeShade="80"/>
+                <w:sz w:val="20"/>
+                <w:highlight w:val="green"/>
+              </w:rPr>
+              <w:t>editpassword</w:t>
+            </w:r>
+            <w:proofErr w:type="spellEnd"/>
           </w:p>
         </w:tc>
         <w:tc>
@@ -2061,6 +2501,7 @@
               </w:rPr>
               <w:t>{</w:t>
             </w:r>
+            <w:proofErr w:type="spellStart"/>
             <w:r>
               <w:rPr>
                 <w:sz w:val="20"/>
@@ -2079,12 +2520,14 @@
               </w:rPr>
               <w:t>username</w:t>
             </w:r>
+            <w:proofErr w:type="spellEnd"/>
             <w:r>
               <w:rPr>
                 <w:sz w:val="20"/>
               </w:rPr>
               <w:t xml:space="preserve">’, </w:t>
             </w:r>
+            <w:proofErr w:type="spellStart"/>
             <w:r>
               <w:rPr>
                 <w:sz w:val="20"/>
@@ -2102,389 +2545,557 @@
                 <w:sz w:val="20"/>
               </w:rPr>
               <w:t>password</w:t>
+            </w:r>
+            <w:proofErr w:type="spellEnd"/>
+            <w:r>
+              <w:rPr>
+                <w:sz w:val="20"/>
+              </w:rPr>
+              <w:t>’}</w:t>
+            </w:r>
+          </w:p>
+        </w:tc>
+        <w:tc>
+          <w:tcPr>
+            <w:tcW w:w="2965" w:type="dxa"/>
+          </w:tcPr>
+          <w:p>
+            <w:pPr>
+              <w:rPr>
+                <w:sz w:val="20"/>
+              </w:rPr>
+            </w:pPr>
+            <w:r>
+              <w:rPr>
+                <w:sz w:val="20"/>
+              </w:rPr>
+              <w:t>"success"=&gt;"</w:t>
+            </w:r>
+            <w:proofErr w:type="spellStart"/>
+            <w:r>
+              <w:rPr>
+                <w:sz w:val="20"/>
+              </w:rPr>
+              <w:t>true","password</w:t>
+            </w:r>
+            <w:proofErr w:type="spellEnd"/>
+            <w:r>
+              <w:rPr>
+                <w:sz w:val="20"/>
+              </w:rPr>
+              <w:t>"=&gt;"$new"));</w:t>
+            </w:r>
+          </w:p>
+        </w:tc>
+      </w:tr>
+      <w:tr>
+        <w:tc>
+          <w:tcPr>
+            <w:tcW w:w="1072" w:type="dxa"/>
+          </w:tcPr>
+          <w:p>
+            <w:pPr>
+              <w:rPr>
+                <w:sz w:val="20"/>
+              </w:rPr>
+            </w:pPr>
+            <w:r>
+              <w:rPr>
+                <w:sz w:val="20"/>
+                <w:highlight w:val="green"/>
+              </w:rPr>
+              <w:t>/email</w:t>
+            </w:r>
+          </w:p>
+        </w:tc>
+        <w:tc>
+          <w:tcPr>
+            <w:tcW w:w="2073" w:type="dxa"/>
+          </w:tcPr>
+          <w:p>
+            <w:pPr>
+              <w:rPr>
+                <w:sz w:val="20"/>
+              </w:rPr>
+            </w:pPr>
+            <w:r>
+              <w:rPr>
+                <w:sz w:val="20"/>
+              </w:rPr>
+              <w:t>Get user’s email</w:t>
+            </w:r>
+          </w:p>
+        </w:tc>
+        <w:tc>
+          <w:tcPr>
+            <w:tcW w:w="720" w:type="dxa"/>
+          </w:tcPr>
+          <w:p>
+            <w:pPr>
+              <w:rPr>
+                <w:sz w:val="20"/>
+              </w:rPr>
+            </w:pPr>
+            <w:r>
+              <w:rPr>
+                <w:sz w:val="20"/>
+              </w:rPr>
+              <w:t>POST</w:t>
+            </w:r>
+          </w:p>
+        </w:tc>
+        <w:tc>
+          <w:tcPr>
+            <w:tcW w:w="2520" w:type="dxa"/>
+          </w:tcPr>
+          <w:p>
+            <w:pPr>
+              <w:rPr>
+                <w:sz w:val="20"/>
+              </w:rPr>
+            </w:pPr>
+            <w:r>
+              <w:rPr>
+                <w:sz w:val="20"/>
+              </w:rPr>
+              <w:t>username</w:t>
+            </w:r>
+          </w:p>
+        </w:tc>
+        <w:tc>
+          <w:tcPr>
+            <w:tcW w:w="2965" w:type="dxa"/>
+          </w:tcPr>
+          <w:p>
+            <w:pPr>
+              <w:rPr>
+                <w:sz w:val="20"/>
+              </w:rPr>
+            </w:pPr>
+            <w:r>
+              <w:rPr>
+                <w:sz w:val="20"/>
+              </w:rPr>
+              <w:t>E-mail as a String</w:t>
+            </w:r>
+          </w:p>
+          <w:p>
+            <w:pPr>
+              <w:rPr>
+                <w:sz w:val="20"/>
+              </w:rPr>
+            </w:pPr>
+            <w:r>
+              <w:rPr>
+                <w:color w:val="385623" w:themeColor="accent6" w:themeShade="80"/>
+                <w:sz w:val="20"/>
+                <w:highlight w:val="darkYellow"/>
+              </w:rPr>
+              <w:t>Now</w:t>
+            </w:r>
+            <w:r>
+              <w:rPr>
+                <w:sz w:val="20"/>
+              </w:rPr>
+              <w:t>:  "result":"good","username":"JasonB","email":"newEnail@email.com"}</w:t>
+            </w:r>
+          </w:p>
+        </w:tc>
+      </w:tr>
+      <w:tr>
+        <w:tc>
+          <w:tcPr>
+            <w:tcW w:w="1072" w:type="dxa"/>
+          </w:tcPr>
+          <w:p>
+            <w:pPr>
+              <w:rPr>
+                <w:sz w:val="20"/>
+                <w:highlight w:val="darkYellow"/>
+              </w:rPr>
+            </w:pPr>
+            <w:r>
+              <w:rPr>
+                <w:sz w:val="20"/>
+                <w:highlight w:val="green"/>
+              </w:rPr>
+              <w:t>/login</w:t>
+            </w:r>
+          </w:p>
+        </w:tc>
+        <w:tc>
+          <w:tcPr>
+            <w:tcW w:w="2073" w:type="dxa"/>
+          </w:tcPr>
+          <w:p>
+            <w:pPr>
+              <w:rPr>
+                <w:sz w:val="20"/>
+              </w:rPr>
+            </w:pPr>
+            <w:r>
+              <w:rPr>
+                <w:sz w:val="20"/>
+              </w:rPr>
+              <w:t>Login verification</w:t>
+            </w:r>
+          </w:p>
+        </w:tc>
+        <w:tc>
+          <w:tcPr>
+            <w:tcW w:w="720" w:type="dxa"/>
+          </w:tcPr>
+          <w:p>
+            <w:pPr>
+              <w:rPr>
+                <w:sz w:val="20"/>
+              </w:rPr>
+            </w:pPr>
+            <w:r>
+              <w:rPr>
+                <w:sz w:val="20"/>
+              </w:rPr>
+              <w:t>POST</w:t>
+            </w:r>
+          </w:p>
+        </w:tc>
+        <w:tc>
+          <w:tcPr>
+            <w:tcW w:w="2520" w:type="dxa"/>
+          </w:tcPr>
+          <w:p>
+            <w:pPr>
+              <w:rPr>
+                <w:sz w:val="20"/>
+              </w:rPr>
+            </w:pPr>
+            <w:r>
+              <w:rPr>
+                <w:sz w:val="20"/>
+              </w:rPr>
+              <w:t>{username:’’, password:’’}</w:t>
+            </w:r>
+          </w:p>
+        </w:tc>
+        <w:tc>
+          <w:tcPr>
+            <w:tcW w:w="2965" w:type="dxa"/>
+          </w:tcPr>
+          <w:p>
+            <w:pPr>
+              <w:rPr>
+                <w:sz w:val="20"/>
+              </w:rPr>
+            </w:pPr>
+            <w:r>
+              <w:rPr>
+                <w:sz w:val="20"/>
+              </w:rPr>
+              <w:t>{</w:t>
+            </w:r>
+            <w:proofErr w:type="spellStart"/>
+            <w:proofErr w:type="gramStart"/>
+            <w:r>
+              <w:rPr>
+                <w:sz w:val="20"/>
+              </w:rPr>
+              <w:t>success:bool</w:t>
+            </w:r>
+            <w:proofErr w:type="spellEnd"/>
+            <w:proofErr w:type="gramEnd"/>
+            <w:r>
+              <w:rPr>
+                <w:sz w:val="20"/>
+              </w:rPr>
+              <w:t xml:space="preserve">, </w:t>
+            </w:r>
+            <w:proofErr w:type="spellStart"/>
+            <w:r>
+              <w:rPr>
+                <w:sz w:val="20"/>
+              </w:rPr>
+              <w:t>isAdmin:bool</w:t>
+            </w:r>
+            <w:proofErr w:type="spellEnd"/>
+            <w:r>
+              <w:rPr>
+                <w:sz w:val="20"/>
+              </w:rPr>
+              <w:t>}</w:t>
+            </w:r>
+          </w:p>
+          <w:p>
+            <w:pPr>
+              <w:rPr>
+                <w:sz w:val="20"/>
+              </w:rPr>
+            </w:pPr>
+            <w:r>
+              <w:rPr>
+                <w:color w:val="385623" w:themeColor="accent6" w:themeShade="80"/>
+                <w:sz w:val="20"/>
+                <w:highlight w:val="darkYellow"/>
+              </w:rPr>
+              <w:t>Now</w:t>
+            </w:r>
+            <w:r>
+              <w:rPr>
+                <w:sz w:val="20"/>
+              </w:rPr>
+              <w:t>: {"success":"true","username":"JASONB","</w:t>
+            </w:r>
+            <w:proofErr w:type="spellStart"/>
+            <w:r>
+              <w:rPr>
+                <w:sz w:val="20"/>
+              </w:rPr>
+              <w:t>isAdmin</w:t>
+            </w:r>
+            <w:proofErr w:type="spellEnd"/>
+            <w:r>
+              <w:rPr>
+                <w:sz w:val="20"/>
+              </w:rPr>
+              <w:t>":"true"}</w:t>
+            </w:r>
+          </w:p>
+        </w:tc>
+      </w:tr>
+      <w:tr>
+        <w:tc>
+          <w:tcPr>
+            <w:tcW w:w="1072" w:type="dxa"/>
+          </w:tcPr>
+          <w:p>
+            <w:pPr>
+              <w:rPr>
+                <w:sz w:val="20"/>
+                <w:highlight w:val="darkYellow"/>
+              </w:rPr>
+            </w:pPr>
+            <w:r>
+              <w:rPr>
+                <w:sz w:val="20"/>
+                <w:highlight w:val="green"/>
+              </w:rPr>
+              <w:t>/register</w:t>
+            </w:r>
+          </w:p>
+        </w:tc>
+        <w:tc>
+          <w:tcPr>
+            <w:tcW w:w="2073" w:type="dxa"/>
+          </w:tcPr>
+          <w:p>
+            <w:pPr>
+              <w:rPr>
+                <w:sz w:val="20"/>
+              </w:rPr>
+            </w:pPr>
+            <w:r>
+              <w:rPr>
+                <w:sz w:val="20"/>
+              </w:rPr>
+              <w:t>Register user</w:t>
+            </w:r>
+          </w:p>
+        </w:tc>
+        <w:tc>
+          <w:tcPr>
+            <w:tcW w:w="720" w:type="dxa"/>
+          </w:tcPr>
+          <w:p>
+            <w:pPr>
+              <w:rPr>
+                <w:sz w:val="20"/>
+              </w:rPr>
+            </w:pPr>
+            <w:r>
+              <w:rPr>
+                <w:sz w:val="20"/>
+              </w:rPr>
+              <w:t>POST</w:t>
+            </w:r>
+          </w:p>
+        </w:tc>
+        <w:tc>
+          <w:tcPr>
+            <w:tcW w:w="2520" w:type="dxa"/>
+          </w:tcPr>
+          <w:p>
+            <w:pPr>
+              <w:rPr>
+                <w:sz w:val="20"/>
+              </w:rPr>
+            </w:pPr>
+            <w:r>
+              <w:rPr>
+                <w:sz w:val="20"/>
+              </w:rPr>
+              <w:t>{username:’’, email:’’, password:’’}</w:t>
+            </w:r>
+          </w:p>
+        </w:tc>
+        <w:tc>
+          <w:tcPr>
+            <w:tcW w:w="2965" w:type="dxa"/>
+          </w:tcPr>
+          <w:p>
+            <w:pPr>
+              <w:rPr>
+                <w:sz w:val="20"/>
+              </w:rPr>
+            </w:pPr>
+            <w:r>
+              <w:rPr>
+                <w:sz w:val="20"/>
+              </w:rPr>
+              <w:t>False: username exists already</w:t>
+            </w:r>
+          </w:p>
+          <w:p>
+            <w:pPr>
+              <w:rPr>
+                <w:sz w:val="20"/>
+              </w:rPr>
+            </w:pPr>
+            <w:r>
+              <w:rPr>
+                <w:sz w:val="20"/>
+              </w:rPr>
+              <w:t>True: otherwise</w:t>
+            </w:r>
+          </w:p>
+          <w:p>
+            <w:pPr>
+              <w:rPr>
+                <w:sz w:val="20"/>
+              </w:rPr>
+            </w:pPr>
+            <w:proofErr w:type="gramStart"/>
+            <w:r>
+              <w:rPr>
+                <w:sz w:val="20"/>
+                <w:highlight w:val="darkYellow"/>
+              </w:rPr>
+              <w:t>Now</w:t>
+            </w:r>
+            <w:r>
+              <w:rPr>
+                <w:sz w:val="20"/>
+              </w:rPr>
+              <w:t xml:space="preserve"> :</w:t>
+            </w:r>
+            <w:proofErr w:type="gramEnd"/>
+            <w:r>
+              <w:rPr>
+                <w:sz w:val="20"/>
+              </w:rPr>
+              <w:t xml:space="preserve"> {"success":"false","username":"SprinkKing","error":"usernametakenalready"}</w:t>
+            </w:r>
+          </w:p>
+        </w:tc>
+      </w:tr>
+      <w:tr>
+        <w:tc>
+          <w:tcPr>
+            <w:tcW w:w="1072" w:type="dxa"/>
+            <w:shd w:val="clear" w:color="auto" w:fill="auto"/>
+          </w:tcPr>
+          <w:p>
+            <w:pPr>
+              <w:rPr>
+                <w:sz w:val="20"/>
+                <w:highlight w:val="green"/>
+              </w:rPr>
+            </w:pPr>
+            <w:r>
+              <w:rPr>
+                <w:sz w:val="20"/>
+              </w:rPr>
+              <w:t>/forgot</w:t>
+            </w:r>
+          </w:p>
+        </w:tc>
+        <w:tc>
+          <w:tcPr>
+            <w:tcW w:w="2073" w:type="dxa"/>
+          </w:tcPr>
+          <w:p>
+            <w:pPr>
+              <w:rPr>
+                <w:sz w:val="20"/>
+              </w:rPr>
+            </w:pPr>
+            <w:r>
+              <w:rPr>
+                <w:sz w:val="20"/>
+              </w:rPr>
+              <w:t>Send the user</w:t>
+            </w:r>
+            <w:r>
+              <w:rPr>
+                <w:sz w:val="20"/>
+              </w:rPr>
+              <w:t xml:space="preserve"> an email with a code they can </w:t>
+            </w:r>
+            <w:r>
+              <w:rPr>
+                <w:sz w:val="20"/>
+              </w:rPr>
+              <w:lastRenderedPageBreak/>
+              <w:t>enter to change their password</w:t>
+            </w:r>
+          </w:p>
+        </w:tc>
+        <w:tc>
+          <w:tcPr>
+            <w:tcW w:w="720" w:type="dxa"/>
+          </w:tcPr>
+          <w:p>
+            <w:pPr>
+              <w:rPr>
+                <w:sz w:val="20"/>
+              </w:rPr>
+            </w:pPr>
+          </w:p>
+        </w:tc>
+        <w:tc>
+          <w:tcPr>
+            <w:tcW w:w="2520" w:type="dxa"/>
+          </w:tcPr>
+          <w:p>
+            <w:pPr>
+              <w:rPr>
+                <w:sz w:val="20"/>
+              </w:rPr>
+            </w:pPr>
+            <w:r>
+              <w:rPr>
+                <w:sz w:val="20"/>
+              </w:rPr>
+              <w:t>{username: ‘’}</w:t>
+            </w:r>
+          </w:p>
+        </w:tc>
+        <w:tc>
+          <w:tcPr>
+            <w:tcW w:w="2965" w:type="dxa"/>
+          </w:tcPr>
+          <w:p>
+            <w:pPr>
+              <w:rPr>
+                <w:sz w:val="20"/>
+              </w:rPr>
+            </w:pPr>
+            <w:r>
+              <w:rPr>
+                <w:sz w:val="20"/>
+              </w:rPr>
+              <w:t>N/A</w:t>
             </w:r>
             <w:bookmarkStart w:id="0" w:name="_GoBack"/>
             <w:bookmarkEnd w:id="0"/>
-            <w:r>
-              <w:rPr>
-                <w:sz w:val="20"/>
-              </w:rPr>
-              <w:t>’}</w:t>
-            </w:r>
-          </w:p>
-        </w:tc>
-        <w:tc>
-          <w:tcPr>
-            <w:tcW w:w="2965" w:type="dxa"/>
-          </w:tcPr>
-          <w:p>
-            <w:pPr>
-              <w:rPr>
-                <w:sz w:val="20"/>
-              </w:rPr>
-            </w:pPr>
-            <w:r>
-              <w:rPr>
-                <w:sz w:val="20"/>
-              </w:rPr>
-              <w:t>"success"=&gt;"true","password"=&gt;"$new"));</w:t>
-            </w:r>
-          </w:p>
-        </w:tc>
-      </w:tr>
-      <w:tr>
-        <w:tc>
-          <w:tcPr>
-            <w:tcW w:w="1072" w:type="dxa"/>
-          </w:tcPr>
-          <w:p>
-            <w:pPr>
-              <w:rPr>
-                <w:sz w:val="20"/>
-              </w:rPr>
-            </w:pPr>
-            <w:r>
-              <w:rPr>
-                <w:sz w:val="20"/>
-                <w:highlight w:val="green"/>
-              </w:rPr>
-              <w:t>/email</w:t>
-            </w:r>
-          </w:p>
-        </w:tc>
-        <w:tc>
-          <w:tcPr>
-            <w:tcW w:w="2073" w:type="dxa"/>
-          </w:tcPr>
-          <w:p>
-            <w:pPr>
-              <w:rPr>
-                <w:sz w:val="20"/>
-              </w:rPr>
-            </w:pPr>
-            <w:r>
-              <w:rPr>
-                <w:sz w:val="20"/>
-              </w:rPr>
-              <w:t>Get user’s email</w:t>
-            </w:r>
-          </w:p>
-        </w:tc>
-        <w:tc>
-          <w:tcPr>
-            <w:tcW w:w="720" w:type="dxa"/>
-          </w:tcPr>
-          <w:p>
-            <w:pPr>
-              <w:rPr>
-                <w:sz w:val="20"/>
-              </w:rPr>
-            </w:pPr>
-            <w:r>
-              <w:rPr>
-                <w:sz w:val="20"/>
-              </w:rPr>
-              <w:t>POST</w:t>
-            </w:r>
-          </w:p>
-        </w:tc>
-        <w:tc>
-          <w:tcPr>
-            <w:tcW w:w="2520" w:type="dxa"/>
-          </w:tcPr>
-          <w:p>
-            <w:pPr>
-              <w:rPr>
-                <w:sz w:val="20"/>
-              </w:rPr>
-            </w:pPr>
-            <w:r>
-              <w:rPr>
-                <w:sz w:val="20"/>
-              </w:rPr>
-              <w:t>username</w:t>
-            </w:r>
-          </w:p>
-        </w:tc>
-        <w:tc>
-          <w:tcPr>
-            <w:tcW w:w="2965" w:type="dxa"/>
-          </w:tcPr>
-          <w:p>
-            <w:pPr>
-              <w:rPr>
-                <w:sz w:val="20"/>
-              </w:rPr>
-            </w:pPr>
-            <w:r>
-              <w:rPr>
-                <w:sz w:val="20"/>
-              </w:rPr>
-              <w:t>E-mail as a String</w:t>
-            </w:r>
-          </w:p>
-          <w:p>
-            <w:pPr>
-              <w:rPr>
-                <w:sz w:val="20"/>
-              </w:rPr>
-            </w:pPr>
-            <w:r>
-              <w:rPr>
-                <w:color w:val="385623" w:themeColor="accent6" w:themeShade="80"/>
-                <w:sz w:val="20"/>
-                <w:highlight w:val="darkYellow"/>
-              </w:rPr>
-              <w:t>Now</w:t>
-            </w:r>
-            <w:r>
-              <w:rPr>
-                <w:sz w:val="20"/>
-              </w:rPr>
-              <w:t>:  "result":"good","username":"JasonB","email":"newEnail@email.com"}</w:t>
-            </w:r>
-          </w:p>
-        </w:tc>
-      </w:tr>
-      <w:tr>
-        <w:tc>
-          <w:tcPr>
-            <w:tcW w:w="1072" w:type="dxa"/>
-          </w:tcPr>
-          <w:p>
-            <w:pPr>
-              <w:rPr>
-                <w:sz w:val="20"/>
-                <w:highlight w:val="darkYellow"/>
-              </w:rPr>
-            </w:pPr>
-            <w:r>
-              <w:rPr>
-                <w:sz w:val="20"/>
-                <w:highlight w:val="green"/>
-              </w:rPr>
-              <w:t>/login</w:t>
-            </w:r>
-          </w:p>
-        </w:tc>
-        <w:tc>
-          <w:tcPr>
-            <w:tcW w:w="2073" w:type="dxa"/>
-          </w:tcPr>
-          <w:p>
-            <w:pPr>
-              <w:rPr>
-                <w:sz w:val="20"/>
-              </w:rPr>
-            </w:pPr>
-            <w:r>
-              <w:rPr>
-                <w:sz w:val="20"/>
-              </w:rPr>
-              <w:t>Login verification</w:t>
-            </w:r>
-          </w:p>
-        </w:tc>
-        <w:tc>
-          <w:tcPr>
-            <w:tcW w:w="720" w:type="dxa"/>
-          </w:tcPr>
-          <w:p>
-            <w:pPr>
-              <w:rPr>
-                <w:sz w:val="20"/>
-              </w:rPr>
-            </w:pPr>
-            <w:r>
-              <w:rPr>
-                <w:sz w:val="20"/>
-              </w:rPr>
-              <w:t>POST</w:t>
-            </w:r>
-          </w:p>
-        </w:tc>
-        <w:tc>
-          <w:tcPr>
-            <w:tcW w:w="2520" w:type="dxa"/>
-          </w:tcPr>
-          <w:p>
-            <w:pPr>
-              <w:rPr>
-                <w:sz w:val="20"/>
-              </w:rPr>
-            </w:pPr>
-            <w:r>
-              <w:rPr>
-                <w:sz w:val="20"/>
-              </w:rPr>
-              <w:t>{username:’’, password:’’}</w:t>
-            </w:r>
-          </w:p>
-        </w:tc>
-        <w:tc>
-          <w:tcPr>
-            <w:tcW w:w="2965" w:type="dxa"/>
-          </w:tcPr>
-          <w:p>
-            <w:pPr>
-              <w:rPr>
-                <w:sz w:val="20"/>
-              </w:rPr>
-            </w:pPr>
-            <w:r>
-              <w:rPr>
-                <w:sz w:val="20"/>
-              </w:rPr>
-              <w:t>{success:bool, isAdmin:bool}</w:t>
-            </w:r>
-          </w:p>
-          <w:p>
-            <w:pPr>
-              <w:rPr>
-                <w:sz w:val="20"/>
-              </w:rPr>
-            </w:pPr>
-            <w:r>
-              <w:rPr>
-                <w:color w:val="385623" w:themeColor="accent6" w:themeShade="80"/>
-                <w:sz w:val="20"/>
-                <w:highlight w:val="darkYellow"/>
-              </w:rPr>
-              <w:t>Now</w:t>
-            </w:r>
-            <w:r>
-              <w:rPr>
-                <w:sz w:val="20"/>
-              </w:rPr>
-              <w:t>: {"success":"true","username":"JASONB","isAdmin":"true"}</w:t>
-            </w:r>
-          </w:p>
-        </w:tc>
-      </w:tr>
-      <w:tr>
-        <w:tc>
-          <w:tcPr>
-            <w:tcW w:w="1072" w:type="dxa"/>
-          </w:tcPr>
-          <w:p>
-            <w:pPr>
-              <w:rPr>
-                <w:sz w:val="20"/>
-                <w:highlight w:val="darkYellow"/>
-              </w:rPr>
-            </w:pPr>
-            <w:r>
-              <w:rPr>
-                <w:sz w:val="20"/>
-                <w:highlight w:val="green"/>
-              </w:rPr>
-              <w:t>/register</w:t>
-            </w:r>
-          </w:p>
-        </w:tc>
-        <w:tc>
-          <w:tcPr>
-            <w:tcW w:w="2073" w:type="dxa"/>
-          </w:tcPr>
-          <w:p>
-            <w:pPr>
-              <w:rPr>
-                <w:sz w:val="20"/>
-              </w:rPr>
-            </w:pPr>
-            <w:r>
-              <w:rPr>
-                <w:sz w:val="20"/>
-              </w:rPr>
-              <w:t>Register user</w:t>
-            </w:r>
-          </w:p>
-        </w:tc>
-        <w:tc>
-          <w:tcPr>
-            <w:tcW w:w="720" w:type="dxa"/>
-          </w:tcPr>
-          <w:p>
-            <w:pPr>
-              <w:rPr>
-                <w:sz w:val="20"/>
-              </w:rPr>
-            </w:pPr>
-            <w:r>
-              <w:rPr>
-                <w:sz w:val="20"/>
-              </w:rPr>
-              <w:t>POST</w:t>
-            </w:r>
-          </w:p>
-        </w:tc>
-        <w:tc>
-          <w:tcPr>
-            <w:tcW w:w="2520" w:type="dxa"/>
-          </w:tcPr>
-          <w:p>
-            <w:pPr>
-              <w:rPr>
-                <w:sz w:val="20"/>
-              </w:rPr>
-            </w:pPr>
-            <w:r>
-              <w:rPr>
-                <w:sz w:val="20"/>
-              </w:rPr>
-              <w:t>{username:’’, email:’’, password:’’}</w:t>
-            </w:r>
-          </w:p>
-        </w:tc>
-        <w:tc>
-          <w:tcPr>
-            <w:tcW w:w="2965" w:type="dxa"/>
-          </w:tcPr>
-          <w:p>
-            <w:pPr>
-              <w:rPr>
-                <w:sz w:val="20"/>
-              </w:rPr>
-            </w:pPr>
-            <w:r>
-              <w:rPr>
-                <w:sz w:val="20"/>
-              </w:rPr>
-              <w:t>False: username exists already</w:t>
-            </w:r>
-          </w:p>
-          <w:p>
-            <w:pPr>
-              <w:rPr>
-                <w:sz w:val="20"/>
-              </w:rPr>
-            </w:pPr>
-            <w:r>
-              <w:rPr>
-                <w:sz w:val="20"/>
-              </w:rPr>
-              <w:t>True: otherwise</w:t>
-            </w:r>
-          </w:p>
-          <w:p>
-            <w:pPr>
-              <w:rPr>
-                <w:sz w:val="20"/>
-              </w:rPr>
-            </w:pPr>
-            <w:r>
-              <w:rPr>
-                <w:sz w:val="20"/>
-                <w:highlight w:val="darkYellow"/>
-              </w:rPr>
-              <w:t>Now</w:t>
-            </w:r>
-            <w:r>
-              <w:rPr>
-                <w:sz w:val="20"/>
-              </w:rPr>
-              <w:t xml:space="preserve"> : {"success":"false","username":"SprinkKing","error":"usernametakenalready"}</w:t>
-            </w:r>
           </w:p>
         </w:tc>
       </w:tr>
@@ -2499,6 +3110,7 @@
         <w:rPr>
           <w:sz w:val="20"/>
         </w:rPr>
+        <w:lastRenderedPageBreak/>
         <w:t xml:space="preserve">Note: </w:t>
       </w:r>
     </w:p>
@@ -2521,12 +3133,93 @@
           <w:sz w:val="20"/>
         </w:rPr>
       </w:pPr>
+      <w:proofErr w:type="spellStart"/>
       <w:r>
         <w:rPr>
           <w:sz w:val="20"/>
         </w:rPr>
-        <w:lastRenderedPageBreak/>
-        <w:t>Smallint //courseload</w:t>
+        <w:t>Smallint</w:t>
+      </w:r>
+      <w:proofErr w:type="spellEnd"/>
+      <w:r>
+        <w:rPr>
+          <w:sz w:val="20"/>
+        </w:rPr>
+        <w:t xml:space="preserve"> //</w:t>
+      </w:r>
+      <w:proofErr w:type="spellStart"/>
+      <w:r>
+        <w:rPr>
+          <w:sz w:val="20"/>
+        </w:rPr>
+        <w:t>courseload</w:t>
+      </w:r>
+      <w:proofErr w:type="spellEnd"/>
+    </w:p>
+    <w:p>
+      <w:pPr>
+        <w:rPr>
+          <w:sz w:val="20"/>
+        </w:rPr>
+      </w:pPr>
+      <w:proofErr w:type="spellStart"/>
+      <w:proofErr w:type="gramStart"/>
+      <w:r>
+        <w:rPr>
+          <w:sz w:val="20"/>
+        </w:rPr>
+        <w:t>enum</w:t>
+      </w:r>
+      <w:proofErr w:type="spellEnd"/>
+      <w:r>
+        <w:rPr>
+          <w:sz w:val="20"/>
+        </w:rPr>
+        <w:t>(</w:t>
+      </w:r>
+      <w:proofErr w:type="gramEnd"/>
+      <w:r>
+        <w:rPr>
+          <w:sz w:val="20"/>
+        </w:rPr>
+        <w:t>'None', 'Monday', 'Tuesday', 'Wednesday', 'Thursday', 'Friday')  //</w:t>
+      </w:r>
+      <w:proofErr w:type="spellStart"/>
+      <w:r>
+        <w:rPr>
+          <w:sz w:val="20"/>
+        </w:rPr>
+        <w:t>dayoff</w:t>
+      </w:r>
+      <w:proofErr w:type="spellEnd"/>
+    </w:p>
+    <w:p>
+      <w:pPr>
+        <w:rPr>
+          <w:sz w:val="20"/>
+        </w:rPr>
+      </w:pPr>
+      <w:proofErr w:type="spellStart"/>
+      <w:proofErr w:type="gramStart"/>
+      <w:r>
+        <w:rPr>
+          <w:sz w:val="20"/>
+        </w:rPr>
+        <w:t>enum</w:t>
+      </w:r>
+      <w:proofErr w:type="spellEnd"/>
+      <w:r>
+        <w:rPr>
+          <w:sz w:val="20"/>
+        </w:rPr>
+        <w:t>(</w:t>
+      </w:r>
+      <w:proofErr w:type="gramEnd"/>
+      <w:r>
+        <w:rPr>
+          <w:sz w:val="20"/>
+        </w:rPr>
+        <w:t>'Any', 'Mornings', 'Afternoons', 'Evenings') //preferred time</w:t>
       </w:r>
     </w:p>
     <w:p>
@@ -2539,33 +3232,35 @@
         <w:rPr>
           <w:sz w:val="20"/>
         </w:rPr>
-        <w:t>enum('None', 'Monday', 'Tuesday', 'Wednesday', 'Thursday', 'Friday')  //dayoff</w:t>
+        <w:t xml:space="preserve">since they are stored as an </w:t>
       </w:r>
-    </w:p>
-    <w:p>
-      <w:pPr>
-        <w:rPr>
-          <w:sz w:val="20"/>
-        </w:rPr>
-      </w:pPr>
+      <w:proofErr w:type="spellStart"/>
       <w:r>
         <w:rPr>
           <w:sz w:val="20"/>
         </w:rPr>
-        <w:t>enum('Any', 'Mornings', 'Afternoons', 'Evenings') //preferred time</w:t>
+        <w:t>enum</w:t>
       </w:r>
-    </w:p>
-    <w:p>
-      <w:pPr>
-        <w:rPr>
-          <w:sz w:val="20"/>
-        </w:rPr>
-      </w:pPr>
+      <w:proofErr w:type="spellEnd"/>
       <w:r>
         <w:rPr>
           <w:sz w:val="20"/>
         </w:rPr>
-        <w:t>since they are stored as an enum in the db the choices on the user interface should reflect that.</w:t>
+        <w:t xml:space="preserve"> in the </w:t>
+      </w:r>
+      <w:proofErr w:type="spellStart"/>
+      <w:r>
+        <w:rPr>
+          <w:sz w:val="20"/>
+        </w:rPr>
+        <w:t>db</w:t>
+      </w:r>
+      <w:proofErr w:type="spellEnd"/>
+      <w:r>
+        <w:rPr>
+          <w:sz w:val="20"/>
+        </w:rPr>
+        <w:t xml:space="preserve"> the choices on the user interface should reflect that.</w:t>
       </w:r>
     </w:p>
     <w:sectPr>

</xml_diff>

<commit_message>
Added the edit course and edit section server call
</commit_message>
<xml_diff>
--- a/Server Calls.docx
+++ b/Server Calls.docx
@@ -238,9 +238,8 @@
                 <w:color w:val="000000"/>
                 <w:szCs w:val="27"/>
               </w:rPr>
-              <w:t xml:space="preserve"> Programming I","credits":"3"</w:t>
-            </w:r>
-            <w:proofErr w:type="gramStart"/>
+              <w:t xml:space="preserve"> Programming I","credits":"3</w:t>
+            </w:r>
             <w:r>
               <w:rPr>
                 <w:color w:val="000000"/>
@@ -253,53 +252,15 @@
                 <w:color w:val="000000"/>
                 <w:szCs w:val="27"/>
               </w:rPr>
-              <w:t>,</w:t>
-            </w:r>
+              <w:t>]</w:t>
+            </w:r>
+          </w:p>
+          <w:p>
             <w:r>
               <w:rPr>
                 <w:color w:val="000000"/>
                 <w:szCs w:val="27"/>
               </w:rPr>
-              <w:t>{</w:t>
-            </w:r>
-            <w:proofErr w:type="gramEnd"/>
-            <w:r>
-              <w:rPr>
-                <w:color w:val="000000"/>
-                <w:szCs w:val="27"/>
-              </w:rPr>
-              <w:t xml:space="preserve">"courseId":"2","courseCode":"COMP 248","semester":"Winter","description":" Introduction to programming. Basic data types, variables, expressions, assignments, control flow. Classes, objects, </w:t>
-            </w:r>
-            <w:proofErr w:type="spellStart"/>
-            <w:r>
-              <w:rPr>
-                <w:color w:val="000000"/>
-                <w:szCs w:val="27"/>
-              </w:rPr>
-              <w:t>methods.","name":"Object-Oriented</w:t>
-            </w:r>
-            <w:proofErr w:type="spellEnd"/>
-            <w:r>
-              <w:rPr>
-                <w:color w:val="000000"/>
-                <w:szCs w:val="27"/>
-              </w:rPr>
-              <w:t xml:space="preserve"> Programming I","credits":"3"}</w:t>
-            </w:r>
-            <w:r>
-              <w:rPr>
-                <w:color w:val="000000"/>
-                <w:szCs w:val="27"/>
-              </w:rPr>
-              <w:t>]</w:t>
-            </w:r>
-          </w:p>
-          <w:p>
-            <w:r>
-              <w:rPr>
-                <w:color w:val="000000"/>
-                <w:szCs w:val="27"/>
-              </w:rPr>
               <w:t>//goes on forever</w:t>
             </w:r>
           </w:p>
@@ -319,6 +280,7 @@
             <w:r>
               <w:rPr>
                 <w:sz w:val="20"/>
+                <w:highlight w:val="green"/>
               </w:rPr>
               <w:t>/sections</w:t>
             </w:r>
@@ -392,7 +354,7 @@
               <w:rPr>
                 <w:sz w:val="20"/>
               </w:rPr>
-              <w:t>String that will be parsed</w:t>
+              <w:t>“”</w:t>
             </w:r>
           </w:p>
         </w:tc>
@@ -414,6 +376,7 @@
             <w:r>
               <w:rPr>
                 <w:sz w:val="20"/>
+                <w:highlight w:val="green"/>
               </w:rPr>
               <w:t>/</w:t>
             </w:r>
@@ -421,6 +384,7 @@
             <w:r>
               <w:rPr>
                 <w:sz w:val="20"/>
+                <w:highlight w:val="green"/>
               </w:rPr>
               <w:t>sectionsforcourse</w:t>
             </w:r>
@@ -428,6 +392,7 @@
             <w:r>
               <w:rPr>
                 <w:sz w:val="20"/>
+                <w:highlight w:val="green"/>
               </w:rPr>
               <w:t xml:space="preserve"> ****</w:t>
             </w:r>
@@ -499,6 +464,12 @@
                 <w:sz w:val="20"/>
               </w:rPr>
             </w:pPr>
+            <w:r>
+              <w:rPr>
+                <w:sz w:val="20"/>
+              </w:rPr>
+              <w:t>“”</w:t>
+            </w:r>
           </w:p>
         </w:tc>
       </w:tr>
@@ -1053,6 +1024,506 @@
               <w:rPr>
                 <w:sz w:val="20"/>
               </w:rPr>
+              <w:t>/</w:t>
+            </w:r>
+            <w:proofErr w:type="spellStart"/>
+            <w:r>
+              <w:rPr>
+                <w:sz w:val="20"/>
+              </w:rPr>
+              <w:t>addsection</w:t>
+            </w:r>
+            <w:proofErr w:type="spellEnd"/>
+          </w:p>
+        </w:tc>
+        <w:tc>
+          <w:tcPr>
+            <w:tcW w:w="2073" w:type="dxa"/>
+          </w:tcPr>
+          <w:p>
+            <w:pPr>
+              <w:rPr>
+                <w:sz w:val="20"/>
+              </w:rPr>
+            </w:pPr>
+            <w:r>
+              <w:rPr>
+                <w:sz w:val="20"/>
+              </w:rPr>
+              <w:t>Add a section to the DB</w:t>
+            </w:r>
+          </w:p>
+        </w:tc>
+        <w:tc>
+          <w:tcPr>
+            <w:tcW w:w="720" w:type="dxa"/>
+          </w:tcPr>
+          <w:p>
+            <w:pPr>
+              <w:rPr>
+                <w:sz w:val="20"/>
+              </w:rPr>
+            </w:pPr>
+            <w:r>
+              <w:rPr>
+                <w:sz w:val="20"/>
+              </w:rPr>
+              <w:t>POST</w:t>
+            </w:r>
+          </w:p>
+        </w:tc>
+        <w:tc>
+          <w:tcPr>
+            <w:tcW w:w="2520" w:type="dxa"/>
+          </w:tcPr>
+          <w:p>
+            <w:pPr>
+              <w:rPr>
+                <w:sz w:val="20"/>
+              </w:rPr>
+            </w:pPr>
+          </w:p>
+        </w:tc>
+        <w:tc>
+          <w:tcPr>
+            <w:tcW w:w="2965" w:type="dxa"/>
+          </w:tcPr>
+          <w:p>
+            <w:pPr>
+              <w:rPr>
+                <w:sz w:val="20"/>
+              </w:rPr>
+            </w:pPr>
+            <w:r>
+              <w:rPr>
+                <w:sz w:val="20"/>
+              </w:rPr>
+              <w:t>False: if section with that id already exists</w:t>
+            </w:r>
+          </w:p>
+          <w:p>
+            <w:pPr>
+              <w:rPr>
+                <w:sz w:val="20"/>
+              </w:rPr>
+            </w:pPr>
+            <w:r>
+              <w:rPr>
+                <w:sz w:val="20"/>
+              </w:rPr>
+              <w:t>True: otherwise</w:t>
+            </w:r>
+          </w:p>
+        </w:tc>
+      </w:tr>
+      <w:tr>
+        <w:tc>
+          <w:tcPr>
+            <w:tcW w:w="1072" w:type="dxa"/>
+          </w:tcPr>
+          <w:p>
+            <w:pPr>
+              <w:rPr>
+                <w:sz w:val="20"/>
+              </w:rPr>
+            </w:pPr>
+            <w:r>
+              <w:rPr>
+                <w:sz w:val="20"/>
+              </w:rPr>
+              <w:t>/</w:t>
+            </w:r>
+            <w:proofErr w:type="spellStart"/>
+            <w:r>
+              <w:rPr>
+                <w:sz w:val="20"/>
+              </w:rPr>
+              <w:t>removecourse</w:t>
+            </w:r>
+            <w:proofErr w:type="spellEnd"/>
+          </w:p>
+        </w:tc>
+        <w:tc>
+          <w:tcPr>
+            <w:tcW w:w="2073" w:type="dxa"/>
+          </w:tcPr>
+          <w:p>
+            <w:pPr>
+              <w:rPr>
+                <w:sz w:val="20"/>
+              </w:rPr>
+            </w:pPr>
+            <w:r>
+              <w:rPr>
+                <w:sz w:val="20"/>
+              </w:rPr>
+              <w:t>Remove a course from the DB</w:t>
+            </w:r>
+          </w:p>
+        </w:tc>
+        <w:tc>
+          <w:tcPr>
+            <w:tcW w:w="720" w:type="dxa"/>
+          </w:tcPr>
+          <w:p>
+            <w:pPr>
+              <w:rPr>
+                <w:sz w:val="20"/>
+              </w:rPr>
+            </w:pPr>
+            <w:r>
+              <w:rPr>
+                <w:sz w:val="20"/>
+              </w:rPr>
+              <w:t>POST</w:t>
+            </w:r>
+          </w:p>
+        </w:tc>
+        <w:tc>
+          <w:tcPr>
+            <w:tcW w:w="2520" w:type="dxa"/>
+          </w:tcPr>
+          <w:p>
+            <w:pPr>
+              <w:rPr>
+                <w:sz w:val="20"/>
+              </w:rPr>
+            </w:pPr>
+            <w:proofErr w:type="spellStart"/>
+            <w:r>
+              <w:rPr>
+                <w:sz w:val="20"/>
+              </w:rPr>
+              <w:t>courseID</w:t>
+            </w:r>
+            <w:proofErr w:type="spellEnd"/>
+          </w:p>
+        </w:tc>
+        <w:tc>
+          <w:tcPr>
+            <w:tcW w:w="2965" w:type="dxa"/>
+          </w:tcPr>
+          <w:p>
+            <w:pPr>
+              <w:rPr>
+                <w:sz w:val="20"/>
+              </w:rPr>
+            </w:pPr>
+            <w:r>
+              <w:rPr>
+                <w:sz w:val="20"/>
+              </w:rPr>
+              <w:t>N/A</w:t>
+            </w:r>
+          </w:p>
+        </w:tc>
+      </w:tr>
+      <w:tr>
+        <w:tc>
+          <w:tcPr>
+            <w:tcW w:w="1072" w:type="dxa"/>
+          </w:tcPr>
+          <w:p>
+            <w:pPr>
+              <w:rPr>
+                <w:sz w:val="20"/>
+              </w:rPr>
+            </w:pPr>
+            <w:r>
+              <w:rPr>
+                <w:sz w:val="20"/>
+              </w:rPr>
+              <w:t>/</w:t>
+            </w:r>
+            <w:proofErr w:type="spellStart"/>
+            <w:r>
+              <w:rPr>
+                <w:sz w:val="20"/>
+              </w:rPr>
+              <w:t>removesection</w:t>
+            </w:r>
+            <w:proofErr w:type="spellEnd"/>
+          </w:p>
+        </w:tc>
+        <w:tc>
+          <w:tcPr>
+            <w:tcW w:w="2073" w:type="dxa"/>
+          </w:tcPr>
+          <w:p>
+            <w:pPr>
+              <w:rPr>
+                <w:sz w:val="20"/>
+              </w:rPr>
+            </w:pPr>
+            <w:r>
+              <w:rPr>
+                <w:sz w:val="20"/>
+              </w:rPr>
+              <w:t>Remove a section from the DB</w:t>
+            </w:r>
+          </w:p>
+        </w:tc>
+        <w:tc>
+          <w:tcPr>
+            <w:tcW w:w="720" w:type="dxa"/>
+          </w:tcPr>
+          <w:p>
+            <w:pPr>
+              <w:rPr>
+                <w:sz w:val="20"/>
+              </w:rPr>
+            </w:pPr>
+            <w:r>
+              <w:rPr>
+                <w:sz w:val="20"/>
+              </w:rPr>
+              <w:t>POST</w:t>
+            </w:r>
+          </w:p>
+        </w:tc>
+        <w:tc>
+          <w:tcPr>
+            <w:tcW w:w="2520" w:type="dxa"/>
+          </w:tcPr>
+          <w:p>
+            <w:pPr>
+              <w:rPr>
+                <w:sz w:val="20"/>
+              </w:rPr>
+            </w:pPr>
+            <w:r>
+              <w:rPr>
+                <w:sz w:val="20"/>
+              </w:rPr>
+              <w:t>{</w:t>
+            </w:r>
+            <w:proofErr w:type="spellStart"/>
+            <w:proofErr w:type="gramStart"/>
+            <w:r>
+              <w:rPr>
+                <w:sz w:val="20"/>
+              </w:rPr>
+              <w:t>course:courseID</w:t>
+            </w:r>
+            <w:proofErr w:type="spellEnd"/>
+            <w:proofErr w:type="gramEnd"/>
+            <w:r>
+              <w:rPr>
+                <w:sz w:val="20"/>
+              </w:rPr>
+              <w:t xml:space="preserve">, </w:t>
+            </w:r>
+            <w:proofErr w:type="spellStart"/>
+            <w:r>
+              <w:rPr>
+                <w:sz w:val="20"/>
+              </w:rPr>
+              <w:t>section:sectionID</w:t>
+            </w:r>
+            <w:proofErr w:type="spellEnd"/>
+            <w:r>
+              <w:rPr>
+                <w:sz w:val="20"/>
+              </w:rPr>
+              <w:t>}</w:t>
+            </w:r>
+          </w:p>
+        </w:tc>
+        <w:tc>
+          <w:tcPr>
+            <w:tcW w:w="2965" w:type="dxa"/>
+          </w:tcPr>
+          <w:p>
+            <w:pPr>
+              <w:rPr>
+                <w:sz w:val="20"/>
+              </w:rPr>
+            </w:pPr>
+            <w:r>
+              <w:rPr>
+                <w:sz w:val="20"/>
+              </w:rPr>
+              <w:t>N/A</w:t>
+            </w:r>
+          </w:p>
+        </w:tc>
+      </w:tr>
+      <w:tr>
+        <w:tc>
+          <w:tcPr>
+            <w:tcW w:w="1072" w:type="dxa"/>
+          </w:tcPr>
+          <w:p>
+            <w:pPr>
+              <w:rPr>
+                <w:sz w:val="20"/>
+              </w:rPr>
+            </w:pPr>
+            <w:r>
+              <w:rPr>
+                <w:sz w:val="20"/>
+                <w:highlight w:val="green"/>
+              </w:rPr>
+              <w:t>/</w:t>
+            </w:r>
+            <w:proofErr w:type="spellStart"/>
+            <w:r>
+              <w:rPr>
+                <w:sz w:val="20"/>
+                <w:highlight w:val="green"/>
+              </w:rPr>
+              <w:t>editcourse</w:t>
+            </w:r>
+            <w:proofErr w:type="spellEnd"/>
+          </w:p>
+        </w:tc>
+        <w:tc>
+          <w:tcPr>
+            <w:tcW w:w="2073" w:type="dxa"/>
+          </w:tcPr>
+          <w:p>
+            <w:pPr>
+              <w:rPr>
+                <w:sz w:val="20"/>
+              </w:rPr>
+            </w:pPr>
+            <w:r>
+              <w:rPr>
+                <w:sz w:val="20"/>
+              </w:rPr>
+              <w:t>Edit course information</w:t>
+            </w:r>
+          </w:p>
+        </w:tc>
+        <w:tc>
+          <w:tcPr>
+            <w:tcW w:w="720" w:type="dxa"/>
+          </w:tcPr>
+          <w:p>
+            <w:pPr>
+              <w:rPr>
+                <w:sz w:val="20"/>
+              </w:rPr>
+            </w:pPr>
+            <w:r>
+              <w:rPr>
+                <w:sz w:val="20"/>
+              </w:rPr>
+              <w:t>POST</w:t>
+            </w:r>
+          </w:p>
+        </w:tc>
+        <w:tc>
+          <w:tcPr>
+            <w:tcW w:w="2520" w:type="dxa"/>
+          </w:tcPr>
+          <w:p>
+            <w:pPr>
+              <w:rPr>
+                <w:sz w:val="20"/>
+              </w:rPr>
+            </w:pPr>
+            <w:r>
+              <w:rPr>
+                <w:sz w:val="20"/>
+              </w:rPr>
+              <w:t>//$</w:t>
+            </w:r>
+            <w:proofErr w:type="spellStart"/>
+            <w:r>
+              <w:rPr>
+                <w:sz w:val="20"/>
+              </w:rPr>
+              <w:t>json</w:t>
+            </w:r>
+            <w:proofErr w:type="spellEnd"/>
+            <w:r>
+              <w:rPr>
+                <w:sz w:val="20"/>
+              </w:rPr>
+              <w:t>='{"courseId":"1","courseCode":"COMP 248","semester":"Fall","description":"</w:t>
+            </w:r>
+            <w:bookmarkStart w:id="0" w:name="_GoBack"/>
+            <w:bookmarkEnd w:id="0"/>
+            <w:r>
+              <w:rPr>
+                <w:sz w:val="20"/>
+              </w:rPr>
+              <w:t xml:space="preserve"> Critical amount </w:t>
+            </w:r>
+            <w:r>
+              <w:rPr>
+                <w:sz w:val="20"/>
+              </w:rPr>
+              <w:lastRenderedPageBreak/>
+              <w:t xml:space="preserve">of salt </w:t>
+            </w:r>
+            <w:proofErr w:type="spellStart"/>
+            <w:r>
+              <w:rPr>
+                <w:sz w:val="20"/>
+              </w:rPr>
+              <w:t>atteined</w:t>
+            </w:r>
+            <w:proofErr w:type="spellEnd"/>
+            <w:r>
+              <w:rPr>
+                <w:sz w:val="20"/>
+              </w:rPr>
+              <w:t>","</w:t>
+            </w:r>
+            <w:proofErr w:type="spellStart"/>
+            <w:r>
+              <w:rPr>
+                <w:sz w:val="20"/>
+              </w:rPr>
+              <w:t>name":"Object-Oriented</w:t>
+            </w:r>
+            <w:proofErr w:type="spellEnd"/>
+            <w:r>
+              <w:rPr>
+                <w:sz w:val="20"/>
+              </w:rPr>
+              <w:t xml:space="preserve"> Programming I","credits":"3"}';</w:t>
+            </w:r>
+          </w:p>
+        </w:tc>
+        <w:tc>
+          <w:tcPr>
+            <w:tcW w:w="2965" w:type="dxa"/>
+          </w:tcPr>
+          <w:p>
+            <w:pPr>
+              <w:rPr>
+                <w:sz w:val="20"/>
+              </w:rPr>
+            </w:pPr>
+            <w:r>
+              <w:rPr>
+                <w:sz w:val="20"/>
+              </w:rPr>
+              <w:lastRenderedPageBreak/>
+              <w:t>N/A</w:t>
+            </w:r>
+          </w:p>
+        </w:tc>
+      </w:tr>
+      <w:tr>
+        <w:tc>
+          <w:tcPr>
+            <w:tcW w:w="1072" w:type="dxa"/>
+          </w:tcPr>
+          <w:p>
+            <w:pPr>
+              <w:rPr>
+                <w:sz w:val="20"/>
+              </w:rPr>
+            </w:pPr>
+            <w:r>
+              <w:rPr>
+                <w:sz w:val="20"/>
+                <w:highlight w:val="green"/>
+              </w:rPr>
               <w:lastRenderedPageBreak/>
               <w:t>/</w:t>
             </w:r>
@@ -1060,8 +1531,9 @@
             <w:r>
               <w:rPr>
                 <w:sz w:val="20"/>
-              </w:rPr>
-              <w:t>addsection</w:t>
+                <w:highlight w:val="green"/>
+              </w:rPr>
+              <w:t>editsection</w:t>
             </w:r>
             <w:proofErr w:type="spellEnd"/>
           </w:p>
@@ -1080,7 +1552,7 @@
               <w:rPr>
                 <w:sz w:val="20"/>
               </w:rPr>
-              <w:t>Add a section to the DB</w:t>
+              <w:t>Edit section information</w:t>
             </w:r>
           </w:p>
         </w:tc>
@@ -1112,6 +1584,12 @@
                 <w:sz w:val="20"/>
               </w:rPr>
             </w:pPr>
+            <w:r>
+              <w:rPr>
+                <w:sz w:val="20"/>
+              </w:rPr>
+              <w:t>//$json='{"section":"UI-X","sectionId":"1","classroom":"H-905","semester":"Winter","type":"Lab","dayOffered":"5","beginTime":"13:35:00","endTime":"14:35:00","courseId":"2","courseCode":"COMP 248","sectionNum":"1"}';</w:t>
+            </w:r>
           </w:p>
         </w:tc>
         <w:tc>
@@ -1128,20 +1606,7 @@
               <w:rPr>
                 <w:sz w:val="20"/>
               </w:rPr>
-              <w:t>False: if section with that id already exists</w:t>
-            </w:r>
-          </w:p>
-          <w:p>
-            <w:pPr>
-              <w:rPr>
-                <w:sz w:val="20"/>
-              </w:rPr>
-            </w:pPr>
-            <w:r>
-              <w:rPr>
-                <w:sz w:val="20"/>
-              </w:rPr>
-              <w:t>True: otherwise</w:t>
+              <w:t>N/A</w:t>
             </w:r>
           </w:p>
         </w:tc>
@@ -1160,6 +1625,7 @@
             <w:r>
               <w:rPr>
                 <w:sz w:val="20"/>
+                <w:highlight w:val="green"/>
               </w:rPr>
               <w:t>/</w:t>
             </w:r>
@@ -1167,8 +1633,9 @@
             <w:r>
               <w:rPr>
                 <w:sz w:val="20"/>
-              </w:rPr>
-              <w:t>removecourse</w:t>
+                <w:highlight w:val="green"/>
+              </w:rPr>
+              <w:t>editpreferences</w:t>
             </w:r>
             <w:proofErr w:type="spellEnd"/>
           </w:p>
@@ -1187,7 +1654,7 @@
               <w:rPr>
                 <w:sz w:val="20"/>
               </w:rPr>
-              <w:t>Remove a course from the DB</w:t>
+              <w:t>Edit user’s preferences</w:t>
             </w:r>
           </w:p>
         </w:tc>
@@ -1219,14 +1686,62 @@
                 <w:sz w:val="20"/>
               </w:rPr>
             </w:pPr>
-            <w:proofErr w:type="spellStart"/>
-            <w:r>
-              <w:rPr>
-                <w:sz w:val="20"/>
-              </w:rPr>
-              <w:t>courseID</w:t>
-            </w:r>
-            <w:proofErr w:type="spellEnd"/>
+            <w:r>
+              <w:rPr>
+                <w:sz w:val="20"/>
+              </w:rPr>
+              <w:t>{username:’</w:t>
+            </w:r>
+            <w:proofErr w:type="gramStart"/>
+            <w:r>
+              <w:rPr>
+                <w:sz w:val="20"/>
+              </w:rPr>
+              <w:t>’,</w:t>
+            </w:r>
+            <w:proofErr w:type="spellStart"/>
+            <w:r>
+              <w:rPr>
+                <w:sz w:val="20"/>
+              </w:rPr>
+              <w:t>cload</w:t>
+            </w:r>
+            <w:proofErr w:type="spellEnd"/>
+            <w:proofErr w:type="gramEnd"/>
+            <w:r>
+              <w:rPr>
+                <w:sz w:val="20"/>
+              </w:rPr>
+              <w:t>:'',</w:t>
+            </w:r>
+            <w:proofErr w:type="spellStart"/>
+            <w:r>
+              <w:rPr>
+                <w:sz w:val="20"/>
+              </w:rPr>
+              <w:t>dayoff</w:t>
+            </w:r>
+            <w:proofErr w:type="spellEnd"/>
+            <w:r>
+              <w:rPr>
+                <w:sz w:val="20"/>
+              </w:rPr>
+              <w:t>:'',</w:t>
+            </w:r>
+            <w:proofErr w:type="spellStart"/>
+            <w:r>
+              <w:rPr>
+                <w:sz w:val="20"/>
+              </w:rPr>
+              <w:t>preftime</w:t>
+            </w:r>
+            <w:proofErr w:type="spellEnd"/>
+            <w:r>
+              <w:rPr>
+                <w:sz w:val="20"/>
+              </w:rPr>
+              <w:t>:''}}</w:t>
+            </w:r>
           </w:p>
         </w:tc>
         <w:tc>
@@ -1243,7 +1758,7 @@
               <w:rPr>
                 <w:sz w:val="20"/>
               </w:rPr>
-              <w:t>N/A</w:t>
+              <w:t>{"success":"true","username":"JasonB","courseload":"5","dayoff":"Monday","preftime":"Mornings"}</w:t>
             </w:r>
           </w:p>
         </w:tc>
@@ -1257,11 +1772,13 @@
             <w:pPr>
               <w:rPr>
                 <w:sz w:val="20"/>
-              </w:rPr>
-            </w:pPr>
-            <w:r>
-              <w:rPr>
-                <w:sz w:val="20"/>
+                <w:highlight w:val="green"/>
+              </w:rPr>
+            </w:pPr>
+            <w:r>
+              <w:rPr>
+                <w:sz w:val="20"/>
+                <w:highlight w:val="green"/>
               </w:rPr>
               <w:t>/</w:t>
             </w:r>
@@ -1269,8 +1786,9 @@
             <w:r>
               <w:rPr>
                 <w:sz w:val="20"/>
-              </w:rPr>
-              <w:t>removesection</w:t>
+                <w:highlight w:val="green"/>
+              </w:rPr>
+              <w:t>editneededcourses</w:t>
             </w:r>
             <w:proofErr w:type="spellEnd"/>
           </w:p>
@@ -1285,11 +1803,19 @@
                 <w:sz w:val="20"/>
               </w:rPr>
             </w:pPr>
-            <w:r>
-              <w:rPr>
-                <w:sz w:val="20"/>
-              </w:rPr>
-              <w:t>Remove a section from the DB</w:t>
+            <w:proofErr w:type="gramStart"/>
+            <w:r>
+              <w:rPr>
+                <w:sz w:val="20"/>
+              </w:rPr>
+              <w:t>Edit  user’s</w:t>
+            </w:r>
+            <w:proofErr w:type="gramEnd"/>
+            <w:r>
+              <w:rPr>
+                <w:sz w:val="20"/>
+              </w:rPr>
+              <w:t xml:space="preserve"> needed courses</w:t>
             </w:r>
           </w:p>
         </w:tc>
@@ -1325,37 +1851,64 @@
               <w:rPr>
                 <w:sz w:val="20"/>
               </w:rPr>
-              <w:t>{</w:t>
-            </w:r>
-            <w:proofErr w:type="spellStart"/>
+              <w:t xml:space="preserve">{username:’’, </w:t>
+            </w:r>
+            <w:proofErr w:type="spellStart"/>
+            <w:r>
+              <w:rPr>
+                <w:sz w:val="20"/>
+              </w:rPr>
+              <w:t>json</w:t>
+            </w:r>
+            <w:proofErr w:type="spellEnd"/>
+            <w:r>
+              <w:rPr>
+                <w:sz w:val="20"/>
+              </w:rPr>
+              <w:t>:</w:t>
+            </w:r>
+            <w:r>
+              <w:t xml:space="preserve"> </w:t>
+            </w:r>
+            <w:r>
+              <w:rPr>
+                <w:sz w:val="20"/>
+              </w:rPr>
+              <w:t>'{"List</w:t>
+            </w:r>
             <w:proofErr w:type="gramStart"/>
             <w:r>
               <w:rPr>
                 <w:sz w:val="20"/>
               </w:rPr>
-              <w:t>course:courseID</w:t>
-            </w:r>
-            <w:proofErr w:type="spellEnd"/>
+              <w:t>":[</w:t>
+            </w:r>
             <w:proofErr w:type="gramEnd"/>
             <w:r>
               <w:rPr>
                 <w:sz w:val="20"/>
               </w:rPr>
-              <w:t xml:space="preserve">, </w:t>
-            </w:r>
-            <w:proofErr w:type="spellStart"/>
-            <w:r>
-              <w:rPr>
-                <w:sz w:val="20"/>
-              </w:rPr>
-              <w:t>section:sectionID</w:t>
-            </w:r>
-            <w:proofErr w:type="spellEnd"/>
-            <w:r>
-              <w:rPr>
-                <w:sz w:val="20"/>
-              </w:rPr>
-              <w:t>}</w:t>
+              <w:t>{"name":"</w:t>
+            </w:r>
+            <w:proofErr w:type="spellStart"/>
+            <w:r>
+              <w:rPr>
+                <w:sz w:val="20"/>
+              </w:rPr>
+              <w:t>oop</w:t>
+            </w:r>
+            <w:proofErr w:type="spellEnd"/>
+            <w:r>
+              <w:rPr>
+                <w:sz w:val="20"/>
+              </w:rPr>
+              <w:t>", "number":"248"},{"n</w:t>
+            </w:r>
+            <w:r>
+              <w:rPr>
+                <w:sz w:val="20"/>
+              </w:rPr>
+              <w:t>ame":"oop2", "number":"249"}]}'}</w:t>
             </w:r>
           </w:p>
         </w:tc>
@@ -1387,11 +1940,13 @@
             <w:pPr>
               <w:rPr>
                 <w:sz w:val="20"/>
-              </w:rPr>
-            </w:pPr>
-            <w:r>
-              <w:rPr>
-                <w:sz w:val="20"/>
+                <w:highlight w:val="green"/>
+              </w:rPr>
+            </w:pPr>
+            <w:r>
+              <w:rPr>
+                <w:sz w:val="20"/>
+                <w:highlight w:val="green"/>
               </w:rPr>
               <w:t>/</w:t>
             </w:r>
@@ -1399,8 +1954,9 @@
             <w:r>
               <w:rPr>
                 <w:sz w:val="20"/>
-              </w:rPr>
-              <w:t>editcourse</w:t>
+                <w:highlight w:val="green"/>
+              </w:rPr>
+              <w:t>edittakencourses</w:t>
             </w:r>
             <w:proofErr w:type="spellEnd"/>
           </w:p>
@@ -1419,7 +1975,7 @@
               <w:rPr>
                 <w:sz w:val="20"/>
               </w:rPr>
-              <w:t>Edit course information</w:t>
+              <w:t>Edit user’s taken courses</w:t>
             </w:r>
           </w:p>
         </w:tc>
@@ -1451,6 +2007,69 @@
                 <w:sz w:val="20"/>
               </w:rPr>
             </w:pPr>
+            <w:r>
+              <w:rPr>
+                <w:sz w:val="20"/>
+              </w:rPr>
+              <w:t xml:space="preserve">{username:’’, </w:t>
+            </w:r>
+            <w:proofErr w:type="spellStart"/>
+            <w:r>
+              <w:rPr>
+                <w:sz w:val="20"/>
+              </w:rPr>
+              <w:t>json</w:t>
+            </w:r>
+            <w:proofErr w:type="spellEnd"/>
+            <w:r>
+              <w:rPr>
+                <w:sz w:val="20"/>
+              </w:rPr>
+              <w:t>:</w:t>
+            </w:r>
+            <w:r>
+              <w:t xml:space="preserve"> </w:t>
+            </w:r>
+            <w:r>
+              <w:rPr>
+                <w:sz w:val="20"/>
+              </w:rPr>
+              <w:t>'{"List</w:t>
+            </w:r>
+            <w:proofErr w:type="gramStart"/>
+            <w:r>
+              <w:rPr>
+                <w:sz w:val="20"/>
+              </w:rPr>
+              <w:t>":[</w:t>
+            </w:r>
+            <w:proofErr w:type="gramEnd"/>
+            <w:r>
+              <w:rPr>
+                <w:sz w:val="20"/>
+              </w:rPr>
+              <w:t>{"name":"</w:t>
+            </w:r>
+            <w:proofErr w:type="spellStart"/>
+            <w:r>
+              <w:rPr>
+                <w:sz w:val="20"/>
+              </w:rPr>
+              <w:t>oop</w:t>
+            </w:r>
+            <w:proofErr w:type="spellEnd"/>
+            <w:r>
+              <w:rPr>
+                <w:sz w:val="20"/>
+              </w:rPr>
+              <w:t>", "number":"248"},{"n</w:t>
+            </w:r>
+            <w:r>
+              <w:rPr>
+                <w:sz w:val="20"/>
+              </w:rPr>
+              <w:t>ame":"oop2", "number":"249"}]}'}</w:t>
+            </w:r>
           </w:p>
         </w:tc>
         <w:tc>
@@ -1461,13 +2080,21 @@
             <w:pPr>
               <w:rPr>
                 <w:sz w:val="20"/>
-              </w:rPr>
-            </w:pPr>
-            <w:r>
-              <w:rPr>
-                <w:sz w:val="20"/>
-              </w:rPr>
-              <w:t>N/A</w:t>
+                <w:lang w:val="en-US"/>
+              </w:rPr>
+            </w:pPr>
+            <w:r>
+              <w:rPr>
+                <w:sz w:val="20"/>
+              </w:rPr>
+              <w:t>N</w:t>
+            </w:r>
+            <w:r>
+              <w:rPr>
+                <w:sz w:val="20"/>
+                <w:lang w:val="en-US"/>
+              </w:rPr>
+              <w:t>/A</w:t>
             </w:r>
           </w:p>
         </w:tc>
@@ -1480,21 +2107,27 @@
           <w:p>
             <w:pPr>
               <w:rPr>
-                <w:sz w:val="20"/>
-              </w:rPr>
-            </w:pPr>
-            <w:r>
-              <w:rPr>
-                <w:sz w:val="20"/>
+                <w:color w:val="385623" w:themeColor="accent6" w:themeShade="80"/>
+                <w:sz w:val="20"/>
+                <w:highlight w:val="darkYellow"/>
+              </w:rPr>
+            </w:pPr>
+            <w:r>
+              <w:rPr>
+                <w:color w:val="385623" w:themeColor="accent6" w:themeShade="80"/>
+                <w:sz w:val="20"/>
+                <w:highlight w:val="green"/>
               </w:rPr>
               <w:t>/</w:t>
             </w:r>
             <w:proofErr w:type="spellStart"/>
             <w:r>
               <w:rPr>
-                <w:sz w:val="20"/>
-              </w:rPr>
-              <w:t>editsection</w:t>
+                <w:color w:val="385623" w:themeColor="accent6" w:themeShade="80"/>
+                <w:sz w:val="20"/>
+                <w:highlight w:val="green"/>
+              </w:rPr>
+              <w:t>editusername</w:t>
             </w:r>
             <w:proofErr w:type="spellEnd"/>
           </w:p>
@@ -1513,7 +2146,7 @@
               <w:rPr>
                 <w:sz w:val="20"/>
               </w:rPr>
-              <w:t>Edit section information</w:t>
+              <w:t>Change username for user</w:t>
             </w:r>
           </w:p>
         </w:tc>
@@ -1545,6 +2178,12 @@
                 <w:sz w:val="20"/>
               </w:rPr>
             </w:pPr>
+            <w:r>
+              <w:rPr>
+                <w:sz w:val="20"/>
+              </w:rPr>
+              <w:t>{old:’’, new:’’}</w:t>
+            </w:r>
           </w:p>
         </w:tc>
         <w:tc>
@@ -1561,7 +2200,62 @@
               <w:rPr>
                 <w:sz w:val="20"/>
               </w:rPr>
-              <w:t>N/A</w:t>
+              <w:t>False: new username exists already</w:t>
+            </w:r>
+          </w:p>
+          <w:p>
+            <w:pPr>
+              <w:rPr>
+                <w:sz w:val="20"/>
+              </w:rPr>
+            </w:pPr>
+            <w:r>
+              <w:rPr>
+                <w:sz w:val="20"/>
+              </w:rPr>
+              <w:t>True: otherwise</w:t>
+            </w:r>
+          </w:p>
+          <w:p>
+            <w:pPr>
+              <w:rPr>
+                <w:sz w:val="20"/>
+              </w:rPr>
+            </w:pPr>
+            <w:proofErr w:type="gramStart"/>
+            <w:r>
+              <w:rPr>
+                <w:sz w:val="20"/>
+                <w:highlight w:val="darkYellow"/>
+              </w:rPr>
+              <w:t>Now</w:t>
+            </w:r>
+            <w:r>
+              <w:rPr>
+                <w:sz w:val="20"/>
+              </w:rPr>
+              <w:t xml:space="preserve"> :</w:t>
+            </w:r>
+            <w:proofErr w:type="gramEnd"/>
+            <w:r>
+              <w:rPr>
+                <w:sz w:val="20"/>
+              </w:rPr>
+              <w:t xml:space="preserve"> result"=&gt;"</w:t>
+            </w:r>
+            <w:proofErr w:type="spellStart"/>
+            <w:r>
+              <w:rPr>
+                <w:sz w:val="20"/>
+              </w:rPr>
+              <w:t>true","username</w:t>
+            </w:r>
+            <w:proofErr w:type="spellEnd"/>
+            <w:r>
+              <w:rPr>
+                <w:sz w:val="20"/>
+              </w:rPr>
+              <w:t>"=&gt;"$new")</w:t>
             </w:r>
           </w:p>
         </w:tc>
@@ -1574,23 +2268,27 @@
           <w:p>
             <w:pPr>
               <w:rPr>
-                <w:sz w:val="20"/>
-              </w:rPr>
-            </w:pPr>
-            <w:r>
-              <w:rPr>
+                <w:color w:val="385623" w:themeColor="accent6" w:themeShade="80"/>
                 <w:sz w:val="20"/>
                 <w:highlight w:val="green"/>
               </w:rPr>
+            </w:pPr>
+            <w:r>
+              <w:rPr>
+                <w:color w:val="385623" w:themeColor="accent6" w:themeShade="80"/>
+                <w:sz w:val="20"/>
+                <w:highlight w:val="green"/>
+              </w:rPr>
               <w:t>/</w:t>
             </w:r>
             <w:proofErr w:type="spellStart"/>
             <w:r>
               <w:rPr>
+                <w:color w:val="385623" w:themeColor="accent6" w:themeShade="80"/>
                 <w:sz w:val="20"/>
                 <w:highlight w:val="green"/>
               </w:rPr>
-              <w:t>editpreferences</w:t>
+              <w:t>editemail</w:t>
             </w:r>
             <w:proofErr w:type="spellEnd"/>
           </w:p>
@@ -1609,7 +2307,7 @@
               <w:rPr>
                 <w:sz w:val="20"/>
               </w:rPr>
-              <w:t>Edit user’s preferences</w:t>
+              <w:t>Change e-mail for user</w:t>
             </w:r>
           </w:p>
         </w:tc>
@@ -1645,57 +2343,53 @@
               <w:rPr>
                 <w:sz w:val="20"/>
               </w:rPr>
-              <w:t>{username:’</w:t>
-            </w:r>
-            <w:proofErr w:type="gramStart"/>
-            <w:r>
-              <w:rPr>
-                <w:sz w:val="20"/>
-              </w:rPr>
-              <w:t>’,</w:t>
-            </w:r>
-            <w:proofErr w:type="spellStart"/>
-            <w:r>
-              <w:rPr>
-                <w:sz w:val="20"/>
-              </w:rPr>
-              <w:t>cload</w:t>
-            </w:r>
-            <w:proofErr w:type="spellEnd"/>
-            <w:proofErr w:type="gramEnd"/>
-            <w:r>
-              <w:rPr>
-                <w:sz w:val="20"/>
-              </w:rPr>
-              <w:t>:'',</w:t>
-            </w:r>
-            <w:proofErr w:type="spellStart"/>
-            <w:r>
-              <w:rPr>
-                <w:sz w:val="20"/>
-              </w:rPr>
-              <w:t>dayoff</w:t>
-            </w:r>
-            <w:proofErr w:type="spellEnd"/>
-            <w:r>
-              <w:rPr>
-                <w:sz w:val="20"/>
-              </w:rPr>
-              <w:t>:'',</w:t>
-            </w:r>
-            <w:proofErr w:type="spellStart"/>
-            <w:r>
-              <w:rPr>
-                <w:sz w:val="20"/>
-              </w:rPr>
-              <w:t>preftime</w:t>
-            </w:r>
-            <w:proofErr w:type="spellEnd"/>
-            <w:r>
-              <w:rPr>
-                <w:sz w:val="20"/>
-              </w:rPr>
-              <w:t>:''}}</w:t>
+              <w:t>{</w:t>
+            </w:r>
+            <w:proofErr w:type="spellStart"/>
+            <w:r>
+              <w:rPr>
+                <w:sz w:val="20"/>
+              </w:rPr>
+              <w:t>old</w:t>
+            </w:r>
+            <w:r>
+              <w:rPr>
+                <w:sz w:val="20"/>
+              </w:rPr>
+              <w:t>:’</w:t>
+            </w:r>
+            <w:r>
+              <w:rPr>
+                <w:sz w:val="20"/>
+              </w:rPr>
+              <w:t>username</w:t>
+            </w:r>
+            <w:proofErr w:type="spellEnd"/>
+            <w:r>
+              <w:rPr>
+                <w:sz w:val="20"/>
+              </w:rPr>
+              <w:t xml:space="preserve">’, </w:t>
+            </w:r>
+            <w:proofErr w:type="spellStart"/>
+            <w:r>
+              <w:rPr>
+                <w:sz w:val="20"/>
+              </w:rPr>
+              <w:t>new:’</w:t>
+            </w:r>
+            <w:r>
+              <w:rPr>
+                <w:sz w:val="20"/>
+              </w:rPr>
+              <w:t>email</w:t>
+            </w:r>
+            <w:proofErr w:type="spellEnd"/>
+            <w:r>
+              <w:rPr>
+                <w:sz w:val="20"/>
+              </w:rPr>
+              <w:t>’}</w:t>
             </w:r>
           </w:p>
         </w:tc>
@@ -1713,8 +2407,57 @@
               <w:rPr>
                 <w:sz w:val="20"/>
               </w:rPr>
-              <w:t>{"success":"true","username":"JasonB","courseload":"5","dayoff":"Monday","preftime":"Mornings"}</w:t>
-            </w:r>
+              <w:t>("success"=&gt;"</w:t>
+            </w:r>
+            <w:proofErr w:type="spellStart"/>
+            <w:r>
+              <w:rPr>
+                <w:sz w:val="20"/>
+              </w:rPr>
+              <w:t>true","username</w:t>
+            </w:r>
+            <w:proofErr w:type="spellEnd"/>
+            <w:r>
+              <w:rPr>
+                <w:sz w:val="20"/>
+              </w:rPr>
+              <w:t>"=&gt;"$</w:t>
+            </w:r>
+            <w:proofErr w:type="spellStart"/>
+            <w:r>
+              <w:rPr>
+                <w:sz w:val="20"/>
+              </w:rPr>
+              <w:t>old","email</w:t>
+            </w:r>
+            <w:proofErr w:type="spellEnd"/>
+            <w:r>
+              <w:rPr>
+                <w:sz w:val="20"/>
+              </w:rPr>
+              <w:t>"=&gt;"$new")</w:t>
+            </w:r>
+          </w:p>
+          <w:p>
+            <w:pPr>
+              <w:rPr>
+                <w:sz w:val="20"/>
+              </w:rPr>
+            </w:pPr>
+            <w:r>
+              <w:rPr>
+                <w:sz w:val="20"/>
+              </w:rPr>
+              <w:t xml:space="preserve">False: </w:t>
+            </w:r>
+            <w:proofErr w:type="spellStart"/>
+            <w:r>
+              <w:rPr>
+                <w:sz w:val="20"/>
+              </w:rPr>
+              <w:t>userna</w:t>
+            </w:r>
+            <w:proofErr w:type="spellEnd"/>
           </w:p>
         </w:tc>
       </w:tr>
@@ -1726,12 +2469,14 @@
           <w:p>
             <w:pPr>
               <w:rPr>
+                <w:color w:val="385623" w:themeColor="accent6" w:themeShade="80"/>
                 <w:sz w:val="20"/>
                 <w:highlight w:val="green"/>
               </w:rPr>
             </w:pPr>
             <w:r>
               <w:rPr>
+                <w:color w:val="385623" w:themeColor="accent6" w:themeShade="80"/>
                 <w:sz w:val="20"/>
                 <w:highlight w:val="green"/>
               </w:rPr>
@@ -1740,10 +2485,11 @@
             <w:proofErr w:type="spellStart"/>
             <w:r>
               <w:rPr>
+                <w:color w:val="385623" w:themeColor="accent6" w:themeShade="80"/>
                 <w:sz w:val="20"/>
                 <w:highlight w:val="green"/>
               </w:rPr>
-              <w:t>editneededcourses</w:t>
+              <w:t>editpassword</w:t>
             </w:r>
             <w:proofErr w:type="spellEnd"/>
           </w:p>
@@ -1758,19 +2504,11 @@
                 <w:sz w:val="20"/>
               </w:rPr>
             </w:pPr>
-            <w:proofErr w:type="gramStart"/>
-            <w:r>
-              <w:rPr>
-                <w:sz w:val="20"/>
-              </w:rPr>
-              <w:t>Edit  user’s</w:t>
-            </w:r>
-            <w:proofErr w:type="gramEnd"/>
-            <w:r>
-              <w:rPr>
-                <w:sz w:val="20"/>
-              </w:rPr>
-              <w:t xml:space="preserve"> needed courses</w:t>
+            <w:r>
+              <w:rPr>
+                <w:sz w:val="20"/>
+              </w:rPr>
+              <w:t>Change password for user</w:t>
             </w:r>
           </w:p>
         </w:tc>
@@ -1806,64 +2544,59 @@
               <w:rPr>
                 <w:sz w:val="20"/>
               </w:rPr>
-              <w:t xml:space="preserve">{username:’’, </w:t>
-            </w:r>
-            <w:proofErr w:type="spellStart"/>
-            <w:r>
-              <w:rPr>
-                <w:sz w:val="20"/>
-              </w:rPr>
-              <w:t>json</w:t>
-            </w:r>
-            <w:proofErr w:type="spellEnd"/>
-            <w:r>
-              <w:rPr>
-                <w:sz w:val="20"/>
-              </w:rPr>
-              <w:t>:</w:t>
-            </w:r>
-            <w:r>
-              <w:t xml:space="preserve"> </w:t>
-            </w:r>
-            <w:r>
-              <w:rPr>
-                <w:sz w:val="20"/>
-              </w:rPr>
-              <w:t>'{"List</w:t>
-            </w:r>
-            <w:proofErr w:type="gramStart"/>
-            <w:r>
-              <w:rPr>
-                <w:sz w:val="20"/>
-              </w:rPr>
-              <w:t>":[</w:t>
-            </w:r>
-            <w:proofErr w:type="gramEnd"/>
-            <w:r>
-              <w:rPr>
-                <w:sz w:val="20"/>
-              </w:rPr>
-              <w:t>{"name":"</w:t>
-            </w:r>
-            <w:proofErr w:type="spellStart"/>
-            <w:r>
-              <w:rPr>
-                <w:sz w:val="20"/>
-              </w:rPr>
-              <w:t>oop</w:t>
-            </w:r>
-            <w:proofErr w:type="spellEnd"/>
-            <w:r>
-              <w:rPr>
-                <w:sz w:val="20"/>
-              </w:rPr>
-              <w:t>", "number":"248"},{"n</w:t>
-            </w:r>
-            <w:r>
-              <w:rPr>
-                <w:sz w:val="20"/>
-              </w:rPr>
-              <w:t>ame":"oop2", "number":"249"}]}'}</w:t>
+              <w:t>{</w:t>
+            </w:r>
+            <w:proofErr w:type="spellStart"/>
+            <w:r>
+              <w:rPr>
+                <w:sz w:val="20"/>
+              </w:rPr>
+              <w:t>old</w:t>
+            </w:r>
+            <w:r>
+              <w:rPr>
+                <w:sz w:val="20"/>
+              </w:rPr>
+              <w:t>:’</w:t>
+            </w:r>
+            <w:r>
+              <w:rPr>
+                <w:sz w:val="20"/>
+              </w:rPr>
+              <w:t>username</w:t>
+            </w:r>
+            <w:proofErr w:type="spellEnd"/>
+            <w:r>
+              <w:rPr>
+                <w:sz w:val="20"/>
+              </w:rPr>
+              <w:t xml:space="preserve">’, </w:t>
+            </w:r>
+            <w:proofErr w:type="spellStart"/>
+            <w:r>
+              <w:rPr>
+                <w:sz w:val="20"/>
+              </w:rPr>
+              <w:t>new</w:t>
+            </w:r>
+            <w:r>
+              <w:rPr>
+                <w:sz w:val="20"/>
+              </w:rPr>
+              <w:t>:’</w:t>
+            </w:r>
+            <w:r>
+              <w:rPr>
+                <w:sz w:val="20"/>
+              </w:rPr>
+              <w:t>password</w:t>
+            </w:r>
+            <w:proofErr w:type="spellEnd"/>
+            <w:r>
+              <w:rPr>
+                <w:sz w:val="20"/>
+              </w:rPr>
+              <w:t>’}</w:t>
             </w:r>
           </w:p>
         </w:tc>
@@ -1881,7 +2614,21 @@
               <w:rPr>
                 <w:sz w:val="20"/>
               </w:rPr>
-              <w:t>N/A</w:t>
+              <w:t>"success"=&gt;"</w:t>
+            </w:r>
+            <w:proofErr w:type="spellStart"/>
+            <w:r>
+              <w:rPr>
+                <w:sz w:val="20"/>
+              </w:rPr>
+              <w:t>true","password</w:t>
+            </w:r>
+            <w:proofErr w:type="spellEnd"/>
+            <w:r>
+              <w:rPr>
+                <w:sz w:val="20"/>
+              </w:rPr>
+              <w:t>"=&gt;"$new"));</w:t>
             </w:r>
           </w:p>
         </w:tc>
@@ -1895,25 +2642,15 @@
             <w:pPr>
               <w:rPr>
                 <w:sz w:val="20"/>
+              </w:rPr>
+            </w:pPr>
+            <w:r>
+              <w:rPr>
+                <w:sz w:val="20"/>
                 <w:highlight w:val="green"/>
               </w:rPr>
-            </w:pPr>
-            <w:r>
-              <w:rPr>
-                <w:sz w:val="20"/>
-                <w:highlight w:val="green"/>
-              </w:rPr>
-              <w:t>/</w:t>
-            </w:r>
-            <w:proofErr w:type="spellStart"/>
-            <w:r>
-              <w:rPr>
-                <w:sz w:val="20"/>
-                <w:highlight w:val="green"/>
-              </w:rPr>
-              <w:t>edittakencourses</w:t>
-            </w:r>
-            <w:proofErr w:type="spellEnd"/>
+              <w:t>/email</w:t>
+            </w:r>
           </w:p>
         </w:tc>
         <w:tc>
@@ -1930,7 +2667,7 @@
               <w:rPr>
                 <w:sz w:val="20"/>
               </w:rPr>
-              <w:t>Edit user’s taken courses</w:t>
+              <w:t>Get user’s email</w:t>
             </w:r>
           </w:p>
         </w:tc>
@@ -1966,64 +2703,7 @@
               <w:rPr>
                 <w:sz w:val="20"/>
               </w:rPr>
-              <w:t xml:space="preserve">{username:’’, </w:t>
-            </w:r>
-            <w:proofErr w:type="spellStart"/>
-            <w:r>
-              <w:rPr>
-                <w:sz w:val="20"/>
-              </w:rPr>
-              <w:t>json</w:t>
-            </w:r>
-            <w:proofErr w:type="spellEnd"/>
-            <w:r>
-              <w:rPr>
-                <w:sz w:val="20"/>
-              </w:rPr>
-              <w:t>:</w:t>
-            </w:r>
-            <w:r>
-              <w:t xml:space="preserve"> </w:t>
-            </w:r>
-            <w:r>
-              <w:rPr>
-                <w:sz w:val="20"/>
-              </w:rPr>
-              <w:t>'{"List</w:t>
-            </w:r>
-            <w:proofErr w:type="gramStart"/>
-            <w:r>
-              <w:rPr>
-                <w:sz w:val="20"/>
-              </w:rPr>
-              <w:t>":[</w:t>
-            </w:r>
-            <w:proofErr w:type="gramEnd"/>
-            <w:r>
-              <w:rPr>
-                <w:sz w:val="20"/>
-              </w:rPr>
-              <w:t>{"name":"</w:t>
-            </w:r>
-            <w:proofErr w:type="spellStart"/>
-            <w:r>
-              <w:rPr>
-                <w:sz w:val="20"/>
-              </w:rPr>
-              <w:t>oop</w:t>
-            </w:r>
-            <w:proofErr w:type="spellEnd"/>
-            <w:r>
-              <w:rPr>
-                <w:sz w:val="20"/>
-              </w:rPr>
-              <w:t>", "number":"248"},{"n</w:t>
-            </w:r>
-            <w:r>
-              <w:rPr>
-                <w:sz w:val="20"/>
-              </w:rPr>
-              <w:t>ame":"oop2", "number":"249"}]}'}</w:t>
+              <w:t>username</w:t>
             </w:r>
           </w:p>
         </w:tc>
@@ -2035,21 +2715,34 @@
             <w:pPr>
               <w:rPr>
                 <w:sz w:val="20"/>
-                <w:lang w:val="en-US"/>
-              </w:rPr>
-            </w:pPr>
-            <w:r>
-              <w:rPr>
-                <w:sz w:val="20"/>
-              </w:rPr>
-              <w:t>N</w:t>
-            </w:r>
-            <w:r>
-              <w:rPr>
-                <w:sz w:val="20"/>
-                <w:lang w:val="en-US"/>
-              </w:rPr>
-              <w:t>/A</w:t>
+              </w:rPr>
+            </w:pPr>
+            <w:r>
+              <w:rPr>
+                <w:sz w:val="20"/>
+              </w:rPr>
+              <w:t>E-mail as a String</w:t>
+            </w:r>
+          </w:p>
+          <w:p>
+            <w:pPr>
+              <w:rPr>
+                <w:sz w:val="20"/>
+              </w:rPr>
+            </w:pPr>
+            <w:r>
+              <w:rPr>
+                <w:color w:val="385623" w:themeColor="accent6" w:themeShade="80"/>
+                <w:sz w:val="20"/>
+                <w:highlight w:val="darkYellow"/>
+              </w:rPr>
+              <w:t>Now</w:t>
+            </w:r>
+            <w:r>
+              <w:rPr>
+                <w:sz w:val="20"/>
+              </w:rPr>
+              <w:t>:  "result":"good","username":"JasonB","email":"newEnail@email.com"}</w:t>
             </w:r>
           </w:p>
         </w:tc>
@@ -2062,155 +2755,153 @@
           <w:p>
             <w:pPr>
               <w:rPr>
+                <w:sz w:val="20"/>
+                <w:highlight w:val="darkYellow"/>
+              </w:rPr>
+            </w:pPr>
+            <w:r>
+              <w:rPr>
+                <w:sz w:val="20"/>
+                <w:highlight w:val="green"/>
+              </w:rPr>
+              <w:t>/login</w:t>
+            </w:r>
+          </w:p>
+        </w:tc>
+        <w:tc>
+          <w:tcPr>
+            <w:tcW w:w="2073" w:type="dxa"/>
+          </w:tcPr>
+          <w:p>
+            <w:pPr>
+              <w:rPr>
+                <w:sz w:val="20"/>
+              </w:rPr>
+            </w:pPr>
+            <w:r>
+              <w:rPr>
+                <w:sz w:val="20"/>
+              </w:rPr>
+              <w:t>Login verification</w:t>
+            </w:r>
+          </w:p>
+        </w:tc>
+        <w:tc>
+          <w:tcPr>
+            <w:tcW w:w="720" w:type="dxa"/>
+          </w:tcPr>
+          <w:p>
+            <w:pPr>
+              <w:rPr>
+                <w:sz w:val="20"/>
+              </w:rPr>
+            </w:pPr>
+            <w:r>
+              <w:rPr>
+                <w:sz w:val="20"/>
+              </w:rPr>
+              <w:t>POST</w:t>
+            </w:r>
+          </w:p>
+        </w:tc>
+        <w:tc>
+          <w:tcPr>
+            <w:tcW w:w="2520" w:type="dxa"/>
+          </w:tcPr>
+          <w:p>
+            <w:pPr>
+              <w:rPr>
+                <w:sz w:val="20"/>
+              </w:rPr>
+            </w:pPr>
+            <w:r>
+              <w:rPr>
+                <w:sz w:val="20"/>
+              </w:rPr>
+              <w:t>{username:’’, password:’’}</w:t>
+            </w:r>
+          </w:p>
+        </w:tc>
+        <w:tc>
+          <w:tcPr>
+            <w:tcW w:w="2965" w:type="dxa"/>
+          </w:tcPr>
+          <w:p>
+            <w:pPr>
+              <w:rPr>
+                <w:sz w:val="20"/>
+              </w:rPr>
+            </w:pPr>
+            <w:r>
+              <w:rPr>
+                <w:sz w:val="20"/>
+              </w:rPr>
+              <w:t>{</w:t>
+            </w:r>
+            <w:proofErr w:type="spellStart"/>
+            <w:proofErr w:type="gramStart"/>
+            <w:r>
+              <w:rPr>
+                <w:sz w:val="20"/>
+              </w:rPr>
+              <w:t>success:bool</w:t>
+            </w:r>
+            <w:proofErr w:type="spellEnd"/>
+            <w:proofErr w:type="gramEnd"/>
+            <w:r>
+              <w:rPr>
+                <w:sz w:val="20"/>
+              </w:rPr>
+              <w:t xml:space="preserve">, </w:t>
+            </w:r>
+            <w:proofErr w:type="spellStart"/>
+            <w:r>
+              <w:rPr>
+                <w:sz w:val="20"/>
+              </w:rPr>
+              <w:t>isAdmin:bool</w:t>
+            </w:r>
+            <w:proofErr w:type="spellEnd"/>
+            <w:r>
+              <w:rPr>
+                <w:sz w:val="20"/>
+              </w:rPr>
+              <w:t>}</w:t>
+            </w:r>
+          </w:p>
+          <w:p>
+            <w:pPr>
+              <w:rPr>
+                <w:sz w:val="20"/>
+              </w:rPr>
+            </w:pPr>
+            <w:r>
+              <w:rPr>
                 <w:color w:val="385623" w:themeColor="accent6" w:themeShade="80"/>
                 <w:sz w:val="20"/>
                 <w:highlight w:val="darkYellow"/>
               </w:rPr>
-            </w:pPr>
-            <w:r>
-              <w:rPr>
-                <w:color w:val="385623" w:themeColor="accent6" w:themeShade="80"/>
-                <w:sz w:val="20"/>
-                <w:highlight w:val="green"/>
-              </w:rPr>
-              <w:t>/</w:t>
-            </w:r>
-            <w:proofErr w:type="spellStart"/>
-            <w:r>
-              <w:rPr>
-                <w:color w:val="385623" w:themeColor="accent6" w:themeShade="80"/>
-                <w:sz w:val="20"/>
-                <w:highlight w:val="green"/>
-              </w:rPr>
-              <w:t>editusername</w:t>
-            </w:r>
-            <w:proofErr w:type="spellEnd"/>
-          </w:p>
-        </w:tc>
-        <w:tc>
-          <w:tcPr>
-            <w:tcW w:w="2073" w:type="dxa"/>
-          </w:tcPr>
-          <w:p>
-            <w:pPr>
-              <w:rPr>
-                <w:sz w:val="20"/>
-              </w:rPr>
-            </w:pPr>
-            <w:r>
-              <w:rPr>
-                <w:sz w:val="20"/>
-              </w:rPr>
-              <w:t>Change username for user</w:t>
-            </w:r>
-          </w:p>
-        </w:tc>
-        <w:tc>
-          <w:tcPr>
-            <w:tcW w:w="720" w:type="dxa"/>
-          </w:tcPr>
-          <w:p>
-            <w:pPr>
-              <w:rPr>
-                <w:sz w:val="20"/>
-              </w:rPr>
-            </w:pPr>
-            <w:r>
-              <w:rPr>
-                <w:sz w:val="20"/>
-              </w:rPr>
-              <w:t>POST</w:t>
-            </w:r>
-          </w:p>
-        </w:tc>
-        <w:tc>
-          <w:tcPr>
-            <w:tcW w:w="2520" w:type="dxa"/>
-          </w:tcPr>
-          <w:p>
-            <w:pPr>
-              <w:rPr>
-                <w:sz w:val="20"/>
-              </w:rPr>
-            </w:pPr>
-            <w:r>
-              <w:rPr>
-                <w:sz w:val="20"/>
-              </w:rPr>
-              <w:t>{old:’’, new:’’}</w:t>
-            </w:r>
-          </w:p>
-        </w:tc>
-        <w:tc>
-          <w:tcPr>
-            <w:tcW w:w="2965" w:type="dxa"/>
-          </w:tcPr>
-          <w:p>
-            <w:pPr>
-              <w:rPr>
-                <w:sz w:val="20"/>
-              </w:rPr>
-            </w:pPr>
-            <w:r>
-              <w:rPr>
-                <w:sz w:val="20"/>
-              </w:rPr>
-              <w:t>False: new username exists already</w:t>
-            </w:r>
-          </w:p>
-          <w:p>
-            <w:pPr>
-              <w:rPr>
-                <w:sz w:val="20"/>
-              </w:rPr>
-            </w:pPr>
-            <w:r>
-              <w:rPr>
-                <w:sz w:val="20"/>
-              </w:rPr>
-              <w:t>True: otherwise</w:t>
-            </w:r>
-          </w:p>
-          <w:p>
-            <w:pPr>
-              <w:rPr>
-                <w:sz w:val="20"/>
-              </w:rPr>
-            </w:pPr>
-            <w:proofErr w:type="gramStart"/>
-            <w:r>
-              <w:rPr>
-                <w:sz w:val="20"/>
-                <w:highlight w:val="darkYellow"/>
-              </w:rPr>
               <w:t>Now</w:t>
             </w:r>
             <w:r>
               <w:rPr>
                 <w:sz w:val="20"/>
               </w:rPr>
-              <w:t xml:space="preserve"> :</w:t>
-            </w:r>
-            <w:proofErr w:type="gramEnd"/>
-            <w:r>
-              <w:rPr>
-                <w:sz w:val="20"/>
-              </w:rPr>
-              <w:t xml:space="preserve"> result"=&gt;"</w:t>
-            </w:r>
-            <w:proofErr w:type="spellStart"/>
-            <w:r>
-              <w:rPr>
-                <w:sz w:val="20"/>
-              </w:rPr>
-              <w:t>true","username</w:t>
-            </w:r>
-            <w:proofErr w:type="spellEnd"/>
-            <w:r>
-              <w:rPr>
-                <w:sz w:val="20"/>
-              </w:rPr>
-              <w:t>"=&gt;"$new")</w:t>
+              <w:t>: {"success":"true","username":"JASONB","</w:t>
+            </w:r>
+            <w:proofErr w:type="spellStart"/>
+            <w:r>
+              <w:rPr>
+                <w:sz w:val="20"/>
+              </w:rPr>
+              <w:t>isAdmin</w:t>
+            </w:r>
+            <w:proofErr w:type="spellEnd"/>
+            <w:r>
+              <w:rPr>
+                <w:sz w:val="20"/>
+              </w:rPr>
+              <w:t>":"true"}</w:t>
             </w:r>
           </w:p>
         </w:tc>
@@ -2223,29 +2914,17 @@
           <w:p>
             <w:pPr>
               <w:rPr>
-                <w:color w:val="385623" w:themeColor="accent6" w:themeShade="80"/>
+                <w:sz w:val="20"/>
+                <w:highlight w:val="darkYellow"/>
+              </w:rPr>
+            </w:pPr>
+            <w:r>
+              <w:rPr>
                 <w:sz w:val="20"/>
                 <w:highlight w:val="green"/>
               </w:rPr>
-            </w:pPr>
-            <w:r>
-              <w:rPr>
-                <w:color w:val="385623" w:themeColor="accent6" w:themeShade="80"/>
-                <w:sz w:val="20"/>
-                <w:highlight w:val="green"/>
-              </w:rPr>
-              <w:t>/</w:t>
-            </w:r>
-            <w:proofErr w:type="spellStart"/>
-            <w:r>
-              <w:rPr>
-                <w:color w:val="385623" w:themeColor="accent6" w:themeShade="80"/>
-                <w:sz w:val="20"/>
-                <w:highlight w:val="green"/>
-              </w:rPr>
-              <w:t>editemail</w:t>
-            </w:r>
-            <w:proofErr w:type="spellEnd"/>
+              <w:t>/register</w:t>
+            </w:r>
           </w:p>
         </w:tc>
         <w:tc>
@@ -2262,7 +2941,7 @@
               <w:rPr>
                 <w:sz w:val="20"/>
               </w:rPr>
-              <w:t>Change e-mail for user</w:t>
+              <w:t>Register user</w:t>
             </w:r>
           </w:p>
         </w:tc>
@@ -2298,53 +2977,7 @@
               <w:rPr>
                 <w:sz w:val="20"/>
               </w:rPr>
-              <w:t>{</w:t>
-            </w:r>
-            <w:proofErr w:type="spellStart"/>
-            <w:r>
-              <w:rPr>
-                <w:sz w:val="20"/>
-              </w:rPr>
-              <w:t>old</w:t>
-            </w:r>
-            <w:r>
-              <w:rPr>
-                <w:sz w:val="20"/>
-              </w:rPr>
-              <w:t>:’</w:t>
-            </w:r>
-            <w:r>
-              <w:rPr>
-                <w:sz w:val="20"/>
-              </w:rPr>
-              <w:t>username</w:t>
-            </w:r>
-            <w:proofErr w:type="spellEnd"/>
-            <w:r>
-              <w:rPr>
-                <w:sz w:val="20"/>
-              </w:rPr>
-              <w:t xml:space="preserve">’, </w:t>
-            </w:r>
-            <w:proofErr w:type="spellStart"/>
-            <w:r>
-              <w:rPr>
-                <w:sz w:val="20"/>
-              </w:rPr>
-              <w:t>new:’</w:t>
-            </w:r>
-            <w:r>
-              <w:rPr>
-                <w:sz w:val="20"/>
-              </w:rPr>
-              <w:t>email</w:t>
-            </w:r>
-            <w:proofErr w:type="spellEnd"/>
-            <w:r>
-              <w:rPr>
-                <w:sz w:val="20"/>
-              </w:rPr>
-              <w:t>’}</w:t>
+              <w:t>{username:’’, email:’’, password:’’}</w:t>
             </w:r>
           </w:p>
         </w:tc>
@@ -2362,57 +2995,49 @@
               <w:rPr>
                 <w:sz w:val="20"/>
               </w:rPr>
-              <w:t>("success"=&gt;"</w:t>
-            </w:r>
-            <w:proofErr w:type="spellStart"/>
-            <w:r>
-              <w:rPr>
-                <w:sz w:val="20"/>
-              </w:rPr>
-              <w:t>true","username</w:t>
-            </w:r>
-            <w:proofErr w:type="spellEnd"/>
-            <w:r>
-              <w:rPr>
-                <w:sz w:val="20"/>
-              </w:rPr>
-              <w:t>"=&gt;"$</w:t>
-            </w:r>
-            <w:proofErr w:type="spellStart"/>
-            <w:r>
-              <w:rPr>
-                <w:sz w:val="20"/>
-              </w:rPr>
-              <w:t>old","email</w:t>
-            </w:r>
-            <w:proofErr w:type="spellEnd"/>
-            <w:r>
-              <w:rPr>
-                <w:sz w:val="20"/>
-              </w:rPr>
-              <w:t>"=&gt;"$new")</w:t>
-            </w:r>
-          </w:p>
-          <w:p>
-            <w:pPr>
-              <w:rPr>
-                <w:sz w:val="20"/>
-              </w:rPr>
-            </w:pPr>
-            <w:r>
-              <w:rPr>
-                <w:sz w:val="20"/>
-              </w:rPr>
-              <w:t xml:space="preserve">False: </w:t>
-            </w:r>
-            <w:proofErr w:type="spellStart"/>
-            <w:r>
-              <w:rPr>
-                <w:sz w:val="20"/>
-              </w:rPr>
-              <w:t>userna</w:t>
-            </w:r>
-            <w:proofErr w:type="spellEnd"/>
+              <w:t>False: username exists already</w:t>
+            </w:r>
+          </w:p>
+          <w:p>
+            <w:pPr>
+              <w:rPr>
+                <w:sz w:val="20"/>
+              </w:rPr>
+            </w:pPr>
+            <w:r>
+              <w:rPr>
+                <w:sz w:val="20"/>
+              </w:rPr>
+              <w:t>True: otherwise</w:t>
+            </w:r>
+          </w:p>
+          <w:p>
+            <w:pPr>
+              <w:rPr>
+                <w:sz w:val="20"/>
+              </w:rPr>
+            </w:pPr>
+            <w:proofErr w:type="gramStart"/>
+            <w:r>
+              <w:rPr>
+                <w:sz w:val="20"/>
+                <w:highlight w:val="darkYellow"/>
+              </w:rPr>
+              <w:t>Now</w:t>
+            </w:r>
+            <w:r>
+              <w:rPr>
+                <w:sz w:val="20"/>
+              </w:rPr>
+              <w:t xml:space="preserve"> :</w:t>
+            </w:r>
+            <w:proofErr w:type="gramEnd"/>
+            <w:r>
+              <w:rPr>
+                <w:sz w:val="20"/>
+              </w:rPr>
+              <w:t xml:space="preserve"> {"success":"false","username":"SprinkKing","error":"usernametakenalready"}</w:t>
+            </w:r>
           </w:p>
         </w:tc>
       </w:tr>
@@ -2420,33 +3045,22 @@
         <w:tc>
           <w:tcPr>
             <w:tcW w:w="1072" w:type="dxa"/>
-          </w:tcPr>
-          <w:p>
-            <w:pPr>
-              <w:rPr>
-                <w:color w:val="385623" w:themeColor="accent6" w:themeShade="80"/>
+            <w:shd w:val="clear" w:color="auto" w:fill="auto"/>
+          </w:tcPr>
+          <w:p>
+            <w:pPr>
+              <w:rPr>
                 <w:sz w:val="20"/>
                 <w:highlight w:val="green"/>
               </w:rPr>
             </w:pPr>
             <w:r>
               <w:rPr>
-                <w:color w:val="385623" w:themeColor="accent6" w:themeShade="80"/>
-                <w:sz w:val="20"/>
-                <w:highlight w:val="green"/>
-              </w:rPr>
-              <w:t>/</w:t>
-            </w:r>
-            <w:proofErr w:type="spellStart"/>
-            <w:r>
-              <w:rPr>
-                <w:color w:val="385623" w:themeColor="accent6" w:themeShade="80"/>
-                <w:sz w:val="20"/>
-                <w:highlight w:val="green"/>
-              </w:rPr>
-              <w:t>editpassword</w:t>
-            </w:r>
-            <w:proofErr w:type="spellEnd"/>
+                <w:sz w:val="20"/>
+              </w:rPr>
+              <w:lastRenderedPageBreak/>
+              <w:t>/forgot</w:t>
+            </w:r>
           </w:p>
         </w:tc>
         <w:tc>
@@ -2463,7 +3077,13 @@
               <w:rPr>
                 <w:sz w:val="20"/>
               </w:rPr>
-              <w:t>Change password for user</w:t>
+              <w:t>Send the user</w:t>
+            </w:r>
+            <w:r>
+              <w:rPr>
+                <w:sz w:val="20"/>
+              </w:rPr>
+              <w:t xml:space="preserve"> an email with a code they can enter to change their password</w:t>
             </w:r>
           </w:p>
         </w:tc>
@@ -2477,12 +3097,6 @@
                 <w:sz w:val="20"/>
               </w:rPr>
             </w:pPr>
-            <w:r>
-              <w:rPr>
-                <w:sz w:val="20"/>
-              </w:rPr>
-              <w:t>POST</w:t>
-            </w:r>
           </w:p>
         </w:tc>
         <w:tc>
@@ -2499,59 +3113,7 @@
               <w:rPr>
                 <w:sz w:val="20"/>
               </w:rPr>
-              <w:t>{</w:t>
-            </w:r>
-            <w:proofErr w:type="spellStart"/>
-            <w:r>
-              <w:rPr>
-                <w:sz w:val="20"/>
-              </w:rPr>
-              <w:t>old</w:t>
-            </w:r>
-            <w:r>
-              <w:rPr>
-                <w:sz w:val="20"/>
-              </w:rPr>
-              <w:t>:’</w:t>
-            </w:r>
-            <w:r>
-              <w:rPr>
-                <w:sz w:val="20"/>
-              </w:rPr>
-              <w:t>username</w:t>
-            </w:r>
-            <w:proofErr w:type="spellEnd"/>
-            <w:r>
-              <w:rPr>
-                <w:sz w:val="20"/>
-              </w:rPr>
-              <w:t xml:space="preserve">’, </w:t>
-            </w:r>
-            <w:proofErr w:type="spellStart"/>
-            <w:r>
-              <w:rPr>
-                <w:sz w:val="20"/>
-              </w:rPr>
-              <w:t>new</w:t>
-            </w:r>
-            <w:r>
-              <w:rPr>
-                <w:sz w:val="20"/>
-              </w:rPr>
-              <w:t>:’</w:t>
-            </w:r>
-            <w:r>
-              <w:rPr>
-                <w:sz w:val="20"/>
-              </w:rPr>
-              <w:t>password</w:t>
-            </w:r>
-            <w:proofErr w:type="spellEnd"/>
-            <w:r>
-              <w:rPr>
-                <w:sz w:val="20"/>
-              </w:rPr>
-              <w:t>’}</w:t>
+              <w:t>{username: ‘’}</w:t>
             </w:r>
           </w:p>
         </w:tc>
@@ -2569,533 +3131,8 @@
               <w:rPr>
                 <w:sz w:val="20"/>
               </w:rPr>
-              <w:t>"success"=&gt;"</w:t>
-            </w:r>
-            <w:proofErr w:type="spellStart"/>
-            <w:r>
-              <w:rPr>
-                <w:sz w:val="20"/>
-              </w:rPr>
-              <w:t>true","password</w:t>
-            </w:r>
-            <w:proofErr w:type="spellEnd"/>
-            <w:r>
-              <w:rPr>
-                <w:sz w:val="20"/>
-              </w:rPr>
-              <w:t>"=&gt;"$new"));</w:t>
-            </w:r>
-          </w:p>
-        </w:tc>
-      </w:tr>
-      <w:tr>
-        <w:tc>
-          <w:tcPr>
-            <w:tcW w:w="1072" w:type="dxa"/>
-          </w:tcPr>
-          <w:p>
-            <w:pPr>
-              <w:rPr>
-                <w:sz w:val="20"/>
-              </w:rPr>
-            </w:pPr>
-            <w:r>
-              <w:rPr>
-                <w:sz w:val="20"/>
-                <w:highlight w:val="green"/>
-              </w:rPr>
-              <w:t>/email</w:t>
-            </w:r>
-          </w:p>
-        </w:tc>
-        <w:tc>
-          <w:tcPr>
-            <w:tcW w:w="2073" w:type="dxa"/>
-          </w:tcPr>
-          <w:p>
-            <w:pPr>
-              <w:rPr>
-                <w:sz w:val="20"/>
-              </w:rPr>
-            </w:pPr>
-            <w:r>
-              <w:rPr>
-                <w:sz w:val="20"/>
-              </w:rPr>
-              <w:t>Get user’s email</w:t>
-            </w:r>
-          </w:p>
-        </w:tc>
-        <w:tc>
-          <w:tcPr>
-            <w:tcW w:w="720" w:type="dxa"/>
-          </w:tcPr>
-          <w:p>
-            <w:pPr>
-              <w:rPr>
-                <w:sz w:val="20"/>
-              </w:rPr>
-            </w:pPr>
-            <w:r>
-              <w:rPr>
-                <w:sz w:val="20"/>
-              </w:rPr>
-              <w:t>POST</w:t>
-            </w:r>
-          </w:p>
-        </w:tc>
-        <w:tc>
-          <w:tcPr>
-            <w:tcW w:w="2520" w:type="dxa"/>
-          </w:tcPr>
-          <w:p>
-            <w:pPr>
-              <w:rPr>
-                <w:sz w:val="20"/>
-              </w:rPr>
-            </w:pPr>
-            <w:r>
-              <w:rPr>
-                <w:sz w:val="20"/>
-              </w:rPr>
-              <w:t>username</w:t>
-            </w:r>
-          </w:p>
-        </w:tc>
-        <w:tc>
-          <w:tcPr>
-            <w:tcW w:w="2965" w:type="dxa"/>
-          </w:tcPr>
-          <w:p>
-            <w:pPr>
-              <w:rPr>
-                <w:sz w:val="20"/>
-              </w:rPr>
-            </w:pPr>
-            <w:r>
-              <w:rPr>
-                <w:sz w:val="20"/>
-              </w:rPr>
-              <w:t>E-mail as a String</w:t>
-            </w:r>
-          </w:p>
-          <w:p>
-            <w:pPr>
-              <w:rPr>
-                <w:sz w:val="20"/>
-              </w:rPr>
-            </w:pPr>
-            <w:r>
-              <w:rPr>
-                <w:color w:val="385623" w:themeColor="accent6" w:themeShade="80"/>
-                <w:sz w:val="20"/>
-                <w:highlight w:val="darkYellow"/>
-              </w:rPr>
-              <w:t>Now</w:t>
-            </w:r>
-            <w:r>
-              <w:rPr>
-                <w:sz w:val="20"/>
-              </w:rPr>
-              <w:t>:  "result":"good","username":"JasonB","email":"newEnail@email.com"}</w:t>
-            </w:r>
-          </w:p>
-        </w:tc>
-      </w:tr>
-      <w:tr>
-        <w:tc>
-          <w:tcPr>
-            <w:tcW w:w="1072" w:type="dxa"/>
-          </w:tcPr>
-          <w:p>
-            <w:pPr>
-              <w:rPr>
-                <w:sz w:val="20"/>
-                <w:highlight w:val="darkYellow"/>
-              </w:rPr>
-            </w:pPr>
-            <w:r>
-              <w:rPr>
-                <w:sz w:val="20"/>
-                <w:highlight w:val="green"/>
-              </w:rPr>
-              <w:t>/login</w:t>
-            </w:r>
-          </w:p>
-        </w:tc>
-        <w:tc>
-          <w:tcPr>
-            <w:tcW w:w="2073" w:type="dxa"/>
-          </w:tcPr>
-          <w:p>
-            <w:pPr>
-              <w:rPr>
-                <w:sz w:val="20"/>
-              </w:rPr>
-            </w:pPr>
-            <w:r>
-              <w:rPr>
-                <w:sz w:val="20"/>
-              </w:rPr>
-              <w:t>Login verification</w:t>
-            </w:r>
-          </w:p>
-        </w:tc>
-        <w:tc>
-          <w:tcPr>
-            <w:tcW w:w="720" w:type="dxa"/>
-          </w:tcPr>
-          <w:p>
-            <w:pPr>
-              <w:rPr>
-                <w:sz w:val="20"/>
-              </w:rPr>
-            </w:pPr>
-            <w:r>
-              <w:rPr>
-                <w:sz w:val="20"/>
-              </w:rPr>
-              <w:t>POST</w:t>
-            </w:r>
-          </w:p>
-        </w:tc>
-        <w:tc>
-          <w:tcPr>
-            <w:tcW w:w="2520" w:type="dxa"/>
-          </w:tcPr>
-          <w:p>
-            <w:pPr>
-              <w:rPr>
-                <w:sz w:val="20"/>
-              </w:rPr>
-            </w:pPr>
-            <w:r>
-              <w:rPr>
-                <w:sz w:val="20"/>
-              </w:rPr>
-              <w:t>{username:’’, password:’’}</w:t>
-            </w:r>
-          </w:p>
-        </w:tc>
-        <w:tc>
-          <w:tcPr>
-            <w:tcW w:w="2965" w:type="dxa"/>
-          </w:tcPr>
-          <w:p>
-            <w:pPr>
-              <w:rPr>
-                <w:sz w:val="20"/>
-              </w:rPr>
-            </w:pPr>
-            <w:r>
-              <w:rPr>
-                <w:sz w:val="20"/>
-              </w:rPr>
-              <w:t>{</w:t>
-            </w:r>
-            <w:proofErr w:type="spellStart"/>
-            <w:proofErr w:type="gramStart"/>
-            <w:r>
-              <w:rPr>
-                <w:sz w:val="20"/>
-              </w:rPr>
-              <w:t>success:bool</w:t>
-            </w:r>
-            <w:proofErr w:type="spellEnd"/>
-            <w:proofErr w:type="gramEnd"/>
-            <w:r>
-              <w:rPr>
-                <w:sz w:val="20"/>
-              </w:rPr>
-              <w:t xml:space="preserve">, </w:t>
-            </w:r>
-            <w:proofErr w:type="spellStart"/>
-            <w:r>
-              <w:rPr>
-                <w:sz w:val="20"/>
-              </w:rPr>
-              <w:t>isAdmin:bool</w:t>
-            </w:r>
-            <w:proofErr w:type="spellEnd"/>
-            <w:r>
-              <w:rPr>
-                <w:sz w:val="20"/>
-              </w:rPr>
-              <w:t>}</w:t>
-            </w:r>
-          </w:p>
-          <w:p>
-            <w:pPr>
-              <w:rPr>
-                <w:sz w:val="20"/>
-              </w:rPr>
-            </w:pPr>
-            <w:r>
-              <w:rPr>
-                <w:color w:val="385623" w:themeColor="accent6" w:themeShade="80"/>
-                <w:sz w:val="20"/>
-                <w:highlight w:val="darkYellow"/>
-              </w:rPr>
-              <w:t>Now</w:t>
-            </w:r>
-            <w:r>
-              <w:rPr>
-                <w:sz w:val="20"/>
-              </w:rPr>
-              <w:t>: {"success":"true","username":"JASONB","</w:t>
-            </w:r>
-            <w:proofErr w:type="spellStart"/>
-            <w:r>
-              <w:rPr>
-                <w:sz w:val="20"/>
-              </w:rPr>
-              <w:t>isAdmin</w:t>
-            </w:r>
-            <w:proofErr w:type="spellEnd"/>
-            <w:r>
-              <w:rPr>
-                <w:sz w:val="20"/>
-              </w:rPr>
-              <w:t>":"true"}</w:t>
-            </w:r>
-          </w:p>
-        </w:tc>
-      </w:tr>
-      <w:tr>
-        <w:tc>
-          <w:tcPr>
-            <w:tcW w:w="1072" w:type="dxa"/>
-          </w:tcPr>
-          <w:p>
-            <w:pPr>
-              <w:rPr>
-                <w:sz w:val="20"/>
-                <w:highlight w:val="darkYellow"/>
-              </w:rPr>
-            </w:pPr>
-            <w:r>
-              <w:rPr>
-                <w:sz w:val="20"/>
-                <w:highlight w:val="green"/>
-              </w:rPr>
-              <w:t>/register</w:t>
-            </w:r>
-          </w:p>
-        </w:tc>
-        <w:tc>
-          <w:tcPr>
-            <w:tcW w:w="2073" w:type="dxa"/>
-          </w:tcPr>
-          <w:p>
-            <w:pPr>
-              <w:rPr>
-                <w:sz w:val="20"/>
-              </w:rPr>
-            </w:pPr>
-            <w:r>
-              <w:rPr>
-                <w:sz w:val="20"/>
-              </w:rPr>
-              <w:t>Register user</w:t>
-            </w:r>
-          </w:p>
-        </w:tc>
-        <w:tc>
-          <w:tcPr>
-            <w:tcW w:w="720" w:type="dxa"/>
-          </w:tcPr>
-          <w:p>
-            <w:pPr>
-              <w:rPr>
-                <w:sz w:val="20"/>
-              </w:rPr>
-            </w:pPr>
-            <w:r>
-              <w:rPr>
-                <w:sz w:val="20"/>
-              </w:rPr>
-              <w:t>POST</w:t>
-            </w:r>
-          </w:p>
-        </w:tc>
-        <w:tc>
-          <w:tcPr>
-            <w:tcW w:w="2520" w:type="dxa"/>
-          </w:tcPr>
-          <w:p>
-            <w:pPr>
-              <w:rPr>
-                <w:sz w:val="20"/>
-              </w:rPr>
-            </w:pPr>
-            <w:r>
-              <w:rPr>
-                <w:sz w:val="20"/>
-              </w:rPr>
-              <w:t>{username:’’, email:’’, password:’’}</w:t>
-            </w:r>
-          </w:p>
-        </w:tc>
-        <w:tc>
-          <w:tcPr>
-            <w:tcW w:w="2965" w:type="dxa"/>
-          </w:tcPr>
-          <w:p>
-            <w:pPr>
-              <w:rPr>
-                <w:sz w:val="20"/>
-              </w:rPr>
-            </w:pPr>
-            <w:r>
-              <w:rPr>
-                <w:sz w:val="20"/>
-              </w:rPr>
-              <w:t>False: username exists already</w:t>
-            </w:r>
-          </w:p>
-          <w:p>
-            <w:pPr>
-              <w:rPr>
-                <w:sz w:val="20"/>
-              </w:rPr>
-            </w:pPr>
-            <w:r>
-              <w:rPr>
-                <w:sz w:val="20"/>
-              </w:rPr>
-              <w:t>True: otherwise</w:t>
-            </w:r>
-          </w:p>
-          <w:p>
-            <w:pPr>
-              <w:rPr>
-                <w:sz w:val="20"/>
-              </w:rPr>
-            </w:pPr>
-            <w:proofErr w:type="gramStart"/>
-            <w:r>
-              <w:rPr>
-                <w:sz w:val="20"/>
-                <w:highlight w:val="darkYellow"/>
-              </w:rPr>
-              <w:t>Now</w:t>
-            </w:r>
-            <w:r>
-              <w:rPr>
-                <w:sz w:val="20"/>
-              </w:rPr>
-              <w:t xml:space="preserve"> :</w:t>
-            </w:r>
-            <w:proofErr w:type="gramEnd"/>
-            <w:r>
-              <w:rPr>
-                <w:sz w:val="20"/>
-              </w:rPr>
-              <w:t xml:space="preserve"> {"success":"false","username":"SprinkKing","error":"usernametakenalready"}</w:t>
-            </w:r>
-          </w:p>
-        </w:tc>
-      </w:tr>
-      <w:tr>
-        <w:tc>
-          <w:tcPr>
-            <w:tcW w:w="1072" w:type="dxa"/>
-            <w:shd w:val="clear" w:color="auto" w:fill="auto"/>
-          </w:tcPr>
-          <w:p>
-            <w:pPr>
-              <w:rPr>
-                <w:sz w:val="20"/>
-                <w:highlight w:val="green"/>
-              </w:rPr>
-            </w:pPr>
-            <w:r>
-              <w:rPr>
-                <w:sz w:val="20"/>
-              </w:rPr>
-              <w:t>/forgot</w:t>
-            </w:r>
-          </w:p>
-        </w:tc>
-        <w:tc>
-          <w:tcPr>
-            <w:tcW w:w="2073" w:type="dxa"/>
-          </w:tcPr>
-          <w:p>
-            <w:pPr>
-              <w:rPr>
-                <w:sz w:val="20"/>
-              </w:rPr>
-            </w:pPr>
-            <w:r>
-              <w:rPr>
-                <w:sz w:val="20"/>
-              </w:rPr>
-              <w:t>Send the user</w:t>
-            </w:r>
-            <w:r>
-              <w:rPr>
-                <w:sz w:val="20"/>
-              </w:rPr>
-              <w:t xml:space="preserve"> an email with a code they can </w:t>
-            </w:r>
-            <w:r>
-              <w:rPr>
-                <w:sz w:val="20"/>
-              </w:rPr>
-              <w:lastRenderedPageBreak/>
-              <w:t>enter to change their password</w:t>
-            </w:r>
-          </w:p>
-        </w:tc>
-        <w:tc>
-          <w:tcPr>
-            <w:tcW w:w="720" w:type="dxa"/>
-          </w:tcPr>
-          <w:p>
-            <w:pPr>
-              <w:rPr>
-                <w:sz w:val="20"/>
-              </w:rPr>
-            </w:pPr>
-          </w:p>
-        </w:tc>
-        <w:tc>
-          <w:tcPr>
-            <w:tcW w:w="2520" w:type="dxa"/>
-          </w:tcPr>
-          <w:p>
-            <w:pPr>
-              <w:rPr>
-                <w:sz w:val="20"/>
-              </w:rPr>
-            </w:pPr>
-            <w:r>
-              <w:rPr>
-                <w:sz w:val="20"/>
-              </w:rPr>
-              <w:t>{username: ‘’}</w:t>
-            </w:r>
-          </w:p>
-        </w:tc>
-        <w:tc>
-          <w:tcPr>
-            <w:tcW w:w="2965" w:type="dxa"/>
-          </w:tcPr>
-          <w:p>
-            <w:pPr>
-              <w:rPr>
-                <w:sz w:val="20"/>
-              </w:rPr>
-            </w:pPr>
-            <w:r>
-              <w:rPr>
-                <w:sz w:val="20"/>
-              </w:rPr>
               <w:t>N/A</w:t>
             </w:r>
-            <w:bookmarkStart w:id="0" w:name="_GoBack"/>
-            <w:bookmarkEnd w:id="0"/>
           </w:p>
         </w:tc>
       </w:tr>
@@ -3110,7 +3147,6 @@
         <w:rPr>
           <w:sz w:val="20"/>
         </w:rPr>
-        <w:lastRenderedPageBreak/>
         <w:t xml:space="preserve">Note: </w:t>
       </w:r>
     </w:p>

</xml_diff>

<commit_message>
added the  remove section and remove course server calls
</commit_message>
<xml_diff>
--- a/Server Calls.docx
+++ b/Server Calls.docx
@@ -905,11 +905,13 @@
             <w:pPr>
               <w:rPr>
                 <w:sz w:val="20"/>
-              </w:rPr>
-            </w:pPr>
-            <w:r>
-              <w:rPr>
-                <w:sz w:val="20"/>
+                <w:highlight w:val="green"/>
+              </w:rPr>
+            </w:pPr>
+            <w:r>
+              <w:rPr>
+                <w:sz w:val="20"/>
+                <w:highlight w:val="green"/>
               </w:rPr>
               <w:t>/</w:t>
             </w:r>
@@ -917,6 +919,7 @@
             <w:r>
               <w:rPr>
                 <w:sz w:val="20"/>
+                <w:highlight w:val="green"/>
               </w:rPr>
               <w:t>addcourse</w:t>
             </w:r>
@@ -973,7 +976,7 @@
               <w:rPr>
                 <w:sz w:val="20"/>
               </w:rPr>
-              <w:t>{name:’’, number:’’}</w:t>
+              <w:t>//$json='{"section":"UI-X","sectionId":"1","classroom":"H-4","semester":"Winter","type":"Lab","dayOffered":"5","beginTime":"13:35:00","endTime":"14:35:00","courseId":"2","courseCode":"COMP 248","sectionNum":"1"}';</w:t>
             </w:r>
           </w:p>
         </w:tc>
@@ -1018,11 +1021,13 @@
             <w:pPr>
               <w:rPr>
                 <w:sz w:val="20"/>
-              </w:rPr>
-            </w:pPr>
-            <w:r>
-              <w:rPr>
-                <w:sz w:val="20"/>
+                <w:highlight w:val="green"/>
+              </w:rPr>
+            </w:pPr>
+            <w:r>
+              <w:rPr>
+                <w:sz w:val="20"/>
+                <w:highlight w:val="green"/>
               </w:rPr>
               <w:t>/</w:t>
             </w:r>
@@ -1030,6 +1035,7 @@
             <w:r>
               <w:rPr>
                 <w:sz w:val="20"/>
+                <w:highlight w:val="green"/>
               </w:rPr>
               <w:t>addsection</w:t>
             </w:r>
@@ -1082,6 +1088,19 @@
                 <w:sz w:val="20"/>
               </w:rPr>
             </w:pPr>
+            <w:r>
+              <w:rPr>
+                <w:sz w:val="20"/>
+              </w:rPr>
+              <w:t>//$json='{"section":"UI-X","sectionId":"1","classroom":"H-4","semester":"Winter","type":"Lab","dayOffered":"5",</w:t>
+            </w:r>
+            <w:r>
+              <w:rPr>
+                <w:sz w:val="20"/>
+              </w:rPr>
+              <w:lastRenderedPageBreak/>
+              <w:t>"beginTime":"13:35:00","endTime":"14:35:00","courseId":"2","courseCode":"COMP 248","sectionNum":"1"}';</w:t>
+            </w:r>
           </w:p>
         </w:tc>
         <w:tc>
@@ -1098,6 +1117,7 @@
               <w:rPr>
                 <w:sz w:val="20"/>
               </w:rPr>
+              <w:lastRenderedPageBreak/>
               <w:t>False: if section with that id already exists</w:t>
             </w:r>
           </w:p>
@@ -1131,6 +1151,7 @@
               <w:rPr>
                 <w:sz w:val="20"/>
               </w:rPr>
+              <w:lastRenderedPageBreak/>
               <w:t>/</w:t>
             </w:r>
             <w:proofErr w:type="spellStart"/>
@@ -1295,38 +1316,38 @@
               <w:rPr>
                 <w:sz w:val="20"/>
               </w:rPr>
-              <w:t>{</w:t>
-            </w:r>
-            <w:proofErr w:type="spellStart"/>
-            <w:proofErr w:type="gramStart"/>
-            <w:r>
-              <w:rPr>
-                <w:sz w:val="20"/>
-              </w:rPr>
-              <w:t>course:courseID</w:t>
-            </w:r>
-            <w:proofErr w:type="spellEnd"/>
-            <w:proofErr w:type="gramEnd"/>
-            <w:r>
-              <w:rPr>
-                <w:sz w:val="20"/>
-              </w:rPr>
-              <w:t xml:space="preserve">, </w:t>
-            </w:r>
-            <w:proofErr w:type="spellStart"/>
-            <w:r>
-              <w:rPr>
-                <w:sz w:val="20"/>
-              </w:rPr>
-              <w:t>section:sectionID</w:t>
-            </w:r>
-            <w:proofErr w:type="spellEnd"/>
-            <w:r>
-              <w:rPr>
-                <w:sz w:val="20"/>
-              </w:rPr>
-              <w:t>}</w:t>
-            </w:r>
+              <w:t>//$</w:t>
+            </w:r>
+            <w:proofErr w:type="spellStart"/>
+            <w:r>
+              <w:rPr>
+                <w:sz w:val="20"/>
+              </w:rPr>
+              <w:t>sectionId</w:t>
+            </w:r>
+            <w:proofErr w:type="spellEnd"/>
+            <w:r>
+              <w:rPr>
+                <w:sz w:val="20"/>
+              </w:rPr>
+              <w:t>=$_POST['</w:t>
+            </w:r>
+            <w:proofErr w:type="spellStart"/>
+            <w:r>
+              <w:rPr>
+                <w:sz w:val="20"/>
+              </w:rPr>
+              <w:t>sectionId</w:t>
+            </w:r>
+            <w:proofErr w:type="spellEnd"/>
+            <w:r>
+              <w:rPr>
+                <w:sz w:val="20"/>
+              </w:rPr>
+              <w:t>']; //section id</w:t>
+            </w:r>
+            <w:bookmarkStart w:id="0" w:name="_GoBack"/>
+            <w:bookmarkEnd w:id="0"/>
           </w:p>
         </w:tc>
         <w:tc>
@@ -1441,22 +1462,7 @@
               <w:rPr>
                 <w:sz w:val="20"/>
               </w:rPr>
-              <w:t>='{"courseId":"1","courseCode":"COMP 248","semester":"Fall","description":"</w:t>
-            </w:r>
-            <w:bookmarkStart w:id="0" w:name="_GoBack"/>
-            <w:bookmarkEnd w:id="0"/>
-            <w:r>
-              <w:rPr>
-                <w:sz w:val="20"/>
-              </w:rPr>
-              <w:t xml:space="preserve"> Critical amount </w:t>
-            </w:r>
-            <w:r>
-              <w:rPr>
-                <w:sz w:val="20"/>
-              </w:rPr>
-              <w:lastRenderedPageBreak/>
-              <w:t xml:space="preserve">of salt </w:t>
+              <w:t xml:space="preserve">='{"courseId":"1","courseCode":"COMP 248","semester":"Fall","description":" Critical amount of salt </w:t>
             </w:r>
             <w:proofErr w:type="spellStart"/>
             <w:r>
@@ -1502,7 +1508,6 @@
               <w:rPr>
                 <w:sz w:val="20"/>
               </w:rPr>
-              <w:lastRenderedPageBreak/>
               <w:t>N/A</w:t>
             </w:r>
           </w:p>
@@ -1524,7 +1529,6 @@
                 <w:sz w:val="20"/>
                 <w:highlight w:val="green"/>
               </w:rPr>
-              <w:lastRenderedPageBreak/>
               <w:t>/</w:t>
             </w:r>
             <w:proofErr w:type="spellStart"/>
@@ -2742,7 +2746,14 @@
               <w:rPr>
                 <w:sz w:val="20"/>
               </w:rPr>
-              <w:t>:  "result":"good","username":"JasonB","email":"newEnail@email.com"}</w:t>
+              <w:t>:  "result":"good","username":"Jas</w:t>
+            </w:r>
+            <w:r>
+              <w:rPr>
+                <w:sz w:val="20"/>
+              </w:rPr>
+              <w:lastRenderedPageBreak/>
+              <w:t>onB","email":"newEnail@email.com"}</w:t>
             </w:r>
           </w:p>
         </w:tc>
@@ -2764,6 +2775,7 @@
                 <w:sz w:val="20"/>
                 <w:highlight w:val="green"/>
               </w:rPr>
+              <w:lastRenderedPageBreak/>
               <w:t>/login</w:t>
             </w:r>
           </w:p>
@@ -3058,7 +3070,6 @@
               <w:rPr>
                 <w:sz w:val="20"/>
               </w:rPr>
-              <w:lastRenderedPageBreak/>
               <w:t>/forgot</w:t>
             </w:r>
           </w:p>

</xml_diff>

<commit_message>
merged some of the db files and modified the  server calls document
</commit_message>
<xml_diff>
--- a/Server Calls.docx
+++ b/Server Calls.docx
@@ -1094,6 +1094,8 @@
               </w:rPr>
               <w:t>//$json='{"section":"UI-X","sectionId":"1","classroom":"H-4","semester":"Winter","type":"Lab","dayOffered":"5",</w:t>
             </w:r>
+            <w:bookmarkStart w:id="0" w:name="_GoBack"/>
+            <w:bookmarkEnd w:id="0"/>
             <w:r>
               <w:rPr>
                 <w:sz w:val="20"/>
@@ -1150,6 +1152,7 @@
             <w:r>
               <w:rPr>
                 <w:sz w:val="20"/>
+                <w:highlight w:val="green"/>
               </w:rPr>
               <w:lastRenderedPageBreak/>
               <w:t>/</w:t>
@@ -1158,6 +1161,7 @@
             <w:r>
               <w:rPr>
                 <w:sz w:val="20"/>
+                <w:highlight w:val="green"/>
               </w:rPr>
               <w:t>removecourse</w:t>
             </w:r>
@@ -1210,14 +1214,40 @@
                 <w:sz w:val="20"/>
               </w:rPr>
             </w:pPr>
-            <w:proofErr w:type="spellStart"/>
-            <w:r>
-              <w:rPr>
-                <w:sz w:val="20"/>
-              </w:rPr>
-              <w:t>courseID</w:t>
-            </w:r>
-            <w:proofErr w:type="spellEnd"/>
+            <w:r>
+              <w:rPr>
+                <w:sz w:val="20"/>
+              </w:rPr>
+              <w:t>//$</w:t>
+            </w:r>
+            <w:proofErr w:type="spellStart"/>
+            <w:r>
+              <w:rPr>
+                <w:sz w:val="20"/>
+              </w:rPr>
+              <w:t>courseId</w:t>
+            </w:r>
+            <w:proofErr w:type="spellEnd"/>
+            <w:r>
+              <w:rPr>
+                <w:sz w:val="20"/>
+              </w:rPr>
+              <w:t>=$_POST['</w:t>
+            </w:r>
+            <w:proofErr w:type="spellStart"/>
+            <w:r>
+              <w:rPr>
+                <w:sz w:val="20"/>
+              </w:rPr>
+              <w:t>courseId</w:t>
+            </w:r>
+            <w:proofErr w:type="spellEnd"/>
+            <w:r>
+              <w:rPr>
+                <w:sz w:val="20"/>
+              </w:rPr>
+              <w:t>']; //course id</w:t>
+            </w:r>
           </w:p>
         </w:tc>
         <w:tc>
@@ -1248,11 +1278,13 @@
             <w:pPr>
               <w:rPr>
                 <w:sz w:val="20"/>
-              </w:rPr>
-            </w:pPr>
-            <w:r>
-              <w:rPr>
-                <w:sz w:val="20"/>
+                <w:highlight w:val="green"/>
+              </w:rPr>
+            </w:pPr>
+            <w:r>
+              <w:rPr>
+                <w:sz w:val="20"/>
+                <w:highlight w:val="green"/>
               </w:rPr>
               <w:t>/</w:t>
             </w:r>
@@ -1260,8 +1292,9 @@
             <w:r>
               <w:rPr>
                 <w:sz w:val="20"/>
-              </w:rPr>
-              <w:t>removesection</w:t>
+                <w:highlight w:val="green"/>
+              </w:rPr>
+              <w:t>removeadminsection</w:t>
             </w:r>
             <w:proofErr w:type="spellEnd"/>
           </w:p>
@@ -1346,8 +1379,6 @@
               </w:rPr>
               <w:t>']; //section id</w:t>
             </w:r>
-            <w:bookmarkStart w:id="0" w:name="_GoBack"/>
-            <w:bookmarkEnd w:id="0"/>
           </w:p>
         </w:tc>
         <w:tc>
@@ -2740,20 +2771,14 @@
                 <w:sz w:val="20"/>
                 <w:highlight w:val="darkYellow"/>
               </w:rPr>
+              <w:lastRenderedPageBreak/>
               <w:t>Now</w:t>
             </w:r>
             <w:r>
               <w:rPr>
                 <w:sz w:val="20"/>
               </w:rPr>
-              <w:t>:  "result":"good","username":"Jas</w:t>
-            </w:r>
-            <w:r>
-              <w:rPr>
-                <w:sz w:val="20"/>
-              </w:rPr>
-              <w:lastRenderedPageBreak/>
-              <w:t>onB","email":"newEnail@email.com"}</w:t>
+              <w:t>:  "result":"good","username":"JasonB","email":"newEnail@email.com"}</w:t>
             </w:r>
           </w:p>
         </w:tc>

</xml_diff>

<commit_message>
fixed db and removed files
</commit_message>
<xml_diff>
--- a/Server Calls.docx
+++ b/Server Calls.docx
@@ -222,7 +222,23 @@
                 <w:color w:val="000000"/>
                 <w:szCs w:val="27"/>
               </w:rPr>
-              <w:t>{"courseId":"1","courseCode":"COMP 248","semester":"Fall","description":"Introduction to programming. Basic data types, variables, expressions, assignments, control flow. Classes, objects, methods.","name":"Object-Oriented Programming I","credits":"3</w:t>
+              <w:t xml:space="preserve">{"courseId":"1","courseCode":"COMP 248","semester":"Fall","description":"Introduction to programming. Basic data types, variables, expressions, assignments, control flow. Classes, objects, </w:t>
+            </w:r>
+            <w:proofErr w:type="spellStart"/>
+            <w:r>
+              <w:rPr>
+                <w:color w:val="000000"/>
+                <w:szCs w:val="27"/>
+              </w:rPr>
+              <w:t>methods.","name":"Object-Oriented</w:t>
+            </w:r>
+            <w:proofErr w:type="spellEnd"/>
+            <w:r>
+              <w:rPr>
+                <w:color w:val="000000"/>
+                <w:szCs w:val="27"/>
+              </w:rPr>
+              <w:t xml:space="preserve"> Programming I","credits":"3</w:t>
             </w:r>
             <w:r>
               <w:rPr>
@@ -362,8 +378,17 @@
                 <w:sz w:val="20"/>
                 <w:highlight w:val="green"/>
               </w:rPr>
-              <w:t>/sectionsforcourse ****</w:t>
-            </w:r>
+              <w:t>/</w:t>
+            </w:r>
+            <w:proofErr w:type="spellStart"/>
+            <w:r>
+              <w:rPr>
+                <w:sz w:val="20"/>
+                <w:highlight w:val="green"/>
+              </w:rPr>
+              <w:t>sectioncourse</w:t>
+            </w:r>
+            <w:proofErr w:type="spellEnd"/>
           </w:p>
         </w:tc>
         <w:tc>
@@ -412,12 +437,14 @@
                 <w:sz w:val="20"/>
               </w:rPr>
             </w:pPr>
+            <w:proofErr w:type="spellStart"/>
             <w:r>
               <w:rPr>
                 <w:sz w:val="20"/>
               </w:rPr>
               <w:t>courseID</w:t>
             </w:r>
+            <w:proofErr w:type="spellEnd"/>
           </w:p>
         </w:tc>
         <w:tc>
@@ -455,8 +482,17 @@
                 <w:sz w:val="20"/>
                 <w:highlight w:val="green"/>
               </w:rPr>
-              <w:t>/userprefs</w:t>
-            </w:r>
+              <w:t>/</w:t>
+            </w:r>
+            <w:proofErr w:type="spellStart"/>
+            <w:r>
+              <w:rPr>
+                <w:sz w:val="20"/>
+                <w:highlight w:val="green"/>
+              </w:rPr>
+              <w:t>userprefs</w:t>
+            </w:r>
+            <w:proofErr w:type="spellEnd"/>
           </w:p>
         </w:tc>
         <w:tc>
@@ -627,7 +663,23 @@
               </w:rPr>
             </w:pPr>
             <w:r>
-              <w:t>{"List":[{"name":"oop", "number":"248"},{"name":"oop2", "number":"249"}]}</w:t>
+              <w:t>{"List</w:t>
+            </w:r>
+            <w:proofErr w:type="gramStart"/>
+            <w:r>
+              <w:t>":[</w:t>
+            </w:r>
+            <w:proofErr w:type="gramEnd"/>
+            <w:r>
+              <w:t>{"name":"</w:t>
+            </w:r>
+            <w:proofErr w:type="spellStart"/>
+            <w:r>
+              <w:t>oop</w:t>
+            </w:r>
+            <w:proofErr w:type="spellEnd"/>
+            <w:r>
+              <w:t>", "number":"248"},{"name":"oop2", "number":"249"}]}</w:t>
             </w:r>
           </w:p>
         </w:tc>
@@ -730,7 +782,23 @@
               </w:rPr>
             </w:pPr>
             <w:r>
-              <w:t>{"List":[{"name":"oop", "number":"248"},{"name":"oop2", "number":"249"}]}</w:t>
+              <w:t>{"List</w:t>
+            </w:r>
+            <w:proofErr w:type="gramStart"/>
+            <w:r>
+              <w:t>":[</w:t>
+            </w:r>
+            <w:proofErr w:type="gramEnd"/>
+            <w:r>
+              <w:t>{"name":"</w:t>
+            </w:r>
+            <w:proofErr w:type="spellStart"/>
+            <w:r>
+              <w:t>oop</w:t>
+            </w:r>
+            <w:proofErr w:type="spellEnd"/>
+            <w:r>
+              <w:t>", "number":"248"},{"name":"oop2", "number":"249"}]}</w:t>
             </w:r>
           </w:p>
         </w:tc>
@@ -838,8 +906,17 @@
                 <w:sz w:val="20"/>
                 <w:highlight w:val="green"/>
               </w:rPr>
-              <w:t>/addcourse</w:t>
-            </w:r>
+              <w:t>/</w:t>
+            </w:r>
+            <w:proofErr w:type="spellStart"/>
+            <w:r>
+              <w:rPr>
+                <w:sz w:val="20"/>
+                <w:highlight w:val="green"/>
+              </w:rPr>
+              <w:t>addadmincourse</w:t>
+            </w:r>
+            <w:proofErr w:type="spellEnd"/>
           </w:p>
         </w:tc>
         <w:tc>
@@ -945,8 +1022,17 @@
                 <w:sz w:val="20"/>
                 <w:highlight w:val="green"/>
               </w:rPr>
-              <w:t>/addsection</w:t>
-            </w:r>
+              <w:t>/</w:t>
+            </w:r>
+            <w:proofErr w:type="spellStart"/>
+            <w:r>
+              <w:rPr>
+                <w:sz w:val="20"/>
+                <w:highlight w:val="green"/>
+              </w:rPr>
+              <w:t>addadminsection</w:t>
+            </w:r>
+            <w:proofErr w:type="spellEnd"/>
           </w:p>
         </w:tc>
         <w:tc>
@@ -1059,8 +1145,17 @@
                 <w:sz w:val="20"/>
                 <w:highlight w:val="green"/>
               </w:rPr>
-              <w:t>/removecourse</w:t>
-            </w:r>
+              <w:t>/</w:t>
+            </w:r>
+            <w:proofErr w:type="spellStart"/>
+            <w:r>
+              <w:rPr>
+                <w:sz w:val="20"/>
+                <w:highlight w:val="green"/>
+              </w:rPr>
+              <w:t>removeadmincourse</w:t>
+            </w:r>
+            <w:proofErr w:type="spellEnd"/>
           </w:p>
         </w:tc>
         <w:tc>
@@ -1113,7 +1208,35 @@
               <w:rPr>
                 <w:sz w:val="20"/>
               </w:rPr>
-              <w:t>//$courseId=$_POST['courseId']; //course id</w:t>
+              <w:t>//$</w:t>
+            </w:r>
+            <w:proofErr w:type="spellStart"/>
+            <w:r>
+              <w:rPr>
+                <w:sz w:val="20"/>
+              </w:rPr>
+              <w:t>courseId</w:t>
+            </w:r>
+            <w:proofErr w:type="spellEnd"/>
+            <w:r>
+              <w:rPr>
+                <w:sz w:val="20"/>
+              </w:rPr>
+              <w:t>=$_POST['</w:t>
+            </w:r>
+            <w:proofErr w:type="spellStart"/>
+            <w:r>
+              <w:rPr>
+                <w:sz w:val="20"/>
+              </w:rPr>
+              <w:t>courseId</w:t>
+            </w:r>
+            <w:proofErr w:type="spellEnd"/>
+            <w:r>
+              <w:rPr>
+                <w:sz w:val="20"/>
+              </w:rPr>
+              <w:t>']; //course id</w:t>
             </w:r>
           </w:p>
         </w:tc>
@@ -1153,8 +1276,17 @@
                 <w:sz w:val="20"/>
                 <w:highlight w:val="green"/>
               </w:rPr>
-              <w:t>/removeadminsection</w:t>
-            </w:r>
+              <w:t>/</w:t>
+            </w:r>
+            <w:proofErr w:type="spellStart"/>
+            <w:r>
+              <w:rPr>
+                <w:sz w:val="20"/>
+                <w:highlight w:val="green"/>
+              </w:rPr>
+              <w:t>removeadminsection</w:t>
+            </w:r>
+            <w:proofErr w:type="spellEnd"/>
           </w:p>
         </w:tc>
         <w:tc>
@@ -1207,7 +1339,35 @@
               <w:rPr>
                 <w:sz w:val="20"/>
               </w:rPr>
-              <w:t>//$sectionId=$_POST['sectionId']; //section id</w:t>
+              <w:t>//$</w:t>
+            </w:r>
+            <w:proofErr w:type="spellStart"/>
+            <w:r>
+              <w:rPr>
+                <w:sz w:val="20"/>
+              </w:rPr>
+              <w:t>sectionId</w:t>
+            </w:r>
+            <w:proofErr w:type="spellEnd"/>
+            <w:r>
+              <w:rPr>
+                <w:sz w:val="20"/>
+              </w:rPr>
+              <w:t>=$_POST['</w:t>
+            </w:r>
+            <w:proofErr w:type="spellStart"/>
+            <w:r>
+              <w:rPr>
+                <w:sz w:val="20"/>
+              </w:rPr>
+              <w:t>sectionId</w:t>
+            </w:r>
+            <w:proofErr w:type="spellEnd"/>
+            <w:r>
+              <w:rPr>
+                <w:sz w:val="20"/>
+              </w:rPr>
+              <w:t>']; //section id</w:t>
             </w:r>
           </w:p>
         </w:tc>
@@ -1246,8 +1406,17 @@
                 <w:sz w:val="20"/>
                 <w:highlight w:val="green"/>
               </w:rPr>
-              <w:t>/editcourse</w:t>
-            </w:r>
+              <w:t>/</w:t>
+            </w:r>
+            <w:proofErr w:type="spellStart"/>
+            <w:r>
+              <w:rPr>
+                <w:sz w:val="20"/>
+                <w:highlight w:val="green"/>
+              </w:rPr>
+              <w:t>editcourse</w:t>
+            </w:r>
+            <w:proofErr w:type="spellEnd"/>
           </w:p>
         </w:tc>
         <w:tc>
@@ -1300,7 +1469,49 @@
               <w:rPr>
                 <w:sz w:val="20"/>
               </w:rPr>
-              <w:t>//$json='{"courseId":"1","courseCode":"COMP 248","semester":"Fall","description":" Critical amount of salt atteined","name":"Object-Oriented Programming I","credits":"3"}';</w:t>
+              <w:t>//$</w:t>
+            </w:r>
+            <w:proofErr w:type="spellStart"/>
+            <w:r>
+              <w:rPr>
+                <w:sz w:val="20"/>
+              </w:rPr>
+              <w:t>json</w:t>
+            </w:r>
+            <w:proofErr w:type="spellEnd"/>
+            <w:r>
+              <w:rPr>
+                <w:sz w:val="20"/>
+              </w:rPr>
+              <w:t xml:space="preserve">='{"courseId":"1","courseCode":"COMP 248","semester":"Fall","description":" Critical amount of salt </w:t>
+            </w:r>
+            <w:proofErr w:type="spellStart"/>
+            <w:r>
+              <w:rPr>
+                <w:sz w:val="20"/>
+              </w:rPr>
+              <w:t>atteined</w:t>
+            </w:r>
+            <w:proofErr w:type="spellEnd"/>
+            <w:r>
+              <w:rPr>
+                <w:sz w:val="20"/>
+              </w:rPr>
+              <w:t>","</w:t>
+            </w:r>
+            <w:proofErr w:type="spellStart"/>
+            <w:r>
+              <w:rPr>
+                <w:sz w:val="20"/>
+              </w:rPr>
+              <w:t>name":"Object-Oriented</w:t>
+            </w:r>
+            <w:proofErr w:type="spellEnd"/>
+            <w:r>
+              <w:rPr>
+                <w:sz w:val="20"/>
+              </w:rPr>
+              <w:t xml:space="preserve"> Programming I","credits":"3"}';</w:t>
             </w:r>
           </w:p>
         </w:tc>
@@ -1339,8 +1550,17 @@
                 <w:sz w:val="20"/>
                 <w:highlight w:val="green"/>
               </w:rPr>
-              <w:t>/editsection</w:t>
-            </w:r>
+              <w:t>/</w:t>
+            </w:r>
+            <w:proofErr w:type="spellStart"/>
+            <w:r>
+              <w:rPr>
+                <w:sz w:val="20"/>
+                <w:highlight w:val="green"/>
+              </w:rPr>
+              <w:t>editsection</w:t>
+            </w:r>
+            <w:proofErr w:type="spellEnd"/>
           </w:p>
         </w:tc>
         <w:tc>
@@ -1432,8 +1652,17 @@
                 <w:sz w:val="20"/>
                 <w:highlight w:val="green"/>
               </w:rPr>
-              <w:t>/editpreferences</w:t>
-            </w:r>
+              <w:t>/</w:t>
+            </w:r>
+            <w:proofErr w:type="spellStart"/>
+            <w:r>
+              <w:rPr>
+                <w:sz w:val="20"/>
+                <w:highlight w:val="green"/>
+              </w:rPr>
+              <w:t>editpreferences</w:t>
+            </w:r>
+            <w:proofErr w:type="spellEnd"/>
           </w:p>
         </w:tc>
         <w:tc>
@@ -1486,7 +1715,57 @@
               <w:rPr>
                 <w:sz w:val="20"/>
               </w:rPr>
-              <w:t>{username:’’,cload:'',dayoff:'',preftime:''}}</w:t>
+              <w:t>{username:’</w:t>
+            </w:r>
+            <w:proofErr w:type="gramStart"/>
+            <w:r>
+              <w:rPr>
+                <w:sz w:val="20"/>
+              </w:rPr>
+              <w:t>’,</w:t>
+            </w:r>
+            <w:proofErr w:type="spellStart"/>
+            <w:r>
+              <w:rPr>
+                <w:sz w:val="20"/>
+              </w:rPr>
+              <w:t>cload</w:t>
+            </w:r>
+            <w:proofErr w:type="spellEnd"/>
+            <w:proofErr w:type="gramEnd"/>
+            <w:r>
+              <w:rPr>
+                <w:sz w:val="20"/>
+              </w:rPr>
+              <w:t>:'',</w:t>
+            </w:r>
+            <w:proofErr w:type="spellStart"/>
+            <w:r>
+              <w:rPr>
+                <w:sz w:val="20"/>
+              </w:rPr>
+              <w:t>dayoff</w:t>
+            </w:r>
+            <w:proofErr w:type="spellEnd"/>
+            <w:r>
+              <w:rPr>
+                <w:sz w:val="20"/>
+              </w:rPr>
+              <w:t>:'',</w:t>
+            </w:r>
+            <w:proofErr w:type="spellStart"/>
+            <w:r>
+              <w:rPr>
+                <w:sz w:val="20"/>
+              </w:rPr>
+              <w:t>preftime</w:t>
+            </w:r>
+            <w:proofErr w:type="spellEnd"/>
+            <w:r>
+              <w:rPr>
+                <w:sz w:val="20"/>
+              </w:rPr>
+              <w:t>:''}}</w:t>
             </w:r>
           </w:p>
         </w:tc>
@@ -1526,8 +1805,17 @@
                 <w:sz w:val="20"/>
                 <w:highlight w:val="green"/>
               </w:rPr>
-              <w:t>/editneededcourses</w:t>
-            </w:r>
+              <w:t>/</w:t>
+            </w:r>
+            <w:proofErr w:type="spellStart"/>
+            <w:r>
+              <w:rPr>
+                <w:sz w:val="20"/>
+                <w:highlight w:val="green"/>
+              </w:rPr>
+              <w:t>editneededcourses</w:t>
+            </w:r>
+            <w:proofErr w:type="spellEnd"/>
           </w:p>
         </w:tc>
         <w:tc>
@@ -1540,11 +1828,19 @@
                 <w:sz w:val="20"/>
               </w:rPr>
             </w:pPr>
-            <w:r>
-              <w:rPr>
-                <w:sz w:val="20"/>
-              </w:rPr>
-              <w:t>Edit  user’s needed courses</w:t>
+            <w:proofErr w:type="gramStart"/>
+            <w:r>
+              <w:rPr>
+                <w:sz w:val="20"/>
+              </w:rPr>
+              <w:t>Edit  user’s</w:t>
+            </w:r>
+            <w:proofErr w:type="gramEnd"/>
+            <w:r>
+              <w:rPr>
+                <w:sz w:val="20"/>
+              </w:rPr>
+              <w:t xml:space="preserve"> needed courses</w:t>
             </w:r>
           </w:p>
         </w:tc>
@@ -1582,11 +1878,19 @@
               </w:rPr>
               <w:t xml:space="preserve">{username:’’, </w:t>
             </w:r>
-            <w:r>
-              <w:rPr>
-                <w:sz w:val="20"/>
-              </w:rPr>
-              <w:t>json:</w:t>
+            <w:proofErr w:type="spellStart"/>
+            <w:r>
+              <w:rPr>
+                <w:sz w:val="20"/>
+              </w:rPr>
+              <w:t>json</w:t>
+            </w:r>
+            <w:proofErr w:type="spellEnd"/>
+            <w:r>
+              <w:rPr>
+                <w:sz w:val="20"/>
+              </w:rPr>
+              <w:t>:</w:t>
             </w:r>
             <w:r>
               <w:t xml:space="preserve"> </w:t>
@@ -1595,7 +1899,35 @@
               <w:rPr>
                 <w:sz w:val="20"/>
               </w:rPr>
-              <w:t>'{"List":[{"name":"oop", "number":"248"},{"n</w:t>
+              <w:t>'{"List</w:t>
+            </w:r>
+            <w:proofErr w:type="gramStart"/>
+            <w:r>
+              <w:rPr>
+                <w:sz w:val="20"/>
+              </w:rPr>
+              <w:t>":[</w:t>
+            </w:r>
+            <w:proofErr w:type="gramEnd"/>
+            <w:r>
+              <w:rPr>
+                <w:sz w:val="20"/>
+              </w:rPr>
+              <w:t>{"name":"</w:t>
+            </w:r>
+            <w:proofErr w:type="spellStart"/>
+            <w:r>
+              <w:rPr>
+                <w:sz w:val="20"/>
+              </w:rPr>
+              <w:t>oop</w:t>
+            </w:r>
+            <w:proofErr w:type="spellEnd"/>
+            <w:r>
+              <w:rPr>
+                <w:sz w:val="20"/>
+              </w:rPr>
+              <w:t>", "number":"248"},{"n</w:t>
             </w:r>
             <w:r>
               <w:rPr>
@@ -1641,8 +1973,17 @@
                 <w:sz w:val="20"/>
                 <w:highlight w:val="green"/>
               </w:rPr>
-              <w:t>/edittakencourses</w:t>
-            </w:r>
+              <w:t>/</w:t>
+            </w:r>
+            <w:proofErr w:type="spellStart"/>
+            <w:r>
+              <w:rPr>
+                <w:sz w:val="20"/>
+                <w:highlight w:val="green"/>
+              </w:rPr>
+              <w:t>edittakencourses</w:t>
+            </w:r>
+            <w:proofErr w:type="spellEnd"/>
           </w:p>
         </w:tc>
         <w:tc>
@@ -1697,11 +2038,19 @@
               </w:rPr>
               <w:t xml:space="preserve">{username:’’, </w:t>
             </w:r>
-            <w:r>
-              <w:rPr>
-                <w:sz w:val="20"/>
-              </w:rPr>
-              <w:t>json:</w:t>
+            <w:proofErr w:type="spellStart"/>
+            <w:r>
+              <w:rPr>
+                <w:sz w:val="20"/>
+              </w:rPr>
+              <w:t>json</w:t>
+            </w:r>
+            <w:proofErr w:type="spellEnd"/>
+            <w:r>
+              <w:rPr>
+                <w:sz w:val="20"/>
+              </w:rPr>
+              <w:t>:</w:t>
             </w:r>
             <w:r>
               <w:t xml:space="preserve"> </w:t>
@@ -1710,7 +2059,35 @@
               <w:rPr>
                 <w:sz w:val="20"/>
               </w:rPr>
-              <w:t>'{"List":[{"name":"oop", "number":"248"},{"n</w:t>
+              <w:t>'{"List</w:t>
+            </w:r>
+            <w:proofErr w:type="gramStart"/>
+            <w:r>
+              <w:rPr>
+                <w:sz w:val="20"/>
+              </w:rPr>
+              <w:t>":[</w:t>
+            </w:r>
+            <w:proofErr w:type="gramEnd"/>
+            <w:r>
+              <w:rPr>
+                <w:sz w:val="20"/>
+              </w:rPr>
+              <w:t>{"name":"</w:t>
+            </w:r>
+            <w:proofErr w:type="spellStart"/>
+            <w:r>
+              <w:rPr>
+                <w:sz w:val="20"/>
+              </w:rPr>
+              <w:t>oop</w:t>
+            </w:r>
+            <w:proofErr w:type="spellEnd"/>
+            <w:r>
+              <w:rPr>
+                <w:sz w:val="20"/>
+              </w:rPr>
+              <w:t>", "number":"248"},{"n</w:t>
             </w:r>
             <w:r>
               <w:rPr>
@@ -1766,8 +2143,18 @@
                 <w:sz w:val="20"/>
                 <w:highlight w:val="green"/>
               </w:rPr>
-              <w:t>/editusername</w:t>
-            </w:r>
+              <w:t>/</w:t>
+            </w:r>
+            <w:proofErr w:type="spellStart"/>
+            <w:r>
+              <w:rPr>
+                <w:color w:val="385623" w:themeColor="accent6" w:themeShade="80"/>
+                <w:sz w:val="20"/>
+                <w:highlight w:val="green"/>
+              </w:rPr>
+              <w:t>editusername</w:t>
+            </w:r>
+            <w:proofErr w:type="spellEnd"/>
           </w:p>
         </w:tc>
         <w:tc>
@@ -1860,6 +2247,7 @@
                 <w:sz w:val="20"/>
               </w:rPr>
             </w:pPr>
+            <w:proofErr w:type="gramStart"/>
             <w:r>
               <w:rPr>
                 <w:sz w:val="20"/>
@@ -1871,7 +2259,28 @@
               <w:rPr>
                 <w:sz w:val="20"/>
               </w:rPr>
-              <w:t xml:space="preserve"> : result"=&gt;"true","username"=&gt;"$new")</w:t>
+              <w:t xml:space="preserve"> :</w:t>
+            </w:r>
+            <w:proofErr w:type="gramEnd"/>
+            <w:r>
+              <w:rPr>
+                <w:sz w:val="20"/>
+              </w:rPr>
+              <w:t xml:space="preserve"> result"=&gt;"</w:t>
+            </w:r>
+            <w:proofErr w:type="spellStart"/>
+            <w:r>
+              <w:rPr>
+                <w:sz w:val="20"/>
+              </w:rPr>
+              <w:t>true","username</w:t>
+            </w:r>
+            <w:proofErr w:type="spellEnd"/>
+            <w:r>
+              <w:rPr>
+                <w:sz w:val="20"/>
+              </w:rPr>
+              <w:t>"=&gt;"$new")</w:t>
             </w:r>
           </w:p>
         </w:tc>
@@ -1895,8 +2304,18 @@
                 <w:sz w:val="20"/>
                 <w:highlight w:val="green"/>
               </w:rPr>
-              <w:t>/editemail</w:t>
-            </w:r>
+              <w:t>/</w:t>
+            </w:r>
+            <w:proofErr w:type="spellStart"/>
+            <w:r>
+              <w:rPr>
+                <w:color w:val="385623" w:themeColor="accent6" w:themeShade="80"/>
+                <w:sz w:val="20"/>
+                <w:highlight w:val="green"/>
+              </w:rPr>
+              <w:t>editemail</w:t>
+            </w:r>
+            <w:proofErr w:type="spellEnd"/>
           </w:p>
         </w:tc>
         <w:tc>
@@ -1951,6 +2370,7 @@
               </w:rPr>
               <w:t>{</w:t>
             </w:r>
+            <w:proofErr w:type="spellStart"/>
             <w:r>
               <w:rPr>
                 <w:sz w:val="20"/>
@@ -1969,11 +2389,19 @@
               </w:rPr>
               <w:t>username</w:t>
             </w:r>
-            <w:r>
-              <w:rPr>
-                <w:sz w:val="20"/>
-              </w:rPr>
-              <w:t>’, new:’</w:t>
+            <w:proofErr w:type="spellEnd"/>
+            <w:r>
+              <w:rPr>
+                <w:sz w:val="20"/>
+              </w:rPr>
+              <w:t xml:space="preserve">’, </w:t>
+            </w:r>
+            <w:proofErr w:type="spellStart"/>
+            <w:r>
+              <w:rPr>
+                <w:sz w:val="20"/>
+              </w:rPr>
+              <w:t>new:’</w:t>
             </w:r>
             <w:r>
               <w:rPr>
@@ -1981,6 +2409,7 @@
               </w:rPr>
               <w:t>email</w:t>
             </w:r>
+            <w:proofErr w:type="spellEnd"/>
             <w:r>
               <w:rPr>
                 <w:sz w:val="20"/>
@@ -2003,21 +2432,57 @@
               <w:rPr>
                 <w:sz w:val="20"/>
               </w:rPr>
-              <w:t>("success"=&gt;"true","username"=&gt;"$old","email"=&gt;"$new")</w:t>
-            </w:r>
-          </w:p>
-          <w:p>
-            <w:pPr>
-              <w:rPr>
-                <w:sz w:val="20"/>
-              </w:rPr>
-            </w:pPr>
-            <w:r>
-              <w:rPr>
-                <w:sz w:val="20"/>
-              </w:rPr>
-              <w:t>False: userna</w:t>
-            </w:r>
+              <w:t>("success"=&gt;"</w:t>
+            </w:r>
+            <w:proofErr w:type="spellStart"/>
+            <w:r>
+              <w:rPr>
+                <w:sz w:val="20"/>
+              </w:rPr>
+              <w:t>true","username</w:t>
+            </w:r>
+            <w:proofErr w:type="spellEnd"/>
+            <w:r>
+              <w:rPr>
+                <w:sz w:val="20"/>
+              </w:rPr>
+              <w:t>"=&gt;"$</w:t>
+            </w:r>
+            <w:proofErr w:type="spellStart"/>
+            <w:r>
+              <w:rPr>
+                <w:sz w:val="20"/>
+              </w:rPr>
+              <w:t>old","email</w:t>
+            </w:r>
+            <w:proofErr w:type="spellEnd"/>
+            <w:r>
+              <w:rPr>
+                <w:sz w:val="20"/>
+              </w:rPr>
+              <w:t>"=&gt;"$new")</w:t>
+            </w:r>
+          </w:p>
+          <w:p>
+            <w:pPr>
+              <w:rPr>
+                <w:sz w:val="20"/>
+              </w:rPr>
+            </w:pPr>
+            <w:r>
+              <w:rPr>
+                <w:sz w:val="20"/>
+              </w:rPr>
+              <w:t xml:space="preserve">False: </w:t>
+            </w:r>
+            <w:proofErr w:type="spellStart"/>
+            <w:r>
+              <w:rPr>
+                <w:sz w:val="20"/>
+              </w:rPr>
+              <w:t>userna</w:t>
+            </w:r>
+            <w:proofErr w:type="spellEnd"/>
           </w:p>
         </w:tc>
       </w:tr>
@@ -2040,8 +2505,18 @@
                 <w:sz w:val="20"/>
                 <w:highlight w:val="green"/>
               </w:rPr>
-              <w:t>/editpassword</w:t>
-            </w:r>
+              <w:t>/</w:t>
+            </w:r>
+            <w:proofErr w:type="spellStart"/>
+            <w:r>
+              <w:rPr>
+                <w:color w:val="385623" w:themeColor="accent6" w:themeShade="80"/>
+                <w:sz w:val="20"/>
+                <w:highlight w:val="green"/>
+              </w:rPr>
+              <w:t>editpassword</w:t>
+            </w:r>
+            <w:proofErr w:type="spellEnd"/>
           </w:p>
         </w:tc>
         <w:tc>
@@ -2096,6 +2571,7 @@
               </w:rPr>
               <w:t>{</w:t>
             </w:r>
+            <w:proofErr w:type="spellStart"/>
             <w:r>
               <w:rPr>
                 <w:sz w:val="20"/>
@@ -2114,12 +2590,14 @@
               </w:rPr>
               <w:t>username</w:t>
             </w:r>
+            <w:proofErr w:type="spellEnd"/>
             <w:r>
               <w:rPr>
                 <w:sz w:val="20"/>
               </w:rPr>
               <w:t xml:space="preserve">’, </w:t>
             </w:r>
+            <w:proofErr w:type="spellStart"/>
             <w:r>
               <w:rPr>
                 <w:sz w:val="20"/>
@@ -2138,6 +2616,7 @@
               </w:rPr>
               <w:t>password</w:t>
             </w:r>
+            <w:proofErr w:type="spellEnd"/>
             <w:r>
               <w:rPr>
                 <w:sz w:val="20"/>
@@ -2160,7 +2639,21 @@
               <w:rPr>
                 <w:sz w:val="20"/>
               </w:rPr>
-              <w:t>"success"=&gt;"true","password"=&gt;"$new"));</w:t>
+              <w:t>"success"=&gt;"</w:t>
+            </w:r>
+            <w:proofErr w:type="spellStart"/>
+            <w:r>
+              <w:rPr>
+                <w:sz w:val="20"/>
+              </w:rPr>
+              <w:t>true","password</w:t>
+            </w:r>
+            <w:proofErr w:type="spellEnd"/>
+            <w:r>
+              <w:rPr>
+                <w:sz w:val="20"/>
+              </w:rPr>
+              <w:t>"=&gt;"$new"));</w:t>
             </w:r>
           </w:p>
         </w:tc>
@@ -2370,7 +2863,37 @@
               <w:rPr>
                 <w:sz w:val="20"/>
               </w:rPr>
-              <w:t>{success:bool, isAdmin:bool}</w:t>
+              <w:t>{</w:t>
+            </w:r>
+            <w:proofErr w:type="spellStart"/>
+            <w:proofErr w:type="gramStart"/>
+            <w:r>
+              <w:rPr>
+                <w:sz w:val="20"/>
+              </w:rPr>
+              <w:t>success:bool</w:t>
+            </w:r>
+            <w:proofErr w:type="spellEnd"/>
+            <w:proofErr w:type="gramEnd"/>
+            <w:r>
+              <w:rPr>
+                <w:sz w:val="20"/>
+              </w:rPr>
+              <w:t xml:space="preserve">, </w:t>
+            </w:r>
+            <w:proofErr w:type="spellStart"/>
+            <w:r>
+              <w:rPr>
+                <w:sz w:val="20"/>
+              </w:rPr>
+              <w:t>isAdmin:bool</w:t>
+            </w:r>
+            <w:proofErr w:type="spellEnd"/>
+            <w:r>
+              <w:rPr>
+                <w:sz w:val="20"/>
+              </w:rPr>
+              <w:t>}</w:t>
             </w:r>
           </w:p>
           <w:p>
@@ -2391,7 +2914,21 @@
               <w:rPr>
                 <w:sz w:val="20"/>
               </w:rPr>
-              <w:t>: {"success":"true","username":"JASONB","isAdmin":"true"}</w:t>
+              <w:t>: {"success":"true","username":"JASONB","</w:t>
+            </w:r>
+            <w:proofErr w:type="spellStart"/>
+            <w:r>
+              <w:rPr>
+                <w:sz w:val="20"/>
+              </w:rPr>
+              <w:t>isAdmin</w:t>
+            </w:r>
+            <w:proofErr w:type="spellEnd"/>
+            <w:r>
+              <w:rPr>
+                <w:sz w:val="20"/>
+              </w:rPr>
+              <w:t>":"true"}</w:t>
             </w:r>
           </w:p>
         </w:tc>
@@ -2507,6 +3044,7 @@
                 <w:sz w:val="20"/>
               </w:rPr>
             </w:pPr>
+            <w:proofErr w:type="gramStart"/>
             <w:r>
               <w:rPr>
                 <w:sz w:val="20"/>
@@ -2518,7 +3056,14 @@
               <w:rPr>
                 <w:sz w:val="20"/>
               </w:rPr>
-              <w:t xml:space="preserve"> : {"success":"false","username":"SprinkKing","error":"usernametakenalready"}</w:t>
+              <w:t xml:space="preserve"> :</w:t>
+            </w:r>
+            <w:proofErr w:type="gramEnd"/>
+            <w:r>
+              <w:rPr>
+                <w:sz w:val="20"/>
+              </w:rPr>
+              <w:t xml:space="preserve"> {"success":"false","username":"SprinkKing","error":"usernametakenalready"}</w:t>
             </w:r>
           </w:p>
         </w:tc>
@@ -2618,7 +3163,21 @@
               <w:rPr>
                 <w:sz w:val="20"/>
               </w:rPr>
-              <w:t>{success:’true’}</w:t>
+              <w:t>{</w:t>
+            </w:r>
+            <w:proofErr w:type="spellStart"/>
+            <w:r>
+              <w:rPr>
+                <w:sz w:val="20"/>
+              </w:rPr>
+              <w:t>success:’true</w:t>
+            </w:r>
+            <w:proofErr w:type="spellEnd"/>
+            <w:r>
+              <w:rPr>
+                <w:sz w:val="20"/>
+              </w:rPr>
+              <w:t>’}</w:t>
             </w:r>
           </w:p>
         </w:tc>
@@ -2639,8 +3198,16 @@
               <w:rPr>
                 <w:sz w:val="20"/>
               </w:rPr>
-              <w:t>/forgotpass</w:t>
-            </w:r>
+              <w:t>/</w:t>
+            </w:r>
+            <w:proofErr w:type="spellStart"/>
+            <w:r>
+              <w:rPr>
+                <w:sz w:val="20"/>
+              </w:rPr>
+              <w:t>forgotpass</w:t>
+            </w:r>
+            <w:proofErr w:type="spellEnd"/>
           </w:p>
         </w:tc>
         <w:tc>
@@ -2711,10 +3278,22 @@
               <w:rPr>
                 <w:sz w:val="20"/>
               </w:rPr>
-              <w:t>{success:’true’}</w:t>
-            </w:r>
-            <w:bookmarkStart w:id="0" w:name="_GoBack"/>
-            <w:bookmarkEnd w:id="0"/>
+              <w:t>{</w:t>
+            </w:r>
+            <w:proofErr w:type="spellStart"/>
+            <w:r>
+              <w:rPr>
+                <w:sz w:val="20"/>
+              </w:rPr>
+              <w:t>success:’true</w:t>
+            </w:r>
+            <w:proofErr w:type="spellEnd"/>
+            <w:r>
+              <w:rPr>
+                <w:sz w:val="20"/>
+              </w:rPr>
+              <w:t>’}</w:t>
+            </w:r>
           </w:p>
         </w:tc>
       </w:tr>
@@ -2725,77 +3304,8 @@
           <w:sz w:val="20"/>
         </w:rPr>
       </w:pPr>
-      <w:r>
-        <w:rPr>
-          <w:sz w:val="20"/>
-        </w:rPr>
-        <w:t xml:space="preserve">Note: </w:t>
-      </w:r>
-    </w:p>
-    <w:p>
-      <w:pPr>
-        <w:rPr>
-          <w:sz w:val="20"/>
-        </w:rPr>
-      </w:pPr>
-      <w:r>
-        <w:rPr>
-          <w:sz w:val="20"/>
-        </w:rPr>
-        <w:t xml:space="preserve">Here is the new structure of the database for the preferences. </w:t>
-      </w:r>
-    </w:p>
-    <w:p>
-      <w:pPr>
-        <w:rPr>
-          <w:sz w:val="20"/>
-        </w:rPr>
-      </w:pPr>
-      <w:r>
-        <w:rPr>
-          <w:sz w:val="20"/>
-        </w:rPr>
-        <w:t>Smallint //courseload</w:t>
-      </w:r>
-    </w:p>
-    <w:p>
-      <w:pPr>
-        <w:rPr>
-          <w:sz w:val="20"/>
-        </w:rPr>
-      </w:pPr>
-      <w:r>
-        <w:rPr>
-          <w:sz w:val="20"/>
-        </w:rPr>
-        <w:t>enum('None', 'Monday', 'Tuesday', 'Wednesday', 'Thursday', 'Friday')  //dayoff</w:t>
-      </w:r>
-    </w:p>
-    <w:p>
-      <w:pPr>
-        <w:rPr>
-          <w:sz w:val="20"/>
-        </w:rPr>
-      </w:pPr>
-      <w:r>
-        <w:rPr>
-          <w:sz w:val="20"/>
-        </w:rPr>
-        <w:t>enum('Any', 'Mornings', 'Afternoons', 'Evenings') //preferred time</w:t>
-      </w:r>
-    </w:p>
-    <w:p>
-      <w:pPr>
-        <w:rPr>
-          <w:sz w:val="20"/>
-        </w:rPr>
-      </w:pPr>
-      <w:r>
-        <w:rPr>
-          <w:sz w:val="20"/>
-        </w:rPr>
-        <w:t>since they are stored as an enum in the db the choices on the user interface should reflect that.</w:t>
-      </w:r>
+      <w:bookmarkStart w:id="0" w:name="_GoBack"/>
+      <w:bookmarkEnd w:id="0"/>
     </w:p>
     <w:sectPr>
       <w:pgSz w:w="12240" w:h="15840"/>

</xml_diff>

<commit_message>
Updating unit testing documentation
Documentation was updated to match what the unit tests do along with our
matching server call documentation. Some unit tests were also added to
make sure we've tested everything
</commit_message>
<xml_diff>
--- a/Server Calls.docx
+++ b/Server Calls.docx
@@ -222,23 +222,7 @@
                 <w:color w:val="000000"/>
                 <w:szCs w:val="27"/>
               </w:rPr>
-              <w:t xml:space="preserve">{"courseId":"1","courseCode":"COMP 248","semester":"Fall","description":"Introduction to programming. Basic data types, variables, expressions, assignments, control flow. Classes, objects, </w:t>
-            </w:r>
-            <w:proofErr w:type="spellStart"/>
-            <w:r>
-              <w:rPr>
-                <w:color w:val="000000"/>
-                <w:szCs w:val="27"/>
-              </w:rPr>
-              <w:t>methods.","name":"Object-Oriented</w:t>
-            </w:r>
-            <w:proofErr w:type="spellEnd"/>
-            <w:r>
-              <w:rPr>
-                <w:color w:val="000000"/>
-                <w:szCs w:val="27"/>
-              </w:rPr>
-              <w:t xml:space="preserve"> Programming I","credits":"3</w:t>
+              <w:t>{"courseId":"1","courseCode":"COMP 248","semester":"Fall","description":"Introduction to programming. Basic data types, variables, expressions, assignments, control flow. Classes, objects, methods.","name":"Object-Oriented Programming I","credits":"3</w:t>
             </w:r>
             <w:r>
               <w:rPr>
@@ -378,17 +362,8 @@
                 <w:sz w:val="20"/>
                 <w:highlight w:val="green"/>
               </w:rPr>
-              <w:t>/</w:t>
-            </w:r>
-            <w:proofErr w:type="spellStart"/>
-            <w:r>
-              <w:rPr>
-                <w:sz w:val="20"/>
-                <w:highlight w:val="green"/>
-              </w:rPr>
-              <w:t>sectioncourse</w:t>
-            </w:r>
-            <w:proofErr w:type="spellEnd"/>
+              <w:t>/sectionsforcourse ****</w:t>
+            </w:r>
           </w:p>
         </w:tc>
         <w:tc>
@@ -437,14 +412,12 @@
                 <w:sz w:val="20"/>
               </w:rPr>
             </w:pPr>
-            <w:proofErr w:type="spellStart"/>
             <w:r>
               <w:rPr>
                 <w:sz w:val="20"/>
               </w:rPr>
               <w:t>courseID</w:t>
             </w:r>
-            <w:proofErr w:type="spellEnd"/>
           </w:p>
         </w:tc>
         <w:tc>
@@ -482,17 +455,8 @@
                 <w:sz w:val="20"/>
                 <w:highlight w:val="green"/>
               </w:rPr>
-              <w:t>/</w:t>
-            </w:r>
-            <w:proofErr w:type="spellStart"/>
-            <w:r>
-              <w:rPr>
-                <w:sz w:val="20"/>
-                <w:highlight w:val="green"/>
-              </w:rPr>
-              <w:t>userprefs</w:t>
-            </w:r>
-            <w:proofErr w:type="spellEnd"/>
+              <w:t>/userprefs</w:t>
+            </w:r>
           </w:p>
         </w:tc>
         <w:tc>
@@ -663,23 +627,7 @@
               </w:rPr>
             </w:pPr>
             <w:r>
-              <w:t>{"List</w:t>
-            </w:r>
-            <w:proofErr w:type="gramStart"/>
-            <w:r>
-              <w:t>":[</w:t>
-            </w:r>
-            <w:proofErr w:type="gramEnd"/>
-            <w:r>
-              <w:t>{"name":"</w:t>
-            </w:r>
-            <w:proofErr w:type="spellStart"/>
-            <w:r>
-              <w:t>oop</w:t>
-            </w:r>
-            <w:proofErr w:type="spellEnd"/>
-            <w:r>
-              <w:t>", "number":"248"},{"name":"oop2", "number":"249"}]}</w:t>
+              <w:t>{"List":[{"name":"oop", "number":"248"},{"name":"oop2", "number":"249"}]}</w:t>
             </w:r>
           </w:p>
         </w:tc>
@@ -782,23 +730,7 @@
               </w:rPr>
             </w:pPr>
             <w:r>
-              <w:t>{"List</w:t>
-            </w:r>
-            <w:proofErr w:type="gramStart"/>
-            <w:r>
-              <w:t>":[</w:t>
-            </w:r>
-            <w:proofErr w:type="gramEnd"/>
-            <w:r>
-              <w:t>{"name":"</w:t>
-            </w:r>
-            <w:proofErr w:type="spellStart"/>
-            <w:r>
-              <w:t>oop</w:t>
-            </w:r>
-            <w:proofErr w:type="spellEnd"/>
-            <w:r>
-              <w:t>", "number":"248"},{"name":"oop2", "number":"249"}]}</w:t>
+              <w:t>{"List":[{"name":"oop", "number":"248"},{"name":"oop2", "number":"249"}]}</w:t>
             </w:r>
           </w:p>
         </w:tc>
@@ -906,17 +838,8 @@
                 <w:sz w:val="20"/>
                 <w:highlight w:val="green"/>
               </w:rPr>
-              <w:t>/</w:t>
-            </w:r>
-            <w:proofErr w:type="spellStart"/>
-            <w:r>
-              <w:rPr>
-                <w:sz w:val="20"/>
-                <w:highlight w:val="green"/>
-              </w:rPr>
-              <w:t>addadmincourse</w:t>
-            </w:r>
-            <w:proofErr w:type="spellEnd"/>
+              <w:t>/addcourse</w:t>
+            </w:r>
           </w:p>
         </w:tc>
         <w:tc>
@@ -1022,17 +945,8 @@
                 <w:sz w:val="20"/>
                 <w:highlight w:val="green"/>
               </w:rPr>
-              <w:t>/</w:t>
-            </w:r>
-            <w:proofErr w:type="spellStart"/>
-            <w:r>
-              <w:rPr>
-                <w:sz w:val="20"/>
-                <w:highlight w:val="green"/>
-              </w:rPr>
-              <w:t>addadminsection</w:t>
-            </w:r>
-            <w:proofErr w:type="spellEnd"/>
+              <w:t>/addsection</w:t>
+            </w:r>
           </w:p>
         </w:tc>
         <w:tc>
@@ -1145,17 +1059,8 @@
                 <w:sz w:val="20"/>
                 <w:highlight w:val="green"/>
               </w:rPr>
-              <w:t>/</w:t>
-            </w:r>
-            <w:proofErr w:type="spellStart"/>
-            <w:r>
-              <w:rPr>
-                <w:sz w:val="20"/>
-                <w:highlight w:val="green"/>
-              </w:rPr>
-              <w:t>removeadmincourse</w:t>
-            </w:r>
-            <w:proofErr w:type="spellEnd"/>
+              <w:t>/removecourse</w:t>
+            </w:r>
           </w:p>
         </w:tc>
         <w:tc>
@@ -1208,35 +1113,7 @@
               <w:rPr>
                 <w:sz w:val="20"/>
               </w:rPr>
-              <w:t>//$</w:t>
-            </w:r>
-            <w:proofErr w:type="spellStart"/>
-            <w:r>
-              <w:rPr>
-                <w:sz w:val="20"/>
-              </w:rPr>
-              <w:t>courseId</w:t>
-            </w:r>
-            <w:proofErr w:type="spellEnd"/>
-            <w:r>
-              <w:rPr>
-                <w:sz w:val="20"/>
-              </w:rPr>
-              <w:t>=$_POST['</w:t>
-            </w:r>
-            <w:proofErr w:type="spellStart"/>
-            <w:r>
-              <w:rPr>
-                <w:sz w:val="20"/>
-              </w:rPr>
-              <w:t>courseId</w:t>
-            </w:r>
-            <w:proofErr w:type="spellEnd"/>
-            <w:r>
-              <w:rPr>
-                <w:sz w:val="20"/>
-              </w:rPr>
-              <w:t>']; //course id</w:t>
+              <w:t>//$courseId=$_POST['courseId']; //course id</w:t>
             </w:r>
           </w:p>
         </w:tc>
@@ -1276,17 +1153,8 @@
                 <w:sz w:val="20"/>
                 <w:highlight w:val="green"/>
               </w:rPr>
-              <w:t>/</w:t>
-            </w:r>
-            <w:proofErr w:type="spellStart"/>
-            <w:r>
-              <w:rPr>
-                <w:sz w:val="20"/>
-                <w:highlight w:val="green"/>
-              </w:rPr>
-              <w:t>removeadminsection</w:t>
-            </w:r>
-            <w:proofErr w:type="spellEnd"/>
+              <w:t>/removeadminsection</w:t>
+            </w:r>
           </w:p>
         </w:tc>
         <w:tc>
@@ -1339,35 +1207,7 @@
               <w:rPr>
                 <w:sz w:val="20"/>
               </w:rPr>
-              <w:t>//$</w:t>
-            </w:r>
-            <w:proofErr w:type="spellStart"/>
-            <w:r>
-              <w:rPr>
-                <w:sz w:val="20"/>
-              </w:rPr>
-              <w:t>sectionId</w:t>
-            </w:r>
-            <w:proofErr w:type="spellEnd"/>
-            <w:r>
-              <w:rPr>
-                <w:sz w:val="20"/>
-              </w:rPr>
-              <w:t>=$_POST['</w:t>
-            </w:r>
-            <w:proofErr w:type="spellStart"/>
-            <w:r>
-              <w:rPr>
-                <w:sz w:val="20"/>
-              </w:rPr>
-              <w:t>sectionId</w:t>
-            </w:r>
-            <w:proofErr w:type="spellEnd"/>
-            <w:r>
-              <w:rPr>
-                <w:sz w:val="20"/>
-              </w:rPr>
-              <w:t>']; //section id</w:t>
+              <w:t>//$sectionId=$_POST['sectionId']; //section id</w:t>
             </w:r>
           </w:p>
         </w:tc>
@@ -1406,17 +1246,8 @@
                 <w:sz w:val="20"/>
                 <w:highlight w:val="green"/>
               </w:rPr>
-              <w:t>/</w:t>
-            </w:r>
-            <w:proofErr w:type="spellStart"/>
-            <w:r>
-              <w:rPr>
-                <w:sz w:val="20"/>
-                <w:highlight w:val="green"/>
-              </w:rPr>
-              <w:t>editcourse</w:t>
-            </w:r>
-            <w:proofErr w:type="spellEnd"/>
+              <w:t>/editcourse</w:t>
+            </w:r>
           </w:p>
         </w:tc>
         <w:tc>
@@ -1469,49 +1300,7 @@
               <w:rPr>
                 <w:sz w:val="20"/>
               </w:rPr>
-              <w:t>//$</w:t>
-            </w:r>
-            <w:proofErr w:type="spellStart"/>
-            <w:r>
-              <w:rPr>
-                <w:sz w:val="20"/>
-              </w:rPr>
-              <w:t>json</w:t>
-            </w:r>
-            <w:proofErr w:type="spellEnd"/>
-            <w:r>
-              <w:rPr>
-                <w:sz w:val="20"/>
-              </w:rPr>
-              <w:t xml:space="preserve">='{"courseId":"1","courseCode":"COMP 248","semester":"Fall","description":" Critical amount of salt </w:t>
-            </w:r>
-            <w:proofErr w:type="spellStart"/>
-            <w:r>
-              <w:rPr>
-                <w:sz w:val="20"/>
-              </w:rPr>
-              <w:t>atteined</w:t>
-            </w:r>
-            <w:proofErr w:type="spellEnd"/>
-            <w:r>
-              <w:rPr>
-                <w:sz w:val="20"/>
-              </w:rPr>
-              <w:t>","</w:t>
-            </w:r>
-            <w:proofErr w:type="spellStart"/>
-            <w:r>
-              <w:rPr>
-                <w:sz w:val="20"/>
-              </w:rPr>
-              <w:t>name":"Object-Oriented</w:t>
-            </w:r>
-            <w:proofErr w:type="spellEnd"/>
-            <w:r>
-              <w:rPr>
-                <w:sz w:val="20"/>
-              </w:rPr>
-              <w:t xml:space="preserve"> Programming I","credits":"3"}';</w:t>
+              <w:t>//$json='{"courseId":"1","courseCode":"COMP 248","semester":"Fall","description":" Critical amount of salt atteined","name":"Object-Oriented Programming I","credits":"3"}';</w:t>
             </w:r>
           </w:p>
         </w:tc>
@@ -1550,17 +1339,8 @@
                 <w:sz w:val="20"/>
                 <w:highlight w:val="green"/>
               </w:rPr>
-              <w:t>/</w:t>
-            </w:r>
-            <w:proofErr w:type="spellStart"/>
-            <w:r>
-              <w:rPr>
-                <w:sz w:val="20"/>
-                <w:highlight w:val="green"/>
-              </w:rPr>
-              <w:t>editsection</w:t>
-            </w:r>
-            <w:proofErr w:type="spellEnd"/>
+              <w:t>/editsection</w:t>
+            </w:r>
           </w:p>
         </w:tc>
         <w:tc>
@@ -1652,17 +1432,8 @@
                 <w:sz w:val="20"/>
                 <w:highlight w:val="green"/>
               </w:rPr>
-              <w:t>/</w:t>
-            </w:r>
-            <w:proofErr w:type="spellStart"/>
-            <w:r>
-              <w:rPr>
-                <w:sz w:val="20"/>
-                <w:highlight w:val="green"/>
-              </w:rPr>
-              <w:t>editpreferences</w:t>
-            </w:r>
-            <w:proofErr w:type="spellEnd"/>
+              <w:t>/editpreferences</w:t>
+            </w:r>
           </w:p>
         </w:tc>
         <w:tc>
@@ -1715,57 +1486,7 @@
               <w:rPr>
                 <w:sz w:val="20"/>
               </w:rPr>
-              <w:t>{username:’</w:t>
-            </w:r>
-            <w:proofErr w:type="gramStart"/>
-            <w:r>
-              <w:rPr>
-                <w:sz w:val="20"/>
-              </w:rPr>
-              <w:t>’,</w:t>
-            </w:r>
-            <w:proofErr w:type="spellStart"/>
-            <w:r>
-              <w:rPr>
-                <w:sz w:val="20"/>
-              </w:rPr>
-              <w:t>cload</w:t>
-            </w:r>
-            <w:proofErr w:type="spellEnd"/>
-            <w:proofErr w:type="gramEnd"/>
-            <w:r>
-              <w:rPr>
-                <w:sz w:val="20"/>
-              </w:rPr>
-              <w:t>:'',</w:t>
-            </w:r>
-            <w:proofErr w:type="spellStart"/>
-            <w:r>
-              <w:rPr>
-                <w:sz w:val="20"/>
-              </w:rPr>
-              <w:t>dayoff</w:t>
-            </w:r>
-            <w:proofErr w:type="spellEnd"/>
-            <w:r>
-              <w:rPr>
-                <w:sz w:val="20"/>
-              </w:rPr>
-              <w:t>:'',</w:t>
-            </w:r>
-            <w:proofErr w:type="spellStart"/>
-            <w:r>
-              <w:rPr>
-                <w:sz w:val="20"/>
-              </w:rPr>
-              <w:t>preftime</w:t>
-            </w:r>
-            <w:proofErr w:type="spellEnd"/>
-            <w:r>
-              <w:rPr>
-                <w:sz w:val="20"/>
-              </w:rPr>
-              <w:t>:''}}</w:t>
+              <w:t>{username:’’,cload:'',dayoff:'',preftime:''}}</w:t>
             </w:r>
           </w:p>
         </w:tc>
@@ -1805,17 +1526,8 @@
                 <w:sz w:val="20"/>
                 <w:highlight w:val="green"/>
               </w:rPr>
-              <w:t>/</w:t>
-            </w:r>
-            <w:proofErr w:type="spellStart"/>
-            <w:r>
-              <w:rPr>
-                <w:sz w:val="20"/>
-                <w:highlight w:val="green"/>
-              </w:rPr>
-              <w:t>editneededcourses</w:t>
-            </w:r>
-            <w:proofErr w:type="spellEnd"/>
+              <w:t>/editneededcourses</w:t>
+            </w:r>
           </w:p>
         </w:tc>
         <w:tc>
@@ -1828,19 +1540,11 @@
                 <w:sz w:val="20"/>
               </w:rPr>
             </w:pPr>
-            <w:proofErr w:type="gramStart"/>
-            <w:r>
-              <w:rPr>
-                <w:sz w:val="20"/>
-              </w:rPr>
-              <w:t>Edit  user’s</w:t>
-            </w:r>
-            <w:proofErr w:type="gramEnd"/>
-            <w:r>
-              <w:rPr>
-                <w:sz w:val="20"/>
-              </w:rPr>
-              <w:t xml:space="preserve"> needed courses</w:t>
+            <w:r>
+              <w:rPr>
+                <w:sz w:val="20"/>
+              </w:rPr>
+              <w:t>Edit  user’s needed courses</w:t>
             </w:r>
           </w:p>
         </w:tc>
@@ -1878,19 +1582,11 @@
               </w:rPr>
               <w:t xml:space="preserve">{username:’’, </w:t>
             </w:r>
-            <w:proofErr w:type="spellStart"/>
-            <w:r>
-              <w:rPr>
-                <w:sz w:val="20"/>
-              </w:rPr>
-              <w:t>json</w:t>
-            </w:r>
-            <w:proofErr w:type="spellEnd"/>
-            <w:r>
-              <w:rPr>
-                <w:sz w:val="20"/>
-              </w:rPr>
-              <w:t>:</w:t>
+            <w:r>
+              <w:rPr>
+                <w:sz w:val="20"/>
+              </w:rPr>
+              <w:t>json:</w:t>
             </w:r>
             <w:r>
               <w:t xml:space="preserve"> </w:t>
@@ -1899,35 +1595,7 @@
               <w:rPr>
                 <w:sz w:val="20"/>
               </w:rPr>
-              <w:t>'{"List</w:t>
-            </w:r>
-            <w:proofErr w:type="gramStart"/>
-            <w:r>
-              <w:rPr>
-                <w:sz w:val="20"/>
-              </w:rPr>
-              <w:t>":[</w:t>
-            </w:r>
-            <w:proofErr w:type="gramEnd"/>
-            <w:r>
-              <w:rPr>
-                <w:sz w:val="20"/>
-              </w:rPr>
-              <w:t>{"name":"</w:t>
-            </w:r>
-            <w:proofErr w:type="spellStart"/>
-            <w:r>
-              <w:rPr>
-                <w:sz w:val="20"/>
-              </w:rPr>
-              <w:t>oop</w:t>
-            </w:r>
-            <w:proofErr w:type="spellEnd"/>
-            <w:r>
-              <w:rPr>
-                <w:sz w:val="20"/>
-              </w:rPr>
-              <w:t>", "number":"248"},{"n</w:t>
+              <w:t>'{"List":[{"name":"oop", "number":"248"},{"n</w:t>
             </w:r>
             <w:r>
               <w:rPr>
@@ -1973,17 +1641,8 @@
                 <w:sz w:val="20"/>
                 <w:highlight w:val="green"/>
               </w:rPr>
-              <w:t>/</w:t>
-            </w:r>
-            <w:proofErr w:type="spellStart"/>
-            <w:r>
-              <w:rPr>
-                <w:sz w:val="20"/>
-                <w:highlight w:val="green"/>
-              </w:rPr>
-              <w:t>edittakencourses</w:t>
-            </w:r>
-            <w:proofErr w:type="spellEnd"/>
+              <w:t>/edittakencourses</w:t>
+            </w:r>
           </w:p>
         </w:tc>
         <w:tc>
@@ -2038,19 +1697,11 @@
               </w:rPr>
               <w:t xml:space="preserve">{username:’’, </w:t>
             </w:r>
-            <w:proofErr w:type="spellStart"/>
-            <w:r>
-              <w:rPr>
-                <w:sz w:val="20"/>
-              </w:rPr>
-              <w:t>json</w:t>
-            </w:r>
-            <w:proofErr w:type="spellEnd"/>
-            <w:r>
-              <w:rPr>
-                <w:sz w:val="20"/>
-              </w:rPr>
-              <w:t>:</w:t>
+            <w:r>
+              <w:rPr>
+                <w:sz w:val="20"/>
+              </w:rPr>
+              <w:t>json:</w:t>
             </w:r>
             <w:r>
               <w:t xml:space="preserve"> </w:t>
@@ -2059,35 +1710,7 @@
               <w:rPr>
                 <w:sz w:val="20"/>
               </w:rPr>
-              <w:t>'{"List</w:t>
-            </w:r>
-            <w:proofErr w:type="gramStart"/>
-            <w:r>
-              <w:rPr>
-                <w:sz w:val="20"/>
-              </w:rPr>
-              <w:t>":[</w:t>
-            </w:r>
-            <w:proofErr w:type="gramEnd"/>
-            <w:r>
-              <w:rPr>
-                <w:sz w:val="20"/>
-              </w:rPr>
-              <w:t>{"name":"</w:t>
-            </w:r>
-            <w:proofErr w:type="spellStart"/>
-            <w:r>
-              <w:rPr>
-                <w:sz w:val="20"/>
-              </w:rPr>
-              <w:t>oop</w:t>
-            </w:r>
-            <w:proofErr w:type="spellEnd"/>
-            <w:r>
-              <w:rPr>
-                <w:sz w:val="20"/>
-              </w:rPr>
-              <w:t>", "number":"248"},{"n</w:t>
+              <w:t>'{"List":[{"name":"oop", "number":"248"},{"n</w:t>
             </w:r>
             <w:r>
               <w:rPr>
@@ -2143,18 +1766,8 @@
                 <w:sz w:val="20"/>
                 <w:highlight w:val="green"/>
               </w:rPr>
-              <w:t>/</w:t>
-            </w:r>
-            <w:proofErr w:type="spellStart"/>
-            <w:r>
-              <w:rPr>
-                <w:color w:val="385623" w:themeColor="accent6" w:themeShade="80"/>
-                <w:sz w:val="20"/>
-                <w:highlight w:val="green"/>
-              </w:rPr>
-              <w:t>editusername</w:t>
-            </w:r>
-            <w:proofErr w:type="spellEnd"/>
+              <w:t>/editusername</w:t>
+            </w:r>
           </w:p>
         </w:tc>
         <w:tc>
@@ -2247,7 +1860,6 @@
                 <w:sz w:val="20"/>
               </w:rPr>
             </w:pPr>
-            <w:proofErr w:type="gramStart"/>
             <w:r>
               <w:rPr>
                 <w:sz w:val="20"/>
@@ -2259,28 +1871,7 @@
               <w:rPr>
                 <w:sz w:val="20"/>
               </w:rPr>
-              <w:t xml:space="preserve"> :</w:t>
-            </w:r>
-            <w:proofErr w:type="gramEnd"/>
-            <w:r>
-              <w:rPr>
-                <w:sz w:val="20"/>
-              </w:rPr>
-              <w:t xml:space="preserve"> result"=&gt;"</w:t>
-            </w:r>
-            <w:proofErr w:type="spellStart"/>
-            <w:r>
-              <w:rPr>
-                <w:sz w:val="20"/>
-              </w:rPr>
-              <w:t>true","username</w:t>
-            </w:r>
-            <w:proofErr w:type="spellEnd"/>
-            <w:r>
-              <w:rPr>
-                <w:sz w:val="20"/>
-              </w:rPr>
-              <w:t>"=&gt;"$new")</w:t>
+              <w:t xml:space="preserve"> : result"=&gt;"true","username"=&gt;"$new")</w:t>
             </w:r>
           </w:p>
         </w:tc>
@@ -2304,18 +1895,8 @@
                 <w:sz w:val="20"/>
                 <w:highlight w:val="green"/>
               </w:rPr>
-              <w:t>/</w:t>
-            </w:r>
-            <w:proofErr w:type="spellStart"/>
-            <w:r>
-              <w:rPr>
-                <w:color w:val="385623" w:themeColor="accent6" w:themeShade="80"/>
-                <w:sz w:val="20"/>
-                <w:highlight w:val="green"/>
-              </w:rPr>
-              <w:t>editemail</w:t>
-            </w:r>
-            <w:proofErr w:type="spellEnd"/>
+              <w:t>/editemail</w:t>
+            </w:r>
           </w:p>
         </w:tc>
         <w:tc>
@@ -2370,7 +1951,6 @@
               </w:rPr>
               <w:t>{</w:t>
             </w:r>
-            <w:proofErr w:type="spellStart"/>
             <w:r>
               <w:rPr>
                 <w:sz w:val="20"/>
@@ -2389,19 +1969,11 @@
               </w:rPr>
               <w:t>username</w:t>
             </w:r>
-            <w:proofErr w:type="spellEnd"/>
-            <w:r>
-              <w:rPr>
-                <w:sz w:val="20"/>
-              </w:rPr>
-              <w:t xml:space="preserve">’, </w:t>
-            </w:r>
-            <w:proofErr w:type="spellStart"/>
-            <w:r>
-              <w:rPr>
-                <w:sz w:val="20"/>
-              </w:rPr>
-              <w:t>new:’</w:t>
+            <w:r>
+              <w:rPr>
+                <w:sz w:val="20"/>
+              </w:rPr>
+              <w:t>’, new:’</w:t>
             </w:r>
             <w:r>
               <w:rPr>
@@ -2409,7 +1981,6 @@
               </w:rPr>
               <w:t>email</w:t>
             </w:r>
-            <w:proofErr w:type="spellEnd"/>
             <w:r>
               <w:rPr>
                 <w:sz w:val="20"/>
@@ -2432,57 +2003,21 @@
               <w:rPr>
                 <w:sz w:val="20"/>
               </w:rPr>
-              <w:t>("success"=&gt;"</w:t>
-            </w:r>
-            <w:proofErr w:type="spellStart"/>
-            <w:r>
-              <w:rPr>
-                <w:sz w:val="20"/>
-              </w:rPr>
-              <w:t>true","username</w:t>
-            </w:r>
-            <w:proofErr w:type="spellEnd"/>
-            <w:r>
-              <w:rPr>
-                <w:sz w:val="20"/>
-              </w:rPr>
-              <w:t>"=&gt;"$</w:t>
-            </w:r>
-            <w:proofErr w:type="spellStart"/>
-            <w:r>
-              <w:rPr>
-                <w:sz w:val="20"/>
-              </w:rPr>
-              <w:t>old","email</w:t>
-            </w:r>
-            <w:proofErr w:type="spellEnd"/>
-            <w:r>
-              <w:rPr>
-                <w:sz w:val="20"/>
-              </w:rPr>
-              <w:t>"=&gt;"$new")</w:t>
-            </w:r>
-          </w:p>
-          <w:p>
-            <w:pPr>
-              <w:rPr>
-                <w:sz w:val="20"/>
-              </w:rPr>
-            </w:pPr>
-            <w:r>
-              <w:rPr>
-                <w:sz w:val="20"/>
-              </w:rPr>
-              <w:t xml:space="preserve">False: </w:t>
-            </w:r>
-            <w:proofErr w:type="spellStart"/>
-            <w:r>
-              <w:rPr>
-                <w:sz w:val="20"/>
-              </w:rPr>
-              <w:t>userna</w:t>
-            </w:r>
-            <w:proofErr w:type="spellEnd"/>
+              <w:t>("success"=&gt;"true","username"=&gt;"$old","email"=&gt;"$new")</w:t>
+            </w:r>
+          </w:p>
+          <w:p>
+            <w:pPr>
+              <w:rPr>
+                <w:sz w:val="20"/>
+              </w:rPr>
+            </w:pPr>
+            <w:r>
+              <w:rPr>
+                <w:sz w:val="20"/>
+              </w:rPr>
+              <w:t>False: userna</w:t>
+            </w:r>
           </w:p>
         </w:tc>
       </w:tr>
@@ -2505,18 +2040,8 @@
                 <w:sz w:val="20"/>
                 <w:highlight w:val="green"/>
               </w:rPr>
-              <w:t>/</w:t>
-            </w:r>
-            <w:proofErr w:type="spellStart"/>
-            <w:r>
-              <w:rPr>
-                <w:color w:val="385623" w:themeColor="accent6" w:themeShade="80"/>
-                <w:sz w:val="20"/>
-                <w:highlight w:val="green"/>
-              </w:rPr>
-              <w:t>editpassword</w:t>
-            </w:r>
-            <w:proofErr w:type="spellEnd"/>
+              <w:t>/editpassword</w:t>
+            </w:r>
           </w:p>
         </w:tc>
         <w:tc>
@@ -2571,7 +2096,6 @@
               </w:rPr>
               <w:t>{</w:t>
             </w:r>
-            <w:proofErr w:type="spellStart"/>
             <w:r>
               <w:rPr>
                 <w:sz w:val="20"/>
@@ -2590,14 +2114,12 @@
               </w:rPr>
               <w:t>username</w:t>
             </w:r>
-            <w:proofErr w:type="spellEnd"/>
             <w:r>
               <w:rPr>
                 <w:sz w:val="20"/>
               </w:rPr>
               <w:t xml:space="preserve">’, </w:t>
             </w:r>
-            <w:proofErr w:type="spellStart"/>
             <w:r>
               <w:rPr>
                 <w:sz w:val="20"/>
@@ -2616,7 +2138,6 @@
               </w:rPr>
               <w:t>password</w:t>
             </w:r>
-            <w:proofErr w:type="spellEnd"/>
             <w:r>
               <w:rPr>
                 <w:sz w:val="20"/>
@@ -2639,21 +2160,7 @@
               <w:rPr>
                 <w:sz w:val="20"/>
               </w:rPr>
-              <w:t>"success"=&gt;"</w:t>
-            </w:r>
-            <w:proofErr w:type="spellStart"/>
-            <w:r>
-              <w:rPr>
-                <w:sz w:val="20"/>
-              </w:rPr>
-              <w:t>true","password</w:t>
-            </w:r>
-            <w:proofErr w:type="spellEnd"/>
-            <w:r>
-              <w:rPr>
-                <w:sz w:val="20"/>
-              </w:rPr>
-              <w:t>"=&gt;"$new"));</w:t>
+              <w:t>"success"=&gt;"true","password"=&gt;"$new"));</w:t>
             </w:r>
           </w:p>
         </w:tc>
@@ -2863,37 +2370,7 @@
               <w:rPr>
                 <w:sz w:val="20"/>
               </w:rPr>
-              <w:t>{</w:t>
-            </w:r>
-            <w:proofErr w:type="spellStart"/>
-            <w:proofErr w:type="gramStart"/>
-            <w:r>
-              <w:rPr>
-                <w:sz w:val="20"/>
-              </w:rPr>
-              <w:t>success:bool</w:t>
-            </w:r>
-            <w:proofErr w:type="spellEnd"/>
-            <w:proofErr w:type="gramEnd"/>
-            <w:r>
-              <w:rPr>
-                <w:sz w:val="20"/>
-              </w:rPr>
-              <w:t xml:space="preserve">, </w:t>
-            </w:r>
-            <w:proofErr w:type="spellStart"/>
-            <w:r>
-              <w:rPr>
-                <w:sz w:val="20"/>
-              </w:rPr>
-              <w:t>isAdmin:bool</w:t>
-            </w:r>
-            <w:proofErr w:type="spellEnd"/>
-            <w:r>
-              <w:rPr>
-                <w:sz w:val="20"/>
-              </w:rPr>
-              <w:t>}</w:t>
+              <w:t>{success:bool, isAdmin:bool}</w:t>
             </w:r>
           </w:p>
           <w:p>
@@ -2914,21 +2391,7 @@
               <w:rPr>
                 <w:sz w:val="20"/>
               </w:rPr>
-              <w:t>: {"success":"true","username":"JASONB","</w:t>
-            </w:r>
-            <w:proofErr w:type="spellStart"/>
-            <w:r>
-              <w:rPr>
-                <w:sz w:val="20"/>
-              </w:rPr>
-              <w:t>isAdmin</w:t>
-            </w:r>
-            <w:proofErr w:type="spellEnd"/>
-            <w:r>
-              <w:rPr>
-                <w:sz w:val="20"/>
-              </w:rPr>
-              <w:t>":"true"}</w:t>
+              <w:t>: {"success":"true","username":"JASONB","isAdmin":"true"}</w:t>
             </w:r>
           </w:p>
         </w:tc>
@@ -3044,7 +2507,6 @@
                 <w:sz w:val="20"/>
               </w:rPr>
             </w:pPr>
-            <w:proofErr w:type="gramStart"/>
             <w:r>
               <w:rPr>
                 <w:sz w:val="20"/>
@@ -3056,14 +2518,7 @@
               <w:rPr>
                 <w:sz w:val="20"/>
               </w:rPr>
-              <w:t xml:space="preserve"> :</w:t>
-            </w:r>
-            <w:proofErr w:type="gramEnd"/>
-            <w:r>
-              <w:rPr>
-                <w:sz w:val="20"/>
-              </w:rPr>
-              <w:t xml:space="preserve"> {"success":"false","username":"SprinkKing","error":"usernametakenalready"}</w:t>
+              <w:t xml:space="preserve"> : {"success":"false","username":"SprinkKing","error":"usernametakenalready"}</w:t>
             </w:r>
           </w:p>
         </w:tc>
@@ -3163,21 +2618,7 @@
               <w:rPr>
                 <w:sz w:val="20"/>
               </w:rPr>
-              <w:t>{</w:t>
-            </w:r>
-            <w:proofErr w:type="spellStart"/>
-            <w:r>
-              <w:rPr>
-                <w:sz w:val="20"/>
-              </w:rPr>
-              <w:t>success:’true</w:t>
-            </w:r>
-            <w:proofErr w:type="spellEnd"/>
-            <w:r>
-              <w:rPr>
-                <w:sz w:val="20"/>
-              </w:rPr>
-              <w:t>’}</w:t>
+              <w:t>{success:’true’}</w:t>
             </w:r>
           </w:p>
         </w:tc>
@@ -3198,16 +2639,8 @@
               <w:rPr>
                 <w:sz w:val="20"/>
               </w:rPr>
-              <w:t>/</w:t>
-            </w:r>
-            <w:proofErr w:type="spellStart"/>
-            <w:r>
-              <w:rPr>
-                <w:sz w:val="20"/>
-              </w:rPr>
-              <w:t>forgotpass</w:t>
-            </w:r>
-            <w:proofErr w:type="spellEnd"/>
+              <w:t>/forgotpass</w:t>
+            </w:r>
           </w:p>
         </w:tc>
         <w:tc>
@@ -3278,22 +2711,10 @@
               <w:rPr>
                 <w:sz w:val="20"/>
               </w:rPr>
-              <w:t>{</w:t>
-            </w:r>
-            <w:proofErr w:type="spellStart"/>
-            <w:r>
-              <w:rPr>
-                <w:sz w:val="20"/>
-              </w:rPr>
-              <w:t>success:’true</w:t>
-            </w:r>
-            <w:proofErr w:type="spellEnd"/>
-            <w:r>
-              <w:rPr>
-                <w:sz w:val="20"/>
-              </w:rPr>
-              <w:t>’}</w:t>
-            </w:r>
+              <w:t>{success:’true’}</w:t>
+            </w:r>
+            <w:bookmarkStart w:id="0" w:name="_GoBack"/>
+            <w:bookmarkEnd w:id="0"/>
           </w:p>
         </w:tc>
       </w:tr>
@@ -3304,8 +2725,77 @@
           <w:sz w:val="20"/>
         </w:rPr>
       </w:pPr>
-      <w:bookmarkStart w:id="0" w:name="_GoBack"/>
-      <w:bookmarkEnd w:id="0"/>
+      <w:r>
+        <w:rPr>
+          <w:sz w:val="20"/>
+        </w:rPr>
+        <w:t xml:space="preserve">Note: </w:t>
+      </w:r>
+    </w:p>
+    <w:p>
+      <w:pPr>
+        <w:rPr>
+          <w:sz w:val="20"/>
+        </w:rPr>
+      </w:pPr>
+      <w:r>
+        <w:rPr>
+          <w:sz w:val="20"/>
+        </w:rPr>
+        <w:t xml:space="preserve">Here is the new structure of the database for the preferences. </w:t>
+      </w:r>
+    </w:p>
+    <w:p>
+      <w:pPr>
+        <w:rPr>
+          <w:sz w:val="20"/>
+        </w:rPr>
+      </w:pPr>
+      <w:r>
+        <w:rPr>
+          <w:sz w:val="20"/>
+        </w:rPr>
+        <w:t>Smallint //courseload</w:t>
+      </w:r>
+    </w:p>
+    <w:p>
+      <w:pPr>
+        <w:rPr>
+          <w:sz w:val="20"/>
+        </w:rPr>
+      </w:pPr>
+      <w:r>
+        <w:rPr>
+          <w:sz w:val="20"/>
+        </w:rPr>
+        <w:t>enum('None', 'Monday', 'Tuesday', 'Wednesday', 'Thursday', 'Friday')  //dayoff</w:t>
+      </w:r>
+    </w:p>
+    <w:p>
+      <w:pPr>
+        <w:rPr>
+          <w:sz w:val="20"/>
+        </w:rPr>
+      </w:pPr>
+      <w:r>
+        <w:rPr>
+          <w:sz w:val="20"/>
+        </w:rPr>
+        <w:t>enum('Any', 'Mornings', 'Afternoons', 'Evenings') //preferred time</w:t>
+      </w:r>
+    </w:p>
+    <w:p>
+      <w:pPr>
+        <w:rPr>
+          <w:sz w:val="20"/>
+        </w:rPr>
+      </w:pPr>
+      <w:r>
+        <w:rPr>
+          <w:sz w:val="20"/>
+        </w:rPr>
+        <w:t>since they are stored as an enum in the db the choices on the user interface should reflect that.</w:t>
+      </w:r>
     </w:p>
     <w:sectPr>
       <w:pgSz w:w="12240" w:h="15840"/>

</xml_diff>

<commit_message>
Added the fixed from the git issues
</commit_message>
<xml_diff>
--- a/Server Calls.docx
+++ b/Server Calls.docx
@@ -222,7 +222,23 @@
                 <w:color w:val="000000"/>
                 <w:szCs w:val="27"/>
               </w:rPr>
-              <w:t>{"courseId":"1","courseCode":"COMP 248","semester":"Fall","description":"Introduction to programming. Basic data types, variables, expressions, assignments, control flow. Classes, objects, methods.","name":"Object-Oriented Programming I","credits":"3</w:t>
+              <w:t xml:space="preserve">{"courseId":"1","courseCode":"COMP 248","semester":"Fall","description":"Introduction to programming. Basic data types, variables, expressions, assignments, control flow. Classes, objects, </w:t>
+            </w:r>
+            <w:proofErr w:type="spellStart"/>
+            <w:r>
+              <w:rPr>
+                <w:color w:val="000000"/>
+                <w:szCs w:val="27"/>
+              </w:rPr>
+              <w:t>methods.","name":"Object-Oriented</w:t>
+            </w:r>
+            <w:proofErr w:type="spellEnd"/>
+            <w:r>
+              <w:rPr>
+                <w:color w:val="000000"/>
+                <w:szCs w:val="27"/>
+              </w:rPr>
+              <w:t xml:space="preserve"> Programming I","credits":"3</w:t>
             </w:r>
             <w:r>
               <w:rPr>
@@ -362,7 +378,23 @@
                 <w:sz w:val="20"/>
                 <w:highlight w:val="green"/>
               </w:rPr>
-              <w:t>/sectionsforcourse ****</w:t>
+              <w:t>/</w:t>
+            </w:r>
+            <w:proofErr w:type="spellStart"/>
+            <w:r>
+              <w:rPr>
+                <w:sz w:val="20"/>
+                <w:highlight w:val="green"/>
+              </w:rPr>
+              <w:t>sectionsforcourse</w:t>
+            </w:r>
+            <w:proofErr w:type="spellEnd"/>
+            <w:r>
+              <w:rPr>
+                <w:sz w:val="20"/>
+                <w:highlight w:val="green"/>
+              </w:rPr>
+              <w:t xml:space="preserve"> ****</w:t>
             </w:r>
           </w:p>
         </w:tc>
@@ -412,12 +444,14 @@
                 <w:sz w:val="20"/>
               </w:rPr>
             </w:pPr>
+            <w:proofErr w:type="spellStart"/>
             <w:r>
               <w:rPr>
                 <w:sz w:val="20"/>
               </w:rPr>
               <w:t>courseID</w:t>
             </w:r>
+            <w:proofErr w:type="spellEnd"/>
           </w:p>
         </w:tc>
         <w:tc>
@@ -455,8 +489,17 @@
                 <w:sz w:val="20"/>
                 <w:highlight w:val="green"/>
               </w:rPr>
-              <w:t>/userprefs</w:t>
-            </w:r>
+              <w:t>/</w:t>
+            </w:r>
+            <w:proofErr w:type="spellStart"/>
+            <w:r>
+              <w:rPr>
+                <w:sz w:val="20"/>
+                <w:highlight w:val="green"/>
+              </w:rPr>
+              <w:t>userprefs</w:t>
+            </w:r>
+            <w:proofErr w:type="spellEnd"/>
           </w:p>
         </w:tc>
         <w:tc>
@@ -627,7 +670,23 @@
               </w:rPr>
             </w:pPr>
             <w:r>
-              <w:t>{"List":[{"name":"oop", "number":"248"},{"name":"oop2", "number":"249"}]}</w:t>
+              <w:t>{"List</w:t>
+            </w:r>
+            <w:proofErr w:type="gramStart"/>
+            <w:r>
+              <w:t>":[</w:t>
+            </w:r>
+            <w:proofErr w:type="gramEnd"/>
+            <w:r>
+              <w:t>{"name":"</w:t>
+            </w:r>
+            <w:proofErr w:type="spellStart"/>
+            <w:r>
+              <w:t>oop</w:t>
+            </w:r>
+            <w:proofErr w:type="spellEnd"/>
+            <w:r>
+              <w:t>", "number":"248"},{"name":"oop2", "number":"249"}]}</w:t>
             </w:r>
           </w:p>
         </w:tc>
@@ -730,7 +789,23 @@
               </w:rPr>
             </w:pPr>
             <w:r>
-              <w:t>{"List":[{"name":"oop", "number":"248"},{"name":"oop2", "number":"249"}]}</w:t>
+              <w:t>{"List</w:t>
+            </w:r>
+            <w:proofErr w:type="gramStart"/>
+            <w:r>
+              <w:t>":[</w:t>
+            </w:r>
+            <w:proofErr w:type="gramEnd"/>
+            <w:r>
+              <w:t>{"name":"</w:t>
+            </w:r>
+            <w:proofErr w:type="spellStart"/>
+            <w:r>
+              <w:t>oop</w:t>
+            </w:r>
+            <w:proofErr w:type="spellEnd"/>
+            <w:r>
+              <w:t>", "number":"248"},{"name":"oop2", "number":"249"}]}</w:t>
             </w:r>
           </w:p>
         </w:tc>
@@ -838,8 +913,17 @@
                 <w:sz w:val="20"/>
                 <w:highlight w:val="green"/>
               </w:rPr>
-              <w:t>/addcourse</w:t>
-            </w:r>
+              <w:t>/</w:t>
+            </w:r>
+            <w:proofErr w:type="spellStart"/>
+            <w:r>
+              <w:rPr>
+                <w:sz w:val="20"/>
+                <w:highlight w:val="green"/>
+              </w:rPr>
+              <w:t>addadmincourse</w:t>
+            </w:r>
+            <w:proofErr w:type="spellEnd"/>
           </w:p>
         </w:tc>
         <w:tc>
@@ -924,6 +1008,39 @@
                 <w:sz w:val="20"/>
               </w:rPr>
               <w:t>True: otherwise</w:t>
+            </w:r>
+          </w:p>
+          <w:p>
+            <w:pPr>
+              <w:rPr>
+                <w:sz w:val="20"/>
+              </w:rPr>
+            </w:pPr>
+            <w:r>
+              <w:rPr>
+                <w:color w:val="000000"/>
+                <w:sz w:val="20"/>
+                <w:szCs w:val="27"/>
+              </w:rPr>
+              <w:t>{"success":"true","courseID":"142","Course":"{\"courseId\</w:t>
+            </w:r>
+            <w:proofErr w:type="gramStart"/>
+            <w:r>
+              <w:rPr>
+                <w:color w:val="000000"/>
+                <w:sz w:val="20"/>
+                <w:szCs w:val="27"/>
+              </w:rPr>
+              <w:t>":\</w:t>
+            </w:r>
+            <w:proofErr w:type="gramEnd"/>
+            <w:r>
+              <w:rPr>
+                <w:color w:val="000000"/>
+                <w:sz w:val="20"/>
+                <w:szCs w:val="27"/>
+              </w:rPr>
+              <w:t>"null\",\"courseCode\":\"COMP 2489895\",\"semester\":\"Summer\",\"description\":\"Salt level critical, abort !\",\"name\":\"Object-Oriented Programming I\",\"credits\":\"3\"}"}</w:t>
             </w:r>
           </w:p>
         </w:tc>
@@ -945,8 +1062,17 @@
                 <w:sz w:val="20"/>
                 <w:highlight w:val="green"/>
               </w:rPr>
-              <w:t>/addsection</w:t>
-            </w:r>
+              <w:t>/</w:t>
+            </w:r>
+            <w:proofErr w:type="spellStart"/>
+            <w:r>
+              <w:rPr>
+                <w:sz w:val="20"/>
+                <w:highlight w:val="green"/>
+              </w:rPr>
+              <w:t>addadminsection</w:t>
+            </w:r>
+            <w:proofErr w:type="spellEnd"/>
           </w:p>
         </w:tc>
         <w:tc>
@@ -999,14 +1125,14 @@
               <w:rPr>
                 <w:sz w:val="20"/>
               </w:rPr>
-              <w:t>//$json='{"section":"UI-X","sectionId":"1","classroom":"H-4","semester":"Winter","type":"Lab","dayOffered":"5",</w:t>
+              <w:t>//$json='{"section":"UI-X","sectionId":"1","classroo</w:t>
             </w:r>
             <w:r>
               <w:rPr>
                 <w:sz w:val="20"/>
               </w:rPr>
               <w:lastRenderedPageBreak/>
-              <w:t>"beginTime":"13:35:00","endTime":"14:35:00","courseId":"2","courseCode":"COMP 248","sectionNum":"1"}';</w:t>
+              <w:t>m":"H-4","semester":"Winter","type":"Lab","dayOffered":"5","beginTime":"13:35:00","endTime":"14:35:00","courseId":"2","courseCode":"COMP 248","sectionNum":"1"}';</w:t>
             </w:r>
           </w:p>
         </w:tc>
@@ -1022,23 +1148,57 @@
             </w:pPr>
             <w:r>
               <w:rPr>
-                <w:sz w:val="20"/>
+                <w:color w:val="000000"/>
+                <w:sz w:val="20"/>
+                <w:szCs w:val="27"/>
               </w:rPr>
               <w:lastRenderedPageBreak/>
-              <w:t>False: if section with that id already exists</w:t>
-            </w:r>
-          </w:p>
-          <w:p>
-            <w:pPr>
-              <w:rPr>
-                <w:sz w:val="20"/>
-              </w:rPr>
-            </w:pPr>
-            <w:r>
-              <w:rPr>
-                <w:sz w:val="20"/>
-              </w:rPr>
-              <w:t>True: otherwise</w:t>
+              <w:t>{"success":"true","SectionID":"352","Section":"{\"section\</w:t>
+            </w:r>
+            <w:proofErr w:type="gramStart"/>
+            <w:r>
+              <w:rPr>
+                <w:color w:val="000000"/>
+                <w:sz w:val="20"/>
+                <w:szCs w:val="27"/>
+              </w:rPr>
+              <w:t>":\</w:t>
+            </w:r>
+            <w:proofErr w:type="gramEnd"/>
+            <w:r>
+              <w:rPr>
+                <w:color w:val="000000"/>
+                <w:sz w:val="20"/>
+                <w:szCs w:val="27"/>
+              </w:rPr>
+              <w:t>"UI-</w:t>
+            </w:r>
+            <w:r>
+              <w:rPr>
+                <w:color w:val="000000"/>
+                <w:sz w:val="20"/>
+                <w:szCs w:val="27"/>
+              </w:rPr>
+              <w:lastRenderedPageBreak/>
+              <w:t>GR\",\"sectionId\":\"null\",\"classroom\":\"H-4\",\"semester\":\"Winter\",\"type\":\"Lab\",\"dayOffered\":\"5\",\"beginTime\":\"13:35:00\",\"endTime\":\"14:35:00\",\"courseId\":\"2\",\"courseCode\":\"COMP 248\",\"</w:t>
+            </w:r>
+            <w:proofErr w:type="spellStart"/>
+            <w:r>
+              <w:rPr>
+                <w:color w:val="000000"/>
+                <w:sz w:val="20"/>
+                <w:szCs w:val="27"/>
+              </w:rPr>
+              <w:t>sectionNum</w:t>
+            </w:r>
+            <w:proofErr w:type="spellEnd"/>
+            <w:r>
+              <w:rPr>
+                <w:color w:val="000000"/>
+                <w:sz w:val="20"/>
+                <w:szCs w:val="27"/>
+              </w:rPr>
+              <w:t>\":\"1\"}"}</w:t>
             </w:r>
           </w:p>
         </w:tc>
@@ -1059,8 +1219,17 @@
                 <w:sz w:val="20"/>
                 <w:highlight w:val="green"/>
               </w:rPr>
-              <w:t>/removecourse</w:t>
-            </w:r>
+              <w:t>/</w:t>
+            </w:r>
+            <w:proofErr w:type="spellStart"/>
+            <w:r>
+              <w:rPr>
+                <w:sz w:val="20"/>
+                <w:highlight w:val="green"/>
+              </w:rPr>
+              <w:t>removeadmincourse</w:t>
+            </w:r>
+            <w:proofErr w:type="spellEnd"/>
           </w:p>
         </w:tc>
         <w:tc>
@@ -1113,7 +1282,35 @@
               <w:rPr>
                 <w:sz w:val="20"/>
               </w:rPr>
-              <w:t>//$courseId=$_POST['courseId']; //course id</w:t>
+              <w:t>//$</w:t>
+            </w:r>
+            <w:proofErr w:type="spellStart"/>
+            <w:r>
+              <w:rPr>
+                <w:sz w:val="20"/>
+              </w:rPr>
+              <w:t>courseId</w:t>
+            </w:r>
+            <w:proofErr w:type="spellEnd"/>
+            <w:r>
+              <w:rPr>
+                <w:sz w:val="20"/>
+              </w:rPr>
+              <w:t>=$_POST['</w:t>
+            </w:r>
+            <w:proofErr w:type="spellStart"/>
+            <w:r>
+              <w:rPr>
+                <w:sz w:val="20"/>
+              </w:rPr>
+              <w:t>courseId</w:t>
+            </w:r>
+            <w:proofErr w:type="spellEnd"/>
+            <w:r>
+              <w:rPr>
+                <w:sz w:val="20"/>
+              </w:rPr>
+              <w:t>']; //course id</w:t>
             </w:r>
           </w:p>
         </w:tc>
@@ -1153,8 +1350,17 @@
                 <w:sz w:val="20"/>
                 <w:highlight w:val="green"/>
               </w:rPr>
-              <w:t>/removeadminsection</w:t>
-            </w:r>
+              <w:t>/</w:t>
+            </w:r>
+            <w:proofErr w:type="spellStart"/>
+            <w:r>
+              <w:rPr>
+                <w:sz w:val="20"/>
+                <w:highlight w:val="green"/>
+              </w:rPr>
+              <w:t>removeadminsection</w:t>
+            </w:r>
+            <w:proofErr w:type="spellEnd"/>
           </w:p>
         </w:tc>
         <w:tc>
@@ -1207,7 +1413,35 @@
               <w:rPr>
                 <w:sz w:val="20"/>
               </w:rPr>
-              <w:t>//$sectionId=$_POST['sectionId']; //section id</w:t>
+              <w:t>//$</w:t>
+            </w:r>
+            <w:proofErr w:type="spellStart"/>
+            <w:r>
+              <w:rPr>
+                <w:sz w:val="20"/>
+              </w:rPr>
+              <w:t>sectionId</w:t>
+            </w:r>
+            <w:proofErr w:type="spellEnd"/>
+            <w:r>
+              <w:rPr>
+                <w:sz w:val="20"/>
+              </w:rPr>
+              <w:t>=$_POST['</w:t>
+            </w:r>
+            <w:proofErr w:type="spellStart"/>
+            <w:r>
+              <w:rPr>
+                <w:sz w:val="20"/>
+              </w:rPr>
+              <w:t>sectionId</w:t>
+            </w:r>
+            <w:proofErr w:type="spellEnd"/>
+            <w:r>
+              <w:rPr>
+                <w:sz w:val="20"/>
+              </w:rPr>
+              <w:t>']; //section id</w:t>
             </w:r>
           </w:p>
         </w:tc>
@@ -1246,8 +1480,17 @@
                 <w:sz w:val="20"/>
                 <w:highlight w:val="green"/>
               </w:rPr>
-              <w:t>/editcourse</w:t>
-            </w:r>
+              <w:t>/</w:t>
+            </w:r>
+            <w:proofErr w:type="spellStart"/>
+            <w:r>
+              <w:rPr>
+                <w:sz w:val="20"/>
+                <w:highlight w:val="green"/>
+              </w:rPr>
+              <w:t>editcourse</w:t>
+            </w:r>
+            <w:proofErr w:type="spellEnd"/>
           </w:p>
         </w:tc>
         <w:tc>
@@ -1264,7 +1507,15 @@
               <w:rPr>
                 <w:sz w:val="20"/>
               </w:rPr>
-              <w:t>Edit course information</w:t>
+              <w:t>Edit course informati</w:t>
+            </w:r>
+            <w:bookmarkStart w:id="0" w:name="_GoBack"/>
+            <w:bookmarkEnd w:id="0"/>
+            <w:r>
+              <w:rPr>
+                <w:sz w:val="20"/>
+              </w:rPr>
+              <w:t>on</w:t>
             </w:r>
           </w:p>
         </w:tc>
@@ -1300,7 +1551,49 @@
               <w:rPr>
                 <w:sz w:val="20"/>
               </w:rPr>
-              <w:t>//$json='{"courseId":"1","courseCode":"COMP 248","semester":"Fall","description":" Critical amount of salt atteined","name":"Object-Oriented Programming I","credits":"3"}';</w:t>
+              <w:t>//$</w:t>
+            </w:r>
+            <w:proofErr w:type="spellStart"/>
+            <w:r>
+              <w:rPr>
+                <w:sz w:val="20"/>
+              </w:rPr>
+              <w:t>json</w:t>
+            </w:r>
+            <w:proofErr w:type="spellEnd"/>
+            <w:r>
+              <w:rPr>
+                <w:sz w:val="20"/>
+              </w:rPr>
+              <w:t xml:space="preserve">='{"courseId":"1","courseCode":"COMP 248","semester":"Fall","description":" Critical amount of salt </w:t>
+            </w:r>
+            <w:proofErr w:type="spellStart"/>
+            <w:r>
+              <w:rPr>
+                <w:sz w:val="20"/>
+              </w:rPr>
+              <w:t>atteined</w:t>
+            </w:r>
+            <w:proofErr w:type="spellEnd"/>
+            <w:r>
+              <w:rPr>
+                <w:sz w:val="20"/>
+              </w:rPr>
+              <w:t>","</w:t>
+            </w:r>
+            <w:proofErr w:type="spellStart"/>
+            <w:r>
+              <w:rPr>
+                <w:sz w:val="20"/>
+              </w:rPr>
+              <w:t>name":"Object-Oriented</w:t>
+            </w:r>
+            <w:proofErr w:type="spellEnd"/>
+            <w:r>
+              <w:rPr>
+                <w:sz w:val="20"/>
+              </w:rPr>
+              <w:t xml:space="preserve"> Programming I","credits":"3"}';</w:t>
             </w:r>
           </w:p>
         </w:tc>
@@ -1316,9 +1609,65 @@
             </w:pPr>
             <w:r>
               <w:rPr>
-                <w:sz w:val="20"/>
-              </w:rPr>
-              <w:t>N/A</w:t>
+                <w:color w:val="000000"/>
+                <w:sz w:val="20"/>
+                <w:szCs w:val="27"/>
+              </w:rPr>
+              <w:t>{"success":"true","Course":"{\"courseId\</w:t>
+            </w:r>
+            <w:proofErr w:type="gramStart"/>
+            <w:r>
+              <w:rPr>
+                <w:color w:val="000000"/>
+                <w:sz w:val="20"/>
+                <w:szCs w:val="27"/>
+              </w:rPr>
+              <w:t>":\</w:t>
+            </w:r>
+            <w:proofErr w:type="gramEnd"/>
+            <w:r>
+              <w:rPr>
+                <w:color w:val="000000"/>
+                <w:sz w:val="20"/>
+                <w:szCs w:val="27"/>
+              </w:rPr>
+              <w:t xml:space="preserve">"1\",\"courseCode\":\"COMP 248\",\"semester\":\"Fall\",\"description\":\"Introduction to programming. Critical amount of salt </w:t>
+            </w:r>
+            <w:proofErr w:type="spellStart"/>
+            <w:r>
+              <w:rPr>
+                <w:color w:val="000000"/>
+                <w:sz w:val="20"/>
+                <w:szCs w:val="27"/>
+              </w:rPr>
+              <w:t>atteined</w:t>
+            </w:r>
+            <w:proofErr w:type="spellEnd"/>
+            <w:r>
+              <w:rPr>
+                <w:color w:val="000000"/>
+                <w:sz w:val="20"/>
+                <w:szCs w:val="27"/>
+              </w:rPr>
+              <w:t>\</w:t>
+            </w:r>
+            <w:proofErr w:type="gramStart"/>
+            <w:r>
+              <w:rPr>
+                <w:color w:val="000000"/>
+                <w:sz w:val="20"/>
+                <w:szCs w:val="27"/>
+              </w:rPr>
+              <w:t>",\</w:t>
+            </w:r>
+            <w:proofErr w:type="gramEnd"/>
+            <w:r>
+              <w:rPr>
+                <w:color w:val="000000"/>
+                <w:sz w:val="20"/>
+                <w:szCs w:val="27"/>
+              </w:rPr>
+              <w:t>"name\":\"Object-Oriented Programming I\",\"credits\":\"3\"}"}</w:t>
             </w:r>
           </w:p>
         </w:tc>
@@ -1339,8 +1688,17 @@
                 <w:sz w:val="20"/>
                 <w:highlight w:val="green"/>
               </w:rPr>
-              <w:t>/editsection</w:t>
-            </w:r>
+              <w:t>/</w:t>
+            </w:r>
+            <w:proofErr w:type="spellStart"/>
+            <w:r>
+              <w:rPr>
+                <w:sz w:val="20"/>
+                <w:highlight w:val="green"/>
+              </w:rPr>
+              <w:t>editsection</w:t>
+            </w:r>
+            <w:proofErr w:type="spellEnd"/>
           </w:p>
         </w:tc>
         <w:tc>
@@ -1409,9 +1767,47 @@
             </w:pPr>
             <w:r>
               <w:rPr>
-                <w:sz w:val="20"/>
-              </w:rPr>
-              <w:t>N/A</w:t>
+                <w:color w:val="000000"/>
+                <w:sz w:val="20"/>
+                <w:szCs w:val="27"/>
+              </w:rPr>
+              <w:t>{"success":"true","Section":"{\"section\</w:t>
+            </w:r>
+            <w:proofErr w:type="gramStart"/>
+            <w:r>
+              <w:rPr>
+                <w:color w:val="000000"/>
+                <w:sz w:val="20"/>
+                <w:szCs w:val="27"/>
+              </w:rPr>
+              <w:t>":\</w:t>
+            </w:r>
+            <w:proofErr w:type="gramEnd"/>
+            <w:r>
+              <w:rPr>
+                <w:color w:val="000000"/>
+                <w:sz w:val="20"/>
+                <w:szCs w:val="27"/>
+              </w:rPr>
+              <w:t>"UI-GR\",\"sectionId\":\"1\",\"classroom\":\"H-42000000000000\",\"semester\":\"Winter\",\"type\":\"Lab\",\"dayOffered\":\"5\",\"beginTime\":\"13:35:00\",\"endTime\":\"14:35:00\",\"courseId\":\"2\",\"courseCode\":\"COMP 248\",\"</w:t>
+            </w:r>
+            <w:proofErr w:type="spellStart"/>
+            <w:r>
+              <w:rPr>
+                <w:color w:val="000000"/>
+                <w:sz w:val="20"/>
+                <w:szCs w:val="27"/>
+              </w:rPr>
+              <w:t>sectionNum</w:t>
+            </w:r>
+            <w:proofErr w:type="spellEnd"/>
+            <w:r>
+              <w:rPr>
+                <w:color w:val="000000"/>
+                <w:sz w:val="20"/>
+                <w:szCs w:val="27"/>
+              </w:rPr>
+              <w:t>\":\"1\"}"}</w:t>
             </w:r>
           </w:p>
         </w:tc>
@@ -1432,8 +1828,17 @@
                 <w:sz w:val="20"/>
                 <w:highlight w:val="green"/>
               </w:rPr>
-              <w:t>/editpreferences</w:t>
-            </w:r>
+              <w:t>/</w:t>
+            </w:r>
+            <w:proofErr w:type="spellStart"/>
+            <w:r>
+              <w:rPr>
+                <w:sz w:val="20"/>
+                <w:highlight w:val="green"/>
+              </w:rPr>
+              <w:t>editpreferences</w:t>
+            </w:r>
+            <w:proofErr w:type="spellEnd"/>
           </w:p>
         </w:tc>
         <w:tc>
@@ -1486,7 +1891,57 @@
               <w:rPr>
                 <w:sz w:val="20"/>
               </w:rPr>
-              <w:t>{username:’’,cload:'',dayoff:'',preftime:''}}</w:t>
+              <w:t>{username:’</w:t>
+            </w:r>
+            <w:proofErr w:type="gramStart"/>
+            <w:r>
+              <w:rPr>
+                <w:sz w:val="20"/>
+              </w:rPr>
+              <w:t>’,</w:t>
+            </w:r>
+            <w:proofErr w:type="spellStart"/>
+            <w:r>
+              <w:rPr>
+                <w:sz w:val="20"/>
+              </w:rPr>
+              <w:t>cload</w:t>
+            </w:r>
+            <w:proofErr w:type="spellEnd"/>
+            <w:proofErr w:type="gramEnd"/>
+            <w:r>
+              <w:rPr>
+                <w:sz w:val="20"/>
+              </w:rPr>
+              <w:t>:'',</w:t>
+            </w:r>
+            <w:proofErr w:type="spellStart"/>
+            <w:r>
+              <w:rPr>
+                <w:sz w:val="20"/>
+              </w:rPr>
+              <w:t>dayoff</w:t>
+            </w:r>
+            <w:proofErr w:type="spellEnd"/>
+            <w:r>
+              <w:rPr>
+                <w:sz w:val="20"/>
+              </w:rPr>
+              <w:t>:'',</w:t>
+            </w:r>
+            <w:proofErr w:type="spellStart"/>
+            <w:r>
+              <w:rPr>
+                <w:sz w:val="20"/>
+              </w:rPr>
+              <w:t>preftime</w:t>
+            </w:r>
+            <w:proofErr w:type="spellEnd"/>
+            <w:r>
+              <w:rPr>
+                <w:sz w:val="20"/>
+              </w:rPr>
+              <w:t>:''}}</w:t>
             </w:r>
           </w:p>
         </w:tc>
@@ -1526,8 +1981,17 @@
                 <w:sz w:val="20"/>
                 <w:highlight w:val="green"/>
               </w:rPr>
-              <w:t>/editneededcourses</w:t>
-            </w:r>
+              <w:t>/</w:t>
+            </w:r>
+            <w:proofErr w:type="spellStart"/>
+            <w:r>
+              <w:rPr>
+                <w:sz w:val="20"/>
+                <w:highlight w:val="green"/>
+              </w:rPr>
+              <w:t>editneededcourses</w:t>
+            </w:r>
+            <w:proofErr w:type="spellEnd"/>
           </w:p>
         </w:tc>
         <w:tc>
@@ -1540,11 +2004,19 @@
                 <w:sz w:val="20"/>
               </w:rPr>
             </w:pPr>
-            <w:r>
-              <w:rPr>
-                <w:sz w:val="20"/>
-              </w:rPr>
-              <w:t>Edit  user’s needed courses</w:t>
+            <w:proofErr w:type="gramStart"/>
+            <w:r>
+              <w:rPr>
+                <w:sz w:val="20"/>
+              </w:rPr>
+              <w:t>Edit  user’s</w:t>
+            </w:r>
+            <w:proofErr w:type="gramEnd"/>
+            <w:r>
+              <w:rPr>
+                <w:sz w:val="20"/>
+              </w:rPr>
+              <w:t xml:space="preserve"> needed courses</w:t>
             </w:r>
           </w:p>
         </w:tc>
@@ -1582,11 +2054,19 @@
               </w:rPr>
               <w:t xml:space="preserve">{username:’’, </w:t>
             </w:r>
-            <w:r>
-              <w:rPr>
-                <w:sz w:val="20"/>
-              </w:rPr>
-              <w:t>json:</w:t>
+            <w:proofErr w:type="spellStart"/>
+            <w:r>
+              <w:rPr>
+                <w:sz w:val="20"/>
+              </w:rPr>
+              <w:t>json</w:t>
+            </w:r>
+            <w:proofErr w:type="spellEnd"/>
+            <w:r>
+              <w:rPr>
+                <w:sz w:val="20"/>
+              </w:rPr>
+              <w:t>:</w:t>
             </w:r>
             <w:r>
               <w:t xml:space="preserve"> </w:t>
@@ -1595,7 +2075,35 @@
               <w:rPr>
                 <w:sz w:val="20"/>
               </w:rPr>
-              <w:t>'{"List":[{"name":"oop", "number":"248"},{"n</w:t>
+              <w:t>'{"List</w:t>
+            </w:r>
+            <w:proofErr w:type="gramStart"/>
+            <w:r>
+              <w:rPr>
+                <w:sz w:val="20"/>
+              </w:rPr>
+              <w:t>":[</w:t>
+            </w:r>
+            <w:proofErr w:type="gramEnd"/>
+            <w:r>
+              <w:rPr>
+                <w:sz w:val="20"/>
+              </w:rPr>
+              <w:t>{"name":"</w:t>
+            </w:r>
+            <w:proofErr w:type="spellStart"/>
+            <w:r>
+              <w:rPr>
+                <w:sz w:val="20"/>
+              </w:rPr>
+              <w:t>oop</w:t>
+            </w:r>
+            <w:proofErr w:type="spellEnd"/>
+            <w:r>
+              <w:rPr>
+                <w:sz w:val="20"/>
+              </w:rPr>
+              <w:t>", "number":"248"},{"n</w:t>
             </w:r>
             <w:r>
               <w:rPr>
@@ -1641,8 +2149,17 @@
                 <w:sz w:val="20"/>
                 <w:highlight w:val="green"/>
               </w:rPr>
-              <w:t>/edittakencourses</w:t>
-            </w:r>
+              <w:t>/</w:t>
+            </w:r>
+            <w:proofErr w:type="spellStart"/>
+            <w:r>
+              <w:rPr>
+                <w:sz w:val="20"/>
+                <w:highlight w:val="green"/>
+              </w:rPr>
+              <w:t>edittakencourses</w:t>
+            </w:r>
+            <w:proofErr w:type="spellEnd"/>
           </w:p>
         </w:tc>
         <w:tc>
@@ -1697,11 +2214,19 @@
               </w:rPr>
               <w:t xml:space="preserve">{username:’’, </w:t>
             </w:r>
-            <w:r>
-              <w:rPr>
-                <w:sz w:val="20"/>
-              </w:rPr>
-              <w:t>json:</w:t>
+            <w:proofErr w:type="spellStart"/>
+            <w:r>
+              <w:rPr>
+                <w:sz w:val="20"/>
+              </w:rPr>
+              <w:t>json</w:t>
+            </w:r>
+            <w:proofErr w:type="spellEnd"/>
+            <w:r>
+              <w:rPr>
+                <w:sz w:val="20"/>
+              </w:rPr>
+              <w:t>:</w:t>
             </w:r>
             <w:r>
               <w:t xml:space="preserve"> </w:t>
@@ -1710,7 +2235,35 @@
               <w:rPr>
                 <w:sz w:val="20"/>
               </w:rPr>
-              <w:t>'{"List":[{"name":"oop", "number":"248"},{"n</w:t>
+              <w:t>'{"List</w:t>
+            </w:r>
+            <w:proofErr w:type="gramStart"/>
+            <w:r>
+              <w:rPr>
+                <w:sz w:val="20"/>
+              </w:rPr>
+              <w:t>":[</w:t>
+            </w:r>
+            <w:proofErr w:type="gramEnd"/>
+            <w:r>
+              <w:rPr>
+                <w:sz w:val="20"/>
+              </w:rPr>
+              <w:t>{"name":"</w:t>
+            </w:r>
+            <w:proofErr w:type="spellStart"/>
+            <w:r>
+              <w:rPr>
+                <w:sz w:val="20"/>
+              </w:rPr>
+              <w:t>oop</w:t>
+            </w:r>
+            <w:proofErr w:type="spellEnd"/>
+            <w:r>
+              <w:rPr>
+                <w:sz w:val="20"/>
+              </w:rPr>
+              <w:t>", "number":"248"},{"n</w:t>
             </w:r>
             <w:r>
               <w:rPr>
@@ -1766,8 +2319,18 @@
                 <w:sz w:val="20"/>
                 <w:highlight w:val="green"/>
               </w:rPr>
-              <w:t>/editusername</w:t>
-            </w:r>
+              <w:t>/</w:t>
+            </w:r>
+            <w:proofErr w:type="spellStart"/>
+            <w:r>
+              <w:rPr>
+                <w:color w:val="385623" w:themeColor="accent6" w:themeShade="80"/>
+                <w:sz w:val="20"/>
+                <w:highlight w:val="green"/>
+              </w:rPr>
+              <w:t>editusername</w:t>
+            </w:r>
+            <w:proofErr w:type="spellEnd"/>
           </w:p>
         </w:tc>
         <w:tc>
@@ -1860,18 +2423,41 @@
                 <w:sz w:val="20"/>
               </w:rPr>
             </w:pPr>
+            <w:proofErr w:type="gramStart"/>
             <w:r>
               <w:rPr>
                 <w:sz w:val="20"/>
                 <w:highlight w:val="darkYellow"/>
               </w:rPr>
+              <w:lastRenderedPageBreak/>
               <w:t>Now</w:t>
             </w:r>
             <w:r>
               <w:rPr>
                 <w:sz w:val="20"/>
               </w:rPr>
-              <w:t xml:space="preserve"> : result"=&gt;"true","username"=&gt;"$new")</w:t>
+              <w:t xml:space="preserve"> :</w:t>
+            </w:r>
+            <w:proofErr w:type="gramEnd"/>
+            <w:r>
+              <w:rPr>
+                <w:sz w:val="20"/>
+              </w:rPr>
+              <w:t xml:space="preserve"> result"=&gt;"</w:t>
+            </w:r>
+            <w:proofErr w:type="spellStart"/>
+            <w:r>
+              <w:rPr>
+                <w:sz w:val="20"/>
+              </w:rPr>
+              <w:t>true","username</w:t>
+            </w:r>
+            <w:proofErr w:type="spellEnd"/>
+            <w:r>
+              <w:rPr>
+                <w:sz w:val="20"/>
+              </w:rPr>
+              <w:t>"=&gt;"$new")</w:t>
             </w:r>
           </w:p>
         </w:tc>
@@ -1895,8 +2481,19 @@
                 <w:sz w:val="20"/>
                 <w:highlight w:val="green"/>
               </w:rPr>
-              <w:t>/editemail</w:t>
-            </w:r>
+              <w:lastRenderedPageBreak/>
+              <w:t>/</w:t>
+            </w:r>
+            <w:proofErr w:type="spellStart"/>
+            <w:r>
+              <w:rPr>
+                <w:color w:val="385623" w:themeColor="accent6" w:themeShade="80"/>
+                <w:sz w:val="20"/>
+                <w:highlight w:val="green"/>
+              </w:rPr>
+              <w:t>editemail</w:t>
+            </w:r>
+            <w:proofErr w:type="spellEnd"/>
           </w:p>
         </w:tc>
         <w:tc>
@@ -1951,6 +2548,7 @@
               </w:rPr>
               <w:t>{</w:t>
             </w:r>
+            <w:proofErr w:type="spellStart"/>
             <w:r>
               <w:rPr>
                 <w:sz w:val="20"/>
@@ -1969,11 +2567,19 @@
               </w:rPr>
               <w:t>username</w:t>
             </w:r>
-            <w:r>
-              <w:rPr>
-                <w:sz w:val="20"/>
-              </w:rPr>
-              <w:t>’, new:’</w:t>
+            <w:proofErr w:type="spellEnd"/>
+            <w:r>
+              <w:rPr>
+                <w:sz w:val="20"/>
+              </w:rPr>
+              <w:t xml:space="preserve">’, </w:t>
+            </w:r>
+            <w:proofErr w:type="spellStart"/>
+            <w:r>
+              <w:rPr>
+                <w:sz w:val="20"/>
+              </w:rPr>
+              <w:t>new:’</w:t>
             </w:r>
             <w:r>
               <w:rPr>
@@ -1981,6 +2587,7 @@
               </w:rPr>
               <w:t>email</w:t>
             </w:r>
+            <w:proofErr w:type="spellEnd"/>
             <w:r>
               <w:rPr>
                 <w:sz w:val="20"/>
@@ -2003,21 +2610,57 @@
               <w:rPr>
                 <w:sz w:val="20"/>
               </w:rPr>
-              <w:t>("success"=&gt;"true","username"=&gt;"$old","email"=&gt;"$new")</w:t>
-            </w:r>
-          </w:p>
-          <w:p>
-            <w:pPr>
-              <w:rPr>
-                <w:sz w:val="20"/>
-              </w:rPr>
-            </w:pPr>
-            <w:r>
-              <w:rPr>
-                <w:sz w:val="20"/>
-              </w:rPr>
-              <w:t>False: userna</w:t>
-            </w:r>
+              <w:t>("success"=&gt;"</w:t>
+            </w:r>
+            <w:proofErr w:type="spellStart"/>
+            <w:r>
+              <w:rPr>
+                <w:sz w:val="20"/>
+              </w:rPr>
+              <w:t>true","username</w:t>
+            </w:r>
+            <w:proofErr w:type="spellEnd"/>
+            <w:r>
+              <w:rPr>
+                <w:sz w:val="20"/>
+              </w:rPr>
+              <w:t>"=&gt;"$</w:t>
+            </w:r>
+            <w:proofErr w:type="spellStart"/>
+            <w:r>
+              <w:rPr>
+                <w:sz w:val="20"/>
+              </w:rPr>
+              <w:t>old","email</w:t>
+            </w:r>
+            <w:proofErr w:type="spellEnd"/>
+            <w:r>
+              <w:rPr>
+                <w:sz w:val="20"/>
+              </w:rPr>
+              <w:t>"=&gt;"$new")</w:t>
+            </w:r>
+          </w:p>
+          <w:p>
+            <w:pPr>
+              <w:rPr>
+                <w:sz w:val="20"/>
+              </w:rPr>
+            </w:pPr>
+            <w:r>
+              <w:rPr>
+                <w:sz w:val="20"/>
+              </w:rPr>
+              <w:t xml:space="preserve">False: </w:t>
+            </w:r>
+            <w:proofErr w:type="spellStart"/>
+            <w:r>
+              <w:rPr>
+                <w:sz w:val="20"/>
+              </w:rPr>
+              <w:t>userna</w:t>
+            </w:r>
+            <w:proofErr w:type="spellEnd"/>
           </w:p>
         </w:tc>
       </w:tr>
@@ -2040,8 +2683,18 @@
                 <w:sz w:val="20"/>
                 <w:highlight w:val="green"/>
               </w:rPr>
-              <w:t>/editpassword</w:t>
-            </w:r>
+              <w:t>/</w:t>
+            </w:r>
+            <w:proofErr w:type="spellStart"/>
+            <w:r>
+              <w:rPr>
+                <w:color w:val="385623" w:themeColor="accent6" w:themeShade="80"/>
+                <w:sz w:val="20"/>
+                <w:highlight w:val="green"/>
+              </w:rPr>
+              <w:t>editpassword</w:t>
+            </w:r>
+            <w:proofErr w:type="spellEnd"/>
           </w:p>
         </w:tc>
         <w:tc>
@@ -2096,6 +2749,7 @@
               </w:rPr>
               <w:t>{</w:t>
             </w:r>
+            <w:proofErr w:type="spellStart"/>
             <w:r>
               <w:rPr>
                 <w:sz w:val="20"/>
@@ -2114,12 +2768,14 @@
               </w:rPr>
               <w:t>username</w:t>
             </w:r>
+            <w:proofErr w:type="spellEnd"/>
             <w:r>
               <w:rPr>
                 <w:sz w:val="20"/>
               </w:rPr>
               <w:t xml:space="preserve">’, </w:t>
             </w:r>
+            <w:proofErr w:type="spellStart"/>
             <w:r>
               <w:rPr>
                 <w:sz w:val="20"/>
@@ -2138,6 +2794,7 @@
               </w:rPr>
               <w:t>password</w:t>
             </w:r>
+            <w:proofErr w:type="spellEnd"/>
             <w:r>
               <w:rPr>
                 <w:sz w:val="20"/>
@@ -2160,7 +2817,21 @@
               <w:rPr>
                 <w:sz w:val="20"/>
               </w:rPr>
-              <w:t>"success"=&gt;"true","password"=&gt;"$new"));</w:t>
+              <w:t>"success"=&gt;"</w:t>
+            </w:r>
+            <w:proofErr w:type="spellStart"/>
+            <w:r>
+              <w:rPr>
+                <w:sz w:val="20"/>
+              </w:rPr>
+              <w:t>true","password</w:t>
+            </w:r>
+            <w:proofErr w:type="spellEnd"/>
+            <w:r>
+              <w:rPr>
+                <w:sz w:val="20"/>
+              </w:rPr>
+              <w:t>"=&gt;"$new"));</w:t>
             </w:r>
           </w:p>
         </w:tc>
@@ -2268,7 +2939,6 @@
                 <w:sz w:val="20"/>
                 <w:highlight w:val="darkYellow"/>
               </w:rPr>
-              <w:lastRenderedPageBreak/>
               <w:t>Now</w:t>
             </w:r>
             <w:r>
@@ -2297,7 +2967,6 @@
                 <w:sz w:val="20"/>
                 <w:highlight w:val="green"/>
               </w:rPr>
-              <w:lastRenderedPageBreak/>
               <w:t>/login</w:t>
             </w:r>
           </w:p>
@@ -2370,7 +3039,37 @@
               <w:rPr>
                 <w:sz w:val="20"/>
               </w:rPr>
-              <w:t>{success:bool, isAdmin:bool}</w:t>
+              <w:t>{</w:t>
+            </w:r>
+            <w:proofErr w:type="spellStart"/>
+            <w:proofErr w:type="gramStart"/>
+            <w:r>
+              <w:rPr>
+                <w:sz w:val="20"/>
+              </w:rPr>
+              <w:t>success:bool</w:t>
+            </w:r>
+            <w:proofErr w:type="spellEnd"/>
+            <w:proofErr w:type="gramEnd"/>
+            <w:r>
+              <w:rPr>
+                <w:sz w:val="20"/>
+              </w:rPr>
+              <w:t xml:space="preserve">, </w:t>
+            </w:r>
+            <w:proofErr w:type="spellStart"/>
+            <w:r>
+              <w:rPr>
+                <w:sz w:val="20"/>
+              </w:rPr>
+              <w:t>isAdmin:bool</w:t>
+            </w:r>
+            <w:proofErr w:type="spellEnd"/>
+            <w:r>
+              <w:rPr>
+                <w:sz w:val="20"/>
+              </w:rPr>
+              <w:t>}</w:t>
             </w:r>
           </w:p>
           <w:p>
@@ -2391,7 +3090,21 @@
               <w:rPr>
                 <w:sz w:val="20"/>
               </w:rPr>
-              <w:t>: {"success":"true","username":"JASONB","isAdmin":"true"}</w:t>
+              <w:t>: {"success":"true","username":"JASONB","</w:t>
+            </w:r>
+            <w:proofErr w:type="spellStart"/>
+            <w:r>
+              <w:rPr>
+                <w:sz w:val="20"/>
+              </w:rPr>
+              <w:t>isAdmin</w:t>
+            </w:r>
+            <w:proofErr w:type="spellEnd"/>
+            <w:r>
+              <w:rPr>
+                <w:sz w:val="20"/>
+              </w:rPr>
+              <w:t>":"true"}</w:t>
             </w:r>
           </w:p>
         </w:tc>
@@ -2507,6 +3220,7 @@
                 <w:sz w:val="20"/>
               </w:rPr>
             </w:pPr>
+            <w:proofErr w:type="gramStart"/>
             <w:r>
               <w:rPr>
                 <w:sz w:val="20"/>
@@ -2518,7 +3232,14 @@
               <w:rPr>
                 <w:sz w:val="20"/>
               </w:rPr>
-              <w:t xml:space="preserve"> : {"success":"false","username":"SprinkKing","error":"usernametakenalready"}</w:t>
+              <w:t xml:space="preserve"> :</w:t>
+            </w:r>
+            <w:proofErr w:type="gramEnd"/>
+            <w:r>
+              <w:rPr>
+                <w:sz w:val="20"/>
+              </w:rPr>
+              <w:t xml:space="preserve"> {"success":"false","username":"SprinkKing","error":"usernametakenalready"}</w:t>
             </w:r>
           </w:p>
         </w:tc>
@@ -2618,7 +3339,21 @@
               <w:rPr>
                 <w:sz w:val="20"/>
               </w:rPr>
-              <w:t>{success:’true’}</w:t>
+              <w:t>{</w:t>
+            </w:r>
+            <w:proofErr w:type="spellStart"/>
+            <w:r>
+              <w:rPr>
+                <w:sz w:val="20"/>
+              </w:rPr>
+              <w:t>success:’true</w:t>
+            </w:r>
+            <w:proofErr w:type="spellEnd"/>
+            <w:r>
+              <w:rPr>
+                <w:sz w:val="20"/>
+              </w:rPr>
+              <w:t>’}</w:t>
             </w:r>
           </w:p>
         </w:tc>
@@ -2639,8 +3374,16 @@
               <w:rPr>
                 <w:sz w:val="20"/>
               </w:rPr>
-              <w:t>/forgotpass</w:t>
-            </w:r>
+              <w:t>/</w:t>
+            </w:r>
+            <w:proofErr w:type="spellStart"/>
+            <w:r>
+              <w:rPr>
+                <w:sz w:val="20"/>
+              </w:rPr>
+              <w:t>forgotpass</w:t>
+            </w:r>
+            <w:proofErr w:type="spellEnd"/>
           </w:p>
         </w:tc>
         <w:tc>
@@ -2711,10 +3454,22 @@
               <w:rPr>
                 <w:sz w:val="20"/>
               </w:rPr>
-              <w:t>{success:’true’}</w:t>
-            </w:r>
-            <w:bookmarkStart w:id="0" w:name="_GoBack"/>
-            <w:bookmarkEnd w:id="0"/>
+              <w:t>{</w:t>
+            </w:r>
+            <w:proofErr w:type="spellStart"/>
+            <w:r>
+              <w:rPr>
+                <w:sz w:val="20"/>
+              </w:rPr>
+              <w:t>success:’true</w:t>
+            </w:r>
+            <w:proofErr w:type="spellEnd"/>
+            <w:r>
+              <w:rPr>
+                <w:sz w:val="20"/>
+              </w:rPr>
+              <w:t>’}</w:t>
+            </w:r>
           </w:p>
         </w:tc>
       </w:tr>
@@ -2742,59 +3497,35 @@
         <w:rPr>
           <w:sz w:val="20"/>
         </w:rPr>
-        <w:t xml:space="preserve">Here is the new structure of the database for the preferences. </w:t>
+        <w:t xml:space="preserve">Modified the edit section server call such that you cannot </w:t>
       </w:r>
-    </w:p>
-    <w:p>
-      <w:pPr>
-        <w:rPr>
-          <w:sz w:val="20"/>
-        </w:rPr>
-      </w:pPr>
+      <w:proofErr w:type="spellStart"/>
       <w:r>
         <w:rPr>
           <w:sz w:val="20"/>
         </w:rPr>
-        <w:t>Smallint //courseload</w:t>
+        <w:t>mofify</w:t>
       </w:r>
-    </w:p>
-    <w:p>
-      <w:pPr>
-        <w:rPr>
-          <w:sz w:val="20"/>
-        </w:rPr>
-      </w:pPr>
+      <w:proofErr w:type="spellEnd"/>
       <w:r>
         <w:rPr>
           <w:sz w:val="20"/>
         </w:rPr>
-        <w:t>enum('None', 'Monday', 'Tuesday', 'Wednesday', 'Thursday', 'Friday')  //dayoff</w:t>
+        <w:t xml:space="preserve"> the section id. Since it is a unique </w:t>
       </w:r>
-    </w:p>
-    <w:p>
-      <w:pPr>
-        <w:rPr>
-          <w:sz w:val="20"/>
-        </w:rPr>
-      </w:pPr>
+      <w:proofErr w:type="gramStart"/>
       <w:r>
         <w:rPr>
           <w:sz w:val="20"/>
         </w:rPr>
-        <w:t>enum('Any', 'Mornings', 'Afternoons', 'Evenings') //preferred time</w:t>
+        <w:t>key  and</w:t>
       </w:r>
-    </w:p>
-    <w:p>
-      <w:pPr>
-        <w:rPr>
-          <w:sz w:val="20"/>
-        </w:rPr>
-      </w:pPr>
+      <w:proofErr w:type="gramEnd"/>
       <w:r>
         <w:rPr>
           <w:sz w:val="20"/>
         </w:rPr>
-        <w:t>since they are stored as an enum in the db the choices on the user interface should reflect that.</w:t>
+        <w:t xml:space="preserve"> I do not want to verify at every attempt that the section is no there already. Will do the same for courses.</w:t>
       </w:r>
     </w:p>
     <w:sectPr>

</xml_diff>

<commit_message>
Fixed the server calls
</commit_message>
<xml_diff>
--- a/Server Calls.docx
+++ b/Server Calls.docx
@@ -380,22 +380,17 @@
               </w:rPr>
               <w:t>/</w:t>
             </w:r>
+            <w:bookmarkStart w:id="0" w:name="_GoBack"/>
+            <w:bookmarkEnd w:id="0"/>
             <w:proofErr w:type="spellStart"/>
             <w:r>
               <w:rPr>
                 <w:sz w:val="20"/>
                 <w:highlight w:val="green"/>
               </w:rPr>
-              <w:t>sectionsforcourse</w:t>
-            </w:r>
-            <w:proofErr w:type="spellEnd"/>
-            <w:r>
-              <w:rPr>
-                <w:sz w:val="20"/>
-                <w:highlight w:val="green"/>
-              </w:rPr>
-              <w:t xml:space="preserve"> ****</w:t>
-            </w:r>
+              <w:t>sectioncourse</w:t>
+            </w:r>
+            <w:proofErr w:type="spellEnd"/>
           </w:p>
         </w:tc>
         <w:tc>
@@ -1219,6 +1214,7 @@
                 <w:sz w:val="20"/>
                 <w:highlight w:val="green"/>
               </w:rPr>
+              <w:lastRenderedPageBreak/>
               <w:t>/</w:t>
             </w:r>
             <w:proofErr w:type="spellStart"/>
@@ -1507,15 +1503,7 @@
               <w:rPr>
                 <w:sz w:val="20"/>
               </w:rPr>
-              <w:t>Edit course informati</w:t>
-            </w:r>
-            <w:bookmarkStart w:id="0" w:name="_GoBack"/>
-            <w:bookmarkEnd w:id="0"/>
-            <w:r>
-              <w:rPr>
-                <w:sz w:val="20"/>
-              </w:rPr>
-              <w:t>on</w:t>
+              <w:t>Edit course information</w:t>
             </w:r>
           </w:p>
         </w:tc>

</xml_diff>

<commit_message>
Pushed the new test php files for the sechedule generator
</commit_message>
<xml_diff>
--- a/Server Calls.docx
+++ b/Server Calls.docx
@@ -354,7 +354,7 @@
               <w:rPr>
                 <w:sz w:val="20"/>
               </w:rPr>
-              <w:t>“”</w:t>
+              <w:t>^ Similar output</w:t>
             </w:r>
           </w:p>
         </w:tc>
@@ -487,7 +487,7 @@
               <w:rPr>
                 <w:sz w:val="20"/>
               </w:rPr>
-              <w:t>“”</w:t>
+              <w:t>^ Similar output</w:t>
             </w:r>
           </w:p>
         </w:tc>
@@ -2298,6 +2298,8 @@
               </w:rPr>
               <w:t>{"success":"true","username":"JasonB","courseload":"5","dayoff":"Monday","preftime":"Mornings"}</w:t>
             </w:r>
+            <w:bookmarkStart w:id="0" w:name="_GoBack"/>
+            <w:bookmarkEnd w:id="0"/>
           </w:p>
         </w:tc>
       </w:tr>
@@ -2341,8 +2343,6 @@
                 <w:sz w:val="20"/>
               </w:rPr>
             </w:pPr>
-            <w:bookmarkStart w:id="0" w:name="_GoBack"/>
-            <w:bookmarkEnd w:id="0"/>
             <w:r>
               <w:rPr>
                 <w:sz w:val="20"/>

</xml_diff>

<commit_message>
Added Documentation for Programming Extras
</commit_message>
<xml_diff>
--- a/Server Calls.docx
+++ b/Server Calls.docx
@@ -134,6 +134,689 @@
             <w:pPr>
               <w:rPr>
                 <w:sz w:val="20"/>
+                <w:highlight w:val="green"/>
+              </w:rPr>
+            </w:pPr>
+            <w:r>
+              <w:rPr>
+                <w:sz w:val="20"/>
+                <w:highlight w:val="green"/>
+              </w:rPr>
+              <w:t>/index</w:t>
+            </w:r>
+          </w:p>
+        </w:tc>
+        <w:tc>
+          <w:tcPr>
+            <w:tcW w:w="2073" w:type="dxa"/>
+          </w:tcPr>
+          <w:p>
+            <w:pPr>
+              <w:rPr>
+                <w:sz w:val="20"/>
+              </w:rPr>
+            </w:pPr>
+            <w:r>
+              <w:rPr>
+                <w:sz w:val="20"/>
+              </w:rPr>
+              <w:t>Login/Home Page</w:t>
+            </w:r>
+          </w:p>
+        </w:tc>
+        <w:tc>
+          <w:tcPr>
+            <w:tcW w:w="720" w:type="dxa"/>
+          </w:tcPr>
+          <w:p>
+            <w:pPr>
+              <w:rPr>
+                <w:sz w:val="20"/>
+              </w:rPr>
+            </w:pPr>
+            <w:r>
+              <w:rPr>
+                <w:sz w:val="20"/>
+              </w:rPr>
+              <w:t>GET</w:t>
+            </w:r>
+          </w:p>
+        </w:tc>
+        <w:tc>
+          <w:tcPr>
+            <w:tcW w:w="2520" w:type="dxa"/>
+          </w:tcPr>
+          <w:p>
+            <w:pPr>
+              <w:rPr>
+                <w:sz w:val="20"/>
+              </w:rPr>
+            </w:pPr>
+            <w:r>
+              <w:rPr>
+                <w:sz w:val="20"/>
+              </w:rPr>
+              <w:t>None</w:t>
+            </w:r>
+          </w:p>
+        </w:tc>
+        <w:tc>
+          <w:tcPr>
+            <w:tcW w:w="2965" w:type="dxa"/>
+          </w:tcPr>
+          <w:p>
+            <w:pPr>
+              <w:rPr>
+                <w:color w:val="000000"/>
+                <w:szCs w:val="27"/>
+              </w:rPr>
+            </w:pPr>
+            <w:r>
+              <w:rPr>
+                <w:color w:val="000000"/>
+                <w:szCs w:val="27"/>
+              </w:rPr>
+              <w:t>The login/home page</w:t>
+            </w:r>
+          </w:p>
+        </w:tc>
+      </w:tr>
+      <w:tr>
+        <w:tc>
+          <w:tcPr>
+            <w:tcW w:w="1072" w:type="dxa"/>
+          </w:tcPr>
+          <w:p>
+            <w:pPr>
+              <w:rPr>
+                <w:sz w:val="20"/>
+                <w:highlight w:val="green"/>
+              </w:rPr>
+            </w:pPr>
+            <w:r>
+              <w:rPr>
+                <w:sz w:val="20"/>
+                <w:highlight w:val="green"/>
+              </w:rPr>
+              <w:t>/preferences</w:t>
+            </w:r>
+          </w:p>
+        </w:tc>
+        <w:tc>
+          <w:tcPr>
+            <w:tcW w:w="2073" w:type="dxa"/>
+          </w:tcPr>
+          <w:p>
+            <w:pPr>
+              <w:rPr>
+                <w:sz w:val="20"/>
+              </w:rPr>
+            </w:pPr>
+            <w:r>
+              <w:rPr>
+                <w:sz w:val="20"/>
+              </w:rPr>
+              <w:t>Preferences Page</w:t>
+            </w:r>
+          </w:p>
+        </w:tc>
+        <w:tc>
+          <w:tcPr>
+            <w:tcW w:w="720" w:type="dxa"/>
+          </w:tcPr>
+          <w:p>
+            <w:pPr>
+              <w:rPr>
+                <w:sz w:val="20"/>
+              </w:rPr>
+            </w:pPr>
+            <w:r>
+              <w:rPr>
+                <w:sz w:val="20"/>
+              </w:rPr>
+              <w:t>GET</w:t>
+            </w:r>
+          </w:p>
+        </w:tc>
+        <w:tc>
+          <w:tcPr>
+            <w:tcW w:w="2520" w:type="dxa"/>
+          </w:tcPr>
+          <w:p>
+            <w:pPr>
+              <w:rPr>
+                <w:sz w:val="20"/>
+              </w:rPr>
+            </w:pPr>
+            <w:r>
+              <w:rPr>
+                <w:sz w:val="20"/>
+              </w:rPr>
+              <w:t>None</w:t>
+            </w:r>
+          </w:p>
+        </w:tc>
+        <w:tc>
+          <w:tcPr>
+            <w:tcW w:w="2965" w:type="dxa"/>
+          </w:tcPr>
+          <w:p>
+            <w:pPr>
+              <w:rPr>
+                <w:color w:val="000000"/>
+                <w:szCs w:val="27"/>
+              </w:rPr>
+            </w:pPr>
+            <w:r>
+              <w:rPr>
+                <w:color w:val="000000"/>
+                <w:szCs w:val="27"/>
+              </w:rPr>
+              <w:t>The preferences page</w:t>
+            </w:r>
+          </w:p>
+        </w:tc>
+      </w:tr>
+      <w:tr>
+        <w:tc>
+          <w:tcPr>
+            <w:tcW w:w="1072" w:type="dxa"/>
+          </w:tcPr>
+          <w:p>
+            <w:pPr>
+              <w:rPr>
+                <w:sz w:val="20"/>
+                <w:highlight w:val="green"/>
+              </w:rPr>
+            </w:pPr>
+            <w:r>
+              <w:rPr>
+                <w:sz w:val="20"/>
+                <w:highlight w:val="green"/>
+              </w:rPr>
+              <w:t>/schedule</w:t>
+            </w:r>
+          </w:p>
+        </w:tc>
+        <w:tc>
+          <w:tcPr>
+            <w:tcW w:w="2073" w:type="dxa"/>
+          </w:tcPr>
+          <w:p>
+            <w:pPr>
+              <w:rPr>
+                <w:sz w:val="20"/>
+              </w:rPr>
+            </w:pPr>
+            <w:r>
+              <w:rPr>
+                <w:sz w:val="20"/>
+              </w:rPr>
+              <w:t>Schedule Page</w:t>
+            </w:r>
+          </w:p>
+        </w:tc>
+        <w:tc>
+          <w:tcPr>
+            <w:tcW w:w="720" w:type="dxa"/>
+          </w:tcPr>
+          <w:p>
+            <w:pPr>
+              <w:rPr>
+                <w:sz w:val="20"/>
+              </w:rPr>
+            </w:pPr>
+            <w:r>
+              <w:rPr>
+                <w:sz w:val="20"/>
+              </w:rPr>
+              <w:t>GET</w:t>
+            </w:r>
+          </w:p>
+        </w:tc>
+        <w:tc>
+          <w:tcPr>
+            <w:tcW w:w="2520" w:type="dxa"/>
+          </w:tcPr>
+          <w:p>
+            <w:pPr>
+              <w:rPr>
+                <w:sz w:val="20"/>
+              </w:rPr>
+            </w:pPr>
+            <w:r>
+              <w:rPr>
+                <w:sz w:val="20"/>
+              </w:rPr>
+              <w:t>None</w:t>
+            </w:r>
+          </w:p>
+        </w:tc>
+        <w:tc>
+          <w:tcPr>
+            <w:tcW w:w="2965" w:type="dxa"/>
+          </w:tcPr>
+          <w:p>
+            <w:pPr>
+              <w:rPr>
+                <w:color w:val="000000"/>
+                <w:szCs w:val="27"/>
+              </w:rPr>
+            </w:pPr>
+            <w:r>
+              <w:rPr>
+                <w:color w:val="000000"/>
+                <w:szCs w:val="27"/>
+              </w:rPr>
+              <w:t>The schedule page</w:t>
+            </w:r>
+          </w:p>
+        </w:tc>
+      </w:tr>
+      <w:tr>
+        <w:tc>
+          <w:tcPr>
+            <w:tcW w:w="1072" w:type="dxa"/>
+          </w:tcPr>
+          <w:p>
+            <w:pPr>
+              <w:rPr>
+                <w:sz w:val="20"/>
+                <w:highlight w:val="green"/>
+              </w:rPr>
+            </w:pPr>
+            <w:r>
+              <w:rPr>
+                <w:sz w:val="20"/>
+                <w:highlight w:val="green"/>
+              </w:rPr>
+              <w:t>/sequence</w:t>
+            </w:r>
+          </w:p>
+        </w:tc>
+        <w:tc>
+          <w:tcPr>
+            <w:tcW w:w="2073" w:type="dxa"/>
+          </w:tcPr>
+          <w:p>
+            <w:pPr>
+              <w:rPr>
+                <w:sz w:val="20"/>
+              </w:rPr>
+            </w:pPr>
+            <w:r>
+              <w:rPr>
+                <w:sz w:val="20"/>
+              </w:rPr>
+              <w:t>Course Sequence Page</w:t>
+            </w:r>
+          </w:p>
+        </w:tc>
+        <w:tc>
+          <w:tcPr>
+            <w:tcW w:w="720" w:type="dxa"/>
+          </w:tcPr>
+          <w:p>
+            <w:pPr>
+              <w:rPr>
+                <w:sz w:val="20"/>
+              </w:rPr>
+            </w:pPr>
+            <w:r>
+              <w:rPr>
+                <w:sz w:val="20"/>
+              </w:rPr>
+              <w:t>GET</w:t>
+            </w:r>
+          </w:p>
+        </w:tc>
+        <w:tc>
+          <w:tcPr>
+            <w:tcW w:w="2520" w:type="dxa"/>
+          </w:tcPr>
+          <w:p>
+            <w:pPr>
+              <w:rPr>
+                <w:sz w:val="20"/>
+              </w:rPr>
+            </w:pPr>
+            <w:r>
+              <w:rPr>
+                <w:sz w:val="20"/>
+              </w:rPr>
+              <w:t>None</w:t>
+            </w:r>
+          </w:p>
+        </w:tc>
+        <w:tc>
+          <w:tcPr>
+            <w:tcW w:w="2965" w:type="dxa"/>
+          </w:tcPr>
+          <w:p>
+            <w:pPr>
+              <w:rPr>
+                <w:color w:val="000000"/>
+                <w:szCs w:val="27"/>
+              </w:rPr>
+            </w:pPr>
+            <w:r>
+              <w:rPr>
+                <w:color w:val="000000"/>
+                <w:szCs w:val="27"/>
+              </w:rPr>
+              <w:t>The course sequence page</w:t>
+            </w:r>
+          </w:p>
+        </w:tc>
+      </w:tr>
+      <w:tr>
+        <w:tc>
+          <w:tcPr>
+            <w:tcW w:w="1072" w:type="dxa"/>
+          </w:tcPr>
+          <w:p>
+            <w:pPr>
+              <w:rPr>
+                <w:sz w:val="20"/>
+                <w:highlight w:val="green"/>
+              </w:rPr>
+            </w:pPr>
+            <w:r>
+              <w:rPr>
+                <w:sz w:val="20"/>
+                <w:highlight w:val="green"/>
+              </w:rPr>
+              <w:t>/account</w:t>
+            </w:r>
+          </w:p>
+        </w:tc>
+        <w:tc>
+          <w:tcPr>
+            <w:tcW w:w="2073" w:type="dxa"/>
+          </w:tcPr>
+          <w:p>
+            <w:pPr>
+              <w:rPr>
+                <w:sz w:val="20"/>
+              </w:rPr>
+            </w:pPr>
+            <w:r>
+              <w:rPr>
+                <w:sz w:val="20"/>
+              </w:rPr>
+              <w:t>Account Page</w:t>
+            </w:r>
+          </w:p>
+        </w:tc>
+        <w:tc>
+          <w:tcPr>
+            <w:tcW w:w="720" w:type="dxa"/>
+          </w:tcPr>
+          <w:p>
+            <w:pPr>
+              <w:rPr>
+                <w:sz w:val="20"/>
+              </w:rPr>
+            </w:pPr>
+            <w:r>
+              <w:rPr>
+                <w:sz w:val="20"/>
+              </w:rPr>
+              <w:t>GET</w:t>
+            </w:r>
+          </w:p>
+        </w:tc>
+        <w:tc>
+          <w:tcPr>
+            <w:tcW w:w="2520" w:type="dxa"/>
+          </w:tcPr>
+          <w:p>
+            <w:pPr>
+              <w:rPr>
+                <w:sz w:val="20"/>
+              </w:rPr>
+            </w:pPr>
+            <w:r>
+              <w:rPr>
+                <w:sz w:val="20"/>
+              </w:rPr>
+              <w:t>None</w:t>
+            </w:r>
+          </w:p>
+        </w:tc>
+        <w:tc>
+          <w:tcPr>
+            <w:tcW w:w="2965" w:type="dxa"/>
+          </w:tcPr>
+          <w:p>
+            <w:pPr>
+              <w:rPr>
+                <w:color w:val="000000"/>
+                <w:szCs w:val="27"/>
+              </w:rPr>
+            </w:pPr>
+            <w:r>
+              <w:rPr>
+                <w:color w:val="000000"/>
+                <w:szCs w:val="27"/>
+              </w:rPr>
+              <w:t>The account page</w:t>
+            </w:r>
+          </w:p>
+        </w:tc>
+      </w:tr>
+      <w:tr>
+        <w:tc>
+          <w:tcPr>
+            <w:tcW w:w="1072" w:type="dxa"/>
+          </w:tcPr>
+          <w:p>
+            <w:pPr>
+              <w:rPr>
+                <w:sz w:val="20"/>
+                <w:highlight w:val="green"/>
+              </w:rPr>
+            </w:pPr>
+            <w:r>
+              <w:rPr>
+                <w:sz w:val="20"/>
+                <w:highlight w:val="green"/>
+              </w:rPr>
+              <w:t>/admin</w:t>
+            </w:r>
+          </w:p>
+        </w:tc>
+        <w:tc>
+          <w:tcPr>
+            <w:tcW w:w="2073" w:type="dxa"/>
+          </w:tcPr>
+          <w:p>
+            <w:pPr>
+              <w:rPr>
+                <w:sz w:val="20"/>
+              </w:rPr>
+            </w:pPr>
+            <w:r>
+              <w:rPr>
+                <w:sz w:val="20"/>
+              </w:rPr>
+              <w:t>Admin Courses Page</w:t>
+            </w:r>
+          </w:p>
+        </w:tc>
+        <w:tc>
+          <w:tcPr>
+            <w:tcW w:w="720" w:type="dxa"/>
+          </w:tcPr>
+          <w:p>
+            <w:pPr>
+              <w:rPr>
+                <w:sz w:val="20"/>
+              </w:rPr>
+            </w:pPr>
+            <w:r>
+              <w:rPr>
+                <w:sz w:val="20"/>
+              </w:rPr>
+              <w:t>GET</w:t>
+            </w:r>
+          </w:p>
+        </w:tc>
+        <w:tc>
+          <w:tcPr>
+            <w:tcW w:w="2520" w:type="dxa"/>
+          </w:tcPr>
+          <w:p>
+            <w:pPr>
+              <w:rPr>
+                <w:sz w:val="20"/>
+              </w:rPr>
+            </w:pPr>
+            <w:r>
+              <w:rPr>
+                <w:sz w:val="20"/>
+              </w:rPr>
+              <w:t>None</w:t>
+            </w:r>
+          </w:p>
+        </w:tc>
+        <w:tc>
+          <w:tcPr>
+            <w:tcW w:w="2965" w:type="dxa"/>
+          </w:tcPr>
+          <w:p>
+            <w:pPr>
+              <w:rPr>
+                <w:color w:val="000000"/>
+                <w:szCs w:val="27"/>
+              </w:rPr>
+            </w:pPr>
+            <w:r>
+              <w:rPr>
+                <w:color w:val="000000"/>
+                <w:szCs w:val="27"/>
+              </w:rPr>
+              <w:t>The admin courses page</w:t>
+            </w:r>
+          </w:p>
+        </w:tc>
+      </w:tr>
+      <w:tr>
+        <w:tc>
+          <w:tcPr>
+            <w:tcW w:w="1072" w:type="dxa"/>
+          </w:tcPr>
+          <w:p>
+            <w:pPr>
+              <w:rPr>
+                <w:sz w:val="20"/>
+                <w:highlight w:val="green"/>
+              </w:rPr>
+            </w:pPr>
+            <w:r>
+              <w:rPr>
+                <w:sz w:val="20"/>
+                <w:highlight w:val="green"/>
+              </w:rPr>
+              <w:t>/</w:t>
+            </w:r>
+            <w:proofErr w:type="spellStart"/>
+            <w:r>
+              <w:rPr>
+                <w:sz w:val="20"/>
+                <w:highlight w:val="green"/>
+              </w:rPr>
+              <w:t>admincourse</w:t>
+            </w:r>
+            <w:proofErr w:type="spellEnd"/>
+          </w:p>
+        </w:tc>
+        <w:tc>
+          <w:tcPr>
+            <w:tcW w:w="2073" w:type="dxa"/>
+          </w:tcPr>
+          <w:p>
+            <w:pPr>
+              <w:rPr>
+                <w:sz w:val="20"/>
+              </w:rPr>
+            </w:pPr>
+            <w:r>
+              <w:rPr>
+                <w:sz w:val="20"/>
+              </w:rPr>
+              <w:t>Admin Edit Courses Page</w:t>
+            </w:r>
+          </w:p>
+        </w:tc>
+        <w:tc>
+          <w:tcPr>
+            <w:tcW w:w="720" w:type="dxa"/>
+          </w:tcPr>
+          <w:p>
+            <w:pPr>
+              <w:rPr>
+                <w:sz w:val="20"/>
+              </w:rPr>
+            </w:pPr>
+            <w:r>
+              <w:rPr>
+                <w:sz w:val="20"/>
+              </w:rPr>
+              <w:t>GET</w:t>
+            </w:r>
+          </w:p>
+        </w:tc>
+        <w:tc>
+          <w:tcPr>
+            <w:tcW w:w="2520" w:type="dxa"/>
+          </w:tcPr>
+          <w:p>
+            <w:pPr>
+              <w:rPr>
+                <w:sz w:val="20"/>
+              </w:rPr>
+            </w:pPr>
+            <w:r>
+              <w:rPr>
+                <w:sz w:val="20"/>
+              </w:rPr>
+              <w:t>None</w:t>
+            </w:r>
+            <w:bookmarkStart w:id="0" w:name="_GoBack"/>
+            <w:bookmarkEnd w:id="0"/>
+          </w:p>
+        </w:tc>
+        <w:tc>
+          <w:tcPr>
+            <w:tcW w:w="2965" w:type="dxa"/>
+          </w:tcPr>
+          <w:p>
+            <w:pPr>
+              <w:rPr>
+                <w:color w:val="000000"/>
+                <w:szCs w:val="27"/>
+              </w:rPr>
+            </w:pPr>
+            <w:r>
+              <w:rPr>
+                <w:color w:val="000000"/>
+                <w:szCs w:val="27"/>
+              </w:rPr>
+              <w:t>The admin edit courses page</w:t>
+            </w:r>
+          </w:p>
+        </w:tc>
+      </w:tr>
+      <w:tr>
+        <w:tc>
+          <w:tcPr>
+            <w:tcW w:w="1072" w:type="dxa"/>
+          </w:tcPr>
+          <w:p>
+            <w:pPr>
+              <w:rPr>
+                <w:sz w:val="20"/>
               </w:rPr>
             </w:pPr>
             <w:r>
@@ -1036,7 +1719,14 @@
               <w:rPr>
                 <w:sz w:val="20"/>
               </w:rPr>
-              <w:t>//$json='{"section":"UI-X","sectionId":"1","classroom":"H-4","semester":"Winter","type":"Lab","dayOffered":"5","beginTime":"13:35:00","endTime":"14:35:00","courseId":"2","courseCode":"COMP 248","sectionNum":"1"}';</w:t>
+              <w:t>//$json='{"section":"UI-X","sectionId":"1","classroom":"H-4","semester":"Winter","ty</w:t>
+            </w:r>
+            <w:r>
+              <w:rPr>
+                <w:sz w:val="20"/>
+              </w:rPr>
+              <w:lastRenderedPageBreak/>
+              <w:t>pe":"Lab","dayOffered":"5","beginTime":"13:35:00","endTime":"14:35:00","courseId":"2","courseCode":"COMP 248","sectionNum":"1"}';</w:t>
             </w:r>
           </w:p>
         </w:tc>
@@ -1054,6 +1744,7 @@
               <w:rPr>
                 <w:sz w:val="20"/>
               </w:rPr>
+              <w:lastRenderedPageBreak/>
               <w:t>False: if course with that id already exists</w:t>
             </w:r>
           </w:p>
@@ -1100,7 +1791,16 @@
                 <w:sz w:val="20"/>
                 <w:szCs w:val="27"/>
               </w:rPr>
-              <w:t>"null\",\"courseCode\":\"COMP 2489895\",\"semester\":\"Summer\",\"description\":\"Salt level critical, abort !\",\"name\":\"Object-Oriented Programming I\",\"credits\":\"3\"}"}</w:t>
+              <w:t>"null</w:t>
+            </w:r>
+            <w:r>
+              <w:rPr>
+                <w:color w:val="000000"/>
+                <w:sz w:val="20"/>
+                <w:szCs w:val="27"/>
+              </w:rPr>
+              <w:lastRenderedPageBreak/>
+              <w:t>\",\"courseCode\":\"COMP 2489895\",\"semester\":\"Summer\",\"description\":\"Salt level critical, abort !\",\"name\":\"Object-Oriented Programming I\",\"credits\":\"3\"}"}</w:t>
             </w:r>
           </w:p>
         </w:tc>
@@ -1122,6 +1822,7 @@
                 <w:sz w:val="20"/>
                 <w:highlight w:val="green"/>
               </w:rPr>
+              <w:lastRenderedPageBreak/>
               <w:t>/</w:t>
             </w:r>
             <w:proofErr w:type="spellStart"/>
@@ -1226,7 +1927,6 @@
               <w:rPr>
                 <w:sz w:val="20"/>
               </w:rPr>
-              <w:lastRenderedPageBreak/>
               <w:t>//$json='{"section":"UI-X","sectionId":"1","classroom":"H-4","semester":"Winter","type":"Lab","dayOffered":"5","beginTime":"13:35:00","endTime":"14:35:00","courseId":"2","courseCode":"COMP 248","sectionNum":"1"}';</w:t>
             </w:r>
           </w:p>
@@ -1247,7 +1947,6 @@
                 <w:sz w:val="20"/>
                 <w:szCs w:val="27"/>
               </w:rPr>
-              <w:lastRenderedPageBreak/>
               <w:t>{"success":"true","SectionID":"352","Section":"{\"section\</w:t>
             </w:r>
             <w:proofErr w:type="gramStart"/>
@@ -1266,16 +1965,7 @@
                 <w:sz w:val="20"/>
                 <w:szCs w:val="27"/>
               </w:rPr>
-              <w:t>"UI-</w:t>
-            </w:r>
-            <w:r>
-              <w:rPr>
-                <w:color w:val="000000"/>
-                <w:sz w:val="20"/>
-                <w:szCs w:val="27"/>
-              </w:rPr>
-              <w:lastRenderedPageBreak/>
-              <w:t>GR\",\"sectionId\":\"null\",\"classroom\":\"H-4\",\"semester\":\"Winter\",\"type\":\"Lab\",\"dayOffered\":\"5\",\"beginTime\":\"13:35:00\",\"endTime\":\"14:35:00\",\"courseId\":\"2\",\"courseCode\":\"COMP 248\",\"</w:t>
+              <w:t>"UI-GR\",\"sectionId\":\"null\",\"classroom\":\"H-4\",\"semester\":\"Winter\",\"type\":\"Lab\",\"dayOffered\":\"5\",\"beginTime\":\"13:35:00\",\"endTime\":\"14:35:00\",\"courseId\":\"2\",\"courseCode\":\"COMP 248\",\"</w:t>
             </w:r>
             <w:proofErr w:type="spellStart"/>
             <w:r>
@@ -1314,6 +2004,1009 @@
                 <w:sz w:val="20"/>
                 <w:highlight w:val="green"/>
               </w:rPr>
+              <w:t>/</w:t>
+            </w:r>
+            <w:proofErr w:type="spellStart"/>
+            <w:r>
+              <w:rPr>
+                <w:sz w:val="20"/>
+                <w:highlight w:val="green"/>
+              </w:rPr>
+              <w:t>removeadmincourse</w:t>
+            </w:r>
+            <w:proofErr w:type="spellEnd"/>
+          </w:p>
+        </w:tc>
+        <w:tc>
+          <w:tcPr>
+            <w:tcW w:w="2073" w:type="dxa"/>
+          </w:tcPr>
+          <w:p>
+            <w:pPr>
+              <w:rPr>
+                <w:sz w:val="20"/>
+              </w:rPr>
+            </w:pPr>
+            <w:r>
+              <w:rPr>
+                <w:sz w:val="20"/>
+              </w:rPr>
+              <w:t>Remove a course from the DB</w:t>
+            </w:r>
+          </w:p>
+        </w:tc>
+        <w:tc>
+          <w:tcPr>
+            <w:tcW w:w="720" w:type="dxa"/>
+          </w:tcPr>
+          <w:p>
+            <w:pPr>
+              <w:rPr>
+                <w:sz w:val="20"/>
+              </w:rPr>
+            </w:pPr>
+            <w:r>
+              <w:rPr>
+                <w:sz w:val="20"/>
+              </w:rPr>
+              <w:t>POST</w:t>
+            </w:r>
+          </w:p>
+        </w:tc>
+        <w:tc>
+          <w:tcPr>
+            <w:tcW w:w="2520" w:type="dxa"/>
+          </w:tcPr>
+          <w:p>
+            <w:pPr>
+              <w:rPr>
+                <w:sz w:val="20"/>
+              </w:rPr>
+            </w:pPr>
+            <w:r>
+              <w:rPr>
+                <w:sz w:val="20"/>
+              </w:rPr>
+              <w:t>//$</w:t>
+            </w:r>
+            <w:proofErr w:type="spellStart"/>
+            <w:r>
+              <w:rPr>
+                <w:sz w:val="20"/>
+              </w:rPr>
+              <w:t>courseId</w:t>
+            </w:r>
+            <w:proofErr w:type="spellEnd"/>
+            <w:r>
+              <w:rPr>
+                <w:sz w:val="20"/>
+              </w:rPr>
+              <w:t>=$_POST['</w:t>
+            </w:r>
+            <w:proofErr w:type="spellStart"/>
+            <w:r>
+              <w:rPr>
+                <w:sz w:val="20"/>
+              </w:rPr>
+              <w:t>courseId</w:t>
+            </w:r>
+            <w:proofErr w:type="spellEnd"/>
+            <w:r>
+              <w:rPr>
+                <w:sz w:val="20"/>
+              </w:rPr>
+              <w:t>']; //course id</w:t>
+            </w:r>
+          </w:p>
+        </w:tc>
+        <w:tc>
+          <w:tcPr>
+            <w:tcW w:w="2965" w:type="dxa"/>
+          </w:tcPr>
+          <w:p>
+            <w:pPr>
+              <w:rPr>
+                <w:sz w:val="20"/>
+              </w:rPr>
+            </w:pPr>
+            <w:r>
+              <w:rPr>
+                <w:sz w:val="20"/>
+              </w:rPr>
+              <w:t>N/A</w:t>
+            </w:r>
+          </w:p>
+        </w:tc>
+      </w:tr>
+      <w:tr>
+        <w:tc>
+          <w:tcPr>
+            <w:tcW w:w="1072" w:type="dxa"/>
+          </w:tcPr>
+          <w:p>
+            <w:pPr>
+              <w:rPr>
+                <w:sz w:val="20"/>
+                <w:highlight w:val="green"/>
+              </w:rPr>
+            </w:pPr>
+            <w:r>
+              <w:rPr>
+                <w:sz w:val="20"/>
+                <w:highlight w:val="green"/>
+              </w:rPr>
+              <w:t>/</w:t>
+            </w:r>
+            <w:proofErr w:type="spellStart"/>
+            <w:r>
+              <w:rPr>
+                <w:sz w:val="20"/>
+                <w:highlight w:val="green"/>
+              </w:rPr>
+              <w:t>removeadminsection</w:t>
+            </w:r>
+            <w:proofErr w:type="spellEnd"/>
+          </w:p>
+        </w:tc>
+        <w:tc>
+          <w:tcPr>
+            <w:tcW w:w="2073" w:type="dxa"/>
+          </w:tcPr>
+          <w:p>
+            <w:pPr>
+              <w:rPr>
+                <w:sz w:val="20"/>
+              </w:rPr>
+            </w:pPr>
+            <w:r>
+              <w:rPr>
+                <w:sz w:val="20"/>
+              </w:rPr>
+              <w:t>Remove a section from the DB</w:t>
+            </w:r>
+          </w:p>
+        </w:tc>
+        <w:tc>
+          <w:tcPr>
+            <w:tcW w:w="720" w:type="dxa"/>
+          </w:tcPr>
+          <w:p>
+            <w:pPr>
+              <w:rPr>
+                <w:sz w:val="20"/>
+              </w:rPr>
+            </w:pPr>
+            <w:r>
+              <w:rPr>
+                <w:sz w:val="20"/>
+              </w:rPr>
+              <w:t>POST</w:t>
+            </w:r>
+          </w:p>
+        </w:tc>
+        <w:tc>
+          <w:tcPr>
+            <w:tcW w:w="2520" w:type="dxa"/>
+          </w:tcPr>
+          <w:p>
+            <w:pPr>
+              <w:rPr>
+                <w:sz w:val="20"/>
+              </w:rPr>
+            </w:pPr>
+            <w:r>
+              <w:rPr>
+                <w:sz w:val="20"/>
+              </w:rPr>
+              <w:t>//$</w:t>
+            </w:r>
+            <w:proofErr w:type="spellStart"/>
+            <w:r>
+              <w:rPr>
+                <w:sz w:val="20"/>
+              </w:rPr>
+              <w:t>sectionId</w:t>
+            </w:r>
+            <w:proofErr w:type="spellEnd"/>
+            <w:r>
+              <w:rPr>
+                <w:sz w:val="20"/>
+              </w:rPr>
+              <w:t>=$_POST['</w:t>
+            </w:r>
+            <w:proofErr w:type="spellStart"/>
+            <w:r>
+              <w:rPr>
+                <w:sz w:val="20"/>
+              </w:rPr>
+              <w:t>sectionId</w:t>
+            </w:r>
+            <w:proofErr w:type="spellEnd"/>
+            <w:r>
+              <w:rPr>
+                <w:sz w:val="20"/>
+              </w:rPr>
+              <w:t>']; //section id</w:t>
+            </w:r>
+          </w:p>
+        </w:tc>
+        <w:tc>
+          <w:tcPr>
+            <w:tcW w:w="2965" w:type="dxa"/>
+          </w:tcPr>
+          <w:p>
+            <w:pPr>
+              <w:rPr>
+                <w:sz w:val="20"/>
+              </w:rPr>
+            </w:pPr>
+            <w:r>
+              <w:rPr>
+                <w:sz w:val="20"/>
+              </w:rPr>
+              <w:t>N/A</w:t>
+            </w:r>
+          </w:p>
+        </w:tc>
+      </w:tr>
+      <w:tr>
+        <w:tc>
+          <w:tcPr>
+            <w:tcW w:w="1072" w:type="dxa"/>
+          </w:tcPr>
+          <w:p>
+            <w:pPr>
+              <w:rPr>
+                <w:sz w:val="20"/>
+              </w:rPr>
+            </w:pPr>
+            <w:r>
+              <w:rPr>
+                <w:sz w:val="20"/>
+                <w:highlight w:val="green"/>
+              </w:rPr>
+              <w:t>/</w:t>
+            </w:r>
+            <w:proofErr w:type="spellStart"/>
+            <w:r>
+              <w:rPr>
+                <w:sz w:val="20"/>
+                <w:highlight w:val="green"/>
+              </w:rPr>
+              <w:t>editcourse</w:t>
+            </w:r>
+            <w:proofErr w:type="spellEnd"/>
+          </w:p>
+        </w:tc>
+        <w:tc>
+          <w:tcPr>
+            <w:tcW w:w="2073" w:type="dxa"/>
+          </w:tcPr>
+          <w:p>
+            <w:pPr>
+              <w:rPr>
+                <w:sz w:val="20"/>
+              </w:rPr>
+            </w:pPr>
+            <w:r>
+              <w:rPr>
+                <w:sz w:val="20"/>
+              </w:rPr>
+              <w:t>Edit course information</w:t>
+            </w:r>
+          </w:p>
+        </w:tc>
+        <w:tc>
+          <w:tcPr>
+            <w:tcW w:w="720" w:type="dxa"/>
+          </w:tcPr>
+          <w:p>
+            <w:pPr>
+              <w:rPr>
+                <w:sz w:val="20"/>
+              </w:rPr>
+            </w:pPr>
+            <w:r>
+              <w:rPr>
+                <w:sz w:val="20"/>
+              </w:rPr>
+              <w:t>POST</w:t>
+            </w:r>
+          </w:p>
+        </w:tc>
+        <w:tc>
+          <w:tcPr>
+            <w:tcW w:w="2520" w:type="dxa"/>
+          </w:tcPr>
+          <w:p>
+            <w:pPr>
+              <w:rPr>
+                <w:sz w:val="20"/>
+              </w:rPr>
+            </w:pPr>
+            <w:r>
+              <w:rPr>
+                <w:sz w:val="20"/>
+              </w:rPr>
+              <w:t>$</w:t>
+            </w:r>
+            <w:proofErr w:type="spellStart"/>
+            <w:r>
+              <w:rPr>
+                <w:sz w:val="20"/>
+              </w:rPr>
+              <w:t>json</w:t>
+            </w:r>
+            <w:proofErr w:type="spellEnd"/>
+            <w:r>
+              <w:rPr>
+                <w:sz w:val="20"/>
+              </w:rPr>
+              <w:t>=$_POST['</w:t>
+            </w:r>
+            <w:proofErr w:type="spellStart"/>
+            <w:r>
+              <w:rPr>
+                <w:sz w:val="20"/>
+              </w:rPr>
+              <w:t>json</w:t>
+            </w:r>
+            <w:proofErr w:type="spellEnd"/>
+            <w:r>
+              <w:rPr>
+                <w:sz w:val="20"/>
+              </w:rPr>
+              <w:t>'];</w:t>
+            </w:r>
+          </w:p>
+          <w:p>
+            <w:pPr>
+              <w:rPr>
+                <w:sz w:val="20"/>
+              </w:rPr>
+            </w:pPr>
+            <w:r>
+              <w:rPr>
+                <w:sz w:val="20"/>
+              </w:rPr>
+              <w:t>//$</w:t>
+            </w:r>
+            <w:proofErr w:type="spellStart"/>
+            <w:r>
+              <w:rPr>
+                <w:sz w:val="20"/>
+              </w:rPr>
+              <w:t>json</w:t>
+            </w:r>
+            <w:proofErr w:type="spellEnd"/>
+            <w:r>
+              <w:rPr>
+                <w:sz w:val="20"/>
+              </w:rPr>
+              <w:t xml:space="preserve">='{"courseId":"1","courseCode":"COMP 248","semester":"Fall","description":" Critical amount of salt </w:t>
+            </w:r>
+            <w:proofErr w:type="spellStart"/>
+            <w:r>
+              <w:rPr>
+                <w:sz w:val="20"/>
+              </w:rPr>
+              <w:t>atteined</w:t>
+            </w:r>
+            <w:proofErr w:type="spellEnd"/>
+            <w:r>
+              <w:rPr>
+                <w:sz w:val="20"/>
+              </w:rPr>
+              <w:t>","</w:t>
+            </w:r>
+            <w:proofErr w:type="spellStart"/>
+            <w:r>
+              <w:rPr>
+                <w:sz w:val="20"/>
+              </w:rPr>
+              <w:t>name":"Object-Oriented</w:t>
+            </w:r>
+            <w:proofErr w:type="spellEnd"/>
+            <w:r>
+              <w:rPr>
+                <w:sz w:val="20"/>
+              </w:rPr>
+              <w:t xml:space="preserve"> Programming I","credits":"3"}';</w:t>
+            </w:r>
+          </w:p>
+        </w:tc>
+        <w:tc>
+          <w:tcPr>
+            <w:tcW w:w="2965" w:type="dxa"/>
+          </w:tcPr>
+          <w:p>
+            <w:pPr>
+              <w:rPr>
+                <w:sz w:val="20"/>
+              </w:rPr>
+            </w:pPr>
+            <w:r>
+              <w:rPr>
+                <w:color w:val="000000"/>
+                <w:sz w:val="20"/>
+                <w:szCs w:val="27"/>
+              </w:rPr>
+              <w:t>{"success":"true","Course":"{\"courseId\</w:t>
+            </w:r>
+            <w:proofErr w:type="gramStart"/>
+            <w:r>
+              <w:rPr>
+                <w:color w:val="000000"/>
+                <w:sz w:val="20"/>
+                <w:szCs w:val="27"/>
+              </w:rPr>
+              <w:t>":\</w:t>
+            </w:r>
+            <w:proofErr w:type="gramEnd"/>
+            <w:r>
+              <w:rPr>
+                <w:color w:val="000000"/>
+                <w:sz w:val="20"/>
+                <w:szCs w:val="27"/>
+              </w:rPr>
+              <w:t xml:space="preserve">"1\",\"courseCode\":\"COMP 248\",\"semester\":\"Fall\",\"description\":\"Introduction to programming. Critical amount of salt </w:t>
+            </w:r>
+            <w:proofErr w:type="spellStart"/>
+            <w:r>
+              <w:rPr>
+                <w:color w:val="000000"/>
+                <w:sz w:val="20"/>
+                <w:szCs w:val="27"/>
+              </w:rPr>
+              <w:t>atteined</w:t>
+            </w:r>
+            <w:proofErr w:type="spellEnd"/>
+            <w:r>
+              <w:rPr>
+                <w:color w:val="000000"/>
+                <w:sz w:val="20"/>
+                <w:szCs w:val="27"/>
+              </w:rPr>
+              <w:t>\</w:t>
+            </w:r>
+            <w:proofErr w:type="gramStart"/>
+            <w:r>
+              <w:rPr>
+                <w:color w:val="000000"/>
+                <w:sz w:val="20"/>
+                <w:szCs w:val="27"/>
+              </w:rPr>
+              <w:t>",\</w:t>
+            </w:r>
+            <w:proofErr w:type="gramEnd"/>
+            <w:r>
+              <w:rPr>
+                <w:color w:val="000000"/>
+                <w:sz w:val="20"/>
+                <w:szCs w:val="27"/>
+              </w:rPr>
+              <w:t>"name\":\"Object-Oriented Programming I\",\"credits\":\"3\"}"}</w:t>
+            </w:r>
+          </w:p>
+        </w:tc>
+      </w:tr>
+      <w:tr>
+        <w:tc>
+          <w:tcPr>
+            <w:tcW w:w="1072" w:type="dxa"/>
+          </w:tcPr>
+          <w:p>
+            <w:pPr>
+              <w:rPr>
+                <w:sz w:val="20"/>
+              </w:rPr>
+            </w:pPr>
+            <w:r>
+              <w:rPr>
+                <w:sz w:val="20"/>
+                <w:highlight w:val="green"/>
+              </w:rPr>
+              <w:t>/</w:t>
+            </w:r>
+            <w:proofErr w:type="spellStart"/>
+            <w:r>
+              <w:rPr>
+                <w:sz w:val="20"/>
+                <w:highlight w:val="green"/>
+              </w:rPr>
+              <w:t>editsection</w:t>
+            </w:r>
+            <w:proofErr w:type="spellEnd"/>
+          </w:p>
+        </w:tc>
+        <w:tc>
+          <w:tcPr>
+            <w:tcW w:w="2073" w:type="dxa"/>
+          </w:tcPr>
+          <w:p>
+            <w:pPr>
+              <w:rPr>
+                <w:sz w:val="20"/>
+              </w:rPr>
+            </w:pPr>
+            <w:r>
+              <w:rPr>
+                <w:sz w:val="20"/>
+              </w:rPr>
+              <w:t>Edit section information</w:t>
+            </w:r>
+          </w:p>
+        </w:tc>
+        <w:tc>
+          <w:tcPr>
+            <w:tcW w:w="720" w:type="dxa"/>
+          </w:tcPr>
+          <w:p>
+            <w:pPr>
+              <w:rPr>
+                <w:sz w:val="20"/>
+              </w:rPr>
+            </w:pPr>
+            <w:r>
+              <w:rPr>
+                <w:sz w:val="20"/>
+              </w:rPr>
+              <w:t>POST</w:t>
+            </w:r>
+          </w:p>
+        </w:tc>
+        <w:tc>
+          <w:tcPr>
+            <w:tcW w:w="2520" w:type="dxa"/>
+          </w:tcPr>
+          <w:p>
+            <w:pPr>
+              <w:rPr>
+                <w:sz w:val="20"/>
+              </w:rPr>
+            </w:pPr>
+            <w:r>
+              <w:rPr>
+                <w:sz w:val="20"/>
+              </w:rPr>
+              <w:t>$</w:t>
+            </w:r>
+            <w:proofErr w:type="spellStart"/>
+            <w:r>
+              <w:rPr>
+                <w:sz w:val="20"/>
+              </w:rPr>
+              <w:t>json</w:t>
+            </w:r>
+            <w:proofErr w:type="spellEnd"/>
+            <w:r>
+              <w:rPr>
+                <w:sz w:val="20"/>
+              </w:rPr>
+              <w:t>=$_POST['</w:t>
+            </w:r>
+            <w:proofErr w:type="spellStart"/>
+            <w:r>
+              <w:rPr>
+                <w:sz w:val="20"/>
+              </w:rPr>
+              <w:t>json</w:t>
+            </w:r>
+            <w:proofErr w:type="spellEnd"/>
+            <w:r>
+              <w:rPr>
+                <w:sz w:val="20"/>
+              </w:rPr>
+              <w:t>'];</w:t>
+            </w:r>
+          </w:p>
+          <w:p>
+            <w:pPr>
+              <w:rPr>
+                <w:sz w:val="20"/>
+              </w:rPr>
+            </w:pPr>
+            <w:r>
+              <w:rPr>
+                <w:sz w:val="20"/>
+              </w:rPr>
+              <w:t>//$json='{"section":"UI-X","sectionId":"1","classroom":"H-905","semester":"Winter","type":"Lab","dayOffered":"5","beginTime":"13:35:00","endTime":"14:35:00","courseId":"2","courseCode":"COMP 248","sectionNum":"1"}';</w:t>
+            </w:r>
+          </w:p>
+        </w:tc>
+        <w:tc>
+          <w:tcPr>
+            <w:tcW w:w="2965" w:type="dxa"/>
+          </w:tcPr>
+          <w:p>
+            <w:pPr>
+              <w:rPr>
+                <w:sz w:val="20"/>
+              </w:rPr>
+            </w:pPr>
+            <w:r>
+              <w:rPr>
+                <w:color w:val="000000"/>
+                <w:sz w:val="20"/>
+                <w:szCs w:val="27"/>
+              </w:rPr>
+              <w:t>{"success":"true","Section":"{\"section\</w:t>
+            </w:r>
+            <w:proofErr w:type="gramStart"/>
+            <w:r>
+              <w:rPr>
+                <w:color w:val="000000"/>
+                <w:sz w:val="20"/>
+                <w:szCs w:val="27"/>
+              </w:rPr>
+              <w:t>":\</w:t>
+            </w:r>
+            <w:proofErr w:type="gramEnd"/>
+            <w:r>
+              <w:rPr>
+                <w:color w:val="000000"/>
+                <w:sz w:val="20"/>
+                <w:szCs w:val="27"/>
+              </w:rPr>
+              <w:t>"UI-GR\",\"sectionId\":\"1\",</w:t>
+            </w:r>
+            <w:r>
+              <w:rPr>
+                <w:color w:val="000000"/>
+                <w:sz w:val="20"/>
+                <w:szCs w:val="27"/>
+              </w:rPr>
+              <w:t>\"classroom\":\"H-420</w:t>
+            </w:r>
+            <w:r>
+              <w:rPr>
+                <w:color w:val="000000"/>
+                <w:sz w:val="20"/>
+                <w:szCs w:val="27"/>
+              </w:rPr>
+              <w:t>\",\"semester\":\"Winter\",\"type\":\"Lab\",\"dayOffered\":\"5\",\"beginTime\":\"13:35:00\",\"endTime\":\"14:35:00\",\"courseId\":\"2\",\"courseCode\":\"COMP 248\",\"</w:t>
+            </w:r>
+            <w:proofErr w:type="spellStart"/>
+            <w:r>
+              <w:rPr>
+                <w:color w:val="000000"/>
+                <w:sz w:val="20"/>
+                <w:szCs w:val="27"/>
+              </w:rPr>
+              <w:t>sectionNum</w:t>
+            </w:r>
+            <w:proofErr w:type="spellEnd"/>
+            <w:r>
+              <w:rPr>
+                <w:color w:val="000000"/>
+                <w:sz w:val="20"/>
+                <w:szCs w:val="27"/>
+              </w:rPr>
+              <w:t>\":\"1\"}"}</w:t>
+            </w:r>
+          </w:p>
+        </w:tc>
+      </w:tr>
+      <w:tr>
+        <w:tc>
+          <w:tcPr>
+            <w:tcW w:w="1072" w:type="dxa"/>
+          </w:tcPr>
+          <w:p>
+            <w:pPr>
+              <w:rPr>
+                <w:sz w:val="20"/>
+              </w:rPr>
+            </w:pPr>
+            <w:r>
+              <w:rPr>
+                <w:sz w:val="20"/>
+                <w:highlight w:val="green"/>
+              </w:rPr>
+              <w:t>/</w:t>
+            </w:r>
+            <w:proofErr w:type="spellStart"/>
+            <w:r>
+              <w:rPr>
+                <w:sz w:val="20"/>
+                <w:highlight w:val="green"/>
+              </w:rPr>
+              <w:t>editpreferences</w:t>
+            </w:r>
+            <w:proofErr w:type="spellEnd"/>
+          </w:p>
+        </w:tc>
+        <w:tc>
+          <w:tcPr>
+            <w:tcW w:w="2073" w:type="dxa"/>
+          </w:tcPr>
+          <w:p>
+            <w:pPr>
+              <w:rPr>
+                <w:sz w:val="20"/>
+              </w:rPr>
+            </w:pPr>
+            <w:r>
+              <w:rPr>
+                <w:sz w:val="20"/>
+              </w:rPr>
+              <w:t>Edit user’s preferences</w:t>
+            </w:r>
+          </w:p>
+        </w:tc>
+        <w:tc>
+          <w:tcPr>
+            <w:tcW w:w="720" w:type="dxa"/>
+          </w:tcPr>
+          <w:p>
+            <w:pPr>
+              <w:rPr>
+                <w:sz w:val="20"/>
+              </w:rPr>
+            </w:pPr>
+            <w:r>
+              <w:rPr>
+                <w:sz w:val="20"/>
+              </w:rPr>
+              <w:t>POST</w:t>
+            </w:r>
+          </w:p>
+        </w:tc>
+        <w:tc>
+          <w:tcPr>
+            <w:tcW w:w="2520" w:type="dxa"/>
+          </w:tcPr>
+          <w:p>
+            <w:pPr>
+              <w:rPr>
+                <w:sz w:val="20"/>
+              </w:rPr>
+            </w:pPr>
+            <w:r>
+              <w:rPr>
+                <w:sz w:val="20"/>
+              </w:rPr>
+              <w:t>$username=$_POST['username</w:t>
+            </w:r>
+            <w:proofErr w:type="gramStart"/>
+            <w:r>
+              <w:rPr>
+                <w:sz w:val="20"/>
+              </w:rPr>
+              <w:t>'];/</w:t>
+            </w:r>
+            <w:proofErr w:type="gramEnd"/>
+            <w:r>
+              <w:rPr>
+                <w:sz w:val="20"/>
+              </w:rPr>
+              <w:t>/username</w:t>
+            </w:r>
+          </w:p>
+          <w:p>
+            <w:pPr>
+              <w:rPr>
+                <w:sz w:val="20"/>
+              </w:rPr>
+            </w:pPr>
+            <w:r>
+              <w:rPr>
+                <w:sz w:val="20"/>
+              </w:rPr>
+              <w:t>$</w:t>
+            </w:r>
+            <w:proofErr w:type="spellStart"/>
+            <w:r>
+              <w:rPr>
+                <w:sz w:val="20"/>
+              </w:rPr>
+              <w:t>c</w:t>
+            </w:r>
+            <w:r>
+              <w:rPr>
+                <w:sz w:val="20"/>
+              </w:rPr>
+              <w:t>load</w:t>
+            </w:r>
+            <w:proofErr w:type="spellEnd"/>
+            <w:r>
+              <w:rPr>
+                <w:sz w:val="20"/>
+              </w:rPr>
+              <w:t>=$_POST['</w:t>
+            </w:r>
+            <w:proofErr w:type="spellStart"/>
+            <w:r>
+              <w:rPr>
+                <w:sz w:val="20"/>
+              </w:rPr>
+              <w:t>cload</w:t>
+            </w:r>
+            <w:proofErr w:type="spellEnd"/>
+            <w:proofErr w:type="gramStart"/>
+            <w:r>
+              <w:rPr>
+                <w:sz w:val="20"/>
+              </w:rPr>
+              <w:t>'];/</w:t>
+            </w:r>
+            <w:proofErr w:type="gramEnd"/>
+            <w:r>
+              <w:rPr>
+                <w:sz w:val="20"/>
+              </w:rPr>
+              <w:t>/</w:t>
+            </w:r>
+            <w:proofErr w:type="spellStart"/>
+            <w:r>
+              <w:rPr>
+                <w:sz w:val="20"/>
+              </w:rPr>
+              <w:t>courseload</w:t>
+            </w:r>
+            <w:proofErr w:type="spellEnd"/>
+          </w:p>
+          <w:p>
+            <w:pPr>
+              <w:rPr>
+                <w:sz w:val="20"/>
+              </w:rPr>
+            </w:pPr>
+            <w:r>
+              <w:rPr>
+                <w:sz w:val="20"/>
+              </w:rPr>
+              <w:t>$</w:t>
+            </w:r>
+            <w:proofErr w:type="spellStart"/>
+            <w:r>
+              <w:rPr>
+                <w:sz w:val="20"/>
+              </w:rPr>
+              <w:t>dayoff</w:t>
+            </w:r>
+            <w:proofErr w:type="spellEnd"/>
+            <w:r>
+              <w:rPr>
+                <w:sz w:val="20"/>
+              </w:rPr>
+              <w:t>=$_POST['</w:t>
+            </w:r>
+            <w:proofErr w:type="spellStart"/>
+            <w:r>
+              <w:rPr>
+                <w:sz w:val="20"/>
+              </w:rPr>
+              <w:t>dayoff</w:t>
+            </w:r>
+            <w:proofErr w:type="spellEnd"/>
+            <w:proofErr w:type="gramStart"/>
+            <w:r>
+              <w:rPr>
+                <w:sz w:val="20"/>
+              </w:rPr>
+              <w:t>'];/</w:t>
+            </w:r>
+            <w:proofErr w:type="gramEnd"/>
+            <w:r>
+              <w:rPr>
+                <w:sz w:val="20"/>
+              </w:rPr>
+              <w:t>/</w:t>
+            </w:r>
+            <w:r>
+              <w:rPr>
+                <w:sz w:val="20"/>
+              </w:rPr>
+              <w:t>time off</w:t>
+            </w:r>
+          </w:p>
+          <w:p>
+            <w:pPr>
+              <w:rPr>
+                <w:sz w:val="20"/>
+              </w:rPr>
+            </w:pPr>
+            <w:r>
+              <w:rPr>
+                <w:sz w:val="20"/>
+              </w:rPr>
+              <w:t>$</w:t>
+            </w:r>
+            <w:proofErr w:type="spellStart"/>
+            <w:r>
+              <w:rPr>
+                <w:sz w:val="20"/>
+              </w:rPr>
+              <w:t>preftim</w:t>
+            </w:r>
+            <w:r>
+              <w:rPr>
+                <w:sz w:val="20"/>
+              </w:rPr>
+              <w:t>e</w:t>
+            </w:r>
+            <w:proofErr w:type="spellEnd"/>
+            <w:r>
+              <w:rPr>
+                <w:sz w:val="20"/>
+              </w:rPr>
+              <w:t>=$_POST['</w:t>
+            </w:r>
+            <w:proofErr w:type="spellStart"/>
+            <w:r>
+              <w:rPr>
+                <w:sz w:val="20"/>
+              </w:rPr>
+              <w:t>preftime</w:t>
+            </w:r>
+            <w:proofErr w:type="spellEnd"/>
+            <w:proofErr w:type="gramStart"/>
+            <w:r>
+              <w:rPr>
+                <w:sz w:val="20"/>
+              </w:rPr>
+              <w:t>'];/</w:t>
+            </w:r>
+            <w:proofErr w:type="gramEnd"/>
+            <w:r>
+              <w:rPr>
+                <w:sz w:val="20"/>
+              </w:rPr>
+              <w:t>/</w:t>
+            </w:r>
+            <w:proofErr w:type="spellStart"/>
+            <w:r>
+              <w:rPr>
+                <w:sz w:val="20"/>
+              </w:rPr>
+              <w:t>pref</w:t>
+            </w:r>
+            <w:proofErr w:type="spellEnd"/>
+            <w:r>
+              <w:rPr>
+                <w:sz w:val="20"/>
+              </w:rPr>
+              <w:t xml:space="preserve"> time</w:t>
+            </w:r>
+          </w:p>
+        </w:tc>
+        <w:tc>
+          <w:tcPr>
+            <w:tcW w:w="2965" w:type="dxa"/>
+          </w:tcPr>
+          <w:p>
+            <w:pPr>
+              <w:rPr>
+                <w:sz w:val="20"/>
+              </w:rPr>
+            </w:pPr>
+            <w:r>
+              <w:rPr>
+                <w:sz w:val="20"/>
+              </w:rPr>
+              <w:t>{"success":"true","username":"JasonB","courseload":"5","dayoff":"Monday","preftime":"Mornings"}</w:t>
+            </w:r>
+          </w:p>
+        </w:tc>
+      </w:tr>
+      <w:tr>
+        <w:tc>
+          <w:tcPr>
+            <w:tcW w:w="1072" w:type="dxa"/>
+          </w:tcPr>
+          <w:p>
+            <w:pPr>
+              <w:rPr>
+                <w:sz w:val="20"/>
+                <w:highlight w:val="green"/>
+              </w:rPr>
+            </w:pPr>
+            <w:r>
+              <w:rPr>
+                <w:sz w:val="20"/>
+                <w:highlight w:val="green"/>
+              </w:rPr>
               <w:lastRenderedPageBreak/>
               <w:t>/</w:t>
             </w:r>
@@ -1323,7 +3016,7 @@
                 <w:sz w:val="20"/>
                 <w:highlight w:val="green"/>
               </w:rPr>
-              <w:t>removeadmincourse</w:t>
+              <w:t>editneededcourses</w:t>
             </w:r>
             <w:proofErr w:type="spellEnd"/>
           </w:p>
@@ -1342,7 +3035,13 @@
               <w:rPr>
                 <w:sz w:val="20"/>
               </w:rPr>
-              <w:t>Remove a course from the DB</w:t>
+              <w:t>Edit user’s</w:t>
+            </w:r>
+            <w:r>
+              <w:rPr>
+                <w:sz w:val="20"/>
+              </w:rPr>
+              <w:t xml:space="preserve"> needed courses</w:t>
             </w:r>
           </w:p>
         </w:tc>
@@ -1378,14 +3077,27 @@
               <w:rPr>
                 <w:sz w:val="20"/>
               </w:rPr>
-              <w:t>//$</w:t>
-            </w:r>
-            <w:proofErr w:type="spellStart"/>
-            <w:r>
-              <w:rPr>
-                <w:sz w:val="20"/>
-              </w:rPr>
-              <w:t>courseId</w:t>
+              <w:t>$old=$_POST['username'];</w:t>
+            </w:r>
+          </w:p>
+          <w:p>
+            <w:pPr>
+              <w:rPr>
+                <w:sz w:val="20"/>
+              </w:rPr>
+            </w:pPr>
+            <w:r>
+              <w:rPr>
+                <w:sz w:val="20"/>
+              </w:rPr>
+              <w:t>$</w:t>
+            </w:r>
+            <w:proofErr w:type="spellStart"/>
+            <w:r>
+              <w:rPr>
+                <w:sz w:val="20"/>
+              </w:rPr>
+              <w:t>json</w:t>
             </w:r>
             <w:proofErr w:type="spellEnd"/>
             <w:r>
@@ -1399,14 +3111,69 @@
               <w:rPr>
                 <w:sz w:val="20"/>
               </w:rPr>
-              <w:t>courseId</w:t>
-            </w:r>
-            <w:proofErr w:type="spellEnd"/>
-            <w:r>
-              <w:rPr>
-                <w:sz w:val="20"/>
-              </w:rPr>
-              <w:t>']; //course id</w:t>
+              <w:t>json</w:t>
+            </w:r>
+            <w:proofErr w:type="spellEnd"/>
+            <w:r>
+              <w:rPr>
+                <w:sz w:val="20"/>
+              </w:rPr>
+              <w:t>'];</w:t>
+            </w:r>
+          </w:p>
+          <w:p>
+            <w:pPr>
+              <w:rPr>
+                <w:sz w:val="20"/>
+              </w:rPr>
+            </w:pPr>
+            <w:r>
+              <w:rPr>
+                <w:sz w:val="20"/>
+              </w:rPr>
+              <w:t>// $</w:t>
+            </w:r>
+            <w:proofErr w:type="spellStart"/>
+            <w:r>
+              <w:rPr>
+                <w:sz w:val="20"/>
+              </w:rPr>
+              <w:t>json</w:t>
+            </w:r>
+            <w:proofErr w:type="spellEnd"/>
+            <w:r>
+              <w:rPr>
+                <w:sz w:val="20"/>
+              </w:rPr>
+              <w:t>='{"List</w:t>
+            </w:r>
+            <w:proofErr w:type="gramStart"/>
+            <w:r>
+              <w:rPr>
+                <w:sz w:val="20"/>
+              </w:rPr>
+              <w:t>":[</w:t>
+            </w:r>
+            <w:proofErr w:type="gramEnd"/>
+            <w:r>
+              <w:rPr>
+                <w:sz w:val="20"/>
+              </w:rPr>
+              <w:t>{"name":"</w:t>
+            </w:r>
+            <w:proofErr w:type="spellStart"/>
+            <w:r>
+              <w:rPr>
+                <w:sz w:val="20"/>
+              </w:rPr>
+              <w:t>oop</w:t>
+            </w:r>
+            <w:proofErr w:type="spellEnd"/>
+            <w:r>
+              <w:rPr>
+                <w:sz w:val="20"/>
+              </w:rPr>
+              <w:t>", "number":"248"},{"name":"oop2", "number":"249"}]}';</w:t>
             </w:r>
           </w:p>
         </w:tc>
@@ -1424,7 +3191,33 @@
               <w:rPr>
                 <w:sz w:val="20"/>
               </w:rPr>
-              <w:t>N/A</w:t>
+              <w:t>{"success":"true","username":"user17","List":"{\"List\</w:t>
+            </w:r>
+            <w:proofErr w:type="gramStart"/>
+            <w:r>
+              <w:rPr>
+                <w:sz w:val="20"/>
+              </w:rPr>
+              <w:t>":[</w:t>
+            </w:r>
+            <w:proofErr w:type="gramEnd"/>
+            <w:r>
+              <w:rPr>
+                <w:sz w:val="20"/>
+              </w:rPr>
+              <w:t xml:space="preserve">{\"name\":\"Operating Systems\",\"number\":\"COMP 346\"},{\"name\":\"Principles of Electrical Engineering\",\"number\":\"ELEC 275\"},{\"name\":\"Probability and Statistics in </w:t>
+            </w:r>
+            <w:r>
+              <w:rPr>
+                <w:sz w:val="20"/>
+              </w:rPr>
+              <w:t>Engineering\",\"number\":\"ENG…..</w:t>
+            </w:r>
+            <w:r>
+              <w:rPr>
+                <w:sz w:val="20"/>
+              </w:rPr>
+              <w:t xml:space="preserve"> }]}"}</w:t>
             </w:r>
           </w:p>
         </w:tc>
@@ -1446,1119 +3239,6 @@
                 <w:sz w:val="20"/>
                 <w:highlight w:val="green"/>
               </w:rPr>
-              <w:t>/</w:t>
-            </w:r>
-            <w:proofErr w:type="spellStart"/>
-            <w:r>
-              <w:rPr>
-                <w:sz w:val="20"/>
-                <w:highlight w:val="green"/>
-              </w:rPr>
-              <w:t>removeadminsection</w:t>
-            </w:r>
-            <w:proofErr w:type="spellEnd"/>
-          </w:p>
-        </w:tc>
-        <w:tc>
-          <w:tcPr>
-            <w:tcW w:w="2073" w:type="dxa"/>
-          </w:tcPr>
-          <w:p>
-            <w:pPr>
-              <w:rPr>
-                <w:sz w:val="20"/>
-              </w:rPr>
-            </w:pPr>
-            <w:r>
-              <w:rPr>
-                <w:sz w:val="20"/>
-              </w:rPr>
-              <w:t>Remove a section from the DB</w:t>
-            </w:r>
-          </w:p>
-        </w:tc>
-        <w:tc>
-          <w:tcPr>
-            <w:tcW w:w="720" w:type="dxa"/>
-          </w:tcPr>
-          <w:p>
-            <w:pPr>
-              <w:rPr>
-                <w:sz w:val="20"/>
-              </w:rPr>
-            </w:pPr>
-            <w:r>
-              <w:rPr>
-                <w:sz w:val="20"/>
-              </w:rPr>
-              <w:t>POST</w:t>
-            </w:r>
-          </w:p>
-        </w:tc>
-        <w:tc>
-          <w:tcPr>
-            <w:tcW w:w="2520" w:type="dxa"/>
-          </w:tcPr>
-          <w:p>
-            <w:pPr>
-              <w:rPr>
-                <w:sz w:val="20"/>
-              </w:rPr>
-            </w:pPr>
-            <w:r>
-              <w:rPr>
-                <w:sz w:val="20"/>
-              </w:rPr>
-              <w:t>//$</w:t>
-            </w:r>
-            <w:proofErr w:type="spellStart"/>
-            <w:r>
-              <w:rPr>
-                <w:sz w:val="20"/>
-              </w:rPr>
-              <w:t>sectionId</w:t>
-            </w:r>
-            <w:proofErr w:type="spellEnd"/>
-            <w:r>
-              <w:rPr>
-                <w:sz w:val="20"/>
-              </w:rPr>
-              <w:t>=$_POST['</w:t>
-            </w:r>
-            <w:proofErr w:type="spellStart"/>
-            <w:r>
-              <w:rPr>
-                <w:sz w:val="20"/>
-              </w:rPr>
-              <w:t>sectionId</w:t>
-            </w:r>
-            <w:proofErr w:type="spellEnd"/>
-            <w:r>
-              <w:rPr>
-                <w:sz w:val="20"/>
-              </w:rPr>
-              <w:t>']; //section id</w:t>
-            </w:r>
-          </w:p>
-        </w:tc>
-        <w:tc>
-          <w:tcPr>
-            <w:tcW w:w="2965" w:type="dxa"/>
-          </w:tcPr>
-          <w:p>
-            <w:pPr>
-              <w:rPr>
-                <w:sz w:val="20"/>
-              </w:rPr>
-            </w:pPr>
-            <w:r>
-              <w:rPr>
-                <w:sz w:val="20"/>
-              </w:rPr>
-              <w:t>N/A</w:t>
-            </w:r>
-          </w:p>
-        </w:tc>
-      </w:tr>
-      <w:tr>
-        <w:tc>
-          <w:tcPr>
-            <w:tcW w:w="1072" w:type="dxa"/>
-          </w:tcPr>
-          <w:p>
-            <w:pPr>
-              <w:rPr>
-                <w:sz w:val="20"/>
-              </w:rPr>
-            </w:pPr>
-            <w:r>
-              <w:rPr>
-                <w:sz w:val="20"/>
-                <w:highlight w:val="green"/>
-              </w:rPr>
-              <w:t>/</w:t>
-            </w:r>
-            <w:proofErr w:type="spellStart"/>
-            <w:r>
-              <w:rPr>
-                <w:sz w:val="20"/>
-                <w:highlight w:val="green"/>
-              </w:rPr>
-              <w:t>editcourse</w:t>
-            </w:r>
-            <w:proofErr w:type="spellEnd"/>
-          </w:p>
-        </w:tc>
-        <w:tc>
-          <w:tcPr>
-            <w:tcW w:w="2073" w:type="dxa"/>
-          </w:tcPr>
-          <w:p>
-            <w:pPr>
-              <w:rPr>
-                <w:sz w:val="20"/>
-              </w:rPr>
-            </w:pPr>
-            <w:r>
-              <w:rPr>
-                <w:sz w:val="20"/>
-              </w:rPr>
-              <w:t>Edit course information</w:t>
-            </w:r>
-          </w:p>
-        </w:tc>
-        <w:tc>
-          <w:tcPr>
-            <w:tcW w:w="720" w:type="dxa"/>
-          </w:tcPr>
-          <w:p>
-            <w:pPr>
-              <w:rPr>
-                <w:sz w:val="20"/>
-              </w:rPr>
-            </w:pPr>
-            <w:r>
-              <w:rPr>
-                <w:sz w:val="20"/>
-              </w:rPr>
-              <w:t>POST</w:t>
-            </w:r>
-          </w:p>
-        </w:tc>
-        <w:tc>
-          <w:tcPr>
-            <w:tcW w:w="2520" w:type="dxa"/>
-          </w:tcPr>
-          <w:p>
-            <w:pPr>
-              <w:rPr>
-                <w:sz w:val="20"/>
-              </w:rPr>
-            </w:pPr>
-            <w:r>
-              <w:rPr>
-                <w:sz w:val="20"/>
-              </w:rPr>
-              <w:t>$</w:t>
-            </w:r>
-            <w:proofErr w:type="spellStart"/>
-            <w:r>
-              <w:rPr>
-                <w:sz w:val="20"/>
-              </w:rPr>
-              <w:t>json</w:t>
-            </w:r>
-            <w:proofErr w:type="spellEnd"/>
-            <w:r>
-              <w:rPr>
-                <w:sz w:val="20"/>
-              </w:rPr>
-              <w:t>=$_POST['</w:t>
-            </w:r>
-            <w:proofErr w:type="spellStart"/>
-            <w:r>
-              <w:rPr>
-                <w:sz w:val="20"/>
-              </w:rPr>
-              <w:t>json</w:t>
-            </w:r>
-            <w:proofErr w:type="spellEnd"/>
-            <w:r>
-              <w:rPr>
-                <w:sz w:val="20"/>
-              </w:rPr>
-              <w:t>'];</w:t>
-            </w:r>
-          </w:p>
-          <w:p>
-            <w:pPr>
-              <w:rPr>
-                <w:sz w:val="20"/>
-              </w:rPr>
-            </w:pPr>
-            <w:r>
-              <w:rPr>
-                <w:sz w:val="20"/>
-              </w:rPr>
-              <w:t>//$</w:t>
-            </w:r>
-            <w:proofErr w:type="spellStart"/>
-            <w:r>
-              <w:rPr>
-                <w:sz w:val="20"/>
-              </w:rPr>
-              <w:t>json</w:t>
-            </w:r>
-            <w:proofErr w:type="spellEnd"/>
-            <w:r>
-              <w:rPr>
-                <w:sz w:val="20"/>
-              </w:rPr>
-              <w:t xml:space="preserve">='{"courseId":"1","courseCode":"COMP 248","semester":"Fall","description":" Critical amount of salt </w:t>
-            </w:r>
-            <w:proofErr w:type="spellStart"/>
-            <w:r>
-              <w:rPr>
-                <w:sz w:val="20"/>
-              </w:rPr>
-              <w:t>atteined</w:t>
-            </w:r>
-            <w:proofErr w:type="spellEnd"/>
-            <w:r>
-              <w:rPr>
-                <w:sz w:val="20"/>
-              </w:rPr>
-              <w:t>","</w:t>
-            </w:r>
-            <w:proofErr w:type="spellStart"/>
-            <w:r>
-              <w:rPr>
-                <w:sz w:val="20"/>
-              </w:rPr>
-              <w:t>name":"Object-Oriented</w:t>
-            </w:r>
-            <w:proofErr w:type="spellEnd"/>
-            <w:r>
-              <w:rPr>
-                <w:sz w:val="20"/>
-              </w:rPr>
-              <w:t xml:space="preserve"> Programming I","credits":"3"}';</w:t>
-            </w:r>
-          </w:p>
-        </w:tc>
-        <w:tc>
-          <w:tcPr>
-            <w:tcW w:w="2965" w:type="dxa"/>
-          </w:tcPr>
-          <w:p>
-            <w:pPr>
-              <w:rPr>
-                <w:sz w:val="20"/>
-              </w:rPr>
-            </w:pPr>
-            <w:r>
-              <w:rPr>
-                <w:color w:val="000000"/>
-                <w:sz w:val="20"/>
-                <w:szCs w:val="27"/>
-              </w:rPr>
-              <w:t>{"success":"true","Course":"{\"courseId\</w:t>
-            </w:r>
-            <w:proofErr w:type="gramStart"/>
-            <w:r>
-              <w:rPr>
-                <w:color w:val="000000"/>
-                <w:sz w:val="20"/>
-                <w:szCs w:val="27"/>
-              </w:rPr>
-              <w:t>":\</w:t>
-            </w:r>
-            <w:proofErr w:type="gramEnd"/>
-            <w:r>
-              <w:rPr>
-                <w:color w:val="000000"/>
-                <w:sz w:val="20"/>
-                <w:szCs w:val="27"/>
-              </w:rPr>
-              <w:t xml:space="preserve">"1\",\"courseCode\":\"COMP 248\",\"semester\":\"Fall\",\"description\":\"Introduction to programming. Critical amount of salt </w:t>
-            </w:r>
-            <w:proofErr w:type="spellStart"/>
-            <w:r>
-              <w:rPr>
-                <w:color w:val="000000"/>
-                <w:sz w:val="20"/>
-                <w:szCs w:val="27"/>
-              </w:rPr>
-              <w:t>atteined</w:t>
-            </w:r>
-            <w:proofErr w:type="spellEnd"/>
-            <w:r>
-              <w:rPr>
-                <w:color w:val="000000"/>
-                <w:sz w:val="20"/>
-                <w:szCs w:val="27"/>
-              </w:rPr>
-              <w:t>\</w:t>
-            </w:r>
-            <w:proofErr w:type="gramStart"/>
-            <w:r>
-              <w:rPr>
-                <w:color w:val="000000"/>
-                <w:sz w:val="20"/>
-                <w:szCs w:val="27"/>
-              </w:rPr>
-              <w:t>",\</w:t>
-            </w:r>
-            <w:proofErr w:type="gramEnd"/>
-            <w:r>
-              <w:rPr>
-                <w:color w:val="000000"/>
-                <w:sz w:val="20"/>
-                <w:szCs w:val="27"/>
-              </w:rPr>
-              <w:t>"name\":\"Object-Oriented Programming I\",\"credits\":\"3\"}"}</w:t>
-            </w:r>
-          </w:p>
-        </w:tc>
-      </w:tr>
-      <w:tr>
-        <w:tc>
-          <w:tcPr>
-            <w:tcW w:w="1072" w:type="dxa"/>
-          </w:tcPr>
-          <w:p>
-            <w:pPr>
-              <w:rPr>
-                <w:sz w:val="20"/>
-              </w:rPr>
-            </w:pPr>
-            <w:r>
-              <w:rPr>
-                <w:sz w:val="20"/>
-                <w:highlight w:val="green"/>
-              </w:rPr>
-              <w:t>/</w:t>
-            </w:r>
-            <w:proofErr w:type="spellStart"/>
-            <w:r>
-              <w:rPr>
-                <w:sz w:val="20"/>
-                <w:highlight w:val="green"/>
-              </w:rPr>
-              <w:t>editsection</w:t>
-            </w:r>
-            <w:proofErr w:type="spellEnd"/>
-          </w:p>
-        </w:tc>
-        <w:tc>
-          <w:tcPr>
-            <w:tcW w:w="2073" w:type="dxa"/>
-          </w:tcPr>
-          <w:p>
-            <w:pPr>
-              <w:rPr>
-                <w:sz w:val="20"/>
-              </w:rPr>
-            </w:pPr>
-            <w:r>
-              <w:rPr>
-                <w:sz w:val="20"/>
-              </w:rPr>
-              <w:t>Edit section information</w:t>
-            </w:r>
-          </w:p>
-        </w:tc>
-        <w:tc>
-          <w:tcPr>
-            <w:tcW w:w="720" w:type="dxa"/>
-          </w:tcPr>
-          <w:p>
-            <w:pPr>
-              <w:rPr>
-                <w:sz w:val="20"/>
-              </w:rPr>
-            </w:pPr>
-            <w:r>
-              <w:rPr>
-                <w:sz w:val="20"/>
-              </w:rPr>
-              <w:t>POST</w:t>
-            </w:r>
-          </w:p>
-        </w:tc>
-        <w:tc>
-          <w:tcPr>
-            <w:tcW w:w="2520" w:type="dxa"/>
-          </w:tcPr>
-          <w:p>
-            <w:pPr>
-              <w:rPr>
-                <w:sz w:val="20"/>
-              </w:rPr>
-            </w:pPr>
-            <w:r>
-              <w:rPr>
-                <w:sz w:val="20"/>
-              </w:rPr>
-              <w:t>$</w:t>
-            </w:r>
-            <w:proofErr w:type="spellStart"/>
-            <w:r>
-              <w:rPr>
-                <w:sz w:val="20"/>
-              </w:rPr>
-              <w:t>json</w:t>
-            </w:r>
-            <w:proofErr w:type="spellEnd"/>
-            <w:r>
-              <w:rPr>
-                <w:sz w:val="20"/>
-              </w:rPr>
-              <w:t>=$_POST['</w:t>
-            </w:r>
-            <w:proofErr w:type="spellStart"/>
-            <w:r>
-              <w:rPr>
-                <w:sz w:val="20"/>
-              </w:rPr>
-              <w:t>json</w:t>
-            </w:r>
-            <w:proofErr w:type="spellEnd"/>
-            <w:r>
-              <w:rPr>
-                <w:sz w:val="20"/>
-              </w:rPr>
-              <w:t>'];</w:t>
-            </w:r>
-          </w:p>
-          <w:p>
-            <w:pPr>
-              <w:rPr>
-                <w:sz w:val="20"/>
-              </w:rPr>
-            </w:pPr>
-            <w:r>
-              <w:rPr>
-                <w:sz w:val="20"/>
-              </w:rPr>
-              <w:t>//$json='{"section":"UI-X","sectionId":"1","classroom":"H-905","semester":"Winter","type":"Lab","dayOffered":"5","beginTime":"13:35:00","endTime":"14:35:00","courseId":"2","courseCode":"COMP 248","sectionNum":"1"}';</w:t>
-            </w:r>
-          </w:p>
-        </w:tc>
-        <w:tc>
-          <w:tcPr>
-            <w:tcW w:w="2965" w:type="dxa"/>
-          </w:tcPr>
-          <w:p>
-            <w:pPr>
-              <w:rPr>
-                <w:sz w:val="20"/>
-              </w:rPr>
-            </w:pPr>
-            <w:r>
-              <w:rPr>
-                <w:color w:val="000000"/>
-                <w:sz w:val="20"/>
-                <w:szCs w:val="27"/>
-              </w:rPr>
-              <w:t>{"success":"true","Section":"{\"section\</w:t>
-            </w:r>
-            <w:proofErr w:type="gramStart"/>
-            <w:r>
-              <w:rPr>
-                <w:color w:val="000000"/>
-                <w:sz w:val="20"/>
-                <w:szCs w:val="27"/>
-              </w:rPr>
-              <w:t>":\</w:t>
-            </w:r>
-            <w:proofErr w:type="gramEnd"/>
-            <w:r>
-              <w:rPr>
-                <w:color w:val="000000"/>
-                <w:sz w:val="20"/>
-                <w:szCs w:val="27"/>
-              </w:rPr>
-              <w:t>"UI-GR\",\"sectionId\":\"1\",</w:t>
-            </w:r>
-            <w:r>
-              <w:rPr>
-                <w:color w:val="000000"/>
-                <w:sz w:val="20"/>
-                <w:szCs w:val="27"/>
-              </w:rPr>
-              <w:t>\"classroom\":\"H-420</w:t>
-            </w:r>
-            <w:r>
-              <w:rPr>
-                <w:color w:val="000000"/>
-                <w:sz w:val="20"/>
-                <w:szCs w:val="27"/>
-              </w:rPr>
-              <w:t>\",\"semester\":\"Winter\",\"type\":\"Lab\",\"dayOffered\":\"5\",\"beginTime\":\"13:35:00\",\"endTime\":\"14:35:00\",\"courseId\":\"2\",\"courseCode\":\"COMP 248\",\"</w:t>
-            </w:r>
-            <w:proofErr w:type="spellStart"/>
-            <w:r>
-              <w:rPr>
-                <w:color w:val="000000"/>
-                <w:sz w:val="20"/>
-                <w:szCs w:val="27"/>
-              </w:rPr>
-              <w:t>sectionNum</w:t>
-            </w:r>
-            <w:proofErr w:type="spellEnd"/>
-            <w:r>
-              <w:rPr>
-                <w:color w:val="000000"/>
-                <w:sz w:val="20"/>
-                <w:szCs w:val="27"/>
-              </w:rPr>
-              <w:t>\":\"1\"}"}</w:t>
-            </w:r>
-          </w:p>
-        </w:tc>
-      </w:tr>
-      <w:tr>
-        <w:tc>
-          <w:tcPr>
-            <w:tcW w:w="1072" w:type="dxa"/>
-          </w:tcPr>
-          <w:p>
-            <w:pPr>
-              <w:rPr>
-                <w:sz w:val="20"/>
-              </w:rPr>
-            </w:pPr>
-            <w:r>
-              <w:rPr>
-                <w:sz w:val="20"/>
-                <w:highlight w:val="green"/>
-              </w:rPr>
-              <w:t>/</w:t>
-            </w:r>
-            <w:proofErr w:type="spellStart"/>
-            <w:r>
-              <w:rPr>
-                <w:sz w:val="20"/>
-                <w:highlight w:val="green"/>
-              </w:rPr>
-              <w:t>editpreferences</w:t>
-            </w:r>
-            <w:proofErr w:type="spellEnd"/>
-          </w:p>
-        </w:tc>
-        <w:tc>
-          <w:tcPr>
-            <w:tcW w:w="2073" w:type="dxa"/>
-          </w:tcPr>
-          <w:p>
-            <w:pPr>
-              <w:rPr>
-                <w:sz w:val="20"/>
-              </w:rPr>
-            </w:pPr>
-            <w:r>
-              <w:rPr>
-                <w:sz w:val="20"/>
-              </w:rPr>
-              <w:t>Edit user’s preferences</w:t>
-            </w:r>
-          </w:p>
-        </w:tc>
-        <w:tc>
-          <w:tcPr>
-            <w:tcW w:w="720" w:type="dxa"/>
-          </w:tcPr>
-          <w:p>
-            <w:pPr>
-              <w:rPr>
-                <w:sz w:val="20"/>
-              </w:rPr>
-            </w:pPr>
-            <w:r>
-              <w:rPr>
-                <w:sz w:val="20"/>
-              </w:rPr>
-              <w:t>POST</w:t>
-            </w:r>
-          </w:p>
-        </w:tc>
-        <w:tc>
-          <w:tcPr>
-            <w:tcW w:w="2520" w:type="dxa"/>
-          </w:tcPr>
-          <w:p>
-            <w:pPr>
-              <w:rPr>
-                <w:sz w:val="20"/>
-              </w:rPr>
-            </w:pPr>
-            <w:r>
-              <w:rPr>
-                <w:sz w:val="20"/>
-              </w:rPr>
-              <w:t>$username=$_POST['username</w:t>
-            </w:r>
-            <w:proofErr w:type="gramStart"/>
-            <w:r>
-              <w:rPr>
-                <w:sz w:val="20"/>
-              </w:rPr>
-              <w:t>'];/</w:t>
-            </w:r>
-            <w:proofErr w:type="gramEnd"/>
-            <w:r>
-              <w:rPr>
-                <w:sz w:val="20"/>
-              </w:rPr>
-              <w:t>/username</w:t>
-            </w:r>
-          </w:p>
-          <w:p>
-            <w:pPr>
-              <w:rPr>
-                <w:sz w:val="20"/>
-              </w:rPr>
-            </w:pPr>
-            <w:r>
-              <w:rPr>
-                <w:sz w:val="20"/>
-              </w:rPr>
-              <w:t>$</w:t>
-            </w:r>
-            <w:proofErr w:type="spellStart"/>
-            <w:r>
-              <w:rPr>
-                <w:sz w:val="20"/>
-              </w:rPr>
-              <w:t>c</w:t>
-            </w:r>
-            <w:r>
-              <w:rPr>
-                <w:sz w:val="20"/>
-              </w:rPr>
-              <w:t>load</w:t>
-            </w:r>
-            <w:proofErr w:type="spellEnd"/>
-            <w:r>
-              <w:rPr>
-                <w:sz w:val="20"/>
-              </w:rPr>
-              <w:t>=$_POST['</w:t>
-            </w:r>
-            <w:proofErr w:type="spellStart"/>
-            <w:r>
-              <w:rPr>
-                <w:sz w:val="20"/>
-              </w:rPr>
-              <w:t>cload</w:t>
-            </w:r>
-            <w:proofErr w:type="spellEnd"/>
-            <w:proofErr w:type="gramStart"/>
-            <w:r>
-              <w:rPr>
-                <w:sz w:val="20"/>
-              </w:rPr>
-              <w:t>'];/</w:t>
-            </w:r>
-            <w:proofErr w:type="gramEnd"/>
-            <w:r>
-              <w:rPr>
-                <w:sz w:val="20"/>
-              </w:rPr>
-              <w:t>/</w:t>
-            </w:r>
-            <w:proofErr w:type="spellStart"/>
-            <w:r>
-              <w:rPr>
-                <w:sz w:val="20"/>
-              </w:rPr>
-              <w:t>courseload</w:t>
-            </w:r>
-            <w:proofErr w:type="spellEnd"/>
-          </w:p>
-          <w:p>
-            <w:pPr>
-              <w:rPr>
-                <w:sz w:val="20"/>
-              </w:rPr>
-            </w:pPr>
-            <w:r>
-              <w:rPr>
-                <w:sz w:val="20"/>
-              </w:rPr>
-              <w:t>$</w:t>
-            </w:r>
-            <w:proofErr w:type="spellStart"/>
-            <w:r>
-              <w:rPr>
-                <w:sz w:val="20"/>
-              </w:rPr>
-              <w:t>dayoff</w:t>
-            </w:r>
-            <w:proofErr w:type="spellEnd"/>
-            <w:r>
-              <w:rPr>
-                <w:sz w:val="20"/>
-              </w:rPr>
-              <w:t>=$_POST['</w:t>
-            </w:r>
-            <w:proofErr w:type="spellStart"/>
-            <w:r>
-              <w:rPr>
-                <w:sz w:val="20"/>
-              </w:rPr>
-              <w:t>dayoff</w:t>
-            </w:r>
-            <w:proofErr w:type="spellEnd"/>
-            <w:proofErr w:type="gramStart"/>
-            <w:r>
-              <w:rPr>
-                <w:sz w:val="20"/>
-              </w:rPr>
-              <w:t>'];/</w:t>
-            </w:r>
-            <w:proofErr w:type="gramEnd"/>
-            <w:r>
-              <w:rPr>
-                <w:sz w:val="20"/>
-              </w:rPr>
-              <w:t>/</w:t>
-            </w:r>
-            <w:r>
-              <w:rPr>
-                <w:sz w:val="20"/>
-              </w:rPr>
-              <w:t>time off</w:t>
-            </w:r>
-          </w:p>
-          <w:p>
-            <w:pPr>
-              <w:rPr>
-                <w:sz w:val="20"/>
-              </w:rPr>
-            </w:pPr>
-            <w:r>
-              <w:rPr>
-                <w:sz w:val="20"/>
-              </w:rPr>
-              <w:t>$</w:t>
-            </w:r>
-            <w:proofErr w:type="spellStart"/>
-            <w:r>
-              <w:rPr>
-                <w:sz w:val="20"/>
-              </w:rPr>
-              <w:t>preftim</w:t>
-            </w:r>
-            <w:r>
-              <w:rPr>
-                <w:sz w:val="20"/>
-              </w:rPr>
-              <w:t>e</w:t>
-            </w:r>
-            <w:proofErr w:type="spellEnd"/>
-            <w:r>
-              <w:rPr>
-                <w:sz w:val="20"/>
-              </w:rPr>
-              <w:t>=$_POST['</w:t>
-            </w:r>
-            <w:proofErr w:type="spellStart"/>
-            <w:r>
-              <w:rPr>
-                <w:sz w:val="20"/>
-              </w:rPr>
-              <w:t>preftime</w:t>
-            </w:r>
-            <w:proofErr w:type="spellEnd"/>
-            <w:proofErr w:type="gramStart"/>
-            <w:r>
-              <w:rPr>
-                <w:sz w:val="20"/>
-              </w:rPr>
-              <w:t>'];/</w:t>
-            </w:r>
-            <w:proofErr w:type="gramEnd"/>
-            <w:r>
-              <w:rPr>
-                <w:sz w:val="20"/>
-              </w:rPr>
-              <w:t>/</w:t>
-            </w:r>
-            <w:proofErr w:type="spellStart"/>
-            <w:r>
-              <w:rPr>
-                <w:sz w:val="20"/>
-              </w:rPr>
-              <w:t>pref</w:t>
-            </w:r>
-            <w:proofErr w:type="spellEnd"/>
-            <w:r>
-              <w:rPr>
-                <w:sz w:val="20"/>
-              </w:rPr>
-              <w:t xml:space="preserve"> time</w:t>
-            </w:r>
-          </w:p>
-        </w:tc>
-        <w:tc>
-          <w:tcPr>
-            <w:tcW w:w="2965" w:type="dxa"/>
-          </w:tcPr>
-          <w:p>
-            <w:pPr>
-              <w:rPr>
-                <w:sz w:val="20"/>
-              </w:rPr>
-            </w:pPr>
-            <w:r>
-              <w:rPr>
-                <w:sz w:val="20"/>
-              </w:rPr>
-              <w:t>{"success":"true","username":"JasonB","courseload":"5","dayoff":"Monday","preftime":"Mornings"}</w:t>
-            </w:r>
-            <w:bookmarkStart w:id="0" w:name="_GoBack"/>
-            <w:bookmarkEnd w:id="0"/>
-          </w:p>
-        </w:tc>
-      </w:tr>
-      <w:tr>
-        <w:tc>
-          <w:tcPr>
-            <w:tcW w:w="1072" w:type="dxa"/>
-          </w:tcPr>
-          <w:p>
-            <w:pPr>
-              <w:rPr>
-                <w:sz w:val="20"/>
-                <w:highlight w:val="green"/>
-              </w:rPr>
-            </w:pPr>
-            <w:r>
-              <w:rPr>
-                <w:sz w:val="20"/>
-                <w:highlight w:val="green"/>
-              </w:rPr>
-              <w:t>/</w:t>
-            </w:r>
-            <w:proofErr w:type="spellStart"/>
-            <w:r>
-              <w:rPr>
-                <w:sz w:val="20"/>
-                <w:highlight w:val="green"/>
-              </w:rPr>
-              <w:t>editneededcourses</w:t>
-            </w:r>
-            <w:proofErr w:type="spellEnd"/>
-          </w:p>
-        </w:tc>
-        <w:tc>
-          <w:tcPr>
-            <w:tcW w:w="2073" w:type="dxa"/>
-          </w:tcPr>
-          <w:p>
-            <w:pPr>
-              <w:rPr>
-                <w:sz w:val="20"/>
-              </w:rPr>
-            </w:pPr>
-            <w:r>
-              <w:rPr>
-                <w:sz w:val="20"/>
-              </w:rPr>
-              <w:t>Edit user’s</w:t>
-            </w:r>
-            <w:r>
-              <w:rPr>
-                <w:sz w:val="20"/>
-              </w:rPr>
-              <w:t xml:space="preserve"> needed courses</w:t>
-            </w:r>
-          </w:p>
-        </w:tc>
-        <w:tc>
-          <w:tcPr>
-            <w:tcW w:w="720" w:type="dxa"/>
-          </w:tcPr>
-          <w:p>
-            <w:pPr>
-              <w:rPr>
-                <w:sz w:val="20"/>
-              </w:rPr>
-            </w:pPr>
-            <w:r>
-              <w:rPr>
-                <w:sz w:val="20"/>
-              </w:rPr>
-              <w:t>POST</w:t>
-            </w:r>
-          </w:p>
-        </w:tc>
-        <w:tc>
-          <w:tcPr>
-            <w:tcW w:w="2520" w:type="dxa"/>
-          </w:tcPr>
-          <w:p>
-            <w:pPr>
-              <w:rPr>
-                <w:sz w:val="20"/>
-              </w:rPr>
-            </w:pPr>
-            <w:r>
-              <w:rPr>
-                <w:sz w:val="20"/>
-              </w:rPr>
-              <w:t>$old=$_POST['username'];</w:t>
-            </w:r>
-          </w:p>
-          <w:p>
-            <w:pPr>
-              <w:rPr>
-                <w:sz w:val="20"/>
-              </w:rPr>
-            </w:pPr>
-            <w:r>
-              <w:rPr>
-                <w:sz w:val="20"/>
-              </w:rPr>
-              <w:t>$</w:t>
-            </w:r>
-            <w:proofErr w:type="spellStart"/>
-            <w:r>
-              <w:rPr>
-                <w:sz w:val="20"/>
-              </w:rPr>
-              <w:t>json</w:t>
-            </w:r>
-            <w:proofErr w:type="spellEnd"/>
-            <w:r>
-              <w:rPr>
-                <w:sz w:val="20"/>
-              </w:rPr>
-              <w:t>=$_POST['</w:t>
-            </w:r>
-            <w:proofErr w:type="spellStart"/>
-            <w:r>
-              <w:rPr>
-                <w:sz w:val="20"/>
-              </w:rPr>
-              <w:t>json</w:t>
-            </w:r>
-            <w:proofErr w:type="spellEnd"/>
-            <w:r>
-              <w:rPr>
-                <w:sz w:val="20"/>
-              </w:rPr>
-              <w:t>'];</w:t>
-            </w:r>
-          </w:p>
-          <w:p>
-            <w:pPr>
-              <w:rPr>
-                <w:sz w:val="20"/>
-              </w:rPr>
-            </w:pPr>
-            <w:r>
-              <w:rPr>
-                <w:sz w:val="20"/>
-              </w:rPr>
-              <w:t>// $</w:t>
-            </w:r>
-            <w:proofErr w:type="spellStart"/>
-            <w:r>
-              <w:rPr>
-                <w:sz w:val="20"/>
-              </w:rPr>
-              <w:t>json</w:t>
-            </w:r>
-            <w:proofErr w:type="spellEnd"/>
-            <w:r>
-              <w:rPr>
-                <w:sz w:val="20"/>
-              </w:rPr>
-              <w:t>='{"List</w:t>
-            </w:r>
-            <w:proofErr w:type="gramStart"/>
-            <w:r>
-              <w:rPr>
-                <w:sz w:val="20"/>
-              </w:rPr>
-              <w:t>":[</w:t>
-            </w:r>
-            <w:proofErr w:type="gramEnd"/>
-            <w:r>
-              <w:rPr>
-                <w:sz w:val="20"/>
-              </w:rPr>
-              <w:t>{"name":"</w:t>
-            </w:r>
-            <w:proofErr w:type="spellStart"/>
-            <w:r>
-              <w:rPr>
-                <w:sz w:val="20"/>
-              </w:rPr>
-              <w:t>oop</w:t>
-            </w:r>
-            <w:proofErr w:type="spellEnd"/>
-            <w:r>
-              <w:rPr>
-                <w:sz w:val="20"/>
-              </w:rPr>
-              <w:t>", "number":"248"},{"name":"oop2", "number":"249"}]}';</w:t>
-            </w:r>
-          </w:p>
-        </w:tc>
-        <w:tc>
-          <w:tcPr>
-            <w:tcW w:w="2965" w:type="dxa"/>
-          </w:tcPr>
-          <w:p>
-            <w:pPr>
-              <w:rPr>
-                <w:sz w:val="20"/>
-              </w:rPr>
-            </w:pPr>
-            <w:r>
-              <w:rPr>
-                <w:sz w:val="20"/>
-              </w:rPr>
-              <w:t>{"success":"true","username":"user17","List":"{\"List\</w:t>
-            </w:r>
-            <w:proofErr w:type="gramStart"/>
-            <w:r>
-              <w:rPr>
-                <w:sz w:val="20"/>
-              </w:rPr>
-              <w:t>":[</w:t>
-            </w:r>
-            <w:proofErr w:type="gramEnd"/>
-            <w:r>
-              <w:rPr>
-                <w:sz w:val="20"/>
-              </w:rPr>
-              <w:t xml:space="preserve">{\"name\":\"Operating Systems\",\"number\":\"COMP 346\"},{\"name\":\"Principles of Electrical Engineering\",\"number\":\"ELEC 275\"},{\"name\":\"Probability </w:t>
-            </w:r>
-            <w:r>
-              <w:rPr>
-                <w:sz w:val="20"/>
-              </w:rPr>
-              <w:lastRenderedPageBreak/>
-              <w:t xml:space="preserve">and Statistics in </w:t>
-            </w:r>
-            <w:r>
-              <w:rPr>
-                <w:sz w:val="20"/>
-              </w:rPr>
-              <w:t>Engineering\",\"number\":\"ENG…..</w:t>
-            </w:r>
-            <w:r>
-              <w:rPr>
-                <w:sz w:val="20"/>
-              </w:rPr>
-              <w:t xml:space="preserve"> }]}"}</w:t>
-            </w:r>
-          </w:p>
-        </w:tc>
-      </w:tr>
-      <w:tr>
-        <w:tc>
-          <w:tcPr>
-            <w:tcW w:w="1072" w:type="dxa"/>
-          </w:tcPr>
-          <w:p>
-            <w:pPr>
-              <w:rPr>
-                <w:sz w:val="20"/>
-                <w:highlight w:val="green"/>
-              </w:rPr>
-            </w:pPr>
-            <w:r>
-              <w:rPr>
-                <w:sz w:val="20"/>
-                <w:highlight w:val="green"/>
-              </w:rPr>
-              <w:lastRenderedPageBreak/>
               <w:t>/</w:t>
             </w:r>
             <w:proofErr w:type="spellStart"/>
@@ -3715,6 +4395,7 @@
         <w:rPr>
           <w:sz w:val="20"/>
         </w:rPr>
+        <w:lastRenderedPageBreak/>
         <w:t>-</w:t>
       </w:r>
       <w:r>

</xml_diff>